<commit_message>
Actualización documento proyecto, esta versión está terminada
</commit_message>
<xml_diff>
--- a/doc/Revision de Heuristicas para el Problema Bin Packing de una y dos dimensiones.docx
+++ b/doc/Revision de Heuristicas para el Problema Bin Packing de una y dos dimensiones.docx
@@ -263,6 +263,22 @@
           <w:lang w:val="es-MX"/>
         </w:rPr>
         <w:t>Marcel Valdez</w:t>
+      </w:r>
+      <w:r>
+        <w:rPr>
+          <w:rFonts w:ascii="Cambria" w:hAnsi="Cambria" w:cs="Times New Roman"/>
+          <w:sz w:val="20"/>
+          <w:lang w:val="es-MX"/>
+        </w:rPr>
+        <w:t xml:space="preserve"> </w:t>
+      </w:r>
+      <w:r>
+        <w:rPr>
+          <w:rFonts w:ascii="Cambria" w:hAnsi="Cambria" w:cs="Times New Roman"/>
+          <w:sz w:val="20"/>
+          <w:lang w:val="es-MX"/>
+        </w:rPr>
+        <w:t>Orozco</w:t>
       </w:r>
     </w:p>
     <w:p>
@@ -676,6 +692,7 @@
           <w:id w:val="-1223133320"/>
           <w:citation/>
         </w:sdtPr>
+        <w:sdtEndPr/>
         <w:sdtContent>
           <w:r>
             <w:rPr>
@@ -1351,6 +1368,7 @@
           <w:id w:val="-7613333"/>
           <w:citation/>
         </w:sdtPr>
+        <w:sdtEndPr/>
         <w:sdtContent>
           <w:r>
             <w:rPr>
@@ -1676,7 +1694,17 @@
           <w:sz w:val="18"/>
           <w:lang w:val="es-MX"/>
         </w:rPr>
-        <w:t>con las que se experimentó y los resultados obtenidos.</w:t>
+        <w:t>con las que se experimentó y los</w:t>
+      </w:r>
+      <w:bookmarkStart w:id="0" w:name="_GoBack"/>
+      <w:bookmarkEnd w:id="0"/>
+      <w:r>
+        <w:rPr>
+          <w:rFonts w:ascii="Cambria" w:eastAsiaTheme="minorEastAsia" w:hAnsi="Cambria" w:cs="Times New Roman"/>
+          <w:sz w:val="18"/>
+          <w:lang w:val="es-MX"/>
+        </w:rPr>
+        <w:t xml:space="preserve"> resultados obtenidos.</w:t>
       </w:r>
     </w:p>
     <w:p>
@@ -1951,6 +1979,7 @@
           <w:id w:val="-1967198402"/>
           <w:citation/>
         </w:sdtPr>
+        <w:sdtEndPr/>
         <w:sdtContent>
           <w:r>
             <w:rPr>
@@ -2005,6 +2034,7 @@
           <w:id w:val="-402065841"/>
           <w:citation/>
         </w:sdtPr>
+        <w:sdtEndPr/>
         <w:sdtContent>
           <w:r>
             <w:rPr>
@@ -2430,6 +2460,7 @@
           <w:id w:val="-1898200471"/>
           <w:citation/>
         </w:sdtPr>
+        <w:sdtEndPr/>
         <w:sdtContent>
           <w:r>
             <w:rPr>
@@ -3721,6 +3752,7 @@
           <w:id w:val="-1603638664"/>
           <w:citation/>
         </w:sdtPr>
+        <w:sdtEndPr/>
         <w:sdtContent>
           <w:r>
             <w:rPr>
@@ -13951,6 +13983,7 @@
           <w:id w:val="1320773007"/>
           <w:citation/>
         </w:sdtPr>
+        <w:sdtEndPr/>
         <w:sdtContent>
           <w:r>
             <w:rPr>
@@ -24603,6 +24636,7 @@
           <w:id w:val="1574474206"/>
           <w:citation/>
         </w:sdtPr>
+        <w:sdtEndPr/>
         <w:sdtContent>
           <w:r>
             <w:rPr>
@@ -24942,6 +24976,7 @@
           <w:id w:val="-1965026177"/>
           <w:citation/>
         </w:sdtPr>
+        <w:sdtEndPr/>
         <w:sdtContent>
           <w:r>
             <w:rPr>
@@ -25078,6 +25113,7 @@
           <w:id w:val="19602343"/>
           <w:citation/>
         </w:sdtPr>
+        <w:sdtEndPr/>
         <w:sdtContent>
           <w:r>
             <w:rPr>
@@ -25335,6 +25371,7 @@
           <w:id w:val="1373881107"/>
           <w:citation/>
         </w:sdtPr>
+        <w:sdtEndPr/>
         <w:sdtContent>
           <w:r>
             <w:rPr>
@@ -25912,6 +25949,7 @@
           <w:id w:val="833414992"/>
           <w:citation/>
         </w:sdtPr>
+        <w:sdtEndPr/>
         <w:sdtContent>
           <w:r>
             <w:rPr>
@@ -26363,6 +26401,7 @@
           <w:id w:val="1432095952"/>
           <w:citation/>
         </w:sdtPr>
+        <w:sdtEndPr/>
         <w:sdtContent>
           <w:r>
             <w:rPr>
@@ -44225,8 +44264,6 @@
           <w:lang w:val="es-MX"/>
         </w:rPr>
       </w:pPr>
-      <w:bookmarkStart w:id="0" w:name="_GoBack"/>
-      <w:bookmarkEnd w:id="0"/>
       <w:r>
         <w:rPr>
           <w:noProof/>
@@ -46578,15 +46615,7 @@
           <w:sz w:val="18"/>
           <w:lang w:val="es-MX"/>
         </w:rPr>
-        <w:t xml:space="preserve">para probar si con alguna es posible agregar la pieza al contenedor, no se afectaría </w:t>
-      </w:r>
-      <w:r>
-        <w:rPr>
-          <w:rFonts w:ascii="Cambria" w:eastAsiaTheme="minorEastAsia" w:hAnsi="Cambria" w:cs="Times New Roman"/>
-          <w:sz w:val="18"/>
-          <w:lang w:val="es-MX"/>
-        </w:rPr>
-        <w:t>el orden asintótico del algoritmo.</w:t>
+        <w:t>para probar si con alguna es posible agregar la pieza al contenedor, no se afectaría el orden asintótico del algoritmo.</w:t>
       </w:r>
     </w:p>
     <w:p>
@@ -46626,31 +46655,7 @@
           <w:sz w:val="18"/>
           <w:lang w:val="es-MX"/>
         </w:rPr>
-        <w:t xml:space="preserve">. Esto tampoco afectaría el </w:t>
-      </w:r>
-      <w:r>
-        <w:rPr>
-          <w:rFonts w:ascii="Cambria" w:eastAsiaTheme="minorEastAsia" w:hAnsi="Cambria" w:cs="Times New Roman"/>
-          <w:sz w:val="18"/>
-          <w:lang w:val="es-MX"/>
-        </w:rPr>
-        <w:t>orden asintótic</w:t>
-      </w:r>
-      <w:r>
-        <w:rPr>
-          <w:rFonts w:ascii="Cambria" w:eastAsiaTheme="minorEastAsia" w:hAnsi="Cambria" w:cs="Times New Roman"/>
-          <w:sz w:val="18"/>
-          <w:lang w:val="es-MX"/>
-        </w:rPr>
-        <w:t>o</w:t>
-      </w:r>
-      <w:r>
-        <w:rPr>
-          <w:rFonts w:ascii="Cambria" w:eastAsiaTheme="minorEastAsia" w:hAnsi="Cambria" w:cs="Times New Roman"/>
-          <w:sz w:val="18"/>
-          <w:lang w:val="es-MX"/>
-        </w:rPr>
-        <w:t xml:space="preserve"> del algoritmo</w:t>
+        <w:t>. Esto tampoco afectaría el orden asintótico del algoritmo</w:t>
       </w:r>
       <w:r>
         <w:rPr>
@@ -49911,7 +49916,7 @@
 </file>
 
 <file path=customXml/itemProps1.xml><?xml version="1.0" encoding="utf-8"?>
-<ds:datastoreItem xmlns:ds="http://schemas.openxmlformats.org/officeDocument/2006/customXml" ds:itemID="{436208D8-D949-4060-9E2A-F3BC90A399AE}">
+<ds:datastoreItem xmlns:ds="http://schemas.openxmlformats.org/officeDocument/2006/customXml" ds:itemID="{2E41434F-C753-4DBE-9D51-DD319B93EB01}">
   <ds:schemaRefs>
     <ds:schemaRef ds:uri="http://schemas.openxmlformats.org/officeDocument/2006/bibliography"/>
   </ds:schemaRefs>
@@ -49919,7 +49924,7 @@
 </file>
 
 <file path=customXml/itemProps2.xml><?xml version="1.0" encoding="utf-8"?>
-<ds:datastoreItem xmlns:ds="http://schemas.openxmlformats.org/officeDocument/2006/customXml" ds:itemID="{4FCF249B-5148-43C2-9B5E-8572AE73E622}">
+<ds:datastoreItem xmlns:ds="http://schemas.openxmlformats.org/officeDocument/2006/customXml" ds:itemID="{23BF5249-F71C-4C62-BCAA-C412D71BD7F0}">
   <ds:schemaRefs>
     <ds:schemaRef ds:uri="http://schemas.openxmlformats.org/officeDocument/2006/bibliography"/>
   </ds:schemaRefs>

</xml_diff>

<commit_message>
Revision de reporte final. Mejora al algoritmo FFD (O(n))
</commit_message>
<xml_diff>
--- a/doc/Revision de Heuristicas para el Problema Bin Packing de una y dos dimensiones.docx
+++ b/doc/Revision de Heuristicas para el Problema Bin Packing de una y dos dimensiones.docx
@@ -47,39 +47,8 @@
           <w:sz w:val="28"/>
           <w:lang w:val="es-MX"/>
         </w:rPr>
-        <w:t xml:space="preserve">el Problema </w:t>
-      </w:r>
-      <w:proofErr w:type="spellStart"/>
-      <w:r>
-        <w:rPr>
-          <w:rFonts w:ascii="Lucida Sans" w:hAnsi="Lucida Sans" w:cs="Times New Roman"/>
-          <w:b/>
-          <w:sz w:val="28"/>
-          <w:lang w:val="es-MX"/>
-        </w:rPr>
-        <w:t>Bin</w:t>
-      </w:r>
-      <w:proofErr w:type="spellEnd"/>
-      <w:r>
-        <w:rPr>
-          <w:rFonts w:ascii="Lucida Sans" w:hAnsi="Lucida Sans" w:cs="Times New Roman"/>
-          <w:b/>
-          <w:sz w:val="28"/>
-          <w:lang w:val="es-MX"/>
-        </w:rPr>
-        <w:t xml:space="preserve"> </w:t>
-      </w:r>
-      <w:proofErr w:type="spellStart"/>
-      <w:r>
-        <w:rPr>
-          <w:rFonts w:ascii="Lucida Sans" w:hAnsi="Lucida Sans" w:cs="Times New Roman"/>
-          <w:b/>
-          <w:sz w:val="28"/>
-          <w:lang w:val="es-MX"/>
-        </w:rPr>
-        <w:t>Packing</w:t>
-      </w:r>
-      <w:proofErr w:type="spellEnd"/>
+        <w:t>el Problema Bin Packing</w:t>
+      </w:r>
     </w:p>
     <w:p>
       <w:pPr>
@@ -92,7 +61,6 @@
           <w:lang w:val="es-MX"/>
         </w:rPr>
       </w:pPr>
-      <w:proofErr w:type="gramStart"/>
       <w:r>
         <w:rPr>
           <w:rFonts w:ascii="Lucida Sans" w:hAnsi="Lucida Sans" w:cs="Times New Roman"/>
@@ -100,17 +68,7 @@
           <w:sz w:val="28"/>
           <w:lang w:val="es-MX"/>
         </w:rPr>
-        <w:t>de</w:t>
-      </w:r>
-      <w:proofErr w:type="gramEnd"/>
-      <w:r>
-        <w:rPr>
-          <w:rFonts w:ascii="Lucida Sans" w:hAnsi="Lucida Sans" w:cs="Times New Roman"/>
-          <w:b/>
-          <w:sz w:val="28"/>
-          <w:lang w:val="es-MX"/>
-        </w:rPr>
-        <w:t xml:space="preserve"> una y dos dimensiones</w:t>
+        <w:t>de una y dos dimensiones</w:t>
       </w:r>
     </w:p>
     <w:p>
@@ -432,7 +390,6 @@
         </w:rPr>
         <w:t xml:space="preserve">El problema de </w:t>
       </w:r>
-      <w:proofErr w:type="spellStart"/>
       <w:r>
         <w:rPr>
           <w:rFonts w:ascii="Cambria" w:hAnsi="Cambria"/>
@@ -440,29 +397,8 @@
           <w:sz w:val="18"/>
           <w:lang w:val="es-MX"/>
         </w:rPr>
-        <w:t>Bin</w:t>
-      </w:r>
-      <w:proofErr w:type="spellEnd"/>
-      <w:r>
-        <w:rPr>
-          <w:rFonts w:ascii="Cambria" w:hAnsi="Cambria"/>
-          <w:i/>
-          <w:sz w:val="18"/>
-          <w:lang w:val="es-MX"/>
-        </w:rPr>
-        <w:t xml:space="preserve"> </w:t>
-      </w:r>
-      <w:proofErr w:type="spellStart"/>
-      <w:r>
-        <w:rPr>
-          <w:rFonts w:ascii="Cambria" w:hAnsi="Cambria"/>
-          <w:i/>
-          <w:sz w:val="18"/>
-          <w:lang w:val="es-MX"/>
-        </w:rPr>
-        <w:t>Packing</w:t>
-      </w:r>
-      <w:proofErr w:type="spellEnd"/>
+        <w:t>Bin Packing</w:t>
+      </w:r>
       <w:r>
         <w:rPr>
           <w:rFonts w:ascii="Cambria" w:hAnsi="Cambria" w:cs="Times New Roman"/>
@@ -577,29 +513,18 @@
           <w:sz w:val="18"/>
           <w:lang w:val="es-MX"/>
         </w:rPr>
-        <w:t xml:space="preserve">, …, </w:t>
-      </w:r>
-      <w:proofErr w:type="spellStart"/>
+        <w:t>, …, w</w:t>
+      </w:r>
       <w:r>
         <w:rPr>
           <w:rFonts w:ascii="Cambria" w:hAnsi="Cambria" w:cs="Times New Roman"/>
           <w:i/>
           <w:sz w:val="18"/>
-          <w:lang w:val="es-MX"/>
-        </w:rPr>
-        <w:t>w</w:t>
-      </w:r>
-      <w:r>
-        <w:rPr>
-          <w:rFonts w:ascii="Cambria" w:hAnsi="Cambria" w:cs="Times New Roman"/>
-          <w:i/>
-          <w:sz w:val="18"/>
           <w:vertAlign w:val="subscript"/>
           <w:lang w:val="es-MX"/>
         </w:rPr>
         <w:t>n</w:t>
       </w:r>
-      <w:proofErr w:type="spellEnd"/>
       <w:r>
         <w:rPr>
           <w:rFonts w:ascii="Cambria" w:hAnsi="Cambria" w:cs="Times New Roman"/>
@@ -799,7 +724,6 @@
         </w:rPr>
         <w:t xml:space="preserve"> tiempo </w:t>
       </w:r>
-      <w:proofErr w:type="spellStart"/>
       <w:r>
         <w:rPr>
           <w:rFonts w:ascii="Cambria" w:eastAsiaTheme="minorEastAsia" w:hAnsi="Cambria" w:cs="Times New Roman"/>
@@ -808,7 +732,6 @@
         </w:rPr>
         <w:t>polinomial</w:t>
       </w:r>
-      <w:proofErr w:type="spellEnd"/>
       <w:r>
         <w:rPr>
           <w:rFonts w:ascii="Cambria" w:eastAsiaTheme="minorEastAsia" w:hAnsi="Cambria" w:cs="Times New Roman"/>
@@ -831,25 +754,7 @@
           <w:sz w:val="18"/>
           <w:lang w:val="es-MX"/>
         </w:rPr>
-        <w:t xml:space="preserve">  </w:t>
-      </w:r>
-      <w:proofErr w:type="spellStart"/>
-      <w:r>
-        <w:rPr>
-          <w:rFonts w:ascii="Cambria" w:eastAsiaTheme="minorEastAsia" w:hAnsi="Cambria" w:cs="Times New Roman"/>
-          <w:sz w:val="18"/>
-          <w:lang w:val="es-MX"/>
-        </w:rPr>
-        <w:t>hiperheurísticas</w:t>
-      </w:r>
-      <w:proofErr w:type="spellEnd"/>
-      <w:r>
-        <w:rPr>
-          <w:rFonts w:ascii="Cambria" w:eastAsiaTheme="minorEastAsia" w:hAnsi="Cambria" w:cs="Times New Roman"/>
-          <w:sz w:val="18"/>
-          <w:lang w:val="es-MX"/>
-        </w:rPr>
-        <w:t>, las primeras llegan a soluciones aproximadas y aceptables para una familia particular de instancias del problema, las segundas permiten la selección de heurísticas según las características de la instancia.</w:t>
+        <w:t xml:space="preserve">  hiperheurísticas, las primeras llegan a soluciones aproximadas y aceptables para una familia particular de instancias del problema, las segundas permiten la selección de heurísticas según las características de la instancia.</w:t>
       </w:r>
     </w:p>
     <w:p>
@@ -888,7 +793,6 @@
         </w:rPr>
         <w:t xml:space="preserve">el problema </w:t>
       </w:r>
-      <w:proofErr w:type="spellStart"/>
       <w:r>
         <w:rPr>
           <w:rFonts w:ascii="Cambria" w:hAnsi="Cambria" w:cs="Times New Roman"/>
@@ -905,9 +809,8 @@
           <w:sz w:val="18"/>
           <w:lang w:val="es-MX"/>
         </w:rPr>
-        <w:t>in</w:t>
-      </w:r>
-      <w:proofErr w:type="spellEnd"/>
+        <w:t xml:space="preserve">in </w:t>
+      </w:r>
       <w:r>
         <w:rPr>
           <w:rFonts w:ascii="Cambria" w:hAnsi="Cambria" w:cs="Times New Roman"/>
@@ -915,9 +818,8 @@
           <w:sz w:val="18"/>
           <w:lang w:val="es-MX"/>
         </w:rPr>
-        <w:t xml:space="preserve"> </w:t>
-      </w:r>
-      <w:proofErr w:type="spellStart"/>
+        <w:t>P</w:t>
+      </w:r>
       <w:r>
         <w:rPr>
           <w:rFonts w:ascii="Cambria" w:hAnsi="Cambria" w:cs="Times New Roman"/>
@@ -925,22 +827,107 @@
           <w:sz w:val="18"/>
           <w:lang w:val="es-MX"/>
         </w:rPr>
-        <w:t>P</w:t>
+        <w:t xml:space="preserve">acking </w:t>
       </w:r>
       <w:r>
         <w:rPr>
           <w:rFonts w:ascii="Cambria" w:hAnsi="Cambria" w:cs="Times New Roman"/>
-          <w:i/>
-          <w:sz w:val="18"/>
-          <w:lang w:val="es-MX"/>
-        </w:rPr>
-        <w:t>acking</w:t>
-      </w:r>
-      <w:proofErr w:type="spellEnd"/>
+          <w:sz w:val="18"/>
+          <w:lang w:val="es-MX"/>
+        </w:rPr>
+        <w:t xml:space="preserve">de </w:t>
+      </w:r>
       <w:r>
         <w:rPr>
           <w:rFonts w:ascii="Cambria" w:hAnsi="Cambria" w:cs="Times New Roman"/>
-          <w:i/>
+          <w:sz w:val="18"/>
+          <w:lang w:val="es-MX"/>
+        </w:rPr>
+        <w:t xml:space="preserve">una </w:t>
+      </w:r>
+      <w:r>
+        <w:rPr>
+          <w:rFonts w:ascii="Cambria" w:hAnsi="Cambria" w:cs="Times New Roman"/>
+          <w:sz w:val="18"/>
+          <w:lang w:val="es-MX"/>
+        </w:rPr>
+        <w:t xml:space="preserve">sola </w:t>
+      </w:r>
+      <w:r>
+        <w:rPr>
+          <w:rFonts w:ascii="Cambria" w:hAnsi="Cambria" w:cs="Times New Roman"/>
+          <w:sz w:val="18"/>
+          <w:lang w:val="es-MX"/>
+        </w:rPr>
+        <w:t>dimensión</w:t>
+      </w:r>
+      <w:r>
+        <w:rPr>
+          <w:rFonts w:ascii="Cambria" w:hAnsi="Cambria" w:cs="Times New Roman"/>
+          <w:sz w:val="18"/>
+          <w:lang w:val="es-MX"/>
+        </w:rPr>
+        <w:t>,</w:t>
+      </w:r>
+      <w:r>
+        <w:rPr>
+          <w:rFonts w:ascii="Cambria" w:hAnsi="Cambria" w:cs="Times New Roman"/>
+          <w:sz w:val="18"/>
+          <w:lang w:val="es-MX"/>
+        </w:rPr>
+        <w:t xml:space="preserve"> y otra </w:t>
+      </w:r>
+      <w:r>
+        <w:rPr>
+          <w:rFonts w:ascii="Cambria" w:hAnsi="Cambria" w:cs="Times New Roman"/>
+          <w:sz w:val="18"/>
+          <w:lang w:val="es-MX"/>
+        </w:rPr>
+        <w:t xml:space="preserve">con </w:t>
+      </w:r>
+      <w:r>
+        <w:rPr>
+          <w:rFonts w:ascii="Cambria" w:hAnsi="Cambria" w:cs="Times New Roman"/>
+          <w:sz w:val="18"/>
+          <w:lang w:val="es-MX"/>
+        </w:rPr>
+        <w:t>dos dimensiones</w:t>
+      </w:r>
+      <w:r>
+        <w:rPr>
+          <w:rFonts w:ascii="Cambria" w:hAnsi="Cambria" w:cs="Times New Roman"/>
+          <w:sz w:val="18"/>
+          <w:lang w:val="es-MX"/>
+        </w:rPr>
+        <w:t xml:space="preserve"> regular</w:t>
+      </w:r>
+      <w:r>
+        <w:rPr>
+          <w:rFonts w:ascii="Cambria" w:hAnsi="Cambria" w:cs="Times New Roman"/>
+          <w:sz w:val="18"/>
+          <w:lang w:val="es-MX"/>
+        </w:rPr>
+        <w:t xml:space="preserve">. El contenido </w:t>
+      </w:r>
+      <w:r>
+        <w:rPr>
+          <w:rFonts w:ascii="Cambria" w:hAnsi="Cambria" w:cs="Times New Roman"/>
+          <w:sz w:val="18"/>
+          <w:lang w:val="es-MX"/>
+        </w:rPr>
+        <w:t xml:space="preserve">está </w:t>
+      </w:r>
+      <w:r>
+        <w:rPr>
+          <w:rFonts w:ascii="Cambria" w:hAnsi="Cambria" w:cs="Times New Roman"/>
+          <w:sz w:val="18"/>
+          <w:lang w:val="es-MX"/>
+        </w:rPr>
+        <w:t>organizado</w:t>
+      </w:r>
+      <w:r>
+        <w:rPr>
+          <w:rFonts w:ascii="Cambria" w:hAnsi="Cambria" w:cs="Times New Roman"/>
           <w:sz w:val="18"/>
           <w:lang w:val="es-MX"/>
         </w:rPr>
@@ -952,7 +939,7 @@
           <w:sz w:val="18"/>
           <w:lang w:val="es-MX"/>
         </w:rPr>
-        <w:t xml:space="preserve">de </w:t>
+        <w:t xml:space="preserve">alrededor de esas heurísticas, en la primera sección </w:t>
       </w:r>
       <w:r>
         <w:rPr>
@@ -960,7 +947,7 @@
           <w:sz w:val="18"/>
           <w:lang w:val="es-MX"/>
         </w:rPr>
-        <w:t xml:space="preserve">una </w:t>
+        <w:t>se aborda la h</w:t>
       </w:r>
       <w:r>
         <w:rPr>
@@ -968,113 +955,8 @@
           <w:sz w:val="18"/>
           <w:lang w:val="es-MX"/>
         </w:rPr>
-        <w:t xml:space="preserve">sola </w:t>
-      </w:r>
-      <w:r>
-        <w:rPr>
-          <w:rFonts w:ascii="Cambria" w:hAnsi="Cambria" w:cs="Times New Roman"/>
-          <w:sz w:val="18"/>
-          <w:lang w:val="es-MX"/>
-        </w:rPr>
-        <w:t>dimensión</w:t>
-      </w:r>
-      <w:r>
-        <w:rPr>
-          <w:rFonts w:ascii="Cambria" w:hAnsi="Cambria" w:cs="Times New Roman"/>
-          <w:sz w:val="18"/>
-          <w:lang w:val="es-MX"/>
-        </w:rPr>
-        <w:t>,</w:t>
-      </w:r>
-      <w:r>
-        <w:rPr>
-          <w:rFonts w:ascii="Cambria" w:hAnsi="Cambria" w:cs="Times New Roman"/>
-          <w:sz w:val="18"/>
-          <w:lang w:val="es-MX"/>
-        </w:rPr>
-        <w:t xml:space="preserve"> y otra </w:t>
-      </w:r>
-      <w:r>
-        <w:rPr>
-          <w:rFonts w:ascii="Cambria" w:hAnsi="Cambria" w:cs="Times New Roman"/>
-          <w:sz w:val="18"/>
-          <w:lang w:val="es-MX"/>
-        </w:rPr>
-        <w:t xml:space="preserve">con </w:t>
-      </w:r>
-      <w:r>
-        <w:rPr>
-          <w:rFonts w:ascii="Cambria" w:hAnsi="Cambria" w:cs="Times New Roman"/>
-          <w:sz w:val="18"/>
-          <w:lang w:val="es-MX"/>
-        </w:rPr>
-        <w:t>dos dimensiones</w:t>
-      </w:r>
-      <w:r>
-        <w:rPr>
-          <w:rFonts w:ascii="Cambria" w:hAnsi="Cambria" w:cs="Times New Roman"/>
-          <w:sz w:val="18"/>
-          <w:lang w:val="es-MX"/>
-        </w:rPr>
-        <w:t xml:space="preserve"> regular</w:t>
-      </w:r>
-      <w:r>
-        <w:rPr>
-          <w:rFonts w:ascii="Cambria" w:hAnsi="Cambria" w:cs="Times New Roman"/>
-          <w:sz w:val="18"/>
-          <w:lang w:val="es-MX"/>
-        </w:rPr>
-        <w:t xml:space="preserve">. El contenido </w:t>
-      </w:r>
-      <w:r>
-        <w:rPr>
-          <w:rFonts w:ascii="Cambria" w:hAnsi="Cambria" w:cs="Times New Roman"/>
-          <w:sz w:val="18"/>
-          <w:lang w:val="es-MX"/>
-        </w:rPr>
-        <w:t xml:space="preserve">está </w:t>
-      </w:r>
-      <w:r>
-        <w:rPr>
-          <w:rFonts w:ascii="Cambria" w:hAnsi="Cambria" w:cs="Times New Roman"/>
-          <w:sz w:val="18"/>
-          <w:lang w:val="es-MX"/>
-        </w:rPr>
-        <w:t>organizado</w:t>
-      </w:r>
-      <w:r>
-        <w:rPr>
-          <w:rFonts w:ascii="Cambria" w:hAnsi="Cambria" w:cs="Times New Roman"/>
-          <w:sz w:val="18"/>
-          <w:lang w:val="es-MX"/>
-        </w:rPr>
-        <w:t xml:space="preserve"> </w:t>
-      </w:r>
-      <w:r>
-        <w:rPr>
-          <w:rFonts w:ascii="Cambria" w:hAnsi="Cambria" w:cs="Times New Roman"/>
-          <w:sz w:val="18"/>
-          <w:lang w:val="es-MX"/>
-        </w:rPr>
-        <w:t xml:space="preserve">alrededor de esas heurísticas, en la primera sección </w:t>
-      </w:r>
-      <w:r>
-        <w:rPr>
-          <w:rFonts w:ascii="Cambria" w:hAnsi="Cambria" w:cs="Times New Roman"/>
-          <w:sz w:val="18"/>
-          <w:lang w:val="es-MX"/>
-        </w:rPr>
-        <w:t>se aborda la h</w:t>
-      </w:r>
-      <w:r>
-        <w:rPr>
-          <w:rFonts w:ascii="Cambria" w:hAnsi="Cambria" w:cs="Times New Roman"/>
-          <w:sz w:val="18"/>
-          <w:lang w:val="es-MX"/>
-        </w:rPr>
         <w:t xml:space="preserve">eurística </w:t>
       </w:r>
-      <w:proofErr w:type="spellStart"/>
       <w:r>
         <w:rPr>
           <w:rFonts w:ascii="Cambria" w:hAnsi="Cambria"/>
@@ -1082,9 +964,24 @@
           <w:sz w:val="18"/>
           <w:lang w:val="es-MX"/>
         </w:rPr>
-        <w:t>First</w:t>
-      </w:r>
-      <w:proofErr w:type="spellEnd"/>
+        <w:t>First Fit Decreasing</w:t>
+      </w:r>
+      <w:r>
+        <w:rPr>
+          <w:rFonts w:ascii="Cambria" w:hAnsi="Cambria" w:cs="Times New Roman"/>
+          <w:sz w:val="18"/>
+          <w:lang w:val="es-MX"/>
+        </w:rPr>
+        <w:t xml:space="preserve"> (FFD)</w:t>
+      </w:r>
+      <w:r>
+        <w:rPr>
+          <w:rFonts w:ascii="Cambria" w:hAnsi="Cambria" w:cs="Times New Roman"/>
+          <w:sz w:val="18"/>
+          <w:lang w:val="es-MX"/>
+        </w:rPr>
+        <w:t xml:space="preserve">, la cual tiene su aplicación en el problema de </w:t>
+      </w:r>
       <w:r>
         <w:rPr>
           <w:rFonts w:ascii="Cambria" w:hAnsi="Cambria"/>
@@ -1092,9 +989,8 @@
           <w:sz w:val="18"/>
           <w:lang w:val="es-MX"/>
         </w:rPr>
-        <w:t xml:space="preserve"> </w:t>
-      </w:r>
-      <w:proofErr w:type="spellStart"/>
+        <w:t>B</w:t>
+      </w:r>
       <w:r>
         <w:rPr>
           <w:rFonts w:ascii="Cambria" w:hAnsi="Cambria"/>
@@ -1102,9 +998,8 @@
           <w:sz w:val="18"/>
           <w:lang w:val="es-MX"/>
         </w:rPr>
-        <w:t>Fit</w:t>
-      </w:r>
-      <w:proofErr w:type="spellEnd"/>
+        <w:t xml:space="preserve">in </w:t>
+      </w:r>
       <w:r>
         <w:rPr>
           <w:rFonts w:ascii="Cambria" w:hAnsi="Cambria"/>
@@ -1112,9 +1007,8 @@
           <w:sz w:val="18"/>
           <w:lang w:val="es-MX"/>
         </w:rPr>
-        <w:t xml:space="preserve"> </w:t>
-      </w:r>
-      <w:proofErr w:type="spellStart"/>
+        <w:t>P</w:t>
+      </w:r>
       <w:r>
         <w:rPr>
           <w:rFonts w:ascii="Cambria" w:hAnsi="Cambria"/>
@@ -1122,74 +1016,8 @@
           <w:sz w:val="18"/>
           <w:lang w:val="es-MX"/>
         </w:rPr>
-        <w:t>Decreasing</w:t>
-      </w:r>
-      <w:proofErr w:type="spellEnd"/>
-      <w:r>
-        <w:rPr>
-          <w:rFonts w:ascii="Cambria" w:hAnsi="Cambria" w:cs="Times New Roman"/>
-          <w:sz w:val="18"/>
-          <w:lang w:val="es-MX"/>
-        </w:rPr>
-        <w:t xml:space="preserve"> (FFD)</w:t>
-      </w:r>
-      <w:r>
-        <w:rPr>
-          <w:rFonts w:ascii="Cambria" w:hAnsi="Cambria" w:cs="Times New Roman"/>
-          <w:sz w:val="18"/>
-          <w:lang w:val="es-MX"/>
-        </w:rPr>
-        <w:t xml:space="preserve">, la cual tiene su aplicación en el problema de </w:t>
-      </w:r>
-      <w:proofErr w:type="spellStart"/>
-      <w:r>
-        <w:rPr>
-          <w:rFonts w:ascii="Cambria" w:hAnsi="Cambria"/>
-          <w:i/>
-          <w:sz w:val="18"/>
-          <w:lang w:val="es-MX"/>
-        </w:rPr>
-        <w:t>B</w:t>
-      </w:r>
-      <w:r>
-        <w:rPr>
-          <w:rFonts w:ascii="Cambria" w:hAnsi="Cambria"/>
-          <w:i/>
-          <w:sz w:val="18"/>
-          <w:lang w:val="es-MX"/>
-        </w:rPr>
-        <w:t>in</w:t>
-      </w:r>
-      <w:proofErr w:type="spellEnd"/>
-      <w:r>
-        <w:rPr>
-          <w:rFonts w:ascii="Cambria" w:hAnsi="Cambria"/>
-          <w:i/>
-          <w:sz w:val="18"/>
-          <w:lang w:val="es-MX"/>
-        </w:rPr>
-        <w:t xml:space="preserve"> </w:t>
-      </w:r>
-      <w:proofErr w:type="spellStart"/>
-      <w:r>
-        <w:rPr>
-          <w:rFonts w:ascii="Cambria" w:hAnsi="Cambria"/>
-          <w:i/>
-          <w:sz w:val="18"/>
-          <w:lang w:val="es-MX"/>
-        </w:rPr>
-        <w:t>P</w:t>
-      </w:r>
-      <w:r>
-        <w:rPr>
-          <w:rFonts w:ascii="Cambria" w:hAnsi="Cambria"/>
-          <w:i/>
-          <w:sz w:val="18"/>
-          <w:lang w:val="es-MX"/>
-        </w:rPr>
         <w:t>acking</w:t>
       </w:r>
-      <w:proofErr w:type="spellEnd"/>
       <w:r>
         <w:rPr>
           <w:rFonts w:ascii="Cambria" w:hAnsi="Cambria" w:cs="Times New Roman"/>
@@ -1227,7 +1055,6 @@
         </w:rPr>
         <w:t xml:space="preserve">En la segunda sección de este reporte se trata el problema de </w:t>
       </w:r>
-      <w:proofErr w:type="spellStart"/>
       <w:r>
         <w:rPr>
           <w:rFonts w:ascii="Cambria" w:hAnsi="Cambria"/>
@@ -1235,29 +1062,8 @@
           <w:sz w:val="18"/>
           <w:lang w:val="es-MX"/>
         </w:rPr>
-        <w:t>Bin</w:t>
-      </w:r>
-      <w:proofErr w:type="spellEnd"/>
-      <w:r>
-        <w:rPr>
-          <w:rFonts w:ascii="Cambria" w:hAnsi="Cambria"/>
-          <w:i/>
-          <w:sz w:val="18"/>
-          <w:lang w:val="es-MX"/>
-        </w:rPr>
-        <w:t xml:space="preserve"> </w:t>
-      </w:r>
-      <w:proofErr w:type="spellStart"/>
-      <w:r>
-        <w:rPr>
-          <w:rFonts w:ascii="Cambria" w:hAnsi="Cambria"/>
-          <w:i/>
-          <w:sz w:val="18"/>
-          <w:lang w:val="es-MX"/>
-        </w:rPr>
-        <w:t>Packing</w:t>
-      </w:r>
-      <w:proofErr w:type="spellEnd"/>
+        <w:t>Bin Packing</w:t>
+      </w:r>
       <w:r>
         <w:rPr>
           <w:rFonts w:ascii="Cambria" w:hAnsi="Cambria" w:cs="Times New Roman"/>
@@ -1320,43 +1126,7 @@
           <w:sz w:val="18"/>
           <w:lang w:val="es-MX"/>
         </w:rPr>
-        <w:t xml:space="preserve">eurística de selección de piezas de </w:t>
-      </w:r>
-      <w:proofErr w:type="spellStart"/>
-      <w:r>
-        <w:rPr>
-          <w:rFonts w:ascii="Cambria" w:hAnsi="Cambria" w:cs="Times New Roman"/>
-          <w:sz w:val="18"/>
-          <w:lang w:val="es-MX"/>
-        </w:rPr>
-        <w:t>Djang</w:t>
-      </w:r>
-      <w:proofErr w:type="spellEnd"/>
-      <w:r>
-        <w:rPr>
-          <w:rFonts w:ascii="Cambria" w:hAnsi="Cambria" w:cs="Times New Roman"/>
-          <w:sz w:val="18"/>
-          <w:lang w:val="es-MX"/>
-        </w:rPr>
-        <w:t xml:space="preserve"> y </w:t>
-      </w:r>
-      <w:proofErr w:type="spellStart"/>
-      <w:r>
-        <w:rPr>
-          <w:rFonts w:ascii="Cambria" w:hAnsi="Cambria" w:cs="Times New Roman"/>
-          <w:sz w:val="18"/>
-          <w:lang w:val="es-MX"/>
-        </w:rPr>
-        <w:t>Finch</w:t>
-      </w:r>
-      <w:proofErr w:type="spellEnd"/>
-      <w:r>
-        <w:rPr>
-          <w:rFonts w:ascii="Cambria" w:hAnsi="Cambria" w:cs="Times New Roman"/>
-          <w:sz w:val="18"/>
-          <w:lang w:val="es-MX"/>
-        </w:rPr>
-        <w:t xml:space="preserve"> (DJD)</w:t>
+        <w:t>eurística de selección de piezas de Djang y Finch (DJD)</w:t>
       </w:r>
       <w:sdt>
         <w:sdtPr>
@@ -1694,17 +1464,7 @@
           <w:sz w:val="18"/>
           <w:lang w:val="es-MX"/>
         </w:rPr>
-        <w:t>con las que se experimentó y los</w:t>
-      </w:r>
-      <w:bookmarkStart w:id="0" w:name="_GoBack"/>
-      <w:bookmarkEnd w:id="0"/>
-      <w:r>
-        <w:rPr>
-          <w:rFonts w:ascii="Cambria" w:eastAsiaTheme="minorEastAsia" w:hAnsi="Cambria" w:cs="Times New Roman"/>
-          <w:sz w:val="18"/>
-          <w:lang w:val="es-MX"/>
-        </w:rPr>
-        <w:t xml:space="preserve"> resultados obtenidos.</w:t>
+        <w:t>con las que se experimentó y los resultados obtenidos.</w:t>
       </w:r>
     </w:p>
     <w:p>
@@ -1737,7 +1497,6 @@
         </w:rPr>
         <w:t xml:space="preserve"> FFD para </w:t>
       </w:r>
-      <w:proofErr w:type="spellStart"/>
       <w:r>
         <w:rPr>
           <w:rFonts w:ascii="Lucida Sans" w:hAnsi="Lucida Sans"/>
@@ -1746,31 +1505,8 @@
           <w:sz w:val="20"/>
           <w:lang w:val="es-MX"/>
         </w:rPr>
-        <w:t>Bin</w:t>
-      </w:r>
-      <w:proofErr w:type="spellEnd"/>
-      <w:r>
-        <w:rPr>
-          <w:rFonts w:ascii="Lucida Sans" w:hAnsi="Lucida Sans"/>
-          <w:b/>
-          <w:i/>
-          <w:sz w:val="20"/>
-          <w:lang w:val="es-MX"/>
-        </w:rPr>
-        <w:t xml:space="preserve"> </w:t>
-      </w:r>
-      <w:proofErr w:type="spellStart"/>
-      <w:r>
-        <w:rPr>
-          <w:rFonts w:ascii="Lucida Sans" w:hAnsi="Lucida Sans"/>
-          <w:b/>
-          <w:i/>
-          <w:sz w:val="20"/>
-          <w:lang w:val="es-MX"/>
-        </w:rPr>
-        <w:t>Packing</w:t>
-      </w:r>
-      <w:proofErr w:type="spellEnd"/>
+        <w:t>Bin Packing</w:t>
+      </w:r>
       <w:r>
         <w:rPr>
           <w:rFonts w:ascii="Lucida Sans" w:hAnsi="Lucida Sans" w:cs="Times New Roman"/>
@@ -2170,7 +1906,7 @@
           <w:sz w:val="18"/>
           <w:lang w:val="es-MX"/>
         </w:rPr>
-        <w:t xml:space="preserve">nte las piezas a empacar por su </w:t>
+        <w:t xml:space="preserve">nte </w:t>
       </w:r>
       <w:r>
         <w:rPr>
@@ -2178,7 +1914,48 @@
           <w:sz w:val="18"/>
           <w:lang w:val="es-MX"/>
         </w:rPr>
-        <w:t>peso.</w:t>
+        <w:t xml:space="preserve">las </w:t>
+      </w:r>
+      <w:r>
+        <w:rPr>
+          <w:rFonts w:ascii="Cambria" w:hAnsi="Cambria" w:cs="Times New Roman"/>
+          <w:sz w:val="18"/>
+          <w:lang w:val="es-MX"/>
+        </w:rPr>
+        <w:t xml:space="preserve">piezas a empacar por su </w:t>
+      </w:r>
+      <w:r>
+        <w:rPr>
+          <w:rFonts w:ascii="Cambria" w:hAnsi="Cambria" w:cs="Times New Roman"/>
+          <w:sz w:val="18"/>
+          <w:lang w:val="es-MX"/>
+        </w:rPr>
+        <w:t>peso</w:t>
+      </w:r>
+      <w:r>
+        <w:rPr>
+          <w:rFonts w:ascii="Cambria" w:hAnsi="Cambria" w:cs="Times New Roman"/>
+          <w:sz w:val="18"/>
+          <w:lang w:val="es-MX"/>
+        </w:rPr>
+        <w:t xml:space="preserve">, con el algoritmo </w:t>
+      </w:r>
+      <w:r>
+        <w:rPr>
+          <w:rFonts w:ascii="Cambria" w:hAnsi="Cambria" w:cs="Times New Roman"/>
+          <w:i/>
+          <w:sz w:val="18"/>
+          <w:lang w:val="es-MX"/>
+        </w:rPr>
+        <w:t>counting sort</w:t>
+      </w:r>
+      <w:r>
+        <w:rPr>
+          <w:rFonts w:ascii="Cambria" w:hAnsi="Cambria" w:cs="Times New Roman"/>
+          <w:sz w:val="18"/>
+          <w:lang w:val="es-MX"/>
+        </w:rPr>
+        <w:t>.</w:t>
       </w:r>
     </w:p>
     <w:p>
@@ -2393,9 +2170,25 @@
           <w:sz w:val="18"/>
           <w:lang w:val="es-MX"/>
         </w:rPr>
-        <w:t xml:space="preserve">Primeramente se procedió a la revisión teórica de la heurística y de su algoritmo, esto permitió definir el pseudocódigo del algoritmo a seguir. Como herramientas de desarrollo se utilizaron el lenguaje Java, el IDE </w:t>
-      </w:r>
-      <w:proofErr w:type="spellStart"/>
+        <w:t xml:space="preserve">Primeramente se procedió a la revisión teórica de la heurística y de su algoritmo, esto permitió definir el pseudocódigo del algoritmo a seguir. Como herramientas de desarrollo se utilizaron el lenguaje </w:t>
+      </w:r>
+      <w:r>
+        <w:rPr>
+          <w:rFonts w:ascii="Cambria" w:eastAsiaTheme="minorEastAsia" w:hAnsi="Cambria" w:cs="Times New Roman"/>
+          <w:smallCaps/>
+          <w:sz w:val="18"/>
+          <w:lang w:val="es-MX"/>
+        </w:rPr>
+        <w:t>Java</w:t>
+      </w:r>
+      <w:r>
+        <w:rPr>
+          <w:rFonts w:ascii="Cambria" w:eastAsiaTheme="minorEastAsia" w:hAnsi="Cambria" w:cs="Times New Roman"/>
+          <w:sz w:val="18"/>
+          <w:lang w:val="es-MX"/>
+        </w:rPr>
+        <w:t xml:space="preserve">, el IDE </w:t>
+      </w:r>
       <w:r>
         <w:rPr>
           <w:rFonts w:ascii="Cambria" w:hAnsi="Cambria"/>
@@ -2405,50 +2198,30 @@
         </w:rPr>
         <w:t>NetBeans</w:t>
       </w:r>
-      <w:proofErr w:type="spellEnd"/>
       <w:r>
         <w:rPr>
           <w:rFonts w:ascii="Cambria" w:eastAsiaTheme="minorEastAsia" w:hAnsi="Cambria" w:cs="Times New Roman"/>
           <w:sz w:val="18"/>
           <w:lang w:val="es-MX"/>
         </w:rPr>
-        <w:t xml:space="preserve"> y la plataforma Java SE 1.7;  como  metodología de desarrollo se utilizó “Test </w:t>
-      </w:r>
-      <w:proofErr w:type="spellStart"/>
+        <w:t xml:space="preserve"> y la plataforma </w:t>
+      </w:r>
       <w:r>
         <w:rPr>
           <w:rFonts w:ascii="Cambria" w:eastAsiaTheme="minorEastAsia" w:hAnsi="Cambria" w:cs="Times New Roman"/>
-          <w:sz w:val="18"/>
-          <w:lang w:val="es-MX"/>
-        </w:rPr>
-        <w:t>Driven</w:t>
-      </w:r>
-      <w:proofErr w:type="spellEnd"/>
+          <w:smallCaps/>
+          <w:sz w:val="18"/>
+          <w:lang w:val="es-MX"/>
+        </w:rPr>
+        <w:t>Java</w:t>
+      </w:r>
       <w:r>
         <w:rPr>
           <w:rFonts w:ascii="Cambria" w:eastAsiaTheme="minorEastAsia" w:hAnsi="Cambria" w:cs="Times New Roman"/>
           <w:sz w:val="18"/>
           <w:lang w:val="es-MX"/>
         </w:rPr>
-        <w:t xml:space="preserve"> </w:t>
-      </w:r>
-      <w:proofErr w:type="spellStart"/>
-      <w:r>
-        <w:rPr>
-          <w:rFonts w:ascii="Cambria" w:eastAsiaTheme="minorEastAsia" w:hAnsi="Cambria" w:cs="Times New Roman"/>
-          <w:sz w:val="18"/>
-          <w:lang w:val="es-MX"/>
-        </w:rPr>
-        <w:t>Development</w:t>
-      </w:r>
-      <w:proofErr w:type="spellEnd"/>
-      <w:r>
-        <w:rPr>
-          <w:rFonts w:ascii="Cambria" w:eastAsiaTheme="minorEastAsia" w:hAnsi="Cambria" w:cs="Times New Roman"/>
-          <w:sz w:val="18"/>
-          <w:lang w:val="es-MX"/>
-        </w:rPr>
-        <w:t>”</w:t>
+        <w:t xml:space="preserve"> SE 1.7;  como  metodología de desarrollo se utilizó “Test Driven Development”</w:t>
       </w:r>
       <w:sdt>
         <w:sdtPr>
@@ -2522,7 +2295,6 @@
         </w:rPr>
         <w:t xml:space="preserve">, la cual consiste en desarrollar primero las pruebas que definen y aseguran el comportamiento deseado, por lo que primero se crearon las pruebas utilizando </w:t>
       </w:r>
-      <w:proofErr w:type="spellStart"/>
       <w:r>
         <w:rPr>
           <w:rFonts w:ascii="Cambria" w:eastAsiaTheme="minorEastAsia" w:hAnsi="Cambria" w:cs="Times New Roman"/>
@@ -2532,7 +2304,6 @@
         </w:rPr>
         <w:t>JUnit</w:t>
       </w:r>
-      <w:proofErr w:type="spellEnd"/>
       <w:r>
         <w:rPr>
           <w:rFonts w:ascii="Cambria" w:eastAsiaTheme="minorEastAsia" w:hAnsi="Cambria" w:cs="Times New Roman"/>
@@ -2861,6 +2632,31 @@
               </w:rPr>
               <w:t xml:space="preserve"> piezas</w:t>
             </w:r>
+            <w:r>
+              <w:rPr>
+                <w:rFonts w:ascii="Cambria" w:hAnsi="Cambria" w:cs="Times New Roman"/>
+                <w:sz w:val="18"/>
+                <w:lang w:val="es-MX"/>
+              </w:rPr>
+              <w:t xml:space="preserve"> (</w:t>
+            </w:r>
+            <w:r>
+              <w:rPr>
+                <w:rFonts w:ascii="Cambria" w:hAnsi="Cambria" w:cs="Times New Roman"/>
+                <w:i/>
+                <w:sz w:val="18"/>
+                <w:lang w:val="es-MX"/>
+              </w:rPr>
+              <w:t>counting sort</w:t>
+            </w:r>
+            <w:r>
+              <w:rPr>
+                <w:rFonts w:ascii="Cambria" w:hAnsi="Cambria" w:cs="Times New Roman"/>
+                <w:sz w:val="18"/>
+                <w:lang w:val="es-MX"/>
+              </w:rPr>
+              <w:t>)</w:t>
+            </w:r>
           </w:p>
         </w:tc>
         <w:tc>
@@ -2887,50 +2683,7 @@
                     <w:sz w:val="18"/>
                     <w:lang w:val="es-MX"/>
                   </w:rPr>
-                  <m:t>θ(n</m:t>
-                </m:r>
-                <m:func>
-                  <m:funcPr>
-                    <m:ctrlPr>
-                      <w:rPr>
-                        <w:rFonts w:ascii="Cambria Math" w:hAnsi="Cambria Math" w:cs="Times New Roman"/>
-                        <w:i/>
-                        <w:sz w:val="18"/>
-                        <w:lang w:val="es-MX"/>
-                      </w:rPr>
-                    </m:ctrlPr>
-                  </m:funcPr>
-                  <m:fName>
-                    <m:r>
-                      <m:rPr>
-                        <m:sty m:val="p"/>
-                      </m:rPr>
-                      <w:rPr>
-                        <w:rFonts w:ascii="Cambria Math" w:hAnsi="Cambria Math" w:cs="Times New Roman"/>
-                        <w:sz w:val="18"/>
-                        <w:lang w:val="es-MX"/>
-                      </w:rPr>
-                      <m:t>log</m:t>
-                    </m:r>
-                  </m:fName>
-                  <m:e>
-                    <m:r>
-                      <w:rPr>
-                        <w:rFonts w:ascii="Cambria Math" w:hAnsi="Cambria Math" w:cs="Times New Roman"/>
-                        <w:sz w:val="18"/>
-                        <w:lang w:val="es-MX"/>
-                      </w:rPr>
-                      <m:t>n</m:t>
-                    </m:r>
-                  </m:e>
-                </m:func>
-                <m:r>
-                  <w:rPr>
-                    <w:rFonts w:ascii="Cambria Math" w:hAnsi="Cambria Math" w:cs="Times New Roman"/>
-                    <w:sz w:val="18"/>
-                    <w:lang w:val="es-MX"/>
-                  </w:rPr>
-                  <m:t>)</m:t>
+                  <m:t>θ(n)</m:t>
                 </m:r>
               </m:oMath>
             </m:oMathPara>
@@ -3485,88 +3238,30 @@
             </m:ctrlPr>
           </m:dPr>
           <m:e>
-            <m:sSup>
-              <m:sSupPr>
-                <m:ctrlPr>
-                  <w:rPr>
-                    <w:rFonts w:ascii="Cambria Math" w:hAnsi="Cambria Math" w:cs="Times New Roman"/>
-                    <w:i/>
-                    <w:sz w:val="18"/>
-                    <w:lang w:val="es-MX"/>
-                  </w:rPr>
-                </m:ctrlPr>
-              </m:sSupPr>
-              <m:e>
-                <m:r>
-                  <w:rPr>
-                    <w:rFonts w:ascii="Cambria Math" w:hAnsi="Cambria Math" w:cs="Times New Roman"/>
-                    <w:sz w:val="18"/>
-                    <w:lang w:val="es-MX"/>
-                  </w:rPr>
-                  <m:t>n</m:t>
-                </m:r>
-              </m:e>
-              <m:sup>
-                <m:r>
-                  <w:rPr>
-                    <w:rFonts w:ascii="Cambria Math" w:hAnsi="Cambria Math" w:cs="Times New Roman"/>
-                    <w:sz w:val="18"/>
-                    <w:lang w:val="es-MX"/>
-                  </w:rPr>
-                  <m:t>2</m:t>
-                </m:r>
-              </m:sup>
-            </m:sSup>
             <m:r>
               <w:rPr>
                 <w:rFonts w:ascii="Cambria Math" w:hAnsi="Cambria Math" w:cs="Times New Roman"/>
                 <w:sz w:val="18"/>
                 <w:lang w:val="es-MX"/>
               </w:rPr>
-              <m:t>+n</m:t>
+              <m:t>2</m:t>
             </m:r>
-            <m:func>
-              <m:funcPr>
-                <m:ctrlPr>
-                  <w:rPr>
-                    <w:rFonts w:ascii="Cambria Math" w:hAnsi="Cambria Math" w:cs="Times New Roman"/>
-                    <w:i/>
-                    <w:sz w:val="18"/>
-                    <w:lang w:val="es-MX"/>
-                  </w:rPr>
-                </m:ctrlPr>
-              </m:funcPr>
-              <m:fName>
-                <m:r>
-                  <m:rPr>
-                    <m:sty m:val="p"/>
-                  </m:rPr>
-                  <w:rPr>
-                    <w:rFonts w:ascii="Cambria Math" w:hAnsi="Cambria Math" w:cs="Times New Roman"/>
-                    <w:sz w:val="18"/>
-                    <w:lang w:val="es-MX"/>
-                  </w:rPr>
-                  <m:t>log</m:t>
-                </m:r>
-                <m:ctrlPr>
-                  <w:rPr>
-                    <w:rFonts w:ascii="Cambria Math" w:hAnsi="Cambria Math" w:cs="Times New Roman"/>
-                    <w:sz w:val="18"/>
-                    <w:lang w:val="es-MX"/>
-                  </w:rPr>
-                </m:ctrlPr>
-              </m:fName>
-              <m:e>
-                <m:r>
-                  <w:rPr>
-                    <w:rFonts w:ascii="Cambria Math" w:hAnsi="Cambria Math" w:cs="Times New Roman"/>
-                    <w:sz w:val="18"/>
-                    <w:lang w:val="es-MX"/>
-                  </w:rPr>
-                  <m:t>n</m:t>
-                </m:r>
-              </m:e>
-            </m:func>
+            <m:r>
+              <w:rPr>
+                <w:rFonts w:ascii="Cambria Math" w:hAnsi="Cambria Math" w:cs="Times New Roman"/>
+                <w:sz w:val="18"/>
+                <w:lang w:val="es-MX"/>
+              </w:rPr>
+              <m:t>n+</m:t>
+            </m:r>
+            <m:r>
+              <w:rPr>
+                <w:rFonts w:ascii="Cambria Math" w:hAnsi="Cambria Math" w:cs="Times New Roman"/>
+                <w:sz w:val="18"/>
+                <w:lang w:val="es-MX"/>
+              </w:rPr>
+              <m:t>2</m:t>
+            </m:r>
           </m:e>
         </m:d>
         <m:r>
@@ -3607,38 +3302,14 @@
             </m:ctrlPr>
           </m:dPr>
           <m:e>
-            <m:sSup>
-              <m:sSupPr>
-                <m:ctrlPr>
-                  <w:rPr>
-                    <w:rFonts w:ascii="Cambria Math" w:hAnsi="Cambria Math" w:cs="Times New Roman"/>
-                    <w:i/>
-                    <w:sz w:val="18"/>
-                    <w:lang w:val="es-MX"/>
-                  </w:rPr>
-                </m:ctrlPr>
-              </m:sSupPr>
-              <m:e>
-                <m:r>
-                  <w:rPr>
-                    <w:rFonts w:ascii="Cambria Math" w:hAnsi="Cambria Math" w:cs="Times New Roman"/>
-                    <w:sz w:val="18"/>
-                    <w:lang w:val="es-MX"/>
-                  </w:rPr>
-                  <m:t>n</m:t>
-                </m:r>
-              </m:e>
-              <m:sup>
-                <m:r>
-                  <w:rPr>
-                    <w:rFonts w:ascii="Cambria Math" w:hAnsi="Cambria Math" w:cs="Times New Roman"/>
-                    <w:sz w:val="18"/>
-                    <w:lang w:val="es-MX"/>
-                  </w:rPr>
-                  <m:t>2</m:t>
-                </m:r>
-              </m:sup>
-            </m:sSup>
+            <m:r>
+              <w:rPr>
+                <w:rFonts w:ascii="Cambria Math" w:hAnsi="Cambria Math" w:cs="Times New Roman"/>
+                <w:sz w:val="18"/>
+                <w:lang w:val="es-MX"/>
+              </w:rPr>
+              <m:t>n</m:t>
+            </m:r>
           </m:e>
         </m:d>
         <m:r>
@@ -3656,7 +3327,55 @@
           <w:sz w:val="18"/>
           <w:lang w:val="es-MX"/>
         </w:rPr>
-        <w:t xml:space="preserve"> Esta complejidad polinomial es mucho mejor que la se obtendría si se intentara probar todas las posibles combinaciones de piezas para su acomodo.</w:t>
+        <w:t xml:space="preserve"> Esta complejidad </w:t>
+      </w:r>
+      <w:r>
+        <w:rPr>
+          <w:rFonts w:ascii="Cambria" w:eastAsiaTheme="minorEastAsia" w:hAnsi="Cambria" w:cs="Times New Roman"/>
+          <w:sz w:val="18"/>
+          <w:lang w:val="es-MX"/>
+        </w:rPr>
+        <w:t xml:space="preserve">linear </w:t>
+      </w:r>
+      <w:r>
+        <w:rPr>
+          <w:rFonts w:ascii="Cambria" w:eastAsiaTheme="minorEastAsia" w:hAnsi="Cambria" w:cs="Times New Roman"/>
+          <w:sz w:val="18"/>
+          <w:lang w:val="es-MX"/>
+        </w:rPr>
+        <w:t xml:space="preserve">es mucho mejor </w:t>
+      </w:r>
+      <w:r>
+        <w:rPr>
+          <w:rFonts w:ascii="Cambria" w:eastAsiaTheme="minorEastAsia" w:hAnsi="Cambria" w:cs="Times New Roman"/>
+          <w:sz w:val="18"/>
+          <w:lang w:val="es-MX"/>
+        </w:rPr>
+        <w:t>de l</w:t>
+      </w:r>
+      <w:r>
+        <w:rPr>
+          <w:rFonts w:ascii="Cambria" w:eastAsiaTheme="minorEastAsia" w:hAnsi="Cambria" w:cs="Times New Roman"/>
+          <w:sz w:val="18"/>
+          <w:lang w:val="es-MX"/>
+        </w:rPr>
+        <w:t xml:space="preserve">a </w:t>
+      </w:r>
+      <w:r>
+        <w:rPr>
+          <w:rFonts w:ascii="Cambria" w:eastAsiaTheme="minorEastAsia" w:hAnsi="Cambria" w:cs="Times New Roman"/>
+          <w:sz w:val="18"/>
+          <w:lang w:val="es-MX"/>
+        </w:rPr>
+        <w:t xml:space="preserve">que </w:t>
+      </w:r>
+      <w:r>
+        <w:rPr>
+          <w:rFonts w:ascii="Cambria" w:eastAsiaTheme="minorEastAsia" w:hAnsi="Cambria" w:cs="Times New Roman"/>
+          <w:sz w:val="18"/>
+          <w:lang w:val="es-MX"/>
+        </w:rPr>
+        <w:t>se obtendría si se intentara probar todas las posibles combinaciones de piezas para su acomodo.</w:t>
       </w:r>
     </w:p>
     <w:p>
@@ -13209,6 +12928,7 @@
           <w:rFonts w:ascii="Cambria" w:eastAsiaTheme="minorEastAsia" w:hAnsi="Cambria" w:cs="Times New Roman"/>
           <w:noProof/>
           <w:sz w:val="18"/>
+          <w:lang w:val="es-MX" w:eastAsia="es-MX"/>
         </w:rPr>
         <mc:AlternateContent>
           <mc:Choice Requires="wps">
@@ -13875,25 +13595,7 @@
           <w:sz w:val="18"/>
           <w:lang w:val="es-MX"/>
         </w:rPr>
-        <w:t xml:space="preserve">con las piezas originales se logra un empacado óptimo, con cero </w:t>
-      </w:r>
-      <w:proofErr w:type="gramStart"/>
-      <w:r>
-        <w:rPr>
-          <w:rFonts w:ascii="Cambria" w:eastAsiaTheme="minorEastAsia" w:hAnsi="Cambria" w:cs="Times New Roman"/>
-          <w:sz w:val="18"/>
-          <w:lang w:val="es-MX"/>
-        </w:rPr>
-        <w:t>desperdicio</w:t>
-      </w:r>
-      <w:proofErr w:type="gramEnd"/>
-      <w:r>
-        <w:rPr>
-          <w:rFonts w:ascii="Cambria" w:eastAsiaTheme="minorEastAsia" w:hAnsi="Cambria" w:cs="Times New Roman"/>
-          <w:sz w:val="18"/>
-          <w:lang w:val="es-MX"/>
-        </w:rPr>
-        <w:t xml:space="preserve"> de espacio, pero al </w:t>
+        <w:t xml:space="preserve">con las piezas originales se logra un empacado óptimo, con cero desperdicio de espacio, pero al </w:t>
       </w:r>
       <w:r>
         <w:rPr>
@@ -14081,7 +13783,23 @@
           <w:sz w:val="18"/>
           <w:lang w:val="es-MX"/>
         </w:rPr>
-        <w:t>FDD debe ser capaz de dar una solución sin desperdicios de espacio para la instancia.</w:t>
+        <w:t>F</w:t>
+      </w:r>
+      <w:r>
+        <w:rPr>
+          <w:rFonts w:ascii="Cambria" w:eastAsiaTheme="minorEastAsia" w:hAnsi="Cambria" w:cs="Times New Roman"/>
+          <w:sz w:val="18"/>
+          <w:lang w:val="es-MX"/>
+        </w:rPr>
+        <w:t>F</w:t>
+      </w:r>
+      <w:r>
+        <w:rPr>
+          <w:rFonts w:ascii="Cambria" w:eastAsiaTheme="minorEastAsia" w:hAnsi="Cambria" w:cs="Times New Roman"/>
+          <w:sz w:val="18"/>
+          <w:lang w:val="es-MX"/>
+        </w:rPr>
+        <w:t>D debe ser capaz de dar una solución sin desperdicios de espacio para la instancia.</w:t>
       </w:r>
     </w:p>
     <w:p>
@@ -14296,7 +14014,7 @@
           <w:sz w:val="18"/>
           <w:lang w:val="es-MX"/>
         </w:rPr>
-        <w:t xml:space="preserve">La suma del número en la posición 3 y del número en la posición 1, debe ser menor al número en la posición 2 multiplicado por 2 </w:t>
+        <w:t xml:space="preserve">La suma del número en la posición 3 y del número en la posición 1, debe ser </w:t>
       </w:r>
       <w:r>
         <w:rPr>
@@ -14304,7 +14022,39 @@
           <w:sz w:val="18"/>
           <w:lang w:val="es-MX"/>
         </w:rPr>
-        <w:t>(Instancia 1: 12+9˂10*2, Instancia 4: 12+9˂10*2).</w:t>
+        <w:t>mayor</w:t>
+      </w:r>
+      <w:r>
+        <w:rPr>
+          <w:rFonts w:ascii="Cambria" w:eastAsiaTheme="minorEastAsia" w:hAnsi="Cambria" w:cs="Times New Roman"/>
+          <w:sz w:val="18"/>
+          <w:lang w:val="es-MX"/>
+        </w:rPr>
+        <w:t xml:space="preserve"> al número en la posición 2 multiplicado por 2 </w:t>
+      </w:r>
+      <w:r>
+        <w:rPr>
+          <w:rFonts w:ascii="Cambria" w:eastAsiaTheme="minorEastAsia" w:hAnsi="Cambria" w:cs="Times New Roman"/>
+          <w:sz w:val="18"/>
+          <w:lang w:val="es-MX"/>
+        </w:rPr>
+        <w:t xml:space="preserve">(Instancia </w:t>
+      </w:r>
+      <w:r>
+        <w:rPr>
+          <w:rFonts w:ascii="Cambria" w:eastAsiaTheme="minorEastAsia" w:hAnsi="Cambria" w:cs="Times New Roman"/>
+          <w:sz w:val="18"/>
+          <w:lang w:val="es-MX"/>
+        </w:rPr>
+        <w:t>1: 12+9&gt;10*2, Instancia 4: 12+9&gt;</w:t>
+      </w:r>
+      <w:r>
+        <w:rPr>
+          <w:rFonts w:ascii="Cambria" w:eastAsiaTheme="minorEastAsia" w:hAnsi="Cambria" w:cs="Times New Roman"/>
+          <w:sz w:val="18"/>
+          <w:lang w:val="es-MX"/>
+        </w:rPr>
+        <w:t>10*2).</w:t>
       </w:r>
     </w:p>
     <w:p>
@@ -14328,6 +14078,29 @@
           <w:lang w:val="es-MX"/>
         </w:rPr>
         <w:t>Los contenedores dónde se utilice el número en la posición 2, se debe utilizar 2 veces (Instancia 1: contenedores 2, 3 y 4, Instancia 4: contenedores 2, 3 y 4).</w:t>
+      </w:r>
+    </w:p>
+    <w:p>
+      <w:pPr>
+        <w:pStyle w:val="NoSpacing"/>
+        <w:numPr>
+          <w:ilvl w:val="0"/>
+          <w:numId w:val="7"/>
+        </w:numPr>
+        <w:jc w:val="both"/>
+        <w:rPr>
+          <w:rFonts w:ascii="Cambria" w:eastAsiaTheme="minorEastAsia" w:hAnsi="Cambria" w:cs="Times New Roman"/>
+          <w:sz w:val="18"/>
+          <w:lang w:val="es-MX"/>
+        </w:rPr>
+      </w:pPr>
+      <w:r>
+        <w:rPr>
+          <w:rFonts w:ascii="Cambria" w:eastAsiaTheme="minorEastAsia" w:hAnsi="Cambria" w:cs="Times New Roman"/>
+          <w:sz w:val="18"/>
+          <w:lang w:val="es-MX"/>
+        </w:rPr>
+        <w:t>El número de veces que presente el número de la posición 1 debe ser igual al número de renglones en que se presente el número 2.</w:t>
       </w:r>
     </w:p>
     <w:p>
@@ -14597,7 +14370,6 @@
           <w:color w:val="auto"/>
           <w:lang w:val="es-MX"/>
         </w:rPr>
-        <w:lastRenderedPageBreak/>
         <w:t xml:space="preserve">Tabla </w:t>
       </w:r>
       <w:r>
@@ -16923,22 +16695,12 @@
           <w:color w:val="auto"/>
         </w:rPr>
       </w:pPr>
-      <w:proofErr w:type="spellStart"/>
-      <w:proofErr w:type="gramStart"/>
       <w:r>
         <w:rPr>
           <w:color w:val="auto"/>
         </w:rPr>
-        <w:t>Tabla</w:t>
-      </w:r>
-      <w:proofErr w:type="spellEnd"/>
-      <w:r>
-        <w:rPr>
-          <w:color w:val="auto"/>
-        </w:rPr>
-        <w:t xml:space="preserve"> </w:t>
-      </w:r>
-      <w:proofErr w:type="gramEnd"/>
+        <w:t xml:space="preserve">Tabla </w:t>
+      </w:r>
       <w:r>
         <w:rPr>
           <w:color w:val="auto"/>
@@ -16970,47 +16732,11 @@
         </w:rPr>
         <w:fldChar w:fldCharType="end"/>
       </w:r>
-      <w:proofErr w:type="gramStart"/>
       <w:r>
         <w:rPr>
           <w:color w:val="auto"/>
         </w:rPr>
-        <w:t>.</w:t>
-      </w:r>
-      <w:proofErr w:type="gramEnd"/>
-      <w:r>
-        <w:rPr>
-          <w:color w:val="auto"/>
-        </w:rPr>
-        <w:t xml:space="preserve"> </w:t>
-      </w:r>
-      <w:proofErr w:type="spellStart"/>
-      <w:r>
-        <w:rPr>
-          <w:color w:val="auto"/>
-        </w:rPr>
-        <w:t>Resultados</w:t>
-      </w:r>
-      <w:proofErr w:type="spellEnd"/>
-      <w:r>
-        <w:rPr>
-          <w:color w:val="auto"/>
-        </w:rPr>
-        <w:t xml:space="preserve"> </w:t>
-      </w:r>
-      <w:proofErr w:type="spellStart"/>
-      <w:r>
-        <w:rPr>
-          <w:color w:val="auto"/>
-        </w:rPr>
-        <w:t>Instancia</w:t>
-      </w:r>
-      <w:proofErr w:type="spellEnd"/>
-      <w:r>
-        <w:rPr>
-          <w:color w:val="auto"/>
-        </w:rPr>
-        <w:t xml:space="preserve"> 2</w:t>
+        <w:t>. Resultados Instancia 2</w:t>
       </w:r>
     </w:p>
     <w:tbl>
@@ -20133,7 +19859,6 @@
           <w:color w:val="auto"/>
           <w:lang w:val="es-MX"/>
         </w:rPr>
-        <w:lastRenderedPageBreak/>
         <w:t xml:space="preserve">Tabla </w:t>
       </w:r>
       <w:r>
@@ -24595,7 +24320,25 @@
           <w:sz w:val="18"/>
           <w:lang w:val="es-MX"/>
         </w:rPr>
-        <w:t xml:space="preserve"> sobre FDD</w:t>
+        <w:t xml:space="preserve"> sobre F</w:t>
+      </w:r>
+      <w:r>
+        <w:rPr>
+          <w:rFonts w:ascii="Lucida Sans" w:eastAsiaTheme="minorEastAsia" w:hAnsi="Lucida Sans" w:cs="Times New Roman"/>
+          <w:b/>
+          <w:sz w:val="18"/>
+          <w:lang w:val="es-MX"/>
+        </w:rPr>
+        <w:t>F</w:t>
+      </w:r>
+      <w:r>
+        <w:rPr>
+          <w:rFonts w:ascii="Lucida Sans" w:eastAsiaTheme="minorEastAsia" w:hAnsi="Lucida Sans" w:cs="Times New Roman"/>
+          <w:b/>
+          <w:sz w:val="18"/>
+          <w:lang w:val="es-MX"/>
+        </w:rPr>
+        <w:t>D</w:t>
       </w:r>
     </w:p>
     <w:p>
@@ -24616,7 +24359,23 @@
           <w:sz w:val="18"/>
           <w:lang w:val="es-MX"/>
         </w:rPr>
-        <w:t xml:space="preserve">Los pasos del algoritmo de FDD son simples </w:t>
+        <w:t>Los pasos del algoritmo de F</w:t>
+      </w:r>
+      <w:r>
+        <w:rPr>
+          <w:rFonts w:ascii="Cambria" w:eastAsiaTheme="minorEastAsia" w:hAnsi="Cambria" w:cs="Times New Roman"/>
+          <w:sz w:val="18"/>
+          <w:lang w:val="es-MX"/>
+        </w:rPr>
+        <w:t>F</w:t>
+      </w:r>
+      <w:r>
+        <w:rPr>
+          <w:rFonts w:ascii="Cambria" w:eastAsiaTheme="minorEastAsia" w:hAnsi="Cambria" w:cs="Times New Roman"/>
+          <w:sz w:val="18"/>
+          <w:lang w:val="es-MX"/>
+        </w:rPr>
+        <w:t xml:space="preserve">D son simples </w:t>
       </w:r>
       <w:r>
         <w:rPr>
@@ -24708,7 +24467,8 @@
           <w:sz w:val="18"/>
           <w:lang w:val="es-MX"/>
         </w:rPr>
-        <w:t xml:space="preserve">Fue posible comprender el porqué de que esta Heurística sea utilizada en herramientas comerciales, la garantía que </w:t>
+        <w:lastRenderedPageBreak/>
+        <w:t>F</w:t>
       </w:r>
       <w:r>
         <w:rPr>
@@ -24716,8 +24476,47 @@
           <w:sz w:val="18"/>
           <w:lang w:val="es-MX"/>
         </w:rPr>
-        <w:lastRenderedPageBreak/>
-        <w:t xml:space="preserve">ofrece su cota superior permite aplicarla a necesidades reales </w:t>
+        <w:t xml:space="preserve">ue posible comprender porque </w:t>
+      </w:r>
+      <w:r>
+        <w:rPr>
+          <w:rFonts w:ascii="Cambria" w:eastAsiaTheme="minorEastAsia" w:hAnsi="Cambria" w:cs="Times New Roman"/>
+          <w:sz w:val="18"/>
+          <w:lang w:val="es-MX"/>
+        </w:rPr>
+        <w:t xml:space="preserve">esta Heurística </w:t>
+      </w:r>
+      <w:r>
+        <w:rPr>
+          <w:rFonts w:ascii="Cambria" w:eastAsiaTheme="minorEastAsia" w:hAnsi="Cambria" w:cs="Times New Roman"/>
+          <w:sz w:val="18"/>
+          <w:lang w:val="es-MX"/>
+        </w:rPr>
+        <w:t>es</w:t>
+      </w:r>
+      <w:r>
+        <w:rPr>
+          <w:rFonts w:ascii="Cambria" w:eastAsiaTheme="minorEastAsia" w:hAnsi="Cambria" w:cs="Times New Roman"/>
+          <w:sz w:val="18"/>
+          <w:lang w:val="es-MX"/>
+        </w:rPr>
+        <w:t xml:space="preserve"> utilizada en herramientas comerciales, la garantía que ofrece su cota superior </w:t>
+      </w:r>
+      <w:r>
+        <w:rPr>
+          <w:rFonts w:ascii="Cambria" w:eastAsiaTheme="minorEastAsia" w:hAnsi="Cambria" w:cs="Times New Roman"/>
+          <w:sz w:val="18"/>
+          <w:lang w:val="es-MX"/>
+        </w:rPr>
+        <w:t>satisface las</w:t>
+      </w:r>
+      <w:r>
+        <w:rPr>
+          <w:rFonts w:ascii="Cambria" w:eastAsiaTheme="minorEastAsia" w:hAnsi="Cambria" w:cs="Times New Roman"/>
+          <w:sz w:val="18"/>
+          <w:lang w:val="es-MX"/>
+        </w:rPr>
+        <w:t xml:space="preserve"> necesidades reales </w:t>
       </w:r>
       <w:r>
         <w:rPr>
@@ -24780,7 +24579,6 @@
         </w:rPr>
         <w:t xml:space="preserve">DJD para </w:t>
       </w:r>
-      <w:proofErr w:type="spellStart"/>
       <w:r>
         <w:rPr>
           <w:rFonts w:ascii="Lucida Sans" w:hAnsi="Lucida Sans"/>
@@ -24789,31 +24587,8 @@
           <w:sz w:val="20"/>
           <w:lang w:val="es-MX"/>
         </w:rPr>
-        <w:t>Bin</w:t>
-      </w:r>
-      <w:proofErr w:type="spellEnd"/>
-      <w:r>
-        <w:rPr>
-          <w:rFonts w:ascii="Lucida Sans" w:hAnsi="Lucida Sans"/>
-          <w:b/>
-          <w:i/>
-          <w:sz w:val="20"/>
-          <w:lang w:val="es-MX"/>
-        </w:rPr>
-        <w:t xml:space="preserve"> </w:t>
-      </w:r>
-      <w:proofErr w:type="spellStart"/>
-      <w:r>
-        <w:rPr>
-          <w:rFonts w:ascii="Lucida Sans" w:hAnsi="Lucida Sans"/>
-          <w:b/>
-          <w:i/>
-          <w:sz w:val="20"/>
-          <w:lang w:val="es-MX"/>
-        </w:rPr>
-        <w:t>Packing</w:t>
-      </w:r>
-      <w:proofErr w:type="spellEnd"/>
+        <w:t>Bin Packing</w:t>
+      </w:r>
       <w:r>
         <w:rPr>
           <w:rFonts w:ascii="Lucida Sans" w:hAnsi="Lucida Sans" w:cs="Times New Roman"/>
@@ -24871,7 +24646,6 @@
         </w:rPr>
         <w:t xml:space="preserve">El problema de </w:t>
       </w:r>
-      <w:proofErr w:type="spellStart"/>
       <w:r>
         <w:rPr>
           <w:rFonts w:ascii="Cambria" w:hAnsi="Cambria"/>
@@ -24879,29 +24653,8 @@
           <w:sz w:val="18"/>
           <w:lang w:val="es-MX"/>
         </w:rPr>
-        <w:t>Bin</w:t>
-      </w:r>
-      <w:proofErr w:type="spellEnd"/>
-      <w:r>
-        <w:rPr>
-          <w:rFonts w:ascii="Cambria" w:hAnsi="Cambria"/>
-          <w:i/>
-          <w:sz w:val="18"/>
-          <w:lang w:val="es-MX"/>
-        </w:rPr>
-        <w:t xml:space="preserve"> </w:t>
-      </w:r>
-      <w:proofErr w:type="spellStart"/>
-      <w:r>
-        <w:rPr>
-          <w:rFonts w:ascii="Cambria" w:hAnsi="Cambria"/>
-          <w:i/>
-          <w:sz w:val="18"/>
-          <w:lang w:val="es-MX"/>
-        </w:rPr>
-        <w:t>Packing</w:t>
-      </w:r>
-      <w:proofErr w:type="spellEnd"/>
+        <w:t>Bin Packing</w:t>
+      </w:r>
       <w:r>
         <w:rPr>
           <w:rFonts w:ascii="Cambria" w:eastAsiaTheme="minorEastAsia" w:hAnsi="Cambria" w:cs="Times New Roman"/>
@@ -25065,36 +24818,8 @@
           <w:sz w:val="18"/>
           <w:lang w:val="es-MX"/>
         </w:rPr>
-        <w:t xml:space="preserve">Para cada una de las fases se requiere al menos una heurística. En este caso se utilizó la heurística de </w:t>
-      </w:r>
-      <w:proofErr w:type="spellStart"/>
-      <w:r>
-        <w:rPr>
-          <w:rFonts w:ascii="Cambria" w:eastAsiaTheme="minorEastAsia" w:hAnsi="Cambria" w:cs="Times New Roman"/>
-          <w:sz w:val="18"/>
-          <w:lang w:val="es-MX"/>
-        </w:rPr>
-        <w:t>Djang</w:t>
-      </w:r>
-      <w:proofErr w:type="spellEnd"/>
-      <w:r>
-        <w:rPr>
-          <w:rFonts w:ascii="Cambria" w:eastAsiaTheme="minorEastAsia" w:hAnsi="Cambria" w:cs="Times New Roman"/>
-          <w:sz w:val="18"/>
-          <w:lang w:val="es-MX"/>
-        </w:rPr>
-        <w:t xml:space="preserve"> y </w:t>
-      </w:r>
-      <w:proofErr w:type="spellStart"/>
-      <w:r>
-        <w:rPr>
-          <w:rFonts w:ascii="Cambria" w:eastAsiaTheme="minorEastAsia" w:hAnsi="Cambria" w:cs="Times New Roman"/>
-          <w:sz w:val="18"/>
-          <w:lang w:val="es-MX"/>
-        </w:rPr>
-        <w:t>Finch</w:t>
-      </w:r>
-      <w:proofErr w:type="spellEnd"/>
+        <w:t>Para cada una de las fases se requiere al menos una heurística. En este caso se utilizó la heurística de Djang y Finch</w:t>
+      </w:r>
       <w:r>
         <w:rPr>
           <w:rFonts w:ascii="Cambria" w:eastAsiaTheme="minorEastAsia" w:hAnsi="Cambria" w:cs="Times New Roman"/>
@@ -25164,25 +24889,7 @@
           <w:sz w:val="18"/>
           <w:lang w:val="es-MX"/>
         </w:rPr>
-        <w:t xml:space="preserve"> para la fase de selección, y la heurística Fondo-Izquierda (</w:t>
-      </w:r>
-      <w:proofErr w:type="spellStart"/>
-      <w:r>
-        <w:rPr>
-          <w:rFonts w:ascii="Cambria" w:eastAsiaTheme="minorEastAsia" w:hAnsi="Cambria" w:cs="Times New Roman"/>
-          <w:sz w:val="18"/>
-          <w:lang w:val="es-MX"/>
-        </w:rPr>
-        <w:t>Bottom-Left</w:t>
-      </w:r>
-      <w:proofErr w:type="spellEnd"/>
-      <w:r>
-        <w:rPr>
-          <w:rFonts w:ascii="Cambria" w:eastAsiaTheme="minorEastAsia" w:hAnsi="Cambria" w:cs="Times New Roman"/>
-          <w:sz w:val="18"/>
-          <w:lang w:val="es-MX"/>
-        </w:rPr>
-        <w:t>) para la fase de acomodo.</w:t>
+        <w:t xml:space="preserve"> para la fase de selección, y la heurística Fondo-Izquierda (Bottom-Left) para la fase de acomodo.</w:t>
       </w:r>
     </w:p>
     <w:p>
@@ -25351,7 +25058,39 @@
           <w:sz w:val="18"/>
           <w:lang w:val="es-MX"/>
         </w:rPr>
-        <w:t xml:space="preserve"> en este caso no fue requerido rotar las piezas para acomodarlas.</w:t>
+        <w:t xml:space="preserve"> en este caso no </w:t>
+      </w:r>
+      <w:r>
+        <w:rPr>
+          <w:rFonts w:ascii="Cambria" w:eastAsiaTheme="minorEastAsia" w:hAnsi="Cambria" w:cs="Times New Roman"/>
+          <w:sz w:val="18"/>
+          <w:lang w:val="es-MX"/>
+        </w:rPr>
+        <w:t xml:space="preserve">se </w:t>
+      </w:r>
+      <w:r>
+        <w:rPr>
+          <w:rFonts w:ascii="Cambria" w:eastAsiaTheme="minorEastAsia" w:hAnsi="Cambria" w:cs="Times New Roman"/>
+          <w:sz w:val="18"/>
+          <w:lang w:val="es-MX"/>
+        </w:rPr>
+        <w:t>rotar</w:t>
+      </w:r>
+      <w:r>
+        <w:rPr>
+          <w:rFonts w:ascii="Cambria" w:eastAsiaTheme="minorEastAsia" w:hAnsi="Cambria" w:cs="Times New Roman"/>
+          <w:sz w:val="18"/>
+          <w:lang w:val="es-MX"/>
+        </w:rPr>
+        <w:t>on</w:t>
+      </w:r>
+      <w:r>
+        <w:rPr>
+          <w:rFonts w:ascii="Cambria" w:eastAsiaTheme="minorEastAsia" w:hAnsi="Cambria" w:cs="Times New Roman"/>
+          <w:sz w:val="18"/>
+          <w:lang w:val="es-MX"/>
+        </w:rPr>
+        <w:t xml:space="preserve"> las piezas para acomodarlas.</w:t>
       </w:r>
       <w:r>
         <w:rPr>
@@ -25920,6 +25659,7 @@
           <w:sz w:val="18"/>
           <w:lang w:val="es-MX"/>
         </w:rPr>
+        <w:lastRenderedPageBreak/>
         <w:t xml:space="preserve">La heurística Fondo-Izquierda es un algoritmo para el acomodo de piezas que </w:t>
       </w:r>
       <w:r>
@@ -25936,7 +25676,6 @@
           <w:sz w:val="18"/>
           <w:lang w:val="es-MX"/>
         </w:rPr>
-        <w:lastRenderedPageBreak/>
         <w:t>posicionando la pieza a agregar sobre la esquina superior derecha del contenedor, posteriormente se desliza la pieza hacia abajo tanto como sea posible, después se desliza la pieza hacia la izquierda tanto como sea posible, se repite este proceso hasta que la pieza no se mueva más</w:t>
       </w:r>
       <w:sdt>
@@ -26060,6 +25799,7 @@
           <w:rFonts w:ascii="Cambria" w:eastAsiaTheme="minorEastAsia" w:hAnsi="Cambria" w:cs="Times New Roman"/>
           <w:noProof/>
           <w:sz w:val="18"/>
+          <w:lang w:val="es-MX" w:eastAsia="es-MX"/>
         </w:rPr>
         <w:drawing>
           <wp:inline distT="0" distB="0" distL="0" distR="0" wp14:anchorId="3AD1019F" wp14:editId="7F380008">
@@ -26335,36 +26075,67 @@
           <w:sz w:val="18"/>
           <w:lang w:val="es-MX"/>
         </w:rPr>
-        <w:t xml:space="preserve">a seguir. Como herramientas de desarrollo se utilizaron el lenguaje Java, el IDE </w:t>
-      </w:r>
-      <w:proofErr w:type="spellStart"/>
+        <w:t xml:space="preserve">a seguir. Como herramientas de desarrollo se utilizaron el lenguaje </w:t>
+      </w:r>
       <w:r>
         <w:rPr>
           <w:rFonts w:ascii="Cambria" w:eastAsiaTheme="minorEastAsia" w:hAnsi="Cambria" w:cs="Times New Roman"/>
+          <w:smallCaps/>
+          <w:sz w:val="18"/>
+          <w:lang w:val="es-MX"/>
+        </w:rPr>
+        <w:t>Java</w:t>
+      </w:r>
+      <w:r>
+        <w:rPr>
+          <w:rFonts w:ascii="Cambria" w:eastAsiaTheme="minorEastAsia" w:hAnsi="Cambria" w:cs="Times New Roman"/>
+          <w:sz w:val="18"/>
+          <w:lang w:val="es-MX"/>
+        </w:rPr>
+        <w:t>, el IDE</w:t>
+      </w:r>
+      <w:r>
+        <w:rPr>
+          <w:rFonts w:ascii="Cambria" w:eastAsiaTheme="minorEastAsia" w:hAnsi="Cambria" w:cs="Times New Roman"/>
+          <w:sz w:val="18"/>
+          <w:lang w:val="es-MX"/>
+        </w:rPr>
+        <w:t xml:space="preserve"> (Ambiente Integrado de Desarrollo, por sus siglas en inglés)</w:t>
+      </w:r>
+      <w:r>
+        <w:rPr>
+          <w:rFonts w:ascii="Cambria" w:eastAsiaTheme="minorEastAsia" w:hAnsi="Cambria" w:cs="Times New Roman"/>
+          <w:sz w:val="18"/>
+          <w:lang w:val="es-MX"/>
+        </w:rPr>
+        <w:t xml:space="preserve"> </w:t>
+      </w:r>
+      <w:r>
+        <w:rPr>
+          <w:rFonts w:ascii="Cambria" w:eastAsiaTheme="minorEastAsia" w:hAnsi="Cambria" w:cs="Times New Roman"/>
+          <w:smallCaps/>
           <w:sz w:val="18"/>
           <w:lang w:val="es-MX"/>
         </w:rPr>
         <w:t>NetBeans</w:t>
       </w:r>
-      <w:proofErr w:type="spellEnd"/>
       <w:r>
         <w:rPr>
           <w:rFonts w:ascii="Cambria" w:eastAsiaTheme="minorEastAsia" w:hAnsi="Cambria" w:cs="Times New Roman"/>
           <w:sz w:val="18"/>
           <w:lang w:val="es-MX"/>
         </w:rPr>
-        <w:t xml:space="preserve"> y la plataforma Java SE 1.7;  como  metodología de desarrollo se utilizó “Test </w:t>
-      </w:r>
-      <w:proofErr w:type="spellStart"/>
+        <w:t xml:space="preserve"> y la plataforma </w:t>
+      </w:r>
       <w:r>
         <w:rPr>
           <w:rFonts w:ascii="Cambria" w:eastAsiaTheme="minorEastAsia" w:hAnsi="Cambria" w:cs="Times New Roman"/>
-          <w:sz w:val="18"/>
-          <w:lang w:val="es-MX"/>
-        </w:rPr>
-        <w:t>Driven</w:t>
-      </w:r>
-      <w:proofErr w:type="spellEnd"/>
+          <w:smallCaps/>
+          <w:sz w:val="18"/>
+          <w:lang w:val="es-MX"/>
+        </w:rPr>
+        <w:t>Java</w:t>
+      </w:r>
       <w:r>
         <w:rPr>
           <w:rFonts w:ascii="Cambria" w:eastAsiaTheme="minorEastAsia" w:hAnsi="Cambria" w:cs="Times New Roman"/>
@@ -26373,23 +26144,22 @@
         </w:rPr>
         <w:t xml:space="preserve"> </w:t>
       </w:r>
-      <w:proofErr w:type="spellStart"/>
       <w:r>
         <w:rPr>
           <w:rFonts w:ascii="Cambria" w:eastAsiaTheme="minorEastAsia" w:hAnsi="Cambria" w:cs="Times New Roman"/>
-          <w:sz w:val="18"/>
-          <w:lang w:val="es-MX"/>
-        </w:rPr>
-        <w:t>Development</w:t>
-      </w:r>
-      <w:proofErr w:type="spellEnd"/>
+          <w:smallCaps/>
+          <w:sz w:val="18"/>
+          <w:lang w:val="es-MX"/>
+        </w:rPr>
+        <w:t>SE</w:t>
+      </w:r>
       <w:r>
         <w:rPr>
           <w:rFonts w:ascii="Cambria" w:eastAsiaTheme="minorEastAsia" w:hAnsi="Cambria" w:cs="Times New Roman"/>
           <w:sz w:val="18"/>
           <w:lang w:val="es-MX"/>
         </w:rPr>
-        <w:t>”</w:t>
+        <w:t xml:space="preserve"> 1.7;  como  metodología de desarrollo se utilizó “Test Driven Development”</w:t>
       </w:r>
       <w:sdt>
         <w:sdtPr>
@@ -26463,7 +26233,6 @@
         </w:rPr>
         <w:t xml:space="preserve">, por lo que primero se crearon las pruebas utilizando </w:t>
       </w:r>
-      <w:proofErr w:type="spellStart"/>
       <w:r>
         <w:rPr>
           <w:rFonts w:ascii="Cambria" w:eastAsiaTheme="minorEastAsia" w:hAnsi="Cambria" w:cs="Times New Roman"/>
@@ -26473,7 +26242,6 @@
         </w:rPr>
         <w:t>JUnit</w:t>
       </w:r>
-      <w:proofErr w:type="spellEnd"/>
       <w:r>
         <w:rPr>
           <w:rFonts w:ascii="Cambria" w:eastAsiaTheme="minorEastAsia" w:hAnsi="Cambria" w:cs="Times New Roman"/>
@@ -26541,7 +26309,7 @@
           <w:sz w:val="18"/>
           <w:lang w:val="es-MX"/>
         </w:rPr>
-        <w:t>, los cuales son mostrados visualmente en</w:t>
+        <w:t xml:space="preserve">, los cuales son mostrados </w:t>
       </w:r>
       <w:r>
         <w:rPr>
@@ -26549,6 +26317,15 @@
           <w:sz w:val="18"/>
           <w:lang w:val="es-MX"/>
         </w:rPr>
+        <w:lastRenderedPageBreak/>
+        <w:t>visualmente en</w:t>
+      </w:r>
+      <w:r>
+        <w:rPr>
+          <w:rFonts w:ascii="Cambria" w:eastAsiaTheme="minorEastAsia" w:hAnsi="Cambria" w:cs="Times New Roman"/>
+          <w:sz w:val="18"/>
+          <w:lang w:val="es-MX"/>
+        </w:rPr>
         <w:t xml:space="preserve"> una pequeña </w:t>
       </w:r>
       <w:r>
@@ -26573,52 +26350,7 @@
           <w:sz w:val="18"/>
           <w:lang w:val="es-MX"/>
         </w:rPr>
-        <w:t xml:space="preserve">Después de analizar los resultados obtenidos con las dos variantes de la heurística DJD, se procedió a definir las reglas </w:t>
-      </w:r>
-      <w:r>
-        <w:rPr>
-          <w:rFonts w:ascii="Cambria" w:eastAsiaTheme="minorEastAsia" w:hAnsi="Cambria" w:cs="Times New Roman"/>
-          <w:sz w:val="18"/>
-          <w:lang w:val="es-MX"/>
-        </w:rPr>
-        <w:lastRenderedPageBreak/>
-        <w:t xml:space="preserve">para la </w:t>
-      </w:r>
-      <w:proofErr w:type="spellStart"/>
-      <w:r>
-        <w:rPr>
-          <w:rFonts w:ascii="Cambria" w:eastAsiaTheme="minorEastAsia" w:hAnsi="Cambria" w:cs="Times New Roman"/>
-          <w:sz w:val="18"/>
-          <w:lang w:val="es-MX"/>
-        </w:rPr>
-        <w:t>hiperheurística</w:t>
-      </w:r>
-      <w:proofErr w:type="spellEnd"/>
-      <w:r>
-        <w:rPr>
-          <w:rFonts w:ascii="Cambria" w:eastAsiaTheme="minorEastAsia" w:hAnsi="Cambria" w:cs="Times New Roman"/>
-          <w:sz w:val="18"/>
-          <w:lang w:val="es-MX"/>
-        </w:rPr>
-        <w:t xml:space="preserve"> y a implementarla. Finalmente se compararon los resultados obtenidos con las heurísticas individuales y la </w:t>
-      </w:r>
-      <w:proofErr w:type="spellStart"/>
-      <w:r>
-        <w:rPr>
-          <w:rFonts w:ascii="Cambria" w:eastAsiaTheme="minorEastAsia" w:hAnsi="Cambria" w:cs="Times New Roman"/>
-          <w:sz w:val="18"/>
-          <w:lang w:val="es-MX"/>
-        </w:rPr>
-        <w:t>hiperheurística</w:t>
-      </w:r>
-      <w:proofErr w:type="spellEnd"/>
-      <w:r>
-        <w:rPr>
-          <w:rFonts w:ascii="Cambria" w:eastAsiaTheme="minorEastAsia" w:hAnsi="Cambria" w:cs="Times New Roman"/>
-          <w:sz w:val="18"/>
-          <w:lang w:val="es-MX"/>
-        </w:rPr>
-        <w:t>.</w:t>
+        <w:t>Después de analizar los resultados obtenidos con las dos variantes de la heurística DJD, se procedió a definir las reglas para la hiperheurística y a implementarla. Finalmente se compararon los resultados obtenidos con las heurísticas individuales y la hiperheurística.</w:t>
       </w:r>
     </w:p>
     <w:p>
@@ -26754,7 +26486,7 @@
           <w:sz w:val="18"/>
           <w:lang w:val="es-MX"/>
         </w:rPr>
-        <w:t>ye el esfuerzo requerido para obtener los datos de las instancias de los archivos de texto</w:t>
+        <w:t xml:space="preserve">ye el </w:t>
       </w:r>
       <w:r>
         <w:rPr>
@@ -26762,7 +26494,71 @@
           <w:sz w:val="18"/>
           <w:lang w:val="es-MX"/>
         </w:rPr>
-        <w:t xml:space="preserve"> ni el esfuerzo para desplegar los resultados.</w:t>
+        <w:t>tiempo</w:t>
+      </w:r>
+      <w:r>
+        <w:rPr>
+          <w:rFonts w:ascii="Cambria" w:hAnsi="Cambria" w:cs="Times New Roman"/>
+          <w:sz w:val="18"/>
+          <w:lang w:val="es-MX"/>
+        </w:rPr>
+        <w:t xml:space="preserve"> de</w:t>
+      </w:r>
+      <w:r>
+        <w:rPr>
+          <w:rFonts w:ascii="Cambria" w:hAnsi="Cambria" w:cs="Times New Roman"/>
+          <w:sz w:val="18"/>
+          <w:lang w:val="es-MX"/>
+        </w:rPr>
+        <w:t xml:space="preserve"> </w:t>
+      </w:r>
+      <w:r>
+        <w:rPr>
+          <w:rFonts w:ascii="Cambria" w:hAnsi="Cambria" w:cs="Times New Roman"/>
+          <w:sz w:val="18"/>
+          <w:lang w:val="es-MX"/>
+        </w:rPr>
+        <w:t xml:space="preserve">procesamiento </w:t>
+      </w:r>
+      <w:r>
+        <w:rPr>
+          <w:rFonts w:ascii="Cambria" w:hAnsi="Cambria" w:cs="Times New Roman"/>
+          <w:sz w:val="18"/>
+          <w:lang w:val="es-MX"/>
+        </w:rPr>
+        <w:t xml:space="preserve">computacional </w:t>
+      </w:r>
+      <w:r>
+        <w:rPr>
+          <w:rFonts w:ascii="Cambria" w:hAnsi="Cambria" w:cs="Times New Roman"/>
+          <w:sz w:val="18"/>
+          <w:lang w:val="es-MX"/>
+        </w:rPr>
+        <w:t>requerido para obtener los datos de las instancias de los archivos de texto</w:t>
+      </w:r>
+      <w:r>
+        <w:rPr>
+          <w:rFonts w:ascii="Cambria" w:hAnsi="Cambria" w:cs="Times New Roman"/>
+          <w:sz w:val="18"/>
+          <w:lang w:val="es-MX"/>
+        </w:rPr>
+        <w:t xml:space="preserve"> ni </w:t>
+      </w:r>
+      <w:r>
+        <w:rPr>
+          <w:rFonts w:ascii="Cambria" w:hAnsi="Cambria" w:cs="Times New Roman"/>
+          <w:sz w:val="18"/>
+          <w:lang w:val="es-MX"/>
+        </w:rPr>
+        <w:t xml:space="preserve">para </w:t>
+      </w:r>
+      <w:r>
+        <w:rPr>
+          <w:rFonts w:ascii="Cambria" w:hAnsi="Cambria" w:cs="Times New Roman"/>
+          <w:sz w:val="18"/>
+          <w:lang w:val="es-MX"/>
+        </w:rPr>
+        <w:t>desplegar los resultados.</w:t>
       </w:r>
     </w:p>
     <w:p>
@@ -27122,10 +26918,8 @@
           <w:p>
             <w:pPr>
               <w:pStyle w:val="NoSpacing"/>
-              <w:ind w:firstLine="284"/>
-              <w:jc w:val="center"/>
-              <w:rPr>
-                <w:rFonts w:ascii="Cambria" w:hAnsi="Cambria" w:cs="Times New Roman"/>
+              <w:rPr>
+                <w:rFonts w:ascii="Cambria" w:eastAsiaTheme="minorEastAsia" w:hAnsi="Cambria" w:cs="Times New Roman"/>
                 <w:sz w:val="18"/>
                 <w:lang w:val="es-MX"/>
               </w:rPr>
@@ -27138,175 +26932,46 @@
                     <w:sz w:val="18"/>
                     <w:lang w:val="es-MX"/>
                   </w:rPr>
-                  <m:t>θ(n)</m:t>
+                  <m:t>n(</m:t>
                 </m:r>
-              </m:oMath>
-            </m:oMathPara>
-          </w:p>
-        </w:tc>
-      </w:tr>
-      <w:tr>
-        <w:tc>
-          <w:tcPr>
-            <w:tcW w:w="724" w:type="pct"/>
-            <w:shd w:val="clear" w:color="auto" w:fill="auto"/>
-          </w:tcPr>
-          <w:p>
-            <w:pPr>
-              <w:pStyle w:val="NoSpacing"/>
-              <w:jc w:val="both"/>
-              <w:rPr>
-                <w:rFonts w:ascii="Cambria" w:hAnsi="Cambria" w:cs="Times New Roman"/>
-                <w:sz w:val="18"/>
-                <w:lang w:val="es-MX"/>
-              </w:rPr>
-            </w:pPr>
-            <w:r>
-              <w:rPr>
-                <w:rFonts w:ascii="Cambria" w:hAnsi="Cambria" w:cs="Times New Roman"/>
-                <w:sz w:val="18"/>
-                <w:lang w:val="es-MX"/>
-              </w:rPr>
-              <w:t>2.1</w:t>
-            </w:r>
-          </w:p>
-        </w:tc>
-        <w:tc>
-          <w:tcPr>
-            <w:tcW w:w="2487" w:type="pct"/>
-            <w:shd w:val="clear" w:color="auto" w:fill="auto"/>
-          </w:tcPr>
-          <w:p>
-            <w:pPr>
-              <w:pStyle w:val="NoSpacing"/>
-              <w:rPr>
-                <w:rFonts w:ascii="Cambria" w:hAnsi="Cambria" w:cs="Times New Roman"/>
-                <w:sz w:val="18"/>
-                <w:lang w:val="es-MX"/>
-              </w:rPr>
-            </w:pPr>
-            <w:r>
-              <w:rPr>
-                <w:rFonts w:ascii="Cambria" w:hAnsi="Cambria" w:cs="Times New Roman"/>
-                <w:sz w:val="18"/>
-                <w:lang w:val="es-MX"/>
-              </w:rPr>
-              <w:t>Generar un nuevo contenedor.</w:t>
-            </w:r>
-          </w:p>
-        </w:tc>
-        <w:tc>
-          <w:tcPr>
-            <w:tcW w:w="1790" w:type="pct"/>
-            <w:shd w:val="clear" w:color="auto" w:fill="auto"/>
-          </w:tcPr>
-          <w:p>
-            <w:pPr>
-              <w:pStyle w:val="NoSpacing"/>
-              <w:ind w:firstLine="284"/>
-              <w:jc w:val="center"/>
-              <w:rPr>
-                <w:rFonts w:ascii="Cambria" w:eastAsiaTheme="minorEastAsia" w:hAnsi="Cambria" w:cs="Times New Roman"/>
-                <w:sz w:val="18"/>
-                <w:lang w:val="es-MX"/>
-              </w:rPr>
-            </w:pPr>
-            <m:oMathPara>
-              <m:oMath>
                 <m:r>
                   <w:rPr>
                     <w:rFonts w:ascii="Cambria Math" w:hAnsi="Cambria Math" w:cs="Times New Roman"/>
                     <w:sz w:val="18"/>
                     <w:lang w:val="es-MX"/>
                   </w:rPr>
-                  <m:t>θ(1)</m:t>
+                  <m:t>θ</m:t>
                 </m:r>
-              </m:oMath>
-            </m:oMathPara>
-          </w:p>
-          <w:p>
-            <w:pPr>
-              <w:pStyle w:val="NoSpacing"/>
-              <w:ind w:firstLine="284"/>
-              <w:jc w:val="center"/>
-              <w:rPr>
-                <w:rFonts w:ascii="Cambria" w:eastAsia="Calibri" w:hAnsi="Cambria" w:cs="Times New Roman"/>
-                <w:sz w:val="18"/>
-                <w:lang w:val="es-MX"/>
-              </w:rPr>
-            </w:pPr>
-          </w:p>
-        </w:tc>
-      </w:tr>
-      <w:tr>
-        <w:trPr>
-          <w:trHeight w:val="474"/>
-        </w:trPr>
-        <w:tc>
-          <w:tcPr>
-            <w:tcW w:w="724" w:type="pct"/>
-            <w:shd w:val="clear" w:color="auto" w:fill="auto"/>
-          </w:tcPr>
-          <w:p>
-            <w:pPr>
-              <w:pStyle w:val="NoSpacing"/>
-              <w:jc w:val="both"/>
-              <w:rPr>
-                <w:rFonts w:ascii="Cambria" w:hAnsi="Cambria" w:cs="Times New Roman"/>
-                <w:sz w:val="18"/>
-                <w:lang w:val="es-MX"/>
-              </w:rPr>
-            </w:pPr>
-            <w:r>
-              <w:rPr>
-                <w:rFonts w:ascii="Cambria" w:hAnsi="Cambria" w:cs="Times New Roman"/>
-                <w:sz w:val="18"/>
-                <w:lang w:val="es-MX"/>
-              </w:rPr>
-              <w:t>2.2</w:t>
-            </w:r>
-          </w:p>
-        </w:tc>
-        <w:tc>
-          <w:tcPr>
-            <w:tcW w:w="2487" w:type="pct"/>
-            <w:shd w:val="clear" w:color="auto" w:fill="auto"/>
-          </w:tcPr>
-          <w:p>
-            <w:pPr>
-              <w:pStyle w:val="NoSpacing"/>
-              <w:rPr>
-                <w:rFonts w:ascii="Cambria" w:eastAsia="Calibri" w:hAnsi="Cambria" w:cs="Times New Roman"/>
-                <w:sz w:val="18"/>
-                <w:lang w:val="es-MX"/>
-              </w:rPr>
-            </w:pPr>
-            <w:r>
-              <w:rPr>
-                <w:rFonts w:ascii="Cambria" w:hAnsi="Cambria" w:cs="Times New Roman"/>
-                <w:sz w:val="18"/>
-                <w:lang w:val="es-MX"/>
-              </w:rPr>
-              <w:t>Llenar el contenedor hasta su capacidad inicial.</w:t>
-            </w:r>
-          </w:p>
-        </w:tc>
-        <w:tc>
-          <w:tcPr>
-            <w:tcW w:w="1790" w:type="pct"/>
-            <w:shd w:val="clear" w:color="auto" w:fill="auto"/>
-          </w:tcPr>
-          <w:p>
-            <w:pPr>
-              <w:pStyle w:val="NoSpacing"/>
-              <w:rPr>
-                <w:rFonts w:ascii="Cambria" w:eastAsia="Calibri" w:hAnsi="Cambria" w:cs="Times New Roman"/>
-                <w:sz w:val="18"/>
-                <w:lang w:val="es-MX"/>
-              </w:rPr>
-            </w:pPr>
-            <m:oMathPara>
-              <m:oMath>
+                <m:d>
+                  <m:dPr>
+                    <m:ctrlPr>
+                      <w:rPr>
+                        <w:rFonts w:ascii="Cambria Math" w:hAnsi="Cambria Math" w:cs="Times New Roman"/>
+                        <w:i/>
+                        <w:sz w:val="18"/>
+                        <w:lang w:val="es-MX"/>
+                      </w:rPr>
+                    </m:ctrlPr>
+                  </m:dPr>
+                  <m:e>
+                    <m:r>
+                      <w:rPr>
+                        <w:rFonts w:ascii="Cambria Math" w:hAnsi="Cambria Math" w:cs="Times New Roman"/>
+                        <w:sz w:val="18"/>
+                        <w:lang w:val="es-MX"/>
+                      </w:rPr>
+                      <m:t>1</m:t>
+                    </m:r>
+                  </m:e>
+                </m:d>
+                <m:r>
+                  <w:rPr>
+                    <w:rFonts w:ascii="Cambria Math" w:eastAsiaTheme="minorEastAsia" w:hAnsi="Cambria Math" w:cs="Times New Roman"/>
+                    <w:sz w:val="18"/>
+                    <w:lang w:val="es-MX"/>
+                  </w:rPr>
+                  <m:t>+</m:t>
+                </m:r>
                 <m:r>
                   <w:rPr>
                     <w:rFonts w:ascii="Cambria Math" w:hAnsi="Cambria Math" w:cs="Times New Roman"/>
@@ -27369,12 +27034,192 @@
                     </m:r>
                   </m:e>
                 </m:d>
+                <m:r>
+                  <w:rPr>
+                    <w:rFonts w:ascii="Cambria Math" w:eastAsiaTheme="minorEastAsia" w:hAnsi="Cambria Math" w:cs="Times New Roman"/>
+                    <w:sz w:val="18"/>
+                    <w:lang w:val="es-MX"/>
+                  </w:rPr>
+                  <m:t>+</m:t>
+                </m:r>
+                <m:r>
+                  <w:rPr>
+                    <w:rFonts w:ascii="Cambria Math" w:hAnsi="Cambria Math" w:cs="Times New Roman"/>
+                    <w:sz w:val="18"/>
+                    <w:lang w:val="es-MX"/>
+                  </w:rPr>
+                  <m:t>O</m:t>
+                </m:r>
+                <m:d>
+                  <m:dPr>
+                    <m:ctrlPr>
+                      <w:rPr>
+                        <w:rFonts w:ascii="Cambria Math" w:hAnsi="Cambria Math" w:cs="Times New Roman"/>
+                        <w:i/>
+                        <w:sz w:val="18"/>
+                        <w:lang w:val="es-MX"/>
+                      </w:rPr>
+                    </m:ctrlPr>
+                  </m:dPr>
+                  <m:e>
+                    <m:sSup>
+                      <m:sSupPr>
+                        <m:ctrlPr>
+                          <w:rPr>
+                            <w:rFonts w:ascii="Cambria Math" w:hAnsi="Cambria Math" w:cs="Times New Roman"/>
+                            <w:i/>
+                            <w:sz w:val="18"/>
+                            <w:lang w:val="es-MX"/>
+                          </w:rPr>
+                        </m:ctrlPr>
+                      </m:sSupPr>
+                      <m:e>
+                        <m:r>
+                          <w:rPr>
+                            <w:rFonts w:ascii="Cambria Math" w:hAnsi="Cambria Math" w:cs="Times New Roman"/>
+                            <w:sz w:val="18"/>
+                            <w:lang w:val="es-MX"/>
+                          </w:rPr>
+                          <m:t>n</m:t>
+                        </m:r>
+                      </m:e>
+                      <m:sup>
+                        <m:r>
+                          <w:rPr>
+                            <w:rFonts w:ascii="Cambria Math" w:hAnsi="Cambria Math" w:cs="Times New Roman"/>
+                            <w:sz w:val="18"/>
+                            <w:lang w:val="es-MX"/>
+                          </w:rPr>
+                          <m:t>4</m:t>
+                        </m:r>
+                      </m:sup>
+                    </m:sSup>
+                  </m:e>
+                </m:d>
+                <m:r>
+                  <w:rPr>
+                    <w:rFonts w:ascii="Cambria Math" w:eastAsia="Calibri" w:hAnsi="Cambria Math" w:cs="Times New Roman"/>
+                    <w:sz w:val="18"/>
+                    <w:lang w:val="es-MX"/>
+                  </w:rPr>
+                  <m:t>)</m:t>
+                </m:r>
               </m:oMath>
             </m:oMathPara>
           </w:p>
           <w:p>
             <w:pPr>
               <w:pStyle w:val="NoSpacing"/>
+              <w:ind w:firstLine="284"/>
+              <w:jc w:val="center"/>
+              <w:rPr>
+                <w:rFonts w:ascii="Cambria" w:eastAsiaTheme="minorEastAsia" w:hAnsi="Cambria" w:cs="Times New Roman"/>
+                <w:sz w:val="18"/>
+                <w:lang w:val="es-MX"/>
+              </w:rPr>
+            </w:pPr>
+          </w:p>
+        </w:tc>
+      </w:tr>
+      <w:tr>
+        <w:tc>
+          <w:tcPr>
+            <w:tcW w:w="724" w:type="pct"/>
+            <w:shd w:val="clear" w:color="auto" w:fill="auto"/>
+          </w:tcPr>
+          <w:p>
+            <w:pPr>
+              <w:pStyle w:val="NoSpacing"/>
+              <w:jc w:val="both"/>
+              <w:rPr>
+                <w:rFonts w:ascii="Cambria" w:hAnsi="Cambria" w:cs="Times New Roman"/>
+                <w:sz w:val="18"/>
+                <w:lang w:val="es-MX"/>
+              </w:rPr>
+            </w:pPr>
+            <w:r>
+              <w:rPr>
+                <w:rFonts w:ascii="Cambria" w:hAnsi="Cambria" w:cs="Times New Roman"/>
+                <w:sz w:val="18"/>
+                <w:lang w:val="es-MX"/>
+              </w:rPr>
+              <w:t>2.1</w:t>
+            </w:r>
+          </w:p>
+        </w:tc>
+        <w:tc>
+          <w:tcPr>
+            <w:tcW w:w="2487" w:type="pct"/>
+            <w:shd w:val="clear" w:color="auto" w:fill="auto"/>
+          </w:tcPr>
+          <w:p>
+            <w:pPr>
+              <w:pStyle w:val="NoSpacing"/>
+              <w:rPr>
+                <w:rFonts w:ascii="Cambria" w:hAnsi="Cambria" w:cs="Times New Roman"/>
+                <w:sz w:val="18"/>
+                <w:lang w:val="es-MX"/>
+              </w:rPr>
+            </w:pPr>
+            <w:r>
+              <w:rPr>
+                <w:rFonts w:ascii="Cambria" w:hAnsi="Cambria" w:cs="Times New Roman"/>
+                <w:sz w:val="18"/>
+                <w:lang w:val="es-MX"/>
+              </w:rPr>
+              <w:t>Generar un nuevo contenedor.</w:t>
+            </w:r>
+          </w:p>
+        </w:tc>
+        <w:tc>
+          <w:tcPr>
+            <w:tcW w:w="1790" w:type="pct"/>
+            <w:shd w:val="clear" w:color="auto" w:fill="auto"/>
+          </w:tcPr>
+          <w:p>
+            <w:pPr>
+              <w:pStyle w:val="NoSpacing"/>
+              <w:ind w:firstLine="284"/>
+              <w:jc w:val="center"/>
+              <w:rPr>
+                <w:rFonts w:ascii="Cambria" w:eastAsiaTheme="minorEastAsia" w:hAnsi="Cambria" w:cs="Times New Roman"/>
+                <w:sz w:val="18"/>
+                <w:lang w:val="es-MX"/>
+              </w:rPr>
+            </w:pPr>
+            <m:oMathPara>
+              <m:oMath>
+                <m:r>
+                  <w:rPr>
+                    <w:rFonts w:ascii="Cambria Math" w:hAnsi="Cambria Math" w:cs="Times New Roman"/>
+                    <w:sz w:val="18"/>
+                    <w:lang w:val="es-MX"/>
+                  </w:rPr>
+                  <m:t>θ(</m:t>
+                </m:r>
+                <m:r>
+                  <w:rPr>
+                    <w:rFonts w:ascii="Cambria Math" w:hAnsi="Cambria Math" w:cs="Times New Roman"/>
+                    <w:sz w:val="18"/>
+                    <w:lang w:val="es-MX"/>
+                  </w:rPr>
+                  <m:t>1</m:t>
+                </m:r>
+                <m:r>
+                  <w:rPr>
+                    <w:rFonts w:ascii="Cambria Math" w:hAnsi="Cambria Math" w:cs="Times New Roman"/>
+                    <w:sz w:val="18"/>
+                    <w:lang w:val="es-MX"/>
+                  </w:rPr>
+                  <m:t>)</m:t>
+                </m:r>
+              </m:oMath>
+            </m:oMathPara>
+          </w:p>
+          <w:p>
+            <w:pPr>
+              <w:pStyle w:val="NoSpacing"/>
+              <w:ind w:firstLine="284"/>
               <w:jc w:val="center"/>
               <w:rPr>
                 <w:rFonts w:ascii="Cambria" w:eastAsia="Calibri" w:hAnsi="Cambria" w:cs="Times New Roman"/>
@@ -27382,30 +27227,12 @@
                 <w:lang w:val="es-MX"/>
               </w:rPr>
             </w:pPr>
-            <w:r>
-              <w:rPr>
-                <w:rFonts w:ascii="Cambria" w:eastAsia="Calibri" w:hAnsi="Cambria" w:cs="Times New Roman"/>
-                <w:i/>
-                <w:sz w:val="18"/>
-                <w:lang w:val="es-MX"/>
-              </w:rPr>
-              <w:t>Ver Desglose 1</w:t>
-            </w:r>
-            <w:r>
-              <w:rPr>
-                <w:rFonts w:ascii="Cambria" w:eastAsia="Calibri" w:hAnsi="Cambria" w:cs="Times New Roman"/>
-                <w:i/>
-                <w:sz w:val="18"/>
-                <w:lang w:val="es-MX"/>
-              </w:rPr>
-              <w:t>.</w:t>
-            </w:r>
           </w:p>
         </w:tc>
       </w:tr>
       <w:tr>
         <w:trPr>
-          <w:trHeight w:val="411"/>
+          <w:trHeight w:val="474"/>
         </w:trPr>
         <w:tc>
           <w:tcPr>
@@ -27428,7 +27255,7 @@
                 <w:sz w:val="18"/>
                 <w:lang w:val="es-MX"/>
               </w:rPr>
-              <w:t>2.3</w:t>
+              <w:t>2.2</w:t>
             </w:r>
           </w:p>
         </w:tc>
@@ -27440,19 +27267,19 @@
           <w:p>
             <w:pPr>
               <w:pStyle w:val="NoSpacing"/>
+              <w:rPr>
+                <w:rFonts w:ascii="Cambria" w:eastAsia="Calibri" w:hAnsi="Cambria" w:cs="Times New Roman"/>
+                <w:sz w:val="18"/>
+                <w:lang w:val="es-MX"/>
+              </w:rPr>
+            </w:pPr>
+            <w:r>
               <w:rPr>
                 <w:rFonts w:ascii="Cambria" w:hAnsi="Cambria" w:cs="Times New Roman"/>
                 <w:sz w:val="18"/>
                 <w:lang w:val="es-MX"/>
               </w:rPr>
-            </w:pPr>
-            <w:r>
-              <w:rPr>
-                <w:rFonts w:ascii="Cambria" w:hAnsi="Cambria" w:cs="Times New Roman"/>
-                <w:sz w:val="18"/>
-                <w:lang w:val="es-MX"/>
-              </w:rPr>
-              <w:t>Llenar el resto del contenedor.</w:t>
+              <w:t>Llenar el contenedor hasta su capacidad inicial.</w:t>
             </w:r>
           </w:p>
         </w:tc>
@@ -27520,7 +27347,180 @@
                             <w:sz w:val="18"/>
                             <w:lang w:val="es-MX"/>
                           </w:rPr>
-                          <m:t>6</m:t>
+                          <m:t>2</m:t>
+                        </m:r>
+                      </m:sup>
+                    </m:sSup>
+                    <m:r>
+                      <w:rPr>
+                        <w:rFonts w:ascii="Cambria Math" w:hAnsi="Cambria Math" w:cs="Times New Roman"/>
+                        <w:sz w:val="18"/>
+                        <w:lang w:val="es-MX"/>
+                      </w:rPr>
+                      <m:t>+</m:t>
+                    </m:r>
+                    <m:r>
+                      <w:rPr>
+                        <w:rFonts w:ascii="Cambria Math" w:hAnsi="Cambria Math" w:cs="Times New Roman"/>
+                        <w:sz w:val="18"/>
+                        <w:lang w:val="es-MX"/>
+                      </w:rPr>
+                      <m:t>n</m:t>
+                    </m:r>
+                  </m:e>
+                </m:d>
+              </m:oMath>
+            </m:oMathPara>
+          </w:p>
+          <w:p>
+            <w:pPr>
+              <w:pStyle w:val="NoSpacing"/>
+              <w:jc w:val="center"/>
+              <w:rPr>
+                <w:rFonts w:ascii="Cambria" w:eastAsia="Calibri" w:hAnsi="Cambria" w:cs="Times New Roman"/>
+                <w:sz w:val="18"/>
+                <w:lang w:val="es-MX"/>
+              </w:rPr>
+            </w:pPr>
+            <w:r>
+              <w:rPr>
+                <w:rFonts w:ascii="Cambria" w:eastAsia="Calibri" w:hAnsi="Cambria" w:cs="Times New Roman"/>
+                <w:i/>
+                <w:sz w:val="18"/>
+                <w:lang w:val="es-MX"/>
+              </w:rPr>
+              <w:t>Ver Desglose 1</w:t>
+            </w:r>
+            <w:r>
+              <w:rPr>
+                <w:rFonts w:ascii="Cambria" w:eastAsia="Calibri" w:hAnsi="Cambria" w:cs="Times New Roman"/>
+                <w:i/>
+                <w:sz w:val="18"/>
+                <w:lang w:val="es-MX"/>
+              </w:rPr>
+              <w:t>.</w:t>
+            </w:r>
+          </w:p>
+        </w:tc>
+      </w:tr>
+      <w:tr>
+        <w:trPr>
+          <w:trHeight w:val="411"/>
+        </w:trPr>
+        <w:tc>
+          <w:tcPr>
+            <w:tcW w:w="724" w:type="pct"/>
+            <w:shd w:val="clear" w:color="auto" w:fill="auto"/>
+          </w:tcPr>
+          <w:p>
+            <w:pPr>
+              <w:pStyle w:val="NoSpacing"/>
+              <w:jc w:val="both"/>
+              <w:rPr>
+                <w:rFonts w:ascii="Cambria" w:hAnsi="Cambria" w:cs="Times New Roman"/>
+                <w:sz w:val="18"/>
+                <w:lang w:val="es-MX"/>
+              </w:rPr>
+            </w:pPr>
+            <w:r>
+              <w:rPr>
+                <w:rFonts w:ascii="Cambria" w:hAnsi="Cambria" w:cs="Times New Roman"/>
+                <w:sz w:val="18"/>
+                <w:lang w:val="es-MX"/>
+              </w:rPr>
+              <w:t>2.3</w:t>
+            </w:r>
+          </w:p>
+        </w:tc>
+        <w:tc>
+          <w:tcPr>
+            <w:tcW w:w="2487" w:type="pct"/>
+            <w:shd w:val="clear" w:color="auto" w:fill="auto"/>
+          </w:tcPr>
+          <w:p>
+            <w:pPr>
+              <w:pStyle w:val="NoSpacing"/>
+              <w:rPr>
+                <w:rFonts w:ascii="Cambria" w:hAnsi="Cambria" w:cs="Times New Roman"/>
+                <w:sz w:val="18"/>
+                <w:lang w:val="es-MX"/>
+              </w:rPr>
+            </w:pPr>
+            <w:r>
+              <w:rPr>
+                <w:rFonts w:ascii="Cambria" w:hAnsi="Cambria" w:cs="Times New Roman"/>
+                <w:sz w:val="18"/>
+                <w:lang w:val="es-MX"/>
+              </w:rPr>
+              <w:t>Llenar el resto del contenedor.</w:t>
+            </w:r>
+          </w:p>
+        </w:tc>
+        <w:tc>
+          <w:tcPr>
+            <w:tcW w:w="1790" w:type="pct"/>
+            <w:shd w:val="clear" w:color="auto" w:fill="auto"/>
+          </w:tcPr>
+          <w:p>
+            <w:pPr>
+              <w:pStyle w:val="NoSpacing"/>
+              <w:rPr>
+                <w:rFonts w:ascii="Cambria" w:eastAsia="Calibri" w:hAnsi="Cambria" w:cs="Times New Roman"/>
+                <w:sz w:val="18"/>
+                <w:lang w:val="es-MX"/>
+              </w:rPr>
+            </w:pPr>
+            <m:oMathPara>
+              <m:oMath>
+                <m:r>
+                  <w:rPr>
+                    <w:rFonts w:ascii="Cambria Math" w:hAnsi="Cambria Math" w:cs="Times New Roman"/>
+                    <w:sz w:val="18"/>
+                    <w:lang w:val="es-MX"/>
+                  </w:rPr>
+                  <m:t>O</m:t>
+                </m:r>
+                <m:d>
+                  <m:dPr>
+                    <m:ctrlPr>
+                      <w:rPr>
+                        <w:rFonts w:ascii="Cambria Math" w:hAnsi="Cambria Math" w:cs="Times New Roman"/>
+                        <w:i/>
+                        <w:sz w:val="18"/>
+                        <w:lang w:val="es-MX"/>
+                      </w:rPr>
+                    </m:ctrlPr>
+                  </m:dPr>
+                  <m:e>
+                    <m:sSup>
+                      <m:sSupPr>
+                        <m:ctrlPr>
+                          <w:rPr>
+                            <w:rFonts w:ascii="Cambria Math" w:hAnsi="Cambria Math" w:cs="Times New Roman"/>
+                            <w:i/>
+                            <w:sz w:val="18"/>
+                            <w:lang w:val="es-MX"/>
+                          </w:rPr>
+                        </m:ctrlPr>
+                      </m:sSupPr>
+                      <m:e>
+                        <m:r>
+                          <w:rPr>
+                            <w:rFonts w:ascii="Cambria Math" w:hAnsi="Cambria Math" w:cs="Times New Roman"/>
+                            <w:sz w:val="18"/>
+                            <w:lang w:val="es-MX"/>
+                          </w:rPr>
+                          <m:t>n</m:t>
+                        </m:r>
+                      </m:e>
+                      <m:sup>
+                        <m:r>
+                          <w:rPr>
+                            <w:rFonts w:ascii="Cambria Math" w:hAnsi="Cambria Math" w:cs="Times New Roman"/>
+                            <w:sz w:val="18"/>
+                            <w:lang w:val="es-MX"/>
+                          </w:rPr>
+                          <m:t>4</m:t>
                         </m:r>
                       </m:sup>
                     </m:sSup>
@@ -28486,7 +28486,16 @@
                 <w:sz w:val="18"/>
                 <w:lang w:val="es-MX"/>
               </w:rPr>
-              <w:t>Revisar si está dentro de los límites del contenedor. Si lo cumple ir al paso siguiente, de lo contrario ir al paso 4.</w:t>
+              <w:t xml:space="preserve">Revisar si está dentro de </w:t>
+            </w:r>
+            <w:r>
+              <w:rPr>
+                <w:rFonts w:ascii="Cambria" w:hAnsi="Cambria" w:cs="Times New Roman"/>
+                <w:sz w:val="18"/>
+                <w:lang w:val="es-MX"/>
+              </w:rPr>
+              <w:lastRenderedPageBreak/>
+              <w:t>los límites del contenedor. Si lo cumple ir al paso siguiente, de lo contrario ir al paso 4.</w:t>
             </w:r>
           </w:p>
         </w:tc>
@@ -28559,7 +28568,6 @@
                 <w:sz w:val="18"/>
                 <w:lang w:val="es-MX"/>
               </w:rPr>
-              <w:lastRenderedPageBreak/>
               <w:t>3</w:t>
             </w:r>
           </w:p>
@@ -29229,7 +29237,7 @@
                       <w:sz w:val="18"/>
                       <w:lang w:val="es-MX"/>
                     </w:rPr>
-                    <m:t>6</m:t>
+                    <m:t>4</m:t>
                   </m:r>
                 </m:sup>
               </m:sSup>
@@ -29866,7 +29874,16 @@
                 <w:sz w:val="18"/>
                 <w:lang w:val="es-MX"/>
               </w:rPr>
-              <w:t>No fue posible encontrar piezas que cumplieran con el desperdicio establecido.</w:t>
+              <w:t xml:space="preserve">No fue posible encontrar piezas que cumplieran con el </w:t>
+            </w:r>
+            <w:r>
+              <w:rPr>
+                <w:rFonts w:ascii="Cambria" w:hAnsi="Cambria" w:cs="Times New Roman"/>
+                <w:sz w:val="18"/>
+                <w:lang w:val="es-MX"/>
+              </w:rPr>
+              <w:lastRenderedPageBreak/>
+              <w:t>desperdicio establecido.</w:t>
             </w:r>
             <w:r>
               <w:rPr>
@@ -29933,6 +29950,7 @@
                     <w:sz w:val="18"/>
                     <w:lang w:val="es-MX"/>
                   </w:rPr>
+                  <w:lastRenderedPageBreak/>
                   <m:t>θ(1)</m:t>
                 </m:r>
               </m:oMath>
@@ -30025,6 +30043,65 @@
                   </w:rPr>
                   <m:t>n</m:t>
                 </m:r>
+                <m:func>
+                  <m:funcPr>
+                    <m:ctrlPr>
+                      <w:rPr>
+                        <w:rFonts w:ascii="Cambria Math" w:hAnsi="Cambria Math" w:cs="Times New Roman"/>
+                        <w:i/>
+                        <w:sz w:val="18"/>
+                        <w:lang w:val="es-MX"/>
+                      </w:rPr>
+                    </m:ctrlPr>
+                  </m:funcPr>
+                  <m:fName>
+                    <m:r>
+                      <m:rPr>
+                        <m:sty m:val="p"/>
+                      </m:rPr>
+                      <w:rPr>
+                        <w:rFonts w:ascii="Cambria Math" w:hAnsi="Cambria Math" w:cs="Times New Roman"/>
+                        <w:sz w:val="18"/>
+                        <w:lang w:val="es-MX"/>
+                      </w:rPr>
+                      <m:t>log</m:t>
+                    </m:r>
+                  </m:fName>
+                  <m:e>
+                    <m:r>
+                      <w:rPr>
+                        <w:rFonts w:ascii="Cambria Math" w:hAnsi="Cambria Math" w:cs="Times New Roman"/>
+                        <w:sz w:val="18"/>
+                        <w:lang w:val="es-MX"/>
+                      </w:rPr>
+                      <m:t>n</m:t>
+                    </m:r>
+                  </m:e>
+                </m:func>
+                <m:r>
+                  <w:rPr>
+                    <w:rFonts w:ascii="Cambria Math" w:hAnsi="Cambria Math" w:cs="Times New Roman"/>
+                    <w:sz w:val="18"/>
+                    <w:lang w:val="es-MX"/>
+                  </w:rPr>
+                  <m:t>+</m:t>
+                </m:r>
+                <m:r>
+                  <w:rPr>
+                    <w:rFonts w:ascii="Cambria Math" w:hAnsi="Cambria Math" w:cs="Times New Roman"/>
+                    <w:sz w:val="18"/>
+                    <w:lang w:val="es-MX"/>
+                  </w:rPr>
+                  <m:t>n+</m:t>
+                </m:r>
+                <m:r>
+                  <w:rPr>
+                    <w:rFonts w:ascii="Cambria Math" w:hAnsi="Cambria Math" w:cs="Times New Roman"/>
+                    <w:sz w:val="18"/>
+                    <w:lang w:val="es-MX"/>
+                  </w:rPr>
+                  <m:t>n</m:t>
+                </m:r>
               </m:e>
               <m:sup>
                 <m:r>
@@ -30033,7 +30110,7 @@
                     <w:sz w:val="18"/>
                     <w:lang w:val="es-MX"/>
                   </w:rPr>
-                  <m:t>6</m:t>
+                  <m:t>3</m:t>
                 </m:r>
               </m:sup>
             </m:sSup>
@@ -30083,10 +30160,10 @@
                 <w:sz w:val="18"/>
                 <w:lang w:val="es-MX"/>
               </w:rPr>
-              <m:t>+n</m:t>
+              <m:t>+</m:t>
             </m:r>
-            <m:func>
-              <m:funcPr>
+            <m:sSup>
+              <m:sSupPr>
                 <m:ctrlPr>
                   <w:rPr>
                     <w:rFonts w:ascii="Cambria Math" w:hAnsi="Cambria Math" w:cs="Times New Roman"/>
@@ -30095,20 +30172,7 @@
                     <w:lang w:val="es-MX"/>
                   </w:rPr>
                 </m:ctrlPr>
-              </m:funcPr>
-              <m:fName>
-                <m:r>
-                  <m:rPr>
-                    <m:sty m:val="p"/>
-                  </m:rPr>
-                  <w:rPr>
-                    <w:rFonts w:ascii="Cambria Math" w:hAnsi="Cambria Math" w:cs="Times New Roman"/>
-                    <w:sz w:val="18"/>
-                    <w:lang w:val="es-MX"/>
-                  </w:rPr>
-                  <m:t>log</m:t>
-                </m:r>
-              </m:fName>
+              </m:sSupPr>
               <m:e>
                 <m:r>
                   <w:rPr>
@@ -30119,15 +30183,17 @@
                   <m:t>n</m:t>
                 </m:r>
               </m:e>
-            </m:func>
-            <m:r>
-              <w:rPr>
-                <w:rFonts w:ascii="Cambria Math" w:hAnsi="Cambria Math" w:cs="Times New Roman"/>
-                <w:sz w:val="18"/>
-                <w:lang w:val="es-MX"/>
-              </w:rPr>
-              <m:t>+2n</m:t>
-            </m:r>
+              <m:sup>
+                <m:r>
+                  <w:rPr>
+                    <w:rFonts w:ascii="Cambria Math" w:hAnsi="Cambria Math" w:cs="Times New Roman"/>
+                    <w:sz w:val="18"/>
+                    <w:lang w:val="es-MX"/>
+                  </w:rPr>
+                  <m:t>5</m:t>
+                </m:r>
+              </m:sup>
+            </m:sSup>
           </m:e>
         </m:d>
         <m:r>
@@ -30196,7 +30262,7 @@
                     <w:sz w:val="18"/>
                     <w:lang w:val="es-MX"/>
                   </w:rPr>
-                  <m:t>6</m:t>
+                  <m:t>5</m:t>
                 </m:r>
               </m:sup>
             </m:sSup>
@@ -30243,7 +30309,6 @@
         </w:rPr>
         <w:t xml:space="preserve">es </w:t>
       </w:r>
-      <w:proofErr w:type="spellStart"/>
       <w:r>
         <w:rPr>
           <w:rFonts w:ascii="Cambria" w:eastAsiaTheme="minorEastAsia" w:hAnsi="Cambria" w:cs="Times New Roman"/>
@@ -30252,7 +30317,6 @@
         </w:rPr>
         <w:t>polinomial</w:t>
       </w:r>
-      <w:proofErr w:type="spellEnd"/>
       <w:r>
         <w:rPr>
           <w:rFonts w:ascii="Cambria" w:eastAsiaTheme="minorEastAsia" w:hAnsi="Cambria" w:cs="Times New Roman"/>
@@ -30296,25 +30360,7 @@
           <w:sz w:val="18"/>
           <w:lang w:val="es-MX"/>
         </w:rPr>
-        <w:t xml:space="preserve">da por añadir la lógica de la </w:t>
-      </w:r>
-      <w:proofErr w:type="spellStart"/>
-      <w:r>
-        <w:rPr>
-          <w:rFonts w:ascii="Cambria" w:eastAsiaTheme="minorEastAsia" w:hAnsi="Cambria" w:cs="Times New Roman"/>
-          <w:sz w:val="18"/>
-          <w:lang w:val="es-MX"/>
-        </w:rPr>
-        <w:t>hiperheurística</w:t>
-      </w:r>
-      <w:proofErr w:type="spellEnd"/>
-      <w:r>
-        <w:rPr>
-          <w:rFonts w:ascii="Cambria" w:eastAsiaTheme="minorEastAsia" w:hAnsi="Cambria" w:cs="Times New Roman"/>
-          <w:sz w:val="18"/>
-          <w:lang w:val="es-MX"/>
-        </w:rPr>
-        <w:t xml:space="preserve">, ya que esta tiene un costo adicional </w:t>
+        <w:t xml:space="preserve">da por añadir la lógica de la hiperheurística, ya que esta tiene un costo adicional </w:t>
       </w:r>
       <m:oMath>
         <m:r>
@@ -30348,25 +30394,120 @@
           <w:sz w:val="18"/>
           <w:lang w:val="es-MX"/>
         </w:rPr>
-        <w:t xml:space="preserve"> 3.5, se explica el funcionamiento de la </w:t>
-      </w:r>
-      <w:proofErr w:type="spellStart"/>
-      <w:r>
+        <w:t xml:space="preserve"> 3.5, se explica el funcionamiento de la hiperheurística generada.</w:t>
+      </w:r>
+    </w:p>
+    <w:p>
+      <w:pPr>
+        <w:pStyle w:val="NoSpacing"/>
+        <w:spacing w:after="120"/>
+        <w:ind w:firstLine="284"/>
+        <w:jc w:val="both"/>
         <w:rPr>
           <w:rFonts w:ascii="Cambria" w:eastAsiaTheme="minorEastAsia" w:hAnsi="Cambria" w:cs="Times New Roman"/>
           <w:sz w:val="18"/>
           <w:lang w:val="es-MX"/>
         </w:rPr>
-        <w:t>hiperheurística</w:t>
-      </w:r>
-      <w:proofErr w:type="spellEnd"/>
+      </w:pPr>
       <w:r>
         <w:rPr>
           <w:rFonts w:ascii="Cambria" w:eastAsiaTheme="minorEastAsia" w:hAnsi="Cambria" w:cs="Times New Roman"/>
           <w:sz w:val="18"/>
           <w:lang w:val="es-MX"/>
         </w:rPr>
-        <w:t xml:space="preserve"> generada.</w:t>
+        <w:t xml:space="preserve">No descartamos la posibilidad de que con un análisis amortizado del algoritmo recursivo de posicionamiento de piezas se podría encontrar que </w:t>
+      </w:r>
+      <w:r>
+        <w:rPr>
+          <w:rFonts w:ascii="Cambria" w:eastAsiaTheme="minorEastAsia" w:hAnsi="Cambria" w:cs="Times New Roman"/>
+          <w:sz w:val="18"/>
+          <w:lang w:val="es-MX"/>
+        </w:rPr>
+        <w:t>el alg</w:t>
+      </w:r>
+      <w:r>
+        <w:rPr>
+          <w:rFonts w:ascii="Cambria" w:eastAsiaTheme="minorEastAsia" w:hAnsi="Cambria" w:cs="Times New Roman"/>
+          <w:sz w:val="18"/>
+          <w:lang w:val="es-MX"/>
+        </w:rPr>
+        <w:t>o</w:t>
+      </w:r>
+      <w:r>
+        <w:rPr>
+          <w:rFonts w:ascii="Cambria" w:eastAsiaTheme="minorEastAsia" w:hAnsi="Cambria" w:cs="Times New Roman"/>
+          <w:sz w:val="18"/>
+          <w:lang w:val="es-MX"/>
+        </w:rPr>
+        <w:t xml:space="preserve">ritmo </w:t>
+      </w:r>
+      <w:r>
+        <w:rPr>
+          <w:rFonts w:ascii="Cambria" w:eastAsiaTheme="minorEastAsia" w:hAnsi="Cambria" w:cs="Times New Roman"/>
+          <w:sz w:val="18"/>
+          <w:lang w:val="es-MX"/>
+        </w:rPr>
+        <w:t xml:space="preserve">tiene una complejidad con un orden exponencial menor a  </w:t>
+      </w:r>
+      <m:oMath>
+        <m:sSup>
+          <m:sSupPr>
+            <m:ctrlPr>
+              <w:rPr>
+                <w:rFonts w:ascii="Cambria Math" w:hAnsi="Cambria Math" w:cs="Times New Roman"/>
+                <w:i/>
+                <w:sz w:val="18"/>
+                <w:lang w:val="es-MX"/>
+              </w:rPr>
+            </m:ctrlPr>
+          </m:sSupPr>
+          <m:e>
+            <m:r>
+              <w:rPr>
+                <w:rFonts w:ascii="Cambria Math" w:hAnsi="Cambria Math" w:cs="Times New Roman"/>
+                <w:sz w:val="18"/>
+                <w:lang w:val="es-MX"/>
+              </w:rPr>
+              <m:t>n</m:t>
+            </m:r>
+          </m:e>
+          <m:sup>
+            <m:r>
+              <w:rPr>
+                <w:rFonts w:ascii="Cambria Math" w:hAnsi="Cambria Math" w:cs="Times New Roman"/>
+                <w:sz w:val="18"/>
+                <w:lang w:val="es-MX"/>
+              </w:rPr>
+              <m:t>4</m:t>
+            </m:r>
+          </m:sup>
+        </m:sSup>
+      </m:oMath>
+      <w:r>
+        <w:rPr>
+          <w:rFonts w:ascii="Cambria" w:eastAsiaTheme="minorEastAsia" w:hAnsi="Cambria" w:cs="Times New Roman"/>
+          <w:sz w:val="18"/>
+          <w:lang w:val="es-MX"/>
+        </w:rPr>
+        <w:t>, dado que el peor caso no se presenta tan fre</w:t>
+      </w:r>
+      <w:bookmarkStart w:id="0" w:name="_GoBack"/>
+      <w:bookmarkEnd w:id="0"/>
+      <w:r>
+        <w:rPr>
+          <w:rFonts w:ascii="Cambria" w:eastAsiaTheme="minorEastAsia" w:hAnsi="Cambria" w:cs="Times New Roman"/>
+          <w:sz w:val="18"/>
+          <w:lang w:val="es-MX"/>
+        </w:rPr>
+        <w:t>cuentemente</w:t>
+      </w:r>
+      <w:r>
+        <w:rPr>
+          <w:rFonts w:ascii="Cambria" w:eastAsiaTheme="minorEastAsia" w:hAnsi="Cambria" w:cs="Times New Roman"/>
+          <w:sz w:val="18"/>
+          <w:lang w:val="es-MX"/>
+        </w:rPr>
+        <w:t>.</w:t>
       </w:r>
     </w:p>
     <w:p>
@@ -30843,19 +30984,8 @@
           <w:sz w:val="18"/>
           <w:lang w:val="es-MX"/>
         </w:rPr>
-        <w:t xml:space="preserve"> de una </w:t>
-      </w:r>
-      <w:proofErr w:type="spellStart"/>
-      <w:r>
-        <w:rPr>
-          <w:rFonts w:ascii="Lucida Sans" w:eastAsiaTheme="minorEastAsia" w:hAnsi="Lucida Sans" w:cs="Times New Roman"/>
-          <w:b/>
-          <w:sz w:val="18"/>
-          <w:lang w:val="es-MX"/>
-        </w:rPr>
-        <w:t>hiperheurística</w:t>
-      </w:r>
-      <w:proofErr w:type="spellEnd"/>
+        <w:t xml:space="preserve"> de una hiperheurística</w:t>
+      </w:r>
     </w:p>
     <w:p>
       <w:pPr>
@@ -31455,23 +31585,13 @@
           <w:lang w:val="es-MX"/>
         </w:rPr>
       </w:pPr>
-      <w:proofErr w:type="spellStart"/>
       <w:r>
         <w:rPr>
           <w:rFonts w:asciiTheme="majorHAnsi" w:hAnsiTheme="majorHAnsi"/>
           <w:sz w:val="18"/>
           <w:lang w:val="es-MX"/>
         </w:rPr>
-        <w:t>Cant</w:t>
-      </w:r>
-      <w:proofErr w:type="spellEnd"/>
-      <w:r>
-        <w:rPr>
-          <w:rFonts w:asciiTheme="majorHAnsi" w:hAnsiTheme="majorHAnsi"/>
-          <w:sz w:val="18"/>
-          <w:lang w:val="es-MX"/>
-        </w:rPr>
-        <w:t>. Piezas. Es la cantidad de piezas en la instancia.</w:t>
+        <w:t>Cant. Piezas. Es la cantidad de piezas en la instancia.</w:t>
       </w:r>
     </w:p>
     <w:p>
@@ -31495,6 +31615,7 @@
           <w:sz w:val="18"/>
           <w:lang w:val="es-MX"/>
         </w:rPr>
+        <w:lastRenderedPageBreak/>
         <w:t>OPC. Es la “</w:t>
       </w:r>
       <w:r>
@@ -31665,7 +31786,6 @@
           <w:sz w:val="18"/>
           <w:lang w:val="es-MX"/>
         </w:rPr>
-        <w:lastRenderedPageBreak/>
         <w:t>CPA. Es la “Cantidad de</w:t>
       </w:r>
       <w:r>
@@ -33702,7 +33822,6 @@
                 <w:lang w:val="es-MX"/>
               </w:rPr>
             </w:pPr>
-            <w:proofErr w:type="spellStart"/>
             <w:r>
               <w:rPr>
                 <w:rFonts w:ascii="Cambria" w:eastAsia="Times New Roman" w:hAnsi="Cambria" w:cs="Times New Roman"/>
@@ -33711,18 +33830,7 @@
                 <w:szCs w:val="16"/>
                 <w:lang w:val="es-MX"/>
               </w:rPr>
-              <w:t>Cant</w:t>
-            </w:r>
-            <w:proofErr w:type="spellEnd"/>
-            <w:r>
-              <w:rPr>
-                <w:rFonts w:ascii="Cambria" w:eastAsia="Times New Roman" w:hAnsi="Cambria" w:cs="Times New Roman"/>
-                <w:color w:val="000000"/>
-                <w:sz w:val="16"/>
-                <w:szCs w:val="16"/>
-                <w:lang w:val="es-MX"/>
-              </w:rPr>
-              <w:t>.</w:t>
+              <w:t>Cant.</w:t>
             </w:r>
           </w:p>
           <w:p>
@@ -34144,7 +34252,6 @@
                 <w:lang w:val="es-MX"/>
               </w:rPr>
             </w:pPr>
-            <w:proofErr w:type="spellStart"/>
             <w:r>
               <w:rPr>
                 <w:rFonts w:ascii="Cambria" w:eastAsia="Times New Roman" w:hAnsi="Cambria" w:cs="Times New Roman"/>
@@ -34153,10 +34260,13 @@
                 <w:szCs w:val="16"/>
                 <w:lang w:val="es-MX"/>
               </w:rPr>
-              <w:t>Cant</w:t>
-            </w:r>
-            <w:proofErr w:type="spellEnd"/>
-            <w:r>
+              <w:t>Cant.</w:t>
+            </w:r>
+          </w:p>
+          <w:p>
+            <w:pPr>
+              <w:spacing w:after="0"/>
+              <w:jc w:val="center"/>
               <w:rPr>
                 <w:rFonts w:ascii="Cambria" w:eastAsia="Times New Roman" w:hAnsi="Cambria" w:cs="Times New Roman"/>
                 <w:color w:val="000000"/>
@@ -34164,13 +34274,8 @@
                 <w:szCs w:val="16"/>
                 <w:lang w:val="es-MX"/>
               </w:rPr>
-              <w:t>.</w:t>
-            </w:r>
-          </w:p>
-          <w:p>
-            <w:pPr>
-              <w:spacing w:after="0"/>
-              <w:jc w:val="center"/>
+            </w:pPr>
+            <w:r>
               <w:rPr>
                 <w:rFonts w:ascii="Cambria" w:eastAsia="Times New Roman" w:hAnsi="Cambria" w:cs="Times New Roman"/>
                 <w:color w:val="000000"/>
@@ -34178,9 +34283,27 @@
                 <w:szCs w:val="16"/>
                 <w:lang w:val="es-MX"/>
               </w:rPr>
-            </w:pPr>
-            <w:proofErr w:type="spellStart"/>
-            <w:r>
+              <w:t>Conts.</w:t>
+            </w:r>
+          </w:p>
+        </w:tc>
+        <w:tc>
+          <w:tcPr>
+            <w:tcW w:w="531" w:type="pct"/>
+            <w:tcBorders>
+              <w:top w:val="nil"/>
+              <w:left w:val="nil"/>
+              <w:bottom w:val="single" w:sz="4" w:space="0" w:color="auto"/>
+              <w:right w:val="single" w:sz="8" w:space="0" w:color="auto"/>
+            </w:tcBorders>
+            <w:shd w:val="clear" w:color="auto" w:fill="auto"/>
+            <w:vAlign w:val="center"/>
+            <w:hideMark/>
+          </w:tcPr>
+          <w:p>
+            <w:pPr>
+              <w:spacing w:after="0"/>
+              <w:jc w:val="center"/>
               <w:rPr>
                 <w:rFonts w:ascii="Cambria" w:eastAsia="Times New Roman" w:hAnsi="Cambria" w:cs="Times New Roman"/>
                 <w:color w:val="000000"/>
@@ -34188,9 +34311,7 @@
                 <w:szCs w:val="16"/>
                 <w:lang w:val="es-MX"/>
               </w:rPr>
-              <w:t>Conts</w:t>
-            </w:r>
-            <w:proofErr w:type="spellEnd"/>
+            </w:pPr>
             <w:r>
               <w:rPr>
                 <w:rFonts w:ascii="Cambria" w:eastAsia="Times New Roman" w:hAnsi="Cambria" w:cs="Times New Roman"/>
@@ -34199,18 +34320,18 @@
                 <w:szCs w:val="16"/>
                 <w:lang w:val="es-MX"/>
               </w:rPr>
-              <w:t>.</w:t>
-            </w:r>
-          </w:p>
-        </w:tc>
-        <w:tc>
-          <w:tcPr>
-            <w:tcW w:w="531" w:type="pct"/>
-            <w:tcBorders>
-              <w:top w:val="nil"/>
-              <w:left w:val="nil"/>
-              <w:bottom w:val="single" w:sz="4" w:space="0" w:color="auto"/>
-              <w:right w:val="single" w:sz="8" w:space="0" w:color="auto"/>
+              <w:t>CPA</w:t>
+            </w:r>
+          </w:p>
+        </w:tc>
+        <w:tc>
+          <w:tcPr>
+            <w:tcW w:w="678" w:type="pct"/>
+            <w:tcBorders>
+              <w:top w:val="nil"/>
+              <w:left w:val="nil"/>
+              <w:bottom w:val="single" w:sz="4" w:space="0" w:color="auto"/>
+              <w:right w:val="single" w:sz="4" w:space="0" w:color="auto"/>
             </w:tcBorders>
             <w:shd w:val="clear" w:color="auto" w:fill="auto"/>
             <w:vAlign w:val="center"/>
@@ -34236,23 +34357,9 @@
                 <w:szCs w:val="16"/>
                 <w:lang w:val="es-MX"/>
               </w:rPr>
-              <w:t>CPA</w:t>
-            </w:r>
-          </w:p>
-        </w:tc>
-        <w:tc>
-          <w:tcPr>
-            <w:tcW w:w="678" w:type="pct"/>
-            <w:tcBorders>
-              <w:top w:val="nil"/>
-              <w:left w:val="nil"/>
-              <w:bottom w:val="single" w:sz="4" w:space="0" w:color="auto"/>
-              <w:right w:val="single" w:sz="4" w:space="0" w:color="auto"/>
-            </w:tcBorders>
-            <w:shd w:val="clear" w:color="auto" w:fill="auto"/>
-            <w:vAlign w:val="center"/>
-            <w:hideMark/>
-          </w:tcPr>
+              <w:t>Cant.</w:t>
+            </w:r>
+          </w:p>
           <w:p>
             <w:pPr>
               <w:spacing w:after="0"/>
@@ -34265,7 +34372,6 @@
                 <w:lang w:val="es-MX"/>
               </w:rPr>
             </w:pPr>
-            <w:proofErr w:type="spellStart"/>
             <w:r>
               <w:rPr>
                 <w:rFonts w:ascii="Cambria" w:eastAsia="Times New Roman" w:hAnsi="Cambria" w:cs="Times New Roman"/>
@@ -34274,53 +34380,7 @@
                 <w:szCs w:val="16"/>
                 <w:lang w:val="es-MX"/>
               </w:rPr>
-              <w:t>Cant</w:t>
-            </w:r>
-            <w:proofErr w:type="spellEnd"/>
-            <w:r>
-              <w:rPr>
-                <w:rFonts w:ascii="Cambria" w:eastAsia="Times New Roman" w:hAnsi="Cambria" w:cs="Times New Roman"/>
-                <w:color w:val="000000"/>
-                <w:sz w:val="16"/>
-                <w:szCs w:val="16"/>
-                <w:lang w:val="es-MX"/>
-              </w:rPr>
-              <w:t>.</w:t>
-            </w:r>
-          </w:p>
-          <w:p>
-            <w:pPr>
-              <w:spacing w:after="0"/>
-              <w:jc w:val="center"/>
-              <w:rPr>
-                <w:rFonts w:ascii="Cambria" w:eastAsia="Times New Roman" w:hAnsi="Cambria" w:cs="Times New Roman"/>
-                <w:color w:val="000000"/>
-                <w:sz w:val="16"/>
-                <w:szCs w:val="16"/>
-                <w:lang w:val="es-MX"/>
-              </w:rPr>
-            </w:pPr>
-            <w:proofErr w:type="spellStart"/>
-            <w:r>
-              <w:rPr>
-                <w:rFonts w:ascii="Cambria" w:eastAsia="Times New Roman" w:hAnsi="Cambria" w:cs="Times New Roman"/>
-                <w:color w:val="000000"/>
-                <w:sz w:val="16"/>
-                <w:szCs w:val="16"/>
-                <w:lang w:val="es-MX"/>
-              </w:rPr>
-              <w:t>Conts</w:t>
-            </w:r>
-            <w:proofErr w:type="spellEnd"/>
-            <w:r>
-              <w:rPr>
-                <w:rFonts w:ascii="Cambria" w:eastAsia="Times New Roman" w:hAnsi="Cambria" w:cs="Times New Roman"/>
-                <w:color w:val="000000"/>
-                <w:sz w:val="16"/>
-                <w:szCs w:val="16"/>
-                <w:lang w:val="es-MX"/>
-              </w:rPr>
-              <w:t>.</w:t>
+              <w:t>Conts.</w:t>
             </w:r>
           </w:p>
         </w:tc>
@@ -39361,6 +39421,7 @@
                 <w:szCs w:val="16"/>
                 <w:lang w:val="es-MX"/>
               </w:rPr>
+              <w:lastRenderedPageBreak/>
               <w:t>PF17</w:t>
             </w:r>
           </w:p>
@@ -40599,44 +40660,15 @@
           <w:sz w:val="18"/>
           <w:lang w:val="es-MX"/>
         </w:rPr>
-        <w:t xml:space="preserve">Los resultados de la tabla 3 permiten destacar en qué escenarios se comporta mejor una heurística que otra, esta información permitió definir una </w:t>
-      </w:r>
-      <w:proofErr w:type="spellStart"/>
+        <w:t>Los resultados de la tabla 3 permiten destacar en qué escenarios se comporta mejor una heurística que otra, esta información permitió definir una hiperheurística</w:t>
+      </w:r>
       <w:r>
         <w:rPr>
           <w:rFonts w:asciiTheme="majorHAnsi" w:hAnsiTheme="majorHAnsi"/>
           <w:sz w:val="18"/>
           <w:lang w:val="es-MX"/>
         </w:rPr>
-        <w:t>hiperheurística</w:t>
-      </w:r>
-      <w:proofErr w:type="spellEnd"/>
-      <w:r>
-        <w:rPr>
-          <w:rFonts w:asciiTheme="majorHAnsi" w:hAnsiTheme="majorHAnsi"/>
-          <w:sz w:val="18"/>
-          <w:lang w:val="es-MX"/>
-        </w:rPr>
-        <w:t xml:space="preserve"> de preselección para resolver las instancias, es decir la </w:t>
-      </w:r>
-      <w:proofErr w:type="spellStart"/>
-      <w:r>
-        <w:rPr>
-          <w:rFonts w:asciiTheme="majorHAnsi" w:hAnsiTheme="majorHAnsi"/>
-          <w:sz w:val="18"/>
-          <w:lang w:val="es-MX"/>
-        </w:rPr>
-        <w:lastRenderedPageBreak/>
-        <w:t>hiperheurística</w:t>
-      </w:r>
-      <w:proofErr w:type="spellEnd"/>
-      <w:r>
-        <w:rPr>
-          <w:rFonts w:asciiTheme="majorHAnsi" w:hAnsiTheme="majorHAnsi"/>
-          <w:sz w:val="18"/>
-          <w:lang w:val="es-MX"/>
-        </w:rPr>
-        <w:t xml:space="preserve"> revisa las características de la instancia y determina que heurística es la más apropiada para resolverla.</w:t>
+        <w:t xml:space="preserve"> de preselección para resolver las instancias, es decir la hiperheurística revisa las características de la instancia y determina que heurística es la más apropiada para resolverla.</w:t>
       </w:r>
     </w:p>
     <w:p>
@@ -40656,25 +40688,7 @@
           <w:sz w:val="18"/>
           <w:lang w:val="es-MX"/>
         </w:rPr>
-        <w:t xml:space="preserve">El proceso de selección que sigue la </w:t>
-      </w:r>
-      <w:proofErr w:type="spellStart"/>
-      <w:r>
-        <w:rPr>
-          <w:rFonts w:asciiTheme="majorHAnsi" w:hAnsiTheme="majorHAnsi"/>
-          <w:sz w:val="18"/>
-          <w:lang w:val="es-MX"/>
-        </w:rPr>
-        <w:t>hiperheurística</w:t>
-      </w:r>
-      <w:proofErr w:type="spellEnd"/>
-      <w:r>
-        <w:rPr>
-          <w:rFonts w:asciiTheme="majorHAnsi" w:hAnsiTheme="majorHAnsi"/>
-          <w:sz w:val="18"/>
-          <w:lang w:val="es-MX"/>
-        </w:rPr>
-        <w:t xml:space="preserve"> es el siguiente:</w:t>
+        <w:t>El proceso de selección que sigue la hiperheurística es el siguiente:</w:t>
       </w:r>
     </w:p>
     <w:p>
@@ -41028,7 +41042,87 @@
           <w:sz w:val="18"/>
           <w:lang w:val="es-MX"/>
         </w:rPr>
-        <w:t xml:space="preserve">Si la cantidad total de piezas en la instancia es mayor o igual a 35 o su área promedio es menor a 0.2, se selecciona la heurística </w:t>
+        <w:t>Si la cantidad total de piezas en la instancia es mayor o igual a 35</w:t>
+      </w:r>
+      <w:r>
+        <w:rPr>
+          <w:rFonts w:asciiTheme="majorHAnsi" w:hAnsiTheme="majorHAnsi"/>
+          <w:sz w:val="18"/>
+          <w:lang w:val="es-MX"/>
+        </w:rPr>
+        <w:t xml:space="preserve"> o su área promedio </w:t>
+      </w:r>
+      <w:r>
+        <w:rPr>
+          <w:rFonts w:asciiTheme="majorHAnsi" w:hAnsiTheme="majorHAnsi"/>
+          <w:sz w:val="18"/>
+          <w:lang w:val="es-MX"/>
+        </w:rPr>
+        <w:t xml:space="preserve">en </w:t>
+      </w:r>
+      <w:r>
+        <w:rPr>
+          <w:rFonts w:asciiTheme="majorHAnsi" w:hAnsiTheme="majorHAnsi"/>
+          <w:sz w:val="18"/>
+          <w:lang w:val="es-MX"/>
+        </w:rPr>
+        <w:t xml:space="preserve">proporción </w:t>
+      </w:r>
+      <w:r>
+        <w:rPr>
+          <w:rFonts w:asciiTheme="majorHAnsi" w:hAnsiTheme="majorHAnsi"/>
+          <w:sz w:val="18"/>
+          <w:lang w:val="es-MX"/>
+        </w:rPr>
+        <w:t xml:space="preserve">con el área </w:t>
+      </w:r>
+      <w:r>
+        <w:rPr>
+          <w:rFonts w:asciiTheme="majorHAnsi" w:hAnsiTheme="majorHAnsi"/>
+          <w:sz w:val="18"/>
+          <w:lang w:val="es-MX"/>
+        </w:rPr>
+        <w:t xml:space="preserve">del </w:t>
+      </w:r>
+      <w:r>
+        <w:rPr>
+          <w:rFonts w:asciiTheme="majorHAnsi" w:hAnsiTheme="majorHAnsi"/>
+          <w:sz w:val="18"/>
+          <w:lang w:val="es-MX"/>
+        </w:rPr>
+        <w:t xml:space="preserve">contenedor </w:t>
+      </w:r>
+      <w:r>
+        <w:rPr>
+          <w:rFonts w:asciiTheme="majorHAnsi" w:hAnsiTheme="majorHAnsi"/>
+          <w:sz w:val="18"/>
+          <w:lang w:val="es-MX"/>
+        </w:rPr>
+        <w:t xml:space="preserve">es menor a </w:t>
+      </w:r>
+      <w:r>
+        <w:rPr>
+          <w:rFonts w:asciiTheme="majorHAnsi" w:hAnsiTheme="majorHAnsi"/>
+          <w:sz w:val="18"/>
+          <w:lang w:val="es-MX"/>
+        </w:rPr>
+        <w:t>2</w:t>
+      </w:r>
+      <w:r>
+        <w:rPr>
+          <w:rFonts w:asciiTheme="majorHAnsi" w:hAnsiTheme="majorHAnsi"/>
+          <w:sz w:val="18"/>
+          <w:lang w:val="es-MX"/>
+        </w:rPr>
+        <w:t>0%</w:t>
+      </w:r>
+      <w:r>
+        <w:rPr>
+          <w:rFonts w:asciiTheme="majorHAnsi" w:hAnsiTheme="majorHAnsi"/>
+          <w:sz w:val="18"/>
+          <w:lang w:val="es-MX"/>
+        </w:rPr>
+        <w:t xml:space="preserve">, se selecciona la heurística </w:t>
       </w:r>
       <m:oMath>
         <m:sSub>
@@ -41232,7 +41326,70 @@
           <w:szCs w:val="18"/>
           <w:lang w:val="es-MX"/>
         </w:rPr>
-        <w:t>se llega hasta este paso cuando las características de la instancia indicaron que no hay más de 35 piezas o que el área de las piezas es mayor a 0.2.</w:t>
+        <w:t>se llega hasta este paso cuando las características de la instancia indicaron que no hay más de 35 piezas o que el á</w:t>
+      </w:r>
+      <w:r>
+        <w:rPr>
+          <w:rFonts w:asciiTheme="majorHAnsi" w:eastAsiaTheme="minorEastAsia" w:hAnsiTheme="majorHAnsi"/>
+          <w:sz w:val="18"/>
+          <w:szCs w:val="18"/>
+          <w:lang w:val="es-MX"/>
+        </w:rPr>
+        <w:t>rea de las piezas</w:t>
+      </w:r>
+      <w:r>
+        <w:rPr>
+          <w:rFonts w:asciiTheme="majorHAnsi" w:eastAsiaTheme="minorEastAsia" w:hAnsiTheme="majorHAnsi"/>
+          <w:sz w:val="18"/>
+          <w:szCs w:val="18"/>
+          <w:lang w:val="es-MX"/>
+        </w:rPr>
+        <w:t xml:space="preserve"> </w:t>
+      </w:r>
+      <w:r>
+        <w:rPr>
+          <w:rFonts w:asciiTheme="majorHAnsi" w:eastAsiaTheme="minorEastAsia" w:hAnsiTheme="majorHAnsi"/>
+          <w:sz w:val="18"/>
+          <w:szCs w:val="18"/>
+          <w:lang w:val="es-MX"/>
+        </w:rPr>
+        <w:t>es mayor a</w:t>
+      </w:r>
+      <w:r>
+        <w:rPr>
+          <w:rFonts w:asciiTheme="majorHAnsi" w:eastAsiaTheme="minorEastAsia" w:hAnsiTheme="majorHAnsi"/>
+          <w:sz w:val="18"/>
+          <w:szCs w:val="18"/>
+          <w:lang w:val="es-MX"/>
+        </w:rPr>
+        <w:t>l</w:t>
+      </w:r>
+      <w:r>
+        <w:rPr>
+          <w:rFonts w:asciiTheme="majorHAnsi" w:eastAsiaTheme="minorEastAsia" w:hAnsiTheme="majorHAnsi"/>
+          <w:sz w:val="18"/>
+          <w:szCs w:val="18"/>
+          <w:lang w:val="es-MX"/>
+        </w:rPr>
+        <w:t xml:space="preserve"> 20%</w:t>
+      </w:r>
+      <w:r>
+        <w:rPr>
+          <w:rFonts w:asciiTheme="majorHAnsi" w:eastAsiaTheme="minorEastAsia" w:hAnsiTheme="majorHAnsi"/>
+          <w:sz w:val="18"/>
+          <w:szCs w:val="18"/>
+          <w:lang w:val="es-MX"/>
+        </w:rPr>
+        <w:t xml:space="preserve"> del área del contenedor</w:t>
+      </w:r>
+      <w:r>
+        <w:rPr>
+          <w:rFonts w:asciiTheme="majorHAnsi" w:eastAsiaTheme="minorEastAsia" w:hAnsiTheme="majorHAnsi"/>
+          <w:sz w:val="18"/>
+          <w:szCs w:val="18"/>
+          <w:lang w:val="es-MX"/>
+        </w:rPr>
+        <w:t>.</w:t>
       </w:r>
     </w:p>
     <w:p>
@@ -41252,25 +41409,7 @@
           <w:sz w:val="18"/>
           <w:lang w:val="es-MX"/>
         </w:rPr>
-        <w:t xml:space="preserve">La siguiente sección muestra los resultados obtenidos con la </w:t>
-      </w:r>
-      <w:proofErr w:type="spellStart"/>
-      <w:r>
-        <w:rPr>
-          <w:rFonts w:asciiTheme="majorHAnsi" w:hAnsiTheme="majorHAnsi"/>
-          <w:sz w:val="18"/>
-          <w:lang w:val="es-MX"/>
-        </w:rPr>
-        <w:t>hiperheurística</w:t>
-      </w:r>
-      <w:proofErr w:type="spellEnd"/>
-      <w:r>
-        <w:rPr>
-          <w:rFonts w:asciiTheme="majorHAnsi" w:hAnsiTheme="majorHAnsi"/>
-          <w:sz w:val="18"/>
-          <w:lang w:val="es-MX"/>
-        </w:rPr>
-        <w:t xml:space="preserve"> generada.</w:t>
+        <w:t>La siguiente sección muestra los resultados obtenidos con la hiperheurística generada.</w:t>
       </w:r>
     </w:p>
     <w:p>
@@ -41310,19 +41449,8 @@
           <w:sz w:val="18"/>
           <w:lang w:val="es-MX"/>
         </w:rPr>
-        <w:t xml:space="preserve">Resultados de la </w:t>
-      </w:r>
-      <w:proofErr w:type="spellStart"/>
-      <w:r>
-        <w:rPr>
-          <w:rFonts w:ascii="Lucida Sans" w:eastAsiaTheme="minorEastAsia" w:hAnsi="Lucida Sans" w:cs="Times New Roman"/>
-          <w:b/>
-          <w:sz w:val="18"/>
-          <w:lang w:val="es-MX"/>
-        </w:rPr>
-        <w:t>hiperheurística</w:t>
-      </w:r>
-      <w:proofErr w:type="spellEnd"/>
+        <w:t>Resultados de la hiperheurística</w:t>
+      </w:r>
     </w:p>
     <w:p>
       <w:pPr>
@@ -41357,25 +41485,23 @@
           <w:sz w:val="18"/>
           <w:lang w:val="es-MX"/>
         </w:rPr>
-        <w:t xml:space="preserve">muestra la heurística que seleccionó la </w:t>
-      </w:r>
-      <w:proofErr w:type="spellStart"/>
+        <w:t xml:space="preserve">muestra la heurística que seleccionó la hiperheurística para resolver cada instancia y permite compararla con la que era la mejor opción, </w:t>
+      </w:r>
       <w:r>
         <w:rPr>
           <w:rFonts w:asciiTheme="majorHAnsi" w:hAnsiTheme="majorHAnsi"/>
           <w:sz w:val="18"/>
           <w:lang w:val="es-MX"/>
         </w:rPr>
-        <w:t>hiperheurística</w:t>
-      </w:r>
-      <w:proofErr w:type="spellEnd"/>
+        <w:t xml:space="preserve">la cual </w:t>
+      </w:r>
       <w:r>
         <w:rPr>
           <w:rFonts w:asciiTheme="majorHAnsi" w:hAnsiTheme="majorHAnsi"/>
           <w:sz w:val="18"/>
           <w:lang w:val="es-MX"/>
         </w:rPr>
-        <w:t xml:space="preserve"> para resolver cada instancia y permite compararla con la que era la mejor opción, </w:t>
+        <w:t>fue identificada en la sección anterior en la tabla 11</w:t>
       </w:r>
       <w:r>
         <w:rPr>
@@ -41383,7 +41509,7 @@
           <w:sz w:val="18"/>
           <w:lang w:val="es-MX"/>
         </w:rPr>
-        <w:t xml:space="preserve">la cual </w:t>
+        <w:t>.</w:t>
       </w:r>
       <w:r>
         <w:rPr>
@@ -41391,41 +41517,7 @@
           <w:sz w:val="18"/>
           <w:lang w:val="es-MX"/>
         </w:rPr>
-        <w:t>fue identificada en la sección anterior en la tabla 11</w:t>
-      </w:r>
-      <w:r>
-        <w:rPr>
-          <w:rFonts w:asciiTheme="majorHAnsi" w:hAnsiTheme="majorHAnsi"/>
-          <w:sz w:val="18"/>
-          <w:lang w:val="es-MX"/>
-        </w:rPr>
-        <w:t>.</w:t>
-      </w:r>
-      <w:r>
-        <w:rPr>
-          <w:rFonts w:asciiTheme="majorHAnsi" w:hAnsiTheme="majorHAnsi"/>
-          <w:sz w:val="18"/>
-          <w:lang w:val="es-MX"/>
-        </w:rPr>
-        <w:t xml:space="preserve"> Como es posible observar, la </w:t>
-      </w:r>
-      <w:proofErr w:type="spellStart"/>
-      <w:r>
-        <w:rPr>
-          <w:rFonts w:asciiTheme="majorHAnsi" w:hAnsiTheme="majorHAnsi"/>
-          <w:sz w:val="18"/>
-          <w:lang w:val="es-MX"/>
-        </w:rPr>
-        <w:t>hiperheurística</w:t>
-      </w:r>
-      <w:proofErr w:type="spellEnd"/>
-      <w:r>
-        <w:rPr>
-          <w:rFonts w:asciiTheme="majorHAnsi" w:hAnsiTheme="majorHAnsi"/>
-          <w:sz w:val="18"/>
-          <w:lang w:val="es-MX"/>
-        </w:rPr>
-        <w:t xml:space="preserve"> seleccionó en todos los casos la heurística correcta, lo cual prueba su efectividad en los casos estudiados.</w:t>
+        <w:t xml:space="preserve"> Como es posible observar, la hiperheurística seleccionó en todos los casos la heurística correcta, lo cual prueba su efectividad en los casos estudiados.</w:t>
       </w:r>
     </w:p>
     <w:p>
@@ -41444,6 +41536,7 @@
           <w:color w:val="auto"/>
           <w:lang w:val="es-MX"/>
         </w:rPr>
+        <w:lastRenderedPageBreak/>
         <w:t xml:space="preserve">Tabla </w:t>
       </w:r>
       <w:r>
@@ -41487,17 +41580,8 @@
           <w:color w:val="auto"/>
           <w:lang w:val="es-MX"/>
         </w:rPr>
-        <w:t xml:space="preserve">. Resultados de </w:t>
-      </w:r>
-      <w:proofErr w:type="spellStart"/>
-      <w:r>
-        <w:rPr>
-          <w:color w:val="auto"/>
-          <w:lang w:val="es-MX"/>
-        </w:rPr>
-        <w:t>Hiperheurística</w:t>
-      </w:r>
-      <w:proofErr w:type="spellEnd"/>
+        <w:t>. Resultados de Hiperheurística</w:t>
+      </w:r>
     </w:p>
     <w:tbl>
       <w:tblPr>
@@ -42513,7 +42597,6 @@
                 <w:szCs w:val="18"/>
                 <w:lang w:val="es-MX"/>
               </w:rPr>
-              <w:lastRenderedPageBreak/>
               <w:t>PF08</w:t>
             </w:r>
           </w:p>
@@ -44131,6 +44214,7 @@
       <w:r>
         <w:rPr>
           <w:noProof/>
+          <w:lang w:val="es-MX" w:eastAsia="es-MX"/>
         </w:rPr>
         <w:drawing>
           <wp:inline distT="0" distB="0" distL="0" distR="0" wp14:anchorId="0DEAF0FE" wp14:editId="07B52CFD">
@@ -44217,7 +44301,9 @@
       <w:r>
         <w:rPr>
           <w:noProof/>
-        </w:rPr>
+          <w:lang w:val="es-MX" w:eastAsia="es-MX"/>
+        </w:rPr>
+        <w:lastRenderedPageBreak/>
         <w:drawing>
           <wp:inline distT="0" distB="0" distL="0" distR="0" wp14:anchorId="1943DB93" wp14:editId="749A5649">
             <wp:extent cx="3056255" cy="1702218"/>
@@ -44267,8 +44353,8 @@
       <w:r>
         <w:rPr>
           <w:noProof/>
-        </w:rPr>
-        <w:lastRenderedPageBreak/>
+          <w:lang w:val="es-MX" w:eastAsia="es-MX"/>
+        </w:rPr>
         <w:drawing>
           <wp:inline distT="0" distB="0" distL="0" distR="0" wp14:anchorId="7868A95F" wp14:editId="32A62BE2">
             <wp:extent cx="3053751" cy="4641702"/>
@@ -44354,7 +44440,9 @@
       <w:r>
         <w:rPr>
           <w:noProof/>
-        </w:rPr>
+          <w:lang w:val="es-MX" w:eastAsia="es-MX"/>
+        </w:rPr>
+        <w:lastRenderedPageBreak/>
         <w:drawing>
           <wp:inline distT="0" distB="0" distL="0" distR="0" wp14:anchorId="61AD61C2" wp14:editId="090EFC66">
             <wp:extent cx="3056255" cy="3262584"/>
@@ -44404,8 +44492,8 @@
       <w:r>
         <w:rPr>
           <w:noProof/>
-        </w:rPr>
-        <w:lastRenderedPageBreak/>
+          <w:lang w:val="es-MX" w:eastAsia="es-MX"/>
+        </w:rPr>
         <w:drawing>
           <wp:inline distT="0" distB="0" distL="0" distR="0" wp14:anchorId="6B7EA61D" wp14:editId="4AF4B325">
             <wp:extent cx="3056255" cy="3075558"/>
@@ -44491,7 +44579,9 @@
       <w:r>
         <w:rPr>
           <w:noProof/>
-        </w:rPr>
+          <w:lang w:val="es-MX" w:eastAsia="es-MX"/>
+        </w:rPr>
+        <w:lastRenderedPageBreak/>
         <w:drawing>
           <wp:inline distT="0" distB="0" distL="0" distR="0" wp14:anchorId="0B920C53" wp14:editId="28BFA9BF">
             <wp:extent cx="3056255" cy="4829399"/>
@@ -44541,8 +44631,8 @@
       <w:r>
         <w:rPr>
           <w:noProof/>
-        </w:rPr>
-        <w:lastRenderedPageBreak/>
+          <w:lang w:val="es-MX" w:eastAsia="es-MX"/>
+        </w:rPr>
         <w:drawing>
           <wp:inline distT="0" distB="0" distL="0" distR="0" wp14:anchorId="437C1164" wp14:editId="16F48F48">
             <wp:extent cx="3056255" cy="1502336"/>
@@ -44628,7 +44718,9 @@
       <w:r>
         <w:rPr>
           <w:noProof/>
-        </w:rPr>
+          <w:lang w:val="es-MX" w:eastAsia="es-MX"/>
+        </w:rPr>
+        <w:lastRenderedPageBreak/>
         <w:drawing>
           <wp:inline distT="0" distB="0" distL="0" distR="0" wp14:anchorId="3C19566E" wp14:editId="7702D905">
             <wp:extent cx="3056255" cy="6406529"/>
@@ -44682,7 +44774,6 @@
           <w:sz w:val="18"/>
           <w:lang w:val="es-MX"/>
         </w:rPr>
-        <w:lastRenderedPageBreak/>
         <w:t>Figura 7</w:t>
       </w:r>
       <w:r>
@@ -44714,7 +44805,9 @@
       <w:r>
         <w:rPr>
           <w:noProof/>
-        </w:rPr>
+          <w:lang w:val="es-MX" w:eastAsia="es-MX"/>
+        </w:rPr>
+        <w:lastRenderedPageBreak/>
         <w:drawing>
           <wp:inline distT="0" distB="0" distL="0" distR="0" wp14:anchorId="7E031D85" wp14:editId="220301CC">
             <wp:extent cx="2962275" cy="4675307"/>
@@ -44800,6 +44893,7 @@
       <w:r>
         <w:rPr>
           <w:noProof/>
+          <w:lang w:val="es-MX" w:eastAsia="es-MX"/>
         </w:rPr>
         <w:drawing>
           <wp:inline distT="0" distB="0" distL="0" distR="0" wp14:anchorId="5E0B3E33" wp14:editId="23A896DB">
@@ -44850,6 +44944,7 @@
       <w:r>
         <w:rPr>
           <w:noProof/>
+          <w:lang w:val="es-MX" w:eastAsia="es-MX"/>
         </w:rPr>
         <w:lastRenderedPageBreak/>
         <w:drawing>
@@ -44936,6 +45031,7 @@
       <w:r>
         <w:rPr>
           <w:noProof/>
+          <w:lang w:val="es-MX" w:eastAsia="es-MX"/>
         </w:rPr>
         <w:drawing>
           <wp:inline distT="0" distB="0" distL="0" distR="0" wp14:anchorId="2A6E509D" wp14:editId="58CEBEB4">
@@ -45022,6 +45118,7 @@
       <w:r>
         <w:rPr>
           <w:noProof/>
+          <w:lang w:val="es-MX" w:eastAsia="es-MX"/>
         </w:rPr>
         <w:drawing>
           <wp:inline distT="0" distB="0" distL="0" distR="0" wp14:anchorId="59B9972C" wp14:editId="47C59E80">
@@ -45072,6 +45169,7 @@
       <w:r>
         <w:rPr>
           <w:noProof/>
+          <w:lang w:val="es-MX" w:eastAsia="es-MX"/>
         </w:rPr>
         <w:lastRenderedPageBreak/>
         <w:drawing>
@@ -45158,6 +45256,7 @@
       <w:r>
         <w:rPr>
           <w:noProof/>
+          <w:lang w:val="es-MX" w:eastAsia="es-MX"/>
         </w:rPr>
         <w:drawing>
           <wp:inline distT="0" distB="0" distL="0" distR="0" wp14:anchorId="69F3E234" wp14:editId="79319DD3">
@@ -45208,6 +45307,7 @@
       <w:r>
         <w:rPr>
           <w:noProof/>
+          <w:lang w:val="es-MX" w:eastAsia="es-MX"/>
         </w:rPr>
         <w:lastRenderedPageBreak/>
         <w:drawing>
@@ -45295,6 +45395,7 @@
       <w:r>
         <w:rPr>
           <w:noProof/>
+          <w:lang w:val="es-MX" w:eastAsia="es-MX"/>
         </w:rPr>
         <w:drawing>
           <wp:inline distT="0" distB="0" distL="0" distR="0" wp14:anchorId="010F6225" wp14:editId="41BE3A21">
@@ -45381,6 +45482,7 @@
       <w:r>
         <w:rPr>
           <w:noProof/>
+          <w:lang w:val="es-MX" w:eastAsia="es-MX"/>
         </w:rPr>
         <w:drawing>
           <wp:inline distT="0" distB="0" distL="0" distR="0" wp14:anchorId="4BE960B9" wp14:editId="0E181D13">
@@ -45467,6 +45569,7 @@
       <w:r>
         <w:rPr>
           <w:noProof/>
+          <w:lang w:val="es-MX" w:eastAsia="es-MX"/>
         </w:rPr>
         <w:drawing>
           <wp:inline distT="0" distB="0" distL="0" distR="0" wp14:anchorId="15C00628" wp14:editId="26E3CDBC">
@@ -45517,6 +45620,7 @@
       <w:r>
         <w:rPr>
           <w:noProof/>
+          <w:lang w:val="es-MX" w:eastAsia="es-MX"/>
         </w:rPr>
         <w:lastRenderedPageBreak/>
         <w:drawing>
@@ -45604,6 +45708,7 @@
       <w:r>
         <w:rPr>
           <w:noProof/>
+          <w:lang w:val="es-MX" w:eastAsia="es-MX"/>
         </w:rPr>
         <w:drawing>
           <wp:inline distT="0" distB="0" distL="0" distR="0" wp14:anchorId="533D5A8E" wp14:editId="425CC014">
@@ -45706,6 +45811,7 @@
       <w:r>
         <w:rPr>
           <w:noProof/>
+          <w:lang w:val="es-MX" w:eastAsia="es-MX"/>
         </w:rPr>
         <w:drawing>
           <wp:inline distT="0" distB="0" distL="0" distR="0" wp14:anchorId="6032C014" wp14:editId="1BAB8C2D">
@@ -45792,6 +45898,7 @@
       <w:r>
         <w:rPr>
           <w:noProof/>
+          <w:lang w:val="es-MX" w:eastAsia="es-MX"/>
         </w:rPr>
         <w:drawing>
           <wp:inline distT="0" distB="0" distL="0" distR="0" wp14:anchorId="15B60C74" wp14:editId="2ED286EA">
@@ -45842,6 +45949,7 @@
       <w:r>
         <w:rPr>
           <w:noProof/>
+          <w:lang w:val="es-MX" w:eastAsia="es-MX"/>
         </w:rPr>
         <w:lastRenderedPageBreak/>
         <w:drawing>
@@ -45928,6 +46036,7 @@
       <w:r>
         <w:rPr>
           <w:noProof/>
+          <w:lang w:val="es-MX" w:eastAsia="es-MX"/>
         </w:rPr>
         <w:drawing>
           <wp:inline distT="0" distB="0" distL="0" distR="0" wp14:anchorId="2CBD59D9" wp14:editId="5825D80C">
@@ -46014,6 +46123,7 @@
       <w:r>
         <w:rPr>
           <w:noProof/>
+          <w:lang w:val="es-MX" w:eastAsia="es-MX"/>
         </w:rPr>
         <w:drawing>
           <wp:inline distT="0" distB="0" distL="0" distR="0" wp14:anchorId="29708C2B" wp14:editId="54BBD994">
@@ -46064,6 +46174,7 @@
       <w:r>
         <w:rPr>
           <w:noProof/>
+          <w:lang w:val="es-MX" w:eastAsia="es-MX"/>
         </w:rPr>
         <w:lastRenderedPageBreak/>
         <w:drawing>
@@ -46150,6 +46261,7 @@
       <w:r>
         <w:rPr>
           <w:noProof/>
+          <w:lang w:val="es-MX" w:eastAsia="es-MX"/>
         </w:rPr>
         <w:drawing>
           <wp:inline distT="0" distB="0" distL="0" distR="0" wp14:anchorId="2872D2AC" wp14:editId="6930CF1F">
@@ -46200,6 +46312,7 @@
       <w:r>
         <w:rPr>
           <w:noProof/>
+          <w:lang w:val="es-MX" w:eastAsia="es-MX"/>
         </w:rPr>
         <w:lastRenderedPageBreak/>
         <w:drawing>
@@ -46287,6 +46400,7 @@
       <w:r>
         <w:rPr>
           <w:noProof/>
+          <w:lang w:val="es-MX" w:eastAsia="es-MX"/>
         </w:rPr>
         <w:drawing>
           <wp:inline distT="0" distB="0" distL="0" distR="0" wp14:anchorId="2B03350F" wp14:editId="56E9F451">
@@ -46382,19 +46496,8 @@
           <w:sz w:val="18"/>
           <w:lang w:val="es-MX"/>
         </w:rPr>
-        <w:t xml:space="preserve">DJD: Heurísticas e </w:t>
-      </w:r>
-      <w:proofErr w:type="spellStart"/>
-      <w:r>
-        <w:rPr>
-          <w:rFonts w:ascii="Lucida Sans" w:eastAsiaTheme="minorEastAsia" w:hAnsi="Lucida Sans" w:cs="Times New Roman"/>
-          <w:b/>
-          <w:sz w:val="18"/>
-          <w:lang w:val="es-MX"/>
-        </w:rPr>
-        <w:t>Hiperheurística</w:t>
-      </w:r>
-      <w:proofErr w:type="spellEnd"/>
+        <w:t>DJD: Heurísticas e Hiperheurística</w:t>
+      </w:r>
     </w:p>
     <w:p>
       <w:pPr>
@@ -46518,7 +46621,6 @@
           <w:lang w:val="es-MX"/>
         </w:rPr>
       </w:pPr>
-      <w:proofErr w:type="spellStart"/>
       <w:r>
         <w:rPr>
           <w:rFonts w:ascii="Cambria" w:eastAsiaTheme="minorEastAsia" w:hAnsi="Cambria" w:cs="Times New Roman"/>
@@ -46526,16 +46628,7 @@
           <w:lang w:val="es-MX"/>
         </w:rPr>
         <w:lastRenderedPageBreak/>
-        <w:t>Hiperheurística</w:t>
-      </w:r>
-      <w:proofErr w:type="spellEnd"/>
-      <w:r>
-        <w:rPr>
-          <w:rFonts w:ascii="Cambria" w:eastAsiaTheme="minorEastAsia" w:hAnsi="Cambria" w:cs="Times New Roman"/>
-          <w:sz w:val="18"/>
-          <w:lang w:val="es-MX"/>
-        </w:rPr>
-        <w:t xml:space="preserve"> para</w:t>
+        <w:t>Hiperheurística para</w:t>
       </w:r>
       <w:r>
         <w:rPr>
@@ -46684,25 +46777,23 @@
           <w:sz w:val="18"/>
           <w:lang w:val="es-MX"/>
         </w:rPr>
-        <w:t xml:space="preserve">Los resultados obtenidos con la </w:t>
-      </w:r>
-      <w:proofErr w:type="spellStart"/>
+        <w:t xml:space="preserve">Los resultados obtenidos con la hiperheurística </w:t>
+      </w:r>
       <w:r>
         <w:rPr>
           <w:rFonts w:ascii="Cambria" w:eastAsiaTheme="minorEastAsia" w:hAnsi="Cambria" w:cs="Times New Roman"/>
           <w:sz w:val="18"/>
           <w:lang w:val="es-MX"/>
         </w:rPr>
-        <w:t>hiperheurística</w:t>
-      </w:r>
-      <w:proofErr w:type="spellEnd"/>
+        <w:t xml:space="preserve">sólo fueron basados en las instancias consideradas, por lo que </w:t>
+      </w:r>
       <w:r>
         <w:rPr>
           <w:rFonts w:ascii="Cambria" w:eastAsiaTheme="minorEastAsia" w:hAnsi="Cambria" w:cs="Times New Roman"/>
           <w:sz w:val="18"/>
           <w:lang w:val="es-MX"/>
         </w:rPr>
-        <w:t xml:space="preserve"> </w:t>
+        <w:t xml:space="preserve">se </w:t>
       </w:r>
       <w:r>
         <w:rPr>
@@ -46710,7 +46801,7 @@
           <w:sz w:val="18"/>
           <w:lang w:val="es-MX"/>
         </w:rPr>
-        <w:t xml:space="preserve">sólo fueron basados en las instancias consideradas, por lo que </w:t>
+        <w:t xml:space="preserve">requeriría </w:t>
       </w:r>
       <w:r>
         <w:rPr>
@@ -46718,7 +46809,7 @@
           <w:sz w:val="18"/>
           <w:lang w:val="es-MX"/>
         </w:rPr>
-        <w:t xml:space="preserve">se </w:t>
+        <w:t xml:space="preserve">realizar pruebas con más instancias para </w:t>
       </w:r>
       <w:r>
         <w:rPr>
@@ -46726,7 +46817,7 @@
           <w:sz w:val="18"/>
           <w:lang w:val="es-MX"/>
         </w:rPr>
-        <w:t xml:space="preserve">requeriría </w:t>
+        <w:t>revisar</w:t>
       </w:r>
       <w:r>
         <w:rPr>
@@ -46734,7 +46825,7 @@
           <w:sz w:val="18"/>
           <w:lang w:val="es-MX"/>
         </w:rPr>
-        <w:t xml:space="preserve">realizar pruebas con más instancias para </w:t>
+        <w:t xml:space="preserve"> su eficacia y aplicar los refinamientos correspondientes. Otro punto a denotar como conclusión es que la hiperheurística desarrollada sólo funcionaría para instancias de problemas en los que las piezas son rectangulares </w:t>
       </w:r>
       <w:r>
         <w:rPr>
@@ -46742,7 +46833,7 @@
           <w:sz w:val="18"/>
           <w:lang w:val="es-MX"/>
         </w:rPr>
-        <w:t>revisar</w:t>
+        <w:t>o cuadradas, el algoritmo</w:t>
       </w:r>
       <w:r>
         <w:rPr>
@@ -46750,25 +46841,23 @@
           <w:sz w:val="18"/>
           <w:lang w:val="es-MX"/>
         </w:rPr>
-        <w:t xml:space="preserve"> su eficacia y aplicar los refinamientos correspondientes. Otro punto a denotar como conclusión es que la </w:t>
-      </w:r>
-      <w:proofErr w:type="spellStart"/>
+        <w:t xml:space="preserve"> desarrollado</w:t>
+      </w:r>
       <w:r>
         <w:rPr>
           <w:rFonts w:ascii="Cambria" w:eastAsiaTheme="minorEastAsia" w:hAnsi="Cambria" w:cs="Times New Roman"/>
           <w:sz w:val="18"/>
           <w:lang w:val="es-MX"/>
         </w:rPr>
-        <w:t>hiperheurística</w:t>
-      </w:r>
-      <w:proofErr w:type="spellEnd"/>
+        <w:t xml:space="preserve"> no tiene las capacidades necesarias para resolver de forma eficaz instancias con </w:t>
+      </w:r>
       <w:r>
         <w:rPr>
           <w:rFonts w:ascii="Cambria" w:eastAsiaTheme="minorEastAsia" w:hAnsi="Cambria" w:cs="Times New Roman"/>
           <w:sz w:val="18"/>
           <w:lang w:val="es-MX"/>
         </w:rPr>
-        <w:t xml:space="preserve"> desarrollada sólo funcionaría para instancias de problemas en los que las piezas son rectangulares </w:t>
+        <w:t>figuras</w:t>
       </w:r>
       <w:r>
         <w:rPr>
@@ -46776,23 +46865,7 @@
           <w:sz w:val="18"/>
           <w:lang w:val="es-MX"/>
         </w:rPr>
-        <w:t>o cuadradas, el algoritmo</w:t>
-      </w:r>
-      <w:r>
-        <w:rPr>
-          <w:rFonts w:ascii="Cambria" w:eastAsiaTheme="minorEastAsia" w:hAnsi="Cambria" w:cs="Times New Roman"/>
-          <w:sz w:val="18"/>
-          <w:lang w:val="es-MX"/>
-        </w:rPr>
-        <w:t xml:space="preserve"> desarrollado</w:t>
-      </w:r>
-      <w:r>
-        <w:rPr>
-          <w:rFonts w:ascii="Cambria" w:eastAsiaTheme="minorEastAsia" w:hAnsi="Cambria" w:cs="Times New Roman"/>
-          <w:sz w:val="18"/>
-          <w:lang w:val="es-MX"/>
-        </w:rPr>
-        <w:t xml:space="preserve"> no tiene las capacidades necesarias para resolver de forma eficaz instancias con piezas irregulares.</w:t>
+        <w:t xml:space="preserve"> irregulares.</w:t>
       </w:r>
     </w:p>
     <w:p>
@@ -46837,7 +46910,6 @@
             </w:rPr>
             <w:t xml:space="preserve">4 </w:t>
           </w:r>
-          <w:proofErr w:type="spellStart"/>
           <w:r>
             <w:rPr>
               <w:rFonts w:ascii="Lucida Sans" w:hAnsi="Lucida Sans"/>
@@ -46847,7 +46919,6 @@
             </w:rPr>
             <w:t>Referencias</w:t>
           </w:r>
-          <w:proofErr w:type="spellEnd"/>
           <w:r>
             <w:fldChar w:fldCharType="begin"/>
           </w:r>
@@ -49358,15 +49429,539 @@
 </w:styles>
 </file>
 
+<file path=word/glossary/document.xml><?xml version="1.0" encoding="utf-8"?>
+<w:glossaryDocument xmlns:wpc="http://schemas.microsoft.com/office/word/2010/wordprocessingCanvas" xmlns:mc="http://schemas.openxmlformats.org/markup-compatibility/2006" xmlns:o="urn:schemas-microsoft-com:office:office" xmlns:r="http://schemas.openxmlformats.org/officeDocument/2006/relationships" xmlns:m="http://schemas.openxmlformats.org/officeDocument/2006/math" xmlns:v="urn:schemas-microsoft-com:vml" xmlns:wp14="http://schemas.microsoft.com/office/word/2010/wordprocessingDrawing" xmlns:wp="http://schemas.openxmlformats.org/drawingml/2006/wordprocessingDrawing" xmlns:w10="urn:schemas-microsoft-com:office:word" xmlns:w="http://schemas.openxmlformats.org/wordprocessingml/2006/main" xmlns:w14="http://schemas.microsoft.com/office/word/2010/wordml" xmlns:wpg="http://schemas.microsoft.com/office/word/2010/wordprocessingGroup" xmlns:wpi="http://schemas.microsoft.com/office/word/2010/wordprocessingInk" xmlns:wne="http://schemas.microsoft.com/office/word/2006/wordml" xmlns:wps="http://schemas.microsoft.com/office/word/2010/wordprocessingShape" mc:Ignorable="w14 wp14"/>
+</file>
+
+<file path=word/glossary/fontTable.xml><?xml version="1.0" encoding="utf-8"?>
+<w:fonts xmlns:mc="http://schemas.openxmlformats.org/markup-compatibility/2006" xmlns:r="http://schemas.openxmlformats.org/officeDocument/2006/relationships" xmlns:w="http://schemas.openxmlformats.org/wordprocessingml/2006/main" xmlns:w14="http://schemas.microsoft.com/office/word/2010/wordml" mc:Ignorable="w14">
+  <w:font w:name="Symbol">
+    <w:panose1 w:val="05050102010706020507"/>
+    <w:charset w:val="02"/>
+    <w:family w:val="roman"/>
+    <w:pitch w:val="variable"/>
+    <w:sig w:usb0="00000000" w:usb1="10000000" w:usb2="00000000" w:usb3="00000000" w:csb0="80000000" w:csb1="00000000"/>
+  </w:font>
+  <w:font w:name="Times New Roman">
+    <w:panose1 w:val="02020603050405020304"/>
+    <w:charset w:val="00"/>
+    <w:family w:val="roman"/>
+    <w:pitch w:val="variable"/>
+    <w:sig w:usb0="E0002AFF" w:usb1="C0007841" w:usb2="00000009" w:usb3="00000000" w:csb0="000001FF" w:csb1="00000000"/>
+  </w:font>
+  <w:font w:name="Courier New">
+    <w:panose1 w:val="02070309020205020404"/>
+    <w:charset w:val="00"/>
+    <w:family w:val="modern"/>
+    <w:pitch w:val="fixed"/>
+    <w:sig w:usb0="E0002AFF" w:usb1="C0007843" w:usb2="00000009" w:usb3="00000000" w:csb0="000001FF" w:csb1="00000000"/>
+  </w:font>
+  <w:font w:name="Wingdings">
+    <w:panose1 w:val="05000000000000000000"/>
+    <w:charset w:val="02"/>
+    <w:family w:val="auto"/>
+    <w:pitch w:val="variable"/>
+    <w:sig w:usb0="00000000" w:usb1="10000000" w:usb2="00000000" w:usb3="00000000" w:csb0="80000000" w:csb1="00000000"/>
+  </w:font>
+  <w:font w:name="Calibri">
+    <w:panose1 w:val="020F0502020204030204"/>
+    <w:charset w:val="00"/>
+    <w:family w:val="swiss"/>
+    <w:pitch w:val="variable"/>
+    <w:sig w:usb0="E00002FF" w:usb1="4000ACFF" w:usb2="00000001" w:usb3="00000000" w:csb0="0000019F" w:csb1="00000000"/>
+  </w:font>
+  <w:font w:name="Cambria">
+    <w:panose1 w:val="02040503050406030204"/>
+    <w:charset w:val="00"/>
+    <w:family w:val="roman"/>
+    <w:pitch w:val="variable"/>
+    <w:sig w:usb0="E00002FF" w:usb1="400004FF" w:usb2="00000000" w:usb3="00000000" w:csb0="0000019F" w:csb1="00000000"/>
+  </w:font>
+  <w:font w:name="Tahoma">
+    <w:panose1 w:val="020B0604030504040204"/>
+    <w:charset w:val="00"/>
+    <w:family w:val="swiss"/>
+    <w:pitch w:val="variable"/>
+    <w:sig w:usb0="E1002EFF" w:usb1="C000605B" w:usb2="00000029" w:usb3="00000000" w:csb0="000101FF" w:csb1="00000000"/>
+  </w:font>
+  <w:font w:name="Lucida Sans">
+    <w:panose1 w:val="020B0602030504020204"/>
+    <w:charset w:val="00"/>
+    <w:family w:val="swiss"/>
+    <w:pitch w:val="variable"/>
+    <w:sig w:usb0="00000003" w:usb1="00000000" w:usb2="00000000" w:usb3="00000000" w:csb0="00000001" w:csb1="00000000"/>
+  </w:font>
+  <w:font w:name="Cambria Math">
+    <w:panose1 w:val="02040503050406030204"/>
+    <w:charset w:val="00"/>
+    <w:family w:val="roman"/>
+    <w:pitch w:val="variable"/>
+    <w:sig w:usb0="E00002FF" w:usb1="420024FF" w:usb2="00000000" w:usb3="00000000" w:csb0="0000019F" w:csb1="00000000"/>
+  </w:font>
+  <w:font w:name="Consolas">
+    <w:panose1 w:val="020B0609020204030204"/>
+    <w:charset w:val="00"/>
+    <w:family w:val="modern"/>
+    <w:pitch w:val="fixed"/>
+    <w:sig w:usb0="E10002FF" w:usb1="4000FCFF" w:usb2="00000009" w:usb3="00000000" w:csb0="0000019F" w:csb1="00000000"/>
+  </w:font>
+</w:fonts>
+</file>
+
+<file path=word/glossary/settings.xml><?xml version="1.0" encoding="utf-8"?>
+<w:settings xmlns:mc="http://schemas.openxmlformats.org/markup-compatibility/2006" xmlns:o="urn:schemas-microsoft-com:office:office" xmlns:r="http://schemas.openxmlformats.org/officeDocument/2006/relationships" xmlns:m="http://schemas.openxmlformats.org/officeDocument/2006/math" xmlns:v="urn:schemas-microsoft-com:vml" xmlns:w10="urn:schemas-microsoft-com:office:word" xmlns:w="http://schemas.openxmlformats.org/wordprocessingml/2006/main" xmlns:w14="http://schemas.microsoft.com/office/word/2010/wordml" xmlns:sl="http://schemas.openxmlformats.org/schemaLibrary/2006/main" mc:Ignorable="w14">
+  <w:view w:val="normal"/>
+  <w:defaultTabStop w:val="708"/>
+  <w:hyphenationZone w:val="425"/>
+  <w:characterSpacingControl w:val="doNotCompress"/>
+  <w:compat>
+    <w:useFELayout/>
+    <w:compatSetting w:name="compatibilityMode" w:uri="http://schemas.microsoft.com/office/word" w:val="14"/>
+    <w:compatSetting w:name="overrideTableStyleFontSizeAndJustification" w:uri="http://schemas.microsoft.com/office/word" w:val="1"/>
+    <w:compatSetting w:name="enableOpenTypeFeatures" w:uri="http://schemas.microsoft.com/office/word" w:val="1"/>
+    <w:compatSetting w:name="doNotFlipMirrorIndents" w:uri="http://schemas.microsoft.com/office/word" w:val="1"/>
+  </w:compat>
+  <w:rsids>
+    <w:rsidRoot w:val="00394E60"/>
+    <w:rsid w:val="001A61D3"/>
+    <w:rsid w:val="00394E60"/>
+  </w:rsids>
+  <m:mathPr>
+    <m:mathFont m:val="Cambria Math"/>
+    <m:brkBin m:val="before"/>
+    <m:brkBinSub m:val="--"/>
+    <m:smallFrac m:val="0"/>
+    <m:dispDef/>
+    <m:lMargin m:val="0"/>
+    <m:rMargin m:val="0"/>
+    <m:defJc m:val="centerGroup"/>
+    <m:wrapIndent m:val="1440"/>
+    <m:intLim m:val="subSup"/>
+    <m:naryLim m:val="undOvr"/>
+  </m:mathPr>
+  <w:themeFontLang w:val="es-MX"/>
+  <w:clrSchemeMapping w:bg1="light1" w:t1="dark1" w:bg2="light2" w:t2="dark2" w:accent1="accent1" w:accent2="accent2" w:accent3="accent3" w:accent4="accent4" w:accent5="accent5" w:accent6="accent6" w:hyperlink="hyperlink" w:followedHyperlink="followedHyperlink"/>
+  <w:decimalSymbol w:val="."/>
+  <w:listSeparator w:val=","/>
+</w:settings>
+</file>
+
+<file path=word/glossary/styles.xml><?xml version="1.0" encoding="utf-8"?>
+<w:styles xmlns:mc="http://schemas.openxmlformats.org/markup-compatibility/2006" xmlns:r="http://schemas.openxmlformats.org/officeDocument/2006/relationships" xmlns:w="http://schemas.openxmlformats.org/wordprocessingml/2006/main" xmlns:w14="http://schemas.microsoft.com/office/word/2010/wordml" mc:Ignorable="w14">
+  <w:docDefaults>
+    <w:rPrDefault>
+      <w:rPr>
+        <w:rFonts w:asciiTheme="minorHAnsi" w:eastAsiaTheme="minorEastAsia" w:hAnsiTheme="minorHAnsi" w:cstheme="minorBidi"/>
+        <w:sz w:val="22"/>
+        <w:szCs w:val="22"/>
+        <w:lang w:val="es-MX" w:eastAsia="es-MX" w:bidi="ar-SA"/>
+      </w:rPr>
+    </w:rPrDefault>
+    <w:pPrDefault>
+      <w:pPr>
+        <w:spacing w:after="200" w:line="276" w:lineRule="auto"/>
+      </w:pPr>
+    </w:pPrDefault>
+  </w:docDefaults>
+  <w:latentStyles w:defLockedState="0" w:defUIPriority="99" w:defSemiHidden="1" w:defUnhideWhenUsed="1" w:defQFormat="0" w:count="267">
+    <w:lsdException w:name="Normal" w:semiHidden="0" w:uiPriority="0" w:unhideWhenUsed="0" w:qFormat="1"/>
+    <w:lsdException w:name="heading 1" w:semiHidden="0" w:uiPriority="9" w:unhideWhenUsed="0" w:qFormat="1"/>
+    <w:lsdException w:name="heading 2" w:uiPriority="9" w:qFormat="1"/>
+    <w:lsdException w:name="heading 3" w:uiPriority="9" w:qFormat="1"/>
+    <w:lsdException w:name="heading 4" w:uiPriority="9" w:qFormat="1"/>
+    <w:lsdException w:name="heading 5" w:uiPriority="9" w:qFormat="1"/>
+    <w:lsdException w:name="heading 6" w:uiPriority="9" w:qFormat="1"/>
+    <w:lsdException w:name="heading 7" w:uiPriority="9" w:qFormat="1"/>
+    <w:lsdException w:name="heading 8" w:uiPriority="9" w:qFormat="1"/>
+    <w:lsdException w:name="heading 9" w:uiPriority="9" w:qFormat="1"/>
+    <w:lsdException w:name="toc 1" w:uiPriority="39"/>
+    <w:lsdException w:name="toc 2" w:uiPriority="39"/>
+    <w:lsdException w:name="toc 3" w:uiPriority="39"/>
+    <w:lsdException w:name="toc 4" w:uiPriority="39"/>
+    <w:lsdException w:name="toc 5" w:uiPriority="39"/>
+    <w:lsdException w:name="toc 6" w:uiPriority="39"/>
+    <w:lsdException w:name="toc 7" w:uiPriority="39"/>
+    <w:lsdException w:name="toc 8" w:uiPriority="39"/>
+    <w:lsdException w:name="toc 9" w:uiPriority="39"/>
+    <w:lsdException w:name="caption" w:uiPriority="35" w:qFormat="1"/>
+    <w:lsdException w:name="Title" w:semiHidden="0" w:uiPriority="10" w:unhideWhenUsed="0" w:qFormat="1"/>
+    <w:lsdException w:name="Default Paragraph Font" w:uiPriority="1"/>
+    <w:lsdException w:name="Subtitle" w:semiHidden="0" w:uiPriority="11" w:unhideWhenUsed="0" w:qFormat="1"/>
+    <w:lsdException w:name="Strong" w:semiHidden="0" w:uiPriority="22" w:unhideWhenUsed="0" w:qFormat="1"/>
+    <w:lsdException w:name="Emphasis" w:semiHidden="0" w:uiPriority="20" w:unhideWhenUsed="0" w:qFormat="1"/>
+    <w:lsdException w:name="Table Grid" w:semiHidden="0" w:uiPriority="59" w:unhideWhenUsed="0"/>
+    <w:lsdException w:name="Placeholder Text" w:unhideWhenUsed="0"/>
+    <w:lsdException w:name="No Spacing" w:semiHidden="0" w:uiPriority="1" w:unhideWhenUsed="0" w:qFormat="1"/>
+    <w:lsdException w:name="Light Shading" w:semiHidden="0" w:uiPriority="60" w:unhideWhenUsed="0"/>
+    <w:lsdException w:name="Light List" w:semiHidden="0" w:uiPriority="61" w:unhideWhenUsed="0"/>
+    <w:lsdException w:name="Light Grid" w:semiHidden="0" w:uiPriority="62" w:unhideWhenUsed="0"/>
+    <w:lsdException w:name="Medium Shading 1" w:semiHidden="0" w:uiPriority="63" w:unhideWhenUsed="0"/>
+    <w:lsdException w:name="Medium Shading 2" w:semiHidden="0" w:uiPriority="64" w:unhideWhenUsed="0"/>
+    <w:lsdException w:name="Medium List 1" w:semiHidden="0" w:uiPriority="65" w:unhideWhenUsed="0"/>
+    <w:lsdException w:name="Medium List 2" w:semiHidden="0" w:uiPriority="66" w:unhideWhenUsed="0"/>
+    <w:lsdException w:name="Medium Grid 1" w:semiHidden="0" w:uiPriority="67" w:unhideWhenUsed="0"/>
+    <w:lsdException w:name="Medium Grid 2" w:semiHidden="0" w:uiPriority="68" w:unhideWhenUsed="0"/>
+    <w:lsdException w:name="Medium Grid 3" w:semiHidden="0" w:uiPriority="69" w:unhideWhenUsed="0"/>
+    <w:lsdException w:name="Dark List" w:semiHidden="0" w:uiPriority="70" w:unhideWhenUsed="0"/>
+    <w:lsdException w:name="Colorful Shading" w:semiHidden="0" w:uiPriority="71" w:unhideWhenUsed="0"/>
+    <w:lsdException w:name="Colorful List" w:semiHidden="0" w:uiPriority="72" w:unhideWhenUsed="0"/>
+    <w:lsdException w:name="Colorful Grid" w:semiHidden="0" w:uiPriority="73" w:unhideWhenUsed="0"/>
+    <w:lsdException w:name="Light Shading Accent 1" w:semiHidden="0" w:uiPriority="60" w:unhideWhenUsed="0"/>
+    <w:lsdException w:name="Light List Accent 1" w:semiHidden="0" w:uiPriority="61" w:unhideWhenUsed="0"/>
+    <w:lsdException w:name="Light Grid Accent 1" w:semiHidden="0" w:uiPriority="62" w:unhideWhenUsed="0"/>
+    <w:lsdException w:name="Medium Shading 1 Accent 1" w:semiHidden="0" w:uiPriority="63" w:unhideWhenUsed="0"/>
+    <w:lsdException w:name="Medium Shading 2 Accent 1" w:semiHidden="0" w:uiPriority="64" w:unhideWhenUsed="0"/>
+    <w:lsdException w:name="Medium List 1 Accent 1" w:semiHidden="0" w:uiPriority="65" w:unhideWhenUsed="0"/>
+    <w:lsdException w:name="Revision" w:unhideWhenUsed="0"/>
+    <w:lsdException w:name="List Paragraph" w:semiHidden="0" w:uiPriority="34" w:unhideWhenUsed="0" w:qFormat="1"/>
+    <w:lsdException w:name="Quote" w:semiHidden="0" w:uiPriority="29" w:unhideWhenUsed="0" w:qFormat="1"/>
+    <w:lsdException w:name="Intense Quote" w:semiHidden="0" w:uiPriority="30" w:unhideWhenUsed="0" w:qFormat="1"/>
+    <w:lsdException w:name="Medium List 2 Accent 1" w:semiHidden="0" w:uiPriority="66" w:unhideWhenUsed="0"/>
+    <w:lsdException w:name="Medium Grid 1 Accent 1" w:semiHidden="0" w:uiPriority="67" w:unhideWhenUsed="0"/>
+    <w:lsdException w:name="Medium Grid 2 Accent 1" w:semiHidden="0" w:uiPriority="68" w:unhideWhenUsed="0"/>
+    <w:lsdException w:name="Medium Grid 3 Accent 1" w:semiHidden="0" w:uiPriority="69" w:unhideWhenUsed="0"/>
+    <w:lsdException w:name="Dark List Accent 1" w:semiHidden="0" w:uiPriority="70" w:unhideWhenUsed="0"/>
+    <w:lsdException w:name="Colorful Shading Accent 1" w:semiHidden="0" w:uiPriority="71" w:unhideWhenUsed="0"/>
+    <w:lsdException w:name="Colorful List Accent 1" w:semiHidden="0" w:uiPriority="72" w:unhideWhenUsed="0"/>
+    <w:lsdException w:name="Colorful Grid Accent 1" w:semiHidden="0" w:uiPriority="73" w:unhideWhenUsed="0"/>
+    <w:lsdException w:name="Light Shading Accent 2" w:semiHidden="0" w:uiPriority="60" w:unhideWhenUsed="0"/>
+    <w:lsdException w:name="Light List Accent 2" w:semiHidden="0" w:uiPriority="61" w:unhideWhenUsed="0"/>
+    <w:lsdException w:name="Light Grid Accent 2" w:semiHidden="0" w:uiPriority="62" w:unhideWhenUsed="0"/>
+    <w:lsdException w:name="Medium Shading 1 Accent 2" w:semiHidden="0" w:uiPriority="63" w:unhideWhenUsed="0"/>
+    <w:lsdException w:name="Medium Shading 2 Accent 2" w:semiHidden="0" w:uiPriority="64" w:unhideWhenUsed="0"/>
+    <w:lsdException w:name="Medium List 1 Accent 2" w:semiHidden="0" w:uiPriority="65" w:unhideWhenUsed="0"/>
+    <w:lsdException w:name="Medium List 2 Accent 2" w:semiHidden="0" w:uiPriority="66" w:unhideWhenUsed="0"/>
+    <w:lsdException w:name="Medium Grid 1 Accent 2" w:semiHidden="0" w:uiPriority="67" w:unhideWhenUsed="0"/>
+    <w:lsdException w:name="Medium Grid 2 Accent 2" w:semiHidden="0" w:uiPriority="68" w:unhideWhenUsed="0"/>
+    <w:lsdException w:name="Medium Grid 3 Accent 2" w:semiHidden="0" w:uiPriority="69" w:unhideWhenUsed="0"/>
+    <w:lsdException w:name="Dark List Accent 2" w:semiHidden="0" w:uiPriority="70" w:unhideWhenUsed="0"/>
+    <w:lsdException w:name="Colorful Shading Accent 2" w:semiHidden="0" w:uiPriority="71" w:unhideWhenUsed="0"/>
+    <w:lsdException w:name="Colorful List Accent 2" w:semiHidden="0" w:uiPriority="72" w:unhideWhenUsed="0"/>
+    <w:lsdException w:name="Colorful Grid Accent 2" w:semiHidden="0" w:uiPriority="73" w:unhideWhenUsed="0"/>
+    <w:lsdException w:name="Light Shading Accent 3" w:semiHidden="0" w:uiPriority="60" w:unhideWhenUsed="0"/>
+    <w:lsdException w:name="Light List Accent 3" w:semiHidden="0" w:uiPriority="61" w:unhideWhenUsed="0"/>
+    <w:lsdException w:name="Light Grid Accent 3" w:semiHidden="0" w:uiPriority="62" w:unhideWhenUsed="0"/>
+    <w:lsdException w:name="Medium Shading 1 Accent 3" w:semiHidden="0" w:uiPriority="63" w:unhideWhenUsed="0"/>
+    <w:lsdException w:name="Medium Shading 2 Accent 3" w:semiHidden="0" w:uiPriority="64" w:unhideWhenUsed="0"/>
+    <w:lsdException w:name="Medium List 1 Accent 3" w:semiHidden="0" w:uiPriority="65" w:unhideWhenUsed="0"/>
+    <w:lsdException w:name="Medium List 2 Accent 3" w:semiHidden="0" w:uiPriority="66" w:unhideWhenUsed="0"/>
+    <w:lsdException w:name="Medium Grid 1 Accent 3" w:semiHidden="0" w:uiPriority="67" w:unhideWhenUsed="0"/>
+    <w:lsdException w:name="Medium Grid 2 Accent 3" w:semiHidden="0" w:uiPriority="68" w:unhideWhenUsed="0"/>
+    <w:lsdException w:name="Medium Grid 3 Accent 3" w:semiHidden="0" w:uiPriority="69" w:unhideWhenUsed="0"/>
+    <w:lsdException w:name="Dark List Accent 3" w:semiHidden="0" w:uiPriority="70" w:unhideWhenUsed="0"/>
+    <w:lsdException w:name="Colorful Shading Accent 3" w:semiHidden="0" w:uiPriority="71" w:unhideWhenUsed="0"/>
+    <w:lsdException w:name="Colorful List Accent 3" w:semiHidden="0" w:uiPriority="72" w:unhideWhenUsed="0"/>
+    <w:lsdException w:name="Colorful Grid Accent 3" w:semiHidden="0" w:uiPriority="73" w:unhideWhenUsed="0"/>
+    <w:lsdException w:name="Light Shading Accent 4" w:semiHidden="0" w:uiPriority="60" w:unhideWhenUsed="0"/>
+    <w:lsdException w:name="Light List Accent 4" w:semiHidden="0" w:uiPriority="61" w:unhideWhenUsed="0"/>
+    <w:lsdException w:name="Light Grid Accent 4" w:semiHidden="0" w:uiPriority="62" w:unhideWhenUsed="0"/>
+    <w:lsdException w:name="Medium Shading 1 Accent 4" w:semiHidden="0" w:uiPriority="63" w:unhideWhenUsed="0"/>
+    <w:lsdException w:name="Medium Shading 2 Accent 4" w:semiHidden="0" w:uiPriority="64" w:unhideWhenUsed="0"/>
+    <w:lsdException w:name="Medium List 1 Accent 4" w:semiHidden="0" w:uiPriority="65" w:unhideWhenUsed="0"/>
+    <w:lsdException w:name="Medium List 2 Accent 4" w:semiHidden="0" w:uiPriority="66" w:unhideWhenUsed="0"/>
+    <w:lsdException w:name="Medium Grid 1 Accent 4" w:semiHidden="0" w:uiPriority="67" w:unhideWhenUsed="0"/>
+    <w:lsdException w:name="Medium Grid 2 Accent 4" w:semiHidden="0" w:uiPriority="68" w:unhideWhenUsed="0"/>
+    <w:lsdException w:name="Medium Grid 3 Accent 4" w:semiHidden="0" w:uiPriority="69" w:unhideWhenUsed="0"/>
+    <w:lsdException w:name="Dark List Accent 4" w:semiHidden="0" w:uiPriority="70" w:unhideWhenUsed="0"/>
+    <w:lsdException w:name="Colorful Shading Accent 4" w:semiHidden="0" w:uiPriority="71" w:unhideWhenUsed="0"/>
+    <w:lsdException w:name="Colorful List Accent 4" w:semiHidden="0" w:uiPriority="72" w:unhideWhenUsed="0"/>
+    <w:lsdException w:name="Colorful Grid Accent 4" w:semiHidden="0" w:uiPriority="73" w:unhideWhenUsed="0"/>
+    <w:lsdException w:name="Light Shading Accent 5" w:semiHidden="0" w:uiPriority="60" w:unhideWhenUsed="0"/>
+    <w:lsdException w:name="Light List Accent 5" w:semiHidden="0" w:uiPriority="61" w:unhideWhenUsed="0"/>
+    <w:lsdException w:name="Light Grid Accent 5" w:semiHidden="0" w:uiPriority="62" w:unhideWhenUsed="0"/>
+    <w:lsdException w:name="Medium Shading 1 Accent 5" w:semiHidden="0" w:uiPriority="63" w:unhideWhenUsed="0"/>
+    <w:lsdException w:name="Medium Shading 2 Accent 5" w:semiHidden="0" w:uiPriority="64" w:unhideWhenUsed="0"/>
+    <w:lsdException w:name="Medium List 1 Accent 5" w:semiHidden="0" w:uiPriority="65" w:unhideWhenUsed="0"/>
+    <w:lsdException w:name="Medium List 2 Accent 5" w:semiHidden="0" w:uiPriority="66" w:unhideWhenUsed="0"/>
+    <w:lsdException w:name="Medium Grid 1 Accent 5" w:semiHidden="0" w:uiPriority="67" w:unhideWhenUsed="0"/>
+    <w:lsdException w:name="Medium Grid 2 Accent 5" w:semiHidden="0" w:uiPriority="68" w:unhideWhenUsed="0"/>
+    <w:lsdException w:name="Medium Grid 3 Accent 5" w:semiHidden="0" w:uiPriority="69" w:unhideWhenUsed="0"/>
+    <w:lsdException w:name="Dark List Accent 5" w:semiHidden="0" w:uiPriority="70" w:unhideWhenUsed="0"/>
+    <w:lsdException w:name="Colorful Shading Accent 5" w:semiHidden="0" w:uiPriority="71" w:unhideWhenUsed="0"/>
+    <w:lsdException w:name="Colorful List Accent 5" w:semiHidden="0" w:uiPriority="72" w:unhideWhenUsed="0"/>
+    <w:lsdException w:name="Colorful Grid Accent 5" w:semiHidden="0" w:uiPriority="73" w:unhideWhenUsed="0"/>
+    <w:lsdException w:name="Light Shading Accent 6" w:semiHidden="0" w:uiPriority="60" w:unhideWhenUsed="0"/>
+    <w:lsdException w:name="Light List Accent 6" w:semiHidden="0" w:uiPriority="61" w:unhideWhenUsed="0"/>
+    <w:lsdException w:name="Light Grid Accent 6" w:semiHidden="0" w:uiPriority="62" w:unhideWhenUsed="0"/>
+    <w:lsdException w:name="Medium Shading 1 Accent 6" w:semiHidden="0" w:uiPriority="63" w:unhideWhenUsed="0"/>
+    <w:lsdException w:name="Medium Shading 2 Accent 6" w:semiHidden="0" w:uiPriority="64" w:unhideWhenUsed="0"/>
+    <w:lsdException w:name="Medium List 1 Accent 6" w:semiHidden="0" w:uiPriority="65" w:unhideWhenUsed="0"/>
+    <w:lsdException w:name="Medium List 2 Accent 6" w:semiHidden="0" w:uiPriority="66" w:unhideWhenUsed="0"/>
+    <w:lsdException w:name="Medium Grid 1 Accent 6" w:semiHidden="0" w:uiPriority="67" w:unhideWhenUsed="0"/>
+    <w:lsdException w:name="Medium Grid 2 Accent 6" w:semiHidden="0" w:uiPriority="68" w:unhideWhenUsed="0"/>
+    <w:lsdException w:name="Medium Grid 3 Accent 6" w:semiHidden="0" w:uiPriority="69" w:unhideWhenUsed="0"/>
+    <w:lsdException w:name="Dark List Accent 6" w:semiHidden="0" w:uiPriority="70" w:unhideWhenUsed="0"/>
+    <w:lsdException w:name="Colorful Shading Accent 6" w:semiHidden="0" w:uiPriority="71" w:unhideWhenUsed="0"/>
+    <w:lsdException w:name="Colorful List Accent 6" w:semiHidden="0" w:uiPriority="72" w:unhideWhenUsed="0"/>
+    <w:lsdException w:name="Colorful Grid Accent 6" w:semiHidden="0" w:uiPriority="73" w:unhideWhenUsed="0"/>
+    <w:lsdException w:name="Subtle Emphasis" w:semiHidden="0" w:uiPriority="19" w:unhideWhenUsed="0" w:qFormat="1"/>
+    <w:lsdException w:name="Intense Emphasis" w:semiHidden="0" w:uiPriority="21" w:unhideWhenUsed="0" w:qFormat="1"/>
+    <w:lsdException w:name="Subtle Reference" w:semiHidden="0" w:uiPriority="31" w:unhideWhenUsed="0" w:qFormat="1"/>
+    <w:lsdException w:name="Intense Reference" w:semiHidden="0" w:uiPriority="32" w:unhideWhenUsed="0" w:qFormat="1"/>
+    <w:lsdException w:name="Book Title" w:semiHidden="0" w:uiPriority="33" w:unhideWhenUsed="0" w:qFormat="1"/>
+    <w:lsdException w:name="Bibliography" w:uiPriority="37"/>
+    <w:lsdException w:name="TOC Heading" w:uiPriority="39" w:qFormat="1"/>
+  </w:latentStyles>
+  <w:style w:type="paragraph" w:default="1" w:styleId="Normal">
+    <w:name w:val="Normal"/>
+    <w:qFormat/>
+  </w:style>
+  <w:style w:type="character" w:default="1" w:styleId="DefaultParagraphFont">
+    <w:name w:val="Default Paragraph Font"/>
+    <w:uiPriority w:val="1"/>
+    <w:semiHidden/>
+    <w:unhideWhenUsed/>
+  </w:style>
+  <w:style w:type="table" w:default="1" w:styleId="TableNormal">
+    <w:name w:val="Normal Table"/>
+    <w:uiPriority w:val="99"/>
+    <w:semiHidden/>
+    <w:unhideWhenUsed/>
+    <w:tblPr>
+      <w:tblInd w:w="0" w:type="dxa"/>
+      <w:tblCellMar>
+        <w:top w:w="0" w:type="dxa"/>
+        <w:left w:w="108" w:type="dxa"/>
+        <w:bottom w:w="0" w:type="dxa"/>
+        <w:right w:w="108" w:type="dxa"/>
+      </w:tblCellMar>
+    </w:tblPr>
+  </w:style>
+  <w:style w:type="numbering" w:default="1" w:styleId="NoList">
+    <w:name w:val="No List"/>
+    <w:uiPriority w:val="99"/>
+    <w:semiHidden/>
+    <w:unhideWhenUsed/>
+  </w:style>
+  <w:style w:type="character" w:styleId="PlaceholderText">
+    <w:name w:val="Placeholder Text"/>
+    <w:basedOn w:val="DefaultParagraphFont"/>
+    <w:uiPriority w:val="99"/>
+    <w:semiHidden/>
+    <w:rsid w:val="00394E60"/>
+    <w:rPr>
+      <w:color w:val="808080"/>
+    </w:rPr>
+  </w:style>
+</w:styles>
+</file>
+
+<file path=word/glossary/stylesWithEffects.xml><?xml version="1.0" encoding="utf-8"?>
+<w:styles xmlns:wpc="http://schemas.microsoft.com/office/word/2010/wordprocessingCanvas" xmlns:mc="http://schemas.openxmlformats.org/markup-compatibility/2006" xmlns:o="urn:schemas-microsoft-com:office:office" xmlns:r="http://schemas.openxmlformats.org/officeDocument/2006/relationships" xmlns:m="http://schemas.openxmlformats.org/officeDocument/2006/math" xmlns:v="urn:schemas-microsoft-com:vml" xmlns:wp14="http://schemas.microsoft.com/office/word/2010/wordprocessingDrawing" xmlns:wp="http://schemas.openxmlformats.org/drawingml/2006/wordprocessingDrawing" xmlns:w10="urn:schemas-microsoft-com:office:word" xmlns:w="http://schemas.openxmlformats.org/wordprocessingml/2006/main" xmlns:w14="http://schemas.microsoft.com/office/word/2010/wordml" xmlns:wpg="http://schemas.microsoft.com/office/word/2010/wordprocessingGroup" xmlns:wpi="http://schemas.microsoft.com/office/word/2010/wordprocessingInk" xmlns:wne="http://schemas.microsoft.com/office/word/2006/wordml" xmlns:wps="http://schemas.microsoft.com/office/word/2010/wordprocessingShape" mc:Ignorable="w14 wp14">
+  <w:docDefaults>
+    <w:rPrDefault>
+      <w:rPr>
+        <w:rFonts w:asciiTheme="minorHAnsi" w:eastAsiaTheme="minorEastAsia" w:hAnsiTheme="minorHAnsi" w:cstheme="minorBidi"/>
+        <w:sz w:val="22"/>
+        <w:szCs w:val="22"/>
+        <w:lang w:val="es-MX" w:eastAsia="es-MX" w:bidi="ar-SA"/>
+      </w:rPr>
+    </w:rPrDefault>
+    <w:pPrDefault>
+      <w:pPr>
+        <w:spacing w:after="200" w:line="276" w:lineRule="auto"/>
+      </w:pPr>
+    </w:pPrDefault>
+  </w:docDefaults>
+  <w:latentStyles w:defLockedState="0" w:defUIPriority="99" w:defSemiHidden="1" w:defUnhideWhenUsed="1" w:defQFormat="0" w:count="267">
+    <w:lsdException w:name="Normal" w:semiHidden="0" w:uiPriority="0" w:unhideWhenUsed="0" w:qFormat="1"/>
+    <w:lsdException w:name="heading 1" w:semiHidden="0" w:uiPriority="9" w:unhideWhenUsed="0" w:qFormat="1"/>
+    <w:lsdException w:name="heading 2" w:uiPriority="9" w:qFormat="1"/>
+    <w:lsdException w:name="heading 3" w:uiPriority="9" w:qFormat="1"/>
+    <w:lsdException w:name="heading 4" w:uiPriority="9" w:qFormat="1"/>
+    <w:lsdException w:name="heading 5" w:uiPriority="9" w:qFormat="1"/>
+    <w:lsdException w:name="heading 6" w:uiPriority="9" w:qFormat="1"/>
+    <w:lsdException w:name="heading 7" w:uiPriority="9" w:qFormat="1"/>
+    <w:lsdException w:name="heading 8" w:uiPriority="9" w:qFormat="1"/>
+    <w:lsdException w:name="heading 9" w:uiPriority="9" w:qFormat="1"/>
+    <w:lsdException w:name="toc 1" w:uiPriority="39"/>
+    <w:lsdException w:name="toc 2" w:uiPriority="39"/>
+    <w:lsdException w:name="toc 3" w:uiPriority="39"/>
+    <w:lsdException w:name="toc 4" w:uiPriority="39"/>
+    <w:lsdException w:name="toc 5" w:uiPriority="39"/>
+    <w:lsdException w:name="toc 6" w:uiPriority="39"/>
+    <w:lsdException w:name="toc 7" w:uiPriority="39"/>
+    <w:lsdException w:name="toc 8" w:uiPriority="39"/>
+    <w:lsdException w:name="toc 9" w:uiPriority="39"/>
+    <w:lsdException w:name="caption" w:uiPriority="35" w:qFormat="1"/>
+    <w:lsdException w:name="Title" w:semiHidden="0" w:uiPriority="10" w:unhideWhenUsed="0" w:qFormat="1"/>
+    <w:lsdException w:name="Default Paragraph Font" w:uiPriority="1"/>
+    <w:lsdException w:name="Subtitle" w:semiHidden="0" w:uiPriority="11" w:unhideWhenUsed="0" w:qFormat="1"/>
+    <w:lsdException w:name="Strong" w:semiHidden="0" w:uiPriority="22" w:unhideWhenUsed="0" w:qFormat="1"/>
+    <w:lsdException w:name="Emphasis" w:semiHidden="0" w:uiPriority="20" w:unhideWhenUsed="0" w:qFormat="1"/>
+    <w:lsdException w:name="Table Grid" w:semiHidden="0" w:uiPriority="59" w:unhideWhenUsed="0"/>
+    <w:lsdException w:name="Placeholder Text" w:unhideWhenUsed="0"/>
+    <w:lsdException w:name="No Spacing" w:semiHidden="0" w:uiPriority="1" w:unhideWhenUsed="0" w:qFormat="1"/>
+    <w:lsdException w:name="Light Shading" w:semiHidden="0" w:uiPriority="60" w:unhideWhenUsed="0"/>
+    <w:lsdException w:name="Light List" w:semiHidden="0" w:uiPriority="61" w:unhideWhenUsed="0"/>
+    <w:lsdException w:name="Light Grid" w:semiHidden="0" w:uiPriority="62" w:unhideWhenUsed="0"/>
+    <w:lsdException w:name="Medium Shading 1" w:semiHidden="0" w:uiPriority="63" w:unhideWhenUsed="0"/>
+    <w:lsdException w:name="Medium Shading 2" w:semiHidden="0" w:uiPriority="64" w:unhideWhenUsed="0"/>
+    <w:lsdException w:name="Medium List 1" w:semiHidden="0" w:uiPriority="65" w:unhideWhenUsed="0"/>
+    <w:lsdException w:name="Medium List 2" w:semiHidden="0" w:uiPriority="66" w:unhideWhenUsed="0"/>
+    <w:lsdException w:name="Medium Grid 1" w:semiHidden="0" w:uiPriority="67" w:unhideWhenUsed="0"/>
+    <w:lsdException w:name="Medium Grid 2" w:semiHidden="0" w:uiPriority="68" w:unhideWhenUsed="0"/>
+    <w:lsdException w:name="Medium Grid 3" w:semiHidden="0" w:uiPriority="69" w:unhideWhenUsed="0"/>
+    <w:lsdException w:name="Dark List" w:semiHidden="0" w:uiPriority="70" w:unhideWhenUsed="0"/>
+    <w:lsdException w:name="Colorful Shading" w:semiHidden="0" w:uiPriority="71" w:unhideWhenUsed="0"/>
+    <w:lsdException w:name="Colorful List" w:semiHidden="0" w:uiPriority="72" w:unhideWhenUsed="0"/>
+    <w:lsdException w:name="Colorful Grid" w:semiHidden="0" w:uiPriority="73" w:unhideWhenUsed="0"/>
+    <w:lsdException w:name="Light Shading Accent 1" w:semiHidden="0" w:uiPriority="60" w:unhideWhenUsed="0"/>
+    <w:lsdException w:name="Light List Accent 1" w:semiHidden="0" w:uiPriority="61" w:unhideWhenUsed="0"/>
+    <w:lsdException w:name="Light Grid Accent 1" w:semiHidden="0" w:uiPriority="62" w:unhideWhenUsed="0"/>
+    <w:lsdException w:name="Medium Shading 1 Accent 1" w:semiHidden="0" w:uiPriority="63" w:unhideWhenUsed="0"/>
+    <w:lsdException w:name="Medium Shading 2 Accent 1" w:semiHidden="0" w:uiPriority="64" w:unhideWhenUsed="0"/>
+    <w:lsdException w:name="Medium List 1 Accent 1" w:semiHidden="0" w:uiPriority="65" w:unhideWhenUsed="0"/>
+    <w:lsdException w:name="Revision" w:unhideWhenUsed="0"/>
+    <w:lsdException w:name="List Paragraph" w:semiHidden="0" w:uiPriority="34" w:unhideWhenUsed="0" w:qFormat="1"/>
+    <w:lsdException w:name="Quote" w:semiHidden="0" w:uiPriority="29" w:unhideWhenUsed="0" w:qFormat="1"/>
+    <w:lsdException w:name="Intense Quote" w:semiHidden="0" w:uiPriority="30" w:unhideWhenUsed="0" w:qFormat="1"/>
+    <w:lsdException w:name="Medium List 2 Accent 1" w:semiHidden="0" w:uiPriority="66" w:unhideWhenUsed="0"/>
+    <w:lsdException w:name="Medium Grid 1 Accent 1" w:semiHidden="0" w:uiPriority="67" w:unhideWhenUsed="0"/>
+    <w:lsdException w:name="Medium Grid 2 Accent 1" w:semiHidden="0" w:uiPriority="68" w:unhideWhenUsed="0"/>
+    <w:lsdException w:name="Medium Grid 3 Accent 1" w:semiHidden="0" w:uiPriority="69" w:unhideWhenUsed="0"/>
+    <w:lsdException w:name="Dark List Accent 1" w:semiHidden="0" w:uiPriority="70" w:unhideWhenUsed="0"/>
+    <w:lsdException w:name="Colorful Shading Accent 1" w:semiHidden="0" w:uiPriority="71" w:unhideWhenUsed="0"/>
+    <w:lsdException w:name="Colorful List Accent 1" w:semiHidden="0" w:uiPriority="72" w:unhideWhenUsed="0"/>
+    <w:lsdException w:name="Colorful Grid Accent 1" w:semiHidden="0" w:uiPriority="73" w:unhideWhenUsed="0"/>
+    <w:lsdException w:name="Light Shading Accent 2" w:semiHidden="0" w:uiPriority="60" w:unhideWhenUsed="0"/>
+    <w:lsdException w:name="Light List Accent 2" w:semiHidden="0" w:uiPriority="61" w:unhideWhenUsed="0"/>
+    <w:lsdException w:name="Light Grid Accent 2" w:semiHidden="0" w:uiPriority="62" w:unhideWhenUsed="0"/>
+    <w:lsdException w:name="Medium Shading 1 Accent 2" w:semiHidden="0" w:uiPriority="63" w:unhideWhenUsed="0"/>
+    <w:lsdException w:name="Medium Shading 2 Accent 2" w:semiHidden="0" w:uiPriority="64" w:unhideWhenUsed="0"/>
+    <w:lsdException w:name="Medium List 1 Accent 2" w:semiHidden="0" w:uiPriority="65" w:unhideWhenUsed="0"/>
+    <w:lsdException w:name="Medium List 2 Accent 2" w:semiHidden="0" w:uiPriority="66" w:unhideWhenUsed="0"/>
+    <w:lsdException w:name="Medium Grid 1 Accent 2" w:semiHidden="0" w:uiPriority="67" w:unhideWhenUsed="0"/>
+    <w:lsdException w:name="Medium Grid 2 Accent 2" w:semiHidden="0" w:uiPriority="68" w:unhideWhenUsed="0"/>
+    <w:lsdException w:name="Medium Grid 3 Accent 2" w:semiHidden="0" w:uiPriority="69" w:unhideWhenUsed="0"/>
+    <w:lsdException w:name="Dark List Accent 2" w:semiHidden="0" w:uiPriority="70" w:unhideWhenUsed="0"/>
+    <w:lsdException w:name="Colorful Shading Accent 2" w:semiHidden="0" w:uiPriority="71" w:unhideWhenUsed="0"/>
+    <w:lsdException w:name="Colorful List Accent 2" w:semiHidden="0" w:uiPriority="72" w:unhideWhenUsed="0"/>
+    <w:lsdException w:name="Colorful Grid Accent 2" w:semiHidden="0" w:uiPriority="73" w:unhideWhenUsed="0"/>
+    <w:lsdException w:name="Light Shading Accent 3" w:semiHidden="0" w:uiPriority="60" w:unhideWhenUsed="0"/>
+    <w:lsdException w:name="Light List Accent 3" w:semiHidden="0" w:uiPriority="61" w:unhideWhenUsed="0"/>
+    <w:lsdException w:name="Light Grid Accent 3" w:semiHidden="0" w:uiPriority="62" w:unhideWhenUsed="0"/>
+    <w:lsdException w:name="Medium Shading 1 Accent 3" w:semiHidden="0" w:uiPriority="63" w:unhideWhenUsed="0"/>
+    <w:lsdException w:name="Medium Shading 2 Accent 3" w:semiHidden="0" w:uiPriority="64" w:unhideWhenUsed="0"/>
+    <w:lsdException w:name="Medium List 1 Accent 3" w:semiHidden="0" w:uiPriority="65" w:unhideWhenUsed="0"/>
+    <w:lsdException w:name="Medium List 2 Accent 3" w:semiHidden="0" w:uiPriority="66" w:unhideWhenUsed="0"/>
+    <w:lsdException w:name="Medium Grid 1 Accent 3" w:semiHidden="0" w:uiPriority="67" w:unhideWhenUsed="0"/>
+    <w:lsdException w:name="Medium Grid 2 Accent 3" w:semiHidden="0" w:uiPriority="68" w:unhideWhenUsed="0"/>
+    <w:lsdException w:name="Medium Grid 3 Accent 3" w:semiHidden="0" w:uiPriority="69" w:unhideWhenUsed="0"/>
+    <w:lsdException w:name="Dark List Accent 3" w:semiHidden="0" w:uiPriority="70" w:unhideWhenUsed="0"/>
+    <w:lsdException w:name="Colorful Shading Accent 3" w:semiHidden="0" w:uiPriority="71" w:unhideWhenUsed="0"/>
+    <w:lsdException w:name="Colorful List Accent 3" w:semiHidden="0" w:uiPriority="72" w:unhideWhenUsed="0"/>
+    <w:lsdException w:name="Colorful Grid Accent 3" w:semiHidden="0" w:uiPriority="73" w:unhideWhenUsed="0"/>
+    <w:lsdException w:name="Light Shading Accent 4" w:semiHidden="0" w:uiPriority="60" w:unhideWhenUsed="0"/>
+    <w:lsdException w:name="Light List Accent 4" w:semiHidden="0" w:uiPriority="61" w:unhideWhenUsed="0"/>
+    <w:lsdException w:name="Light Grid Accent 4" w:semiHidden="0" w:uiPriority="62" w:unhideWhenUsed="0"/>
+    <w:lsdException w:name="Medium Shading 1 Accent 4" w:semiHidden="0" w:uiPriority="63" w:unhideWhenUsed="0"/>
+    <w:lsdException w:name="Medium Shading 2 Accent 4" w:semiHidden="0" w:uiPriority="64" w:unhideWhenUsed="0"/>
+    <w:lsdException w:name="Medium List 1 Accent 4" w:semiHidden="0" w:uiPriority="65" w:unhideWhenUsed="0"/>
+    <w:lsdException w:name="Medium List 2 Accent 4" w:semiHidden="0" w:uiPriority="66" w:unhideWhenUsed="0"/>
+    <w:lsdException w:name="Medium Grid 1 Accent 4" w:semiHidden="0" w:uiPriority="67" w:unhideWhenUsed="0"/>
+    <w:lsdException w:name="Medium Grid 2 Accent 4" w:semiHidden="0" w:uiPriority="68" w:unhideWhenUsed="0"/>
+    <w:lsdException w:name="Medium Grid 3 Accent 4" w:semiHidden="0" w:uiPriority="69" w:unhideWhenUsed="0"/>
+    <w:lsdException w:name="Dark List Accent 4" w:semiHidden="0" w:uiPriority="70" w:unhideWhenUsed="0"/>
+    <w:lsdException w:name="Colorful Shading Accent 4" w:semiHidden="0" w:uiPriority="71" w:unhideWhenUsed="0"/>
+    <w:lsdException w:name="Colorful List Accent 4" w:semiHidden="0" w:uiPriority="72" w:unhideWhenUsed="0"/>
+    <w:lsdException w:name="Colorful Grid Accent 4" w:semiHidden="0" w:uiPriority="73" w:unhideWhenUsed="0"/>
+    <w:lsdException w:name="Light Shading Accent 5" w:semiHidden="0" w:uiPriority="60" w:unhideWhenUsed="0"/>
+    <w:lsdException w:name="Light List Accent 5" w:semiHidden="0" w:uiPriority="61" w:unhideWhenUsed="0"/>
+    <w:lsdException w:name="Light Grid Accent 5" w:semiHidden="0" w:uiPriority="62" w:unhideWhenUsed="0"/>
+    <w:lsdException w:name="Medium Shading 1 Accent 5" w:semiHidden="0" w:uiPriority="63" w:unhideWhenUsed="0"/>
+    <w:lsdException w:name="Medium Shading 2 Accent 5" w:semiHidden="0" w:uiPriority="64" w:unhideWhenUsed="0"/>
+    <w:lsdException w:name="Medium List 1 Accent 5" w:semiHidden="0" w:uiPriority="65" w:unhideWhenUsed="0"/>
+    <w:lsdException w:name="Medium List 2 Accent 5" w:semiHidden="0" w:uiPriority="66" w:unhideWhenUsed="0"/>
+    <w:lsdException w:name="Medium Grid 1 Accent 5" w:semiHidden="0" w:uiPriority="67" w:unhideWhenUsed="0"/>
+    <w:lsdException w:name="Medium Grid 2 Accent 5" w:semiHidden="0" w:uiPriority="68" w:unhideWhenUsed="0"/>
+    <w:lsdException w:name="Medium Grid 3 Accent 5" w:semiHidden="0" w:uiPriority="69" w:unhideWhenUsed="0"/>
+    <w:lsdException w:name="Dark List Accent 5" w:semiHidden="0" w:uiPriority="70" w:unhideWhenUsed="0"/>
+    <w:lsdException w:name="Colorful Shading Accent 5" w:semiHidden="0" w:uiPriority="71" w:unhideWhenUsed="0"/>
+    <w:lsdException w:name="Colorful List Accent 5" w:semiHidden="0" w:uiPriority="72" w:unhideWhenUsed="0"/>
+    <w:lsdException w:name="Colorful Grid Accent 5" w:semiHidden="0" w:uiPriority="73" w:unhideWhenUsed="0"/>
+    <w:lsdException w:name="Light Shading Accent 6" w:semiHidden="0" w:uiPriority="60" w:unhideWhenUsed="0"/>
+    <w:lsdException w:name="Light List Accent 6" w:semiHidden="0" w:uiPriority="61" w:unhideWhenUsed="0"/>
+    <w:lsdException w:name="Light Grid Accent 6" w:semiHidden="0" w:uiPriority="62" w:unhideWhenUsed="0"/>
+    <w:lsdException w:name="Medium Shading 1 Accent 6" w:semiHidden="0" w:uiPriority="63" w:unhideWhenUsed="0"/>
+    <w:lsdException w:name="Medium Shading 2 Accent 6" w:semiHidden="0" w:uiPriority="64" w:unhideWhenUsed="0"/>
+    <w:lsdException w:name="Medium List 1 Accent 6" w:semiHidden="0" w:uiPriority="65" w:unhideWhenUsed="0"/>
+    <w:lsdException w:name="Medium List 2 Accent 6" w:semiHidden="0" w:uiPriority="66" w:unhideWhenUsed="0"/>
+    <w:lsdException w:name="Medium Grid 1 Accent 6" w:semiHidden="0" w:uiPriority="67" w:unhideWhenUsed="0"/>
+    <w:lsdException w:name="Medium Grid 2 Accent 6" w:semiHidden="0" w:uiPriority="68" w:unhideWhenUsed="0"/>
+    <w:lsdException w:name="Medium Grid 3 Accent 6" w:semiHidden="0" w:uiPriority="69" w:unhideWhenUsed="0"/>
+    <w:lsdException w:name="Dark List Accent 6" w:semiHidden="0" w:uiPriority="70" w:unhideWhenUsed="0"/>
+    <w:lsdException w:name="Colorful Shading Accent 6" w:semiHidden="0" w:uiPriority="71" w:unhideWhenUsed="0"/>
+    <w:lsdException w:name="Colorful List Accent 6" w:semiHidden="0" w:uiPriority="72" w:unhideWhenUsed="0"/>
+    <w:lsdException w:name="Colorful Grid Accent 6" w:semiHidden="0" w:uiPriority="73" w:unhideWhenUsed="0"/>
+    <w:lsdException w:name="Subtle Emphasis" w:semiHidden="0" w:uiPriority="19" w:unhideWhenUsed="0" w:qFormat="1"/>
+    <w:lsdException w:name="Intense Emphasis" w:semiHidden="0" w:uiPriority="21" w:unhideWhenUsed="0" w:qFormat="1"/>
+    <w:lsdException w:name="Subtle Reference" w:semiHidden="0" w:uiPriority="31" w:unhideWhenUsed="0" w:qFormat="1"/>
+    <w:lsdException w:name="Intense Reference" w:semiHidden="0" w:uiPriority="32" w:unhideWhenUsed="0" w:qFormat="1"/>
+    <w:lsdException w:name="Book Title" w:semiHidden="0" w:uiPriority="33" w:unhideWhenUsed="0" w:qFormat="1"/>
+    <w:lsdException w:name="Bibliography" w:uiPriority="37"/>
+    <w:lsdException w:name="TOC Heading" w:uiPriority="39" w:qFormat="1"/>
+  </w:latentStyles>
+  <w:style w:type="paragraph" w:default="1" w:styleId="Normal">
+    <w:name w:val="Normal"/>
+    <w:qFormat/>
+  </w:style>
+  <w:style w:type="character" w:default="1" w:styleId="DefaultParagraphFont">
+    <w:name w:val="Default Paragraph Font"/>
+    <w:uiPriority w:val="1"/>
+    <w:semiHidden/>
+    <w:unhideWhenUsed/>
+  </w:style>
+  <w:style w:type="table" w:default="1" w:styleId="TableNormal">
+    <w:name w:val="Normal Table"/>
+    <w:uiPriority w:val="99"/>
+    <w:semiHidden/>
+    <w:unhideWhenUsed/>
+    <w:tblPr>
+      <w:tblInd w:w="0" w:type="dxa"/>
+      <w:tblCellMar>
+        <w:top w:w="0" w:type="dxa"/>
+        <w:left w:w="108" w:type="dxa"/>
+        <w:bottom w:w="0" w:type="dxa"/>
+        <w:right w:w="108" w:type="dxa"/>
+      </w:tblCellMar>
+    </w:tblPr>
+  </w:style>
+  <w:style w:type="numbering" w:default="1" w:styleId="NoList">
+    <w:name w:val="No List"/>
+    <w:uiPriority w:val="99"/>
+    <w:semiHidden/>
+    <w:unhideWhenUsed/>
+  </w:style>
+  <w:style w:type="character" w:styleId="PlaceholderText">
+    <w:name w:val="Placeholder Text"/>
+    <w:basedOn w:val="DefaultParagraphFont"/>
+    <w:uiPriority w:val="99"/>
+    <w:semiHidden/>
+    <w:rsid w:val="00394E60"/>
+    <w:rPr>
+      <w:color w:val="808080"/>
+    </w:rPr>
+  </w:style>
+</w:styles>
+</file>
+
+<file path=word/glossary/webSettings.xml><?xml version="1.0" encoding="utf-8"?>
+<w:webSettings xmlns:mc="http://schemas.openxmlformats.org/markup-compatibility/2006" xmlns:r="http://schemas.openxmlformats.org/officeDocument/2006/relationships" xmlns:w="http://schemas.openxmlformats.org/wordprocessingml/2006/main" xmlns:w14="http://schemas.microsoft.com/office/word/2010/wordml" mc:Ignorable="w14">
+  <w:optimizeForBrowser/>
+  <w:allowPNG/>
+</w:webSettings>
+</file>
+
 <file path=word/theme/theme1.xml><?xml version="1.0" encoding="utf-8"?>
 <a:theme xmlns:a="http://schemas.openxmlformats.org/drawingml/2006/main" name="Office Theme">
   <a:themeElements>
     <a:clrScheme name="Office">
       <a:dk1>
-        <a:sysClr val="windowText" lastClr="000000"/>
+        <a:sysClr val="windowText" lastClr="393939"/>
       </a:dk1>
       <a:lt1>
-        <a:sysClr val="window" lastClr="FFFFFF"/>
+        <a:sysClr val="window" lastClr="F5F5F0"/>
       </a:lt1>
       <a:dk2>
         <a:srgbClr val="1F497D"/>
@@ -49916,7 +50511,7 @@
 </file>
 
 <file path=customXml/itemProps1.xml><?xml version="1.0" encoding="utf-8"?>
-<ds:datastoreItem xmlns:ds="http://schemas.openxmlformats.org/officeDocument/2006/customXml" ds:itemID="{2E41434F-C753-4DBE-9D51-DD319B93EB01}">
+<ds:datastoreItem xmlns:ds="http://schemas.openxmlformats.org/officeDocument/2006/customXml" ds:itemID="{2D5F2400-8176-429C-A70F-F82E5D8B1AE5}">
   <ds:schemaRefs>
     <ds:schemaRef ds:uri="http://schemas.openxmlformats.org/officeDocument/2006/bibliography"/>
   </ds:schemaRefs>
@@ -49924,7 +50519,7 @@
 </file>
 
 <file path=customXml/itemProps2.xml><?xml version="1.0" encoding="utf-8"?>
-<ds:datastoreItem xmlns:ds="http://schemas.openxmlformats.org/officeDocument/2006/customXml" ds:itemID="{23BF5249-F71C-4C62-BCAA-C412D71BD7F0}">
+<ds:datastoreItem xmlns:ds="http://schemas.openxmlformats.org/officeDocument/2006/customXml" ds:itemID="{A7110879-F9FB-4385-AC4F-D2A2818AC384}">
   <ds:schemaRefs>
     <ds:schemaRef ds:uri="http://schemas.openxmlformats.org/officeDocument/2006/bibliography"/>
   </ds:schemaRefs>

</xml_diff>

<commit_message>
Arreglo ultimos detalles de formato: acomodo final de figuras
</commit_message>
<xml_diff>
--- a/doc/Revision de Heuristicas para el Problema Bin Packing de una y dos dimensiones.docx
+++ b/doc/Revision de Heuristicas para el Problema Bin Packing de una y dos dimensiones.docx
@@ -47,8 +47,39 @@
           <w:sz w:val="28"/>
           <w:lang w:val="es-MX"/>
         </w:rPr>
-        <w:t>el Problema Bin Packing</w:t>
-      </w:r>
+        <w:t xml:space="preserve">el Problema </w:t>
+      </w:r>
+      <w:proofErr w:type="spellStart"/>
+      <w:r>
+        <w:rPr>
+          <w:rFonts w:ascii="Lucida Sans" w:hAnsi="Lucida Sans" w:cs="Times New Roman"/>
+          <w:b/>
+          <w:sz w:val="28"/>
+          <w:lang w:val="es-MX"/>
+        </w:rPr>
+        <w:t>Bin</w:t>
+      </w:r>
+      <w:proofErr w:type="spellEnd"/>
+      <w:r>
+        <w:rPr>
+          <w:rFonts w:ascii="Lucida Sans" w:hAnsi="Lucida Sans" w:cs="Times New Roman"/>
+          <w:b/>
+          <w:sz w:val="28"/>
+          <w:lang w:val="es-MX"/>
+        </w:rPr>
+        <w:t xml:space="preserve"> </w:t>
+      </w:r>
+      <w:proofErr w:type="spellStart"/>
+      <w:r>
+        <w:rPr>
+          <w:rFonts w:ascii="Lucida Sans" w:hAnsi="Lucida Sans" w:cs="Times New Roman"/>
+          <w:b/>
+          <w:sz w:val="28"/>
+          <w:lang w:val="es-MX"/>
+        </w:rPr>
+        <w:t>Packing</w:t>
+      </w:r>
+      <w:proofErr w:type="spellEnd"/>
     </w:p>
     <w:p>
       <w:pPr>
@@ -61,6 +92,7 @@
           <w:lang w:val="es-MX"/>
         </w:rPr>
       </w:pPr>
+      <w:proofErr w:type="gramStart"/>
       <w:r>
         <w:rPr>
           <w:rFonts w:ascii="Lucida Sans" w:hAnsi="Lucida Sans" w:cs="Times New Roman"/>
@@ -68,7 +100,17 @@
           <w:sz w:val="28"/>
           <w:lang w:val="es-MX"/>
         </w:rPr>
-        <w:t>de una y dos dimensiones</w:t>
+        <w:t>de</w:t>
+      </w:r>
+      <w:proofErr w:type="gramEnd"/>
+      <w:r>
+        <w:rPr>
+          <w:rFonts w:ascii="Lucida Sans" w:hAnsi="Lucida Sans" w:cs="Times New Roman"/>
+          <w:b/>
+          <w:sz w:val="28"/>
+          <w:lang w:val="es-MX"/>
+        </w:rPr>
+        <w:t xml:space="preserve"> una y dos dimensiones</w:t>
       </w:r>
     </w:p>
     <w:p>
@@ -390,6 +432,7 @@
         </w:rPr>
         <w:t xml:space="preserve">El problema de </w:t>
       </w:r>
+      <w:proofErr w:type="spellStart"/>
       <w:r>
         <w:rPr>
           <w:rFonts w:ascii="Cambria" w:hAnsi="Cambria"/>
@@ -397,8 +440,29 @@
           <w:sz w:val="18"/>
           <w:lang w:val="es-MX"/>
         </w:rPr>
-        <w:t>Bin Packing</w:t>
-      </w:r>
+        <w:t>Bin</w:t>
+      </w:r>
+      <w:proofErr w:type="spellEnd"/>
+      <w:r>
+        <w:rPr>
+          <w:rFonts w:ascii="Cambria" w:hAnsi="Cambria"/>
+          <w:i/>
+          <w:sz w:val="18"/>
+          <w:lang w:val="es-MX"/>
+        </w:rPr>
+        <w:t xml:space="preserve"> </w:t>
+      </w:r>
+      <w:proofErr w:type="spellStart"/>
+      <w:r>
+        <w:rPr>
+          <w:rFonts w:ascii="Cambria" w:hAnsi="Cambria"/>
+          <w:i/>
+          <w:sz w:val="18"/>
+          <w:lang w:val="es-MX"/>
+        </w:rPr>
+        <w:t>Packing</w:t>
+      </w:r>
+      <w:proofErr w:type="spellEnd"/>
       <w:r>
         <w:rPr>
           <w:rFonts w:ascii="Cambria" w:hAnsi="Cambria" w:cs="Times New Roman"/>
@@ -513,18 +577,29 @@
           <w:sz w:val="18"/>
           <w:lang w:val="es-MX"/>
         </w:rPr>
-        <w:t>, …, w</w:t>
-      </w:r>
+        <w:t xml:space="preserve">, …, </w:t>
+      </w:r>
+      <w:proofErr w:type="spellStart"/>
       <w:r>
         <w:rPr>
           <w:rFonts w:ascii="Cambria" w:hAnsi="Cambria" w:cs="Times New Roman"/>
           <w:i/>
           <w:sz w:val="18"/>
+          <w:lang w:val="es-MX"/>
+        </w:rPr>
+        <w:t>w</w:t>
+      </w:r>
+      <w:r>
+        <w:rPr>
+          <w:rFonts w:ascii="Cambria" w:hAnsi="Cambria" w:cs="Times New Roman"/>
+          <w:i/>
+          <w:sz w:val="18"/>
           <w:vertAlign w:val="subscript"/>
           <w:lang w:val="es-MX"/>
         </w:rPr>
         <w:t>n</w:t>
       </w:r>
+      <w:proofErr w:type="spellEnd"/>
       <w:r>
         <w:rPr>
           <w:rFonts w:ascii="Cambria" w:hAnsi="Cambria" w:cs="Times New Roman"/>
@@ -617,7 +692,6 @@
           <w:id w:val="-1223133320"/>
           <w:citation/>
         </w:sdtPr>
-        <w:sdtEndPr/>
         <w:sdtContent>
           <w:r>
             <w:rPr>
@@ -724,6 +798,7 @@
         </w:rPr>
         <w:t xml:space="preserve"> tiempo </w:t>
       </w:r>
+      <w:proofErr w:type="spellStart"/>
       <w:r>
         <w:rPr>
           <w:rFonts w:ascii="Cambria" w:eastAsiaTheme="minorEastAsia" w:hAnsi="Cambria" w:cs="Times New Roman"/>
@@ -732,6 +807,7 @@
         </w:rPr>
         <w:t>polinomial</w:t>
       </w:r>
+      <w:proofErr w:type="spellEnd"/>
       <w:r>
         <w:rPr>
           <w:rFonts w:ascii="Cambria" w:eastAsiaTheme="minorEastAsia" w:hAnsi="Cambria" w:cs="Times New Roman"/>
@@ -754,7 +830,25 @@
           <w:sz w:val="18"/>
           <w:lang w:val="es-MX"/>
         </w:rPr>
-        <w:t xml:space="preserve">  hiperheurísticas, las primeras llegan a soluciones aproximadas y aceptables para una familia particular de instancias del problema, las segundas permiten la selección de heurísticas según las características de la instancia.</w:t>
+        <w:t xml:space="preserve">  </w:t>
+      </w:r>
+      <w:proofErr w:type="spellStart"/>
+      <w:r>
+        <w:rPr>
+          <w:rFonts w:ascii="Cambria" w:eastAsiaTheme="minorEastAsia" w:hAnsi="Cambria" w:cs="Times New Roman"/>
+          <w:sz w:val="18"/>
+          <w:lang w:val="es-MX"/>
+        </w:rPr>
+        <w:t>hiperheurísticas</w:t>
+      </w:r>
+      <w:proofErr w:type="spellEnd"/>
+      <w:r>
+        <w:rPr>
+          <w:rFonts w:ascii="Cambria" w:eastAsiaTheme="minorEastAsia" w:hAnsi="Cambria" w:cs="Times New Roman"/>
+          <w:sz w:val="18"/>
+          <w:lang w:val="es-MX"/>
+        </w:rPr>
+        <w:t>, las primeras llegan a soluciones aproximadas y aceptables para una familia particular de instancias del problema, las segundas permiten la selección de heurísticas según las características de la instancia.</w:t>
       </w:r>
     </w:p>
     <w:p>
@@ -793,6 +887,7 @@
         </w:rPr>
         <w:t xml:space="preserve">el problema </w:t>
       </w:r>
+      <w:proofErr w:type="spellStart"/>
       <w:r>
         <w:rPr>
           <w:rFonts w:ascii="Cambria" w:hAnsi="Cambria" w:cs="Times New Roman"/>
@@ -809,8 +904,9 @@
           <w:sz w:val="18"/>
           <w:lang w:val="es-MX"/>
         </w:rPr>
-        <w:t xml:space="preserve">in </w:t>
-      </w:r>
+        <w:t>in</w:t>
+      </w:r>
+      <w:proofErr w:type="spellEnd"/>
       <w:r>
         <w:rPr>
           <w:rFonts w:ascii="Cambria" w:hAnsi="Cambria" w:cs="Times New Roman"/>
@@ -818,8 +914,9 @@
           <w:sz w:val="18"/>
           <w:lang w:val="es-MX"/>
         </w:rPr>
-        <w:t>P</w:t>
-      </w:r>
+        <w:t xml:space="preserve"> </w:t>
+      </w:r>
+      <w:proofErr w:type="spellStart"/>
       <w:r>
         <w:rPr>
           <w:rFonts w:ascii="Cambria" w:hAnsi="Cambria" w:cs="Times New Roman"/>
@@ -827,11 +924,30 @@
           <w:sz w:val="18"/>
           <w:lang w:val="es-MX"/>
         </w:rPr>
-        <w:t xml:space="preserve">acking </w:t>
+        <w:t>P</w:t>
       </w:r>
       <w:r>
         <w:rPr>
           <w:rFonts w:ascii="Cambria" w:hAnsi="Cambria" w:cs="Times New Roman"/>
+          <w:i/>
+          <w:sz w:val="18"/>
+          <w:lang w:val="es-MX"/>
+        </w:rPr>
+        <w:t>acking</w:t>
+      </w:r>
+      <w:proofErr w:type="spellEnd"/>
+      <w:r>
+        <w:rPr>
+          <w:rFonts w:ascii="Cambria" w:hAnsi="Cambria" w:cs="Times New Roman"/>
+          <w:i/>
+          <w:sz w:val="18"/>
+          <w:lang w:val="es-MX"/>
+        </w:rPr>
+        <w:t xml:space="preserve"> </w:t>
+      </w:r>
+      <w:r>
+        <w:rPr>
+          <w:rFonts w:ascii="Cambria" w:hAnsi="Cambria" w:cs="Times New Roman"/>
           <w:sz w:val="18"/>
           <w:lang w:val="es-MX"/>
         </w:rPr>
@@ -957,6 +1073,7 @@
         </w:rPr>
         <w:t xml:space="preserve">eurística </w:t>
       </w:r>
+      <w:proofErr w:type="spellStart"/>
       <w:r>
         <w:rPr>
           <w:rFonts w:ascii="Cambria" w:hAnsi="Cambria"/>
@@ -964,24 +1081,9 @@
           <w:sz w:val="18"/>
           <w:lang w:val="es-MX"/>
         </w:rPr>
-        <w:t>First Fit Decreasing</w:t>
-      </w:r>
-      <w:r>
-        <w:rPr>
-          <w:rFonts w:ascii="Cambria" w:hAnsi="Cambria" w:cs="Times New Roman"/>
-          <w:sz w:val="18"/>
-          <w:lang w:val="es-MX"/>
-        </w:rPr>
-        <w:t xml:space="preserve"> (FFD)</w:t>
-      </w:r>
-      <w:r>
-        <w:rPr>
-          <w:rFonts w:ascii="Cambria" w:hAnsi="Cambria" w:cs="Times New Roman"/>
-          <w:sz w:val="18"/>
-          <w:lang w:val="es-MX"/>
-        </w:rPr>
-        <w:t xml:space="preserve">, la cual tiene su aplicación en el problema de </w:t>
-      </w:r>
+        <w:t>First</w:t>
+      </w:r>
+      <w:proofErr w:type="spellEnd"/>
       <w:r>
         <w:rPr>
           <w:rFonts w:ascii="Cambria" w:hAnsi="Cambria"/>
@@ -989,8 +1091,9 @@
           <w:sz w:val="18"/>
           <w:lang w:val="es-MX"/>
         </w:rPr>
-        <w:t>B</w:t>
-      </w:r>
+        <w:t xml:space="preserve"> </w:t>
+      </w:r>
+      <w:proofErr w:type="spellStart"/>
       <w:r>
         <w:rPr>
           <w:rFonts w:ascii="Cambria" w:hAnsi="Cambria"/>
@@ -998,8 +1101,9 @@
           <w:sz w:val="18"/>
           <w:lang w:val="es-MX"/>
         </w:rPr>
-        <w:t xml:space="preserve">in </w:t>
-      </w:r>
+        <w:t>Fit</w:t>
+      </w:r>
+      <w:proofErr w:type="spellEnd"/>
       <w:r>
         <w:rPr>
           <w:rFonts w:ascii="Cambria" w:hAnsi="Cambria"/>
@@ -1007,8 +1111,9 @@
           <w:sz w:val="18"/>
           <w:lang w:val="es-MX"/>
         </w:rPr>
-        <w:t>P</w:t>
-      </w:r>
+        <w:t xml:space="preserve"> </w:t>
+      </w:r>
+      <w:proofErr w:type="spellStart"/>
       <w:r>
         <w:rPr>
           <w:rFonts w:ascii="Cambria" w:hAnsi="Cambria"/>
@@ -1016,8 +1121,74 @@
           <w:sz w:val="18"/>
           <w:lang w:val="es-MX"/>
         </w:rPr>
+        <w:t>Decreasing</w:t>
+      </w:r>
+      <w:proofErr w:type="spellEnd"/>
+      <w:r>
+        <w:rPr>
+          <w:rFonts w:ascii="Cambria" w:hAnsi="Cambria" w:cs="Times New Roman"/>
+          <w:sz w:val="18"/>
+          <w:lang w:val="es-MX"/>
+        </w:rPr>
+        <w:t xml:space="preserve"> (FFD)</w:t>
+      </w:r>
+      <w:r>
+        <w:rPr>
+          <w:rFonts w:ascii="Cambria" w:hAnsi="Cambria" w:cs="Times New Roman"/>
+          <w:sz w:val="18"/>
+          <w:lang w:val="es-MX"/>
+        </w:rPr>
+        <w:t xml:space="preserve">, la cual tiene su aplicación en el problema de </w:t>
+      </w:r>
+      <w:proofErr w:type="spellStart"/>
+      <w:r>
+        <w:rPr>
+          <w:rFonts w:ascii="Cambria" w:hAnsi="Cambria"/>
+          <w:i/>
+          <w:sz w:val="18"/>
+          <w:lang w:val="es-MX"/>
+        </w:rPr>
+        <w:t>B</w:t>
+      </w:r>
+      <w:r>
+        <w:rPr>
+          <w:rFonts w:ascii="Cambria" w:hAnsi="Cambria"/>
+          <w:i/>
+          <w:sz w:val="18"/>
+          <w:lang w:val="es-MX"/>
+        </w:rPr>
+        <w:t>in</w:t>
+      </w:r>
+      <w:proofErr w:type="spellEnd"/>
+      <w:r>
+        <w:rPr>
+          <w:rFonts w:ascii="Cambria" w:hAnsi="Cambria"/>
+          <w:i/>
+          <w:sz w:val="18"/>
+          <w:lang w:val="es-MX"/>
+        </w:rPr>
+        <w:t xml:space="preserve"> </w:t>
+      </w:r>
+      <w:proofErr w:type="spellStart"/>
+      <w:r>
+        <w:rPr>
+          <w:rFonts w:ascii="Cambria" w:hAnsi="Cambria"/>
+          <w:i/>
+          <w:sz w:val="18"/>
+          <w:lang w:val="es-MX"/>
+        </w:rPr>
+        <w:t>P</w:t>
+      </w:r>
+      <w:r>
+        <w:rPr>
+          <w:rFonts w:ascii="Cambria" w:hAnsi="Cambria"/>
+          <w:i/>
+          <w:sz w:val="18"/>
+          <w:lang w:val="es-MX"/>
+        </w:rPr>
         <w:t>acking</w:t>
       </w:r>
+      <w:proofErr w:type="spellEnd"/>
       <w:r>
         <w:rPr>
           <w:rFonts w:ascii="Cambria" w:hAnsi="Cambria" w:cs="Times New Roman"/>
@@ -1055,6 +1226,7 @@
         </w:rPr>
         <w:t xml:space="preserve">En la segunda sección de este reporte se trata el problema de </w:t>
       </w:r>
+      <w:proofErr w:type="spellStart"/>
       <w:r>
         <w:rPr>
           <w:rFonts w:ascii="Cambria" w:hAnsi="Cambria"/>
@@ -1062,8 +1234,29 @@
           <w:sz w:val="18"/>
           <w:lang w:val="es-MX"/>
         </w:rPr>
-        <w:t>Bin Packing</w:t>
-      </w:r>
+        <w:t>Bin</w:t>
+      </w:r>
+      <w:proofErr w:type="spellEnd"/>
+      <w:r>
+        <w:rPr>
+          <w:rFonts w:ascii="Cambria" w:hAnsi="Cambria"/>
+          <w:i/>
+          <w:sz w:val="18"/>
+          <w:lang w:val="es-MX"/>
+        </w:rPr>
+        <w:t xml:space="preserve"> </w:t>
+      </w:r>
+      <w:proofErr w:type="spellStart"/>
+      <w:r>
+        <w:rPr>
+          <w:rFonts w:ascii="Cambria" w:hAnsi="Cambria"/>
+          <w:i/>
+          <w:sz w:val="18"/>
+          <w:lang w:val="es-MX"/>
+        </w:rPr>
+        <w:t>Packing</w:t>
+      </w:r>
+      <w:proofErr w:type="spellEnd"/>
       <w:r>
         <w:rPr>
           <w:rFonts w:ascii="Cambria" w:hAnsi="Cambria" w:cs="Times New Roman"/>
@@ -1126,7 +1319,43 @@
           <w:sz w:val="18"/>
           <w:lang w:val="es-MX"/>
         </w:rPr>
-        <w:t>eurística de selección de piezas de Djang y Finch (DJD)</w:t>
+        <w:t xml:space="preserve">eurística de selección de piezas de </w:t>
+      </w:r>
+      <w:proofErr w:type="spellStart"/>
+      <w:r>
+        <w:rPr>
+          <w:rFonts w:ascii="Cambria" w:hAnsi="Cambria" w:cs="Times New Roman"/>
+          <w:sz w:val="18"/>
+          <w:lang w:val="es-MX"/>
+        </w:rPr>
+        <w:t>Djang</w:t>
+      </w:r>
+      <w:proofErr w:type="spellEnd"/>
+      <w:r>
+        <w:rPr>
+          <w:rFonts w:ascii="Cambria" w:hAnsi="Cambria" w:cs="Times New Roman"/>
+          <w:sz w:val="18"/>
+          <w:lang w:val="es-MX"/>
+        </w:rPr>
+        <w:t xml:space="preserve"> y </w:t>
+      </w:r>
+      <w:proofErr w:type="spellStart"/>
+      <w:r>
+        <w:rPr>
+          <w:rFonts w:ascii="Cambria" w:hAnsi="Cambria" w:cs="Times New Roman"/>
+          <w:sz w:val="18"/>
+          <w:lang w:val="es-MX"/>
+        </w:rPr>
+        <w:t>Finch</w:t>
+      </w:r>
+      <w:proofErr w:type="spellEnd"/>
+      <w:r>
+        <w:rPr>
+          <w:rFonts w:ascii="Cambria" w:hAnsi="Cambria" w:cs="Times New Roman"/>
+          <w:sz w:val="18"/>
+          <w:lang w:val="es-MX"/>
+        </w:rPr>
+        <w:t xml:space="preserve"> (DJD)</w:t>
       </w:r>
       <w:sdt>
         <w:sdtPr>
@@ -1138,7 +1367,6 @@
           <w:id w:val="-7613333"/>
           <w:citation/>
         </w:sdtPr>
-        <w:sdtEndPr/>
         <w:sdtContent>
           <w:r>
             <w:rPr>
@@ -1497,6 +1725,7 @@
         </w:rPr>
         <w:t xml:space="preserve"> FFD para </w:t>
       </w:r>
+      <w:proofErr w:type="spellStart"/>
       <w:r>
         <w:rPr>
           <w:rFonts w:ascii="Lucida Sans" w:hAnsi="Lucida Sans"/>
@@ -1505,8 +1734,31 @@
           <w:sz w:val="20"/>
           <w:lang w:val="es-MX"/>
         </w:rPr>
-        <w:t>Bin Packing</w:t>
-      </w:r>
+        <w:t>Bin</w:t>
+      </w:r>
+      <w:proofErr w:type="spellEnd"/>
+      <w:r>
+        <w:rPr>
+          <w:rFonts w:ascii="Lucida Sans" w:hAnsi="Lucida Sans"/>
+          <w:b/>
+          <w:i/>
+          <w:sz w:val="20"/>
+          <w:lang w:val="es-MX"/>
+        </w:rPr>
+        <w:t xml:space="preserve"> </w:t>
+      </w:r>
+      <w:proofErr w:type="spellStart"/>
+      <w:r>
+        <w:rPr>
+          <w:rFonts w:ascii="Lucida Sans" w:hAnsi="Lucida Sans"/>
+          <w:b/>
+          <w:i/>
+          <w:sz w:val="20"/>
+          <w:lang w:val="es-MX"/>
+        </w:rPr>
+        <w:t>Packing</w:t>
+      </w:r>
+      <w:proofErr w:type="spellEnd"/>
       <w:r>
         <w:rPr>
           <w:rFonts w:ascii="Lucida Sans" w:hAnsi="Lucida Sans" w:cs="Times New Roman"/>
@@ -1715,7 +1967,6 @@
           <w:id w:val="-1967198402"/>
           <w:citation/>
         </w:sdtPr>
-        <w:sdtEndPr/>
         <w:sdtContent>
           <w:r>
             <w:rPr>
@@ -1770,7 +2021,6 @@
           <w:id w:val="-402065841"/>
           <w:citation/>
         </w:sdtPr>
-        <w:sdtEndPr/>
         <w:sdtContent>
           <w:r>
             <w:rPr>
@@ -1940,6 +2190,7 @@
         </w:rPr>
         <w:t xml:space="preserve">, con el algoritmo </w:t>
       </w:r>
+      <w:proofErr w:type="spellStart"/>
       <w:r>
         <w:rPr>
           <w:rFonts w:ascii="Cambria" w:hAnsi="Cambria" w:cs="Times New Roman"/>
@@ -1947,8 +2198,29 @@
           <w:sz w:val="18"/>
           <w:lang w:val="es-MX"/>
         </w:rPr>
-        <w:t>counting sort</w:t>
-      </w:r>
+        <w:t>counting</w:t>
+      </w:r>
+      <w:proofErr w:type="spellEnd"/>
+      <w:r>
+        <w:rPr>
+          <w:rFonts w:ascii="Cambria" w:hAnsi="Cambria" w:cs="Times New Roman"/>
+          <w:i/>
+          <w:sz w:val="18"/>
+          <w:lang w:val="es-MX"/>
+        </w:rPr>
+        <w:t xml:space="preserve"> </w:t>
+      </w:r>
+      <w:proofErr w:type="spellStart"/>
+      <w:r>
+        <w:rPr>
+          <w:rFonts w:ascii="Cambria" w:hAnsi="Cambria" w:cs="Times New Roman"/>
+          <w:i/>
+          <w:sz w:val="18"/>
+          <w:lang w:val="es-MX"/>
+        </w:rPr>
+        <w:t>sort</w:t>
+      </w:r>
+      <w:proofErr w:type="spellEnd"/>
       <w:r>
         <w:rPr>
           <w:rFonts w:ascii="Cambria" w:hAnsi="Cambria" w:cs="Times New Roman"/>
@@ -2189,6 +2461,7 @@
         </w:rPr>
         <w:t xml:space="preserve">, el IDE </w:t>
       </w:r>
+      <w:proofErr w:type="spellStart"/>
       <w:r>
         <w:rPr>
           <w:rFonts w:ascii="Cambria" w:hAnsi="Cambria"/>
@@ -2198,6 +2471,7 @@
         </w:rPr>
         <w:t>NetBeans</w:t>
       </w:r>
+      <w:proofErr w:type="spellEnd"/>
       <w:r>
         <w:rPr>
           <w:rFonts w:ascii="Cambria" w:eastAsiaTheme="minorEastAsia" w:hAnsi="Cambria" w:cs="Times New Roman"/>
@@ -2221,7 +2495,43 @@
           <w:sz w:val="18"/>
           <w:lang w:val="es-MX"/>
         </w:rPr>
-        <w:t xml:space="preserve"> SE 1.7;  como  metodología de desarrollo se utilizó “Test Driven Development”</w:t>
+        <w:t xml:space="preserve"> SE 1.7;  como  metodología de desarrollo se utilizó “Test </w:t>
+      </w:r>
+      <w:proofErr w:type="spellStart"/>
+      <w:r>
+        <w:rPr>
+          <w:rFonts w:ascii="Cambria" w:eastAsiaTheme="minorEastAsia" w:hAnsi="Cambria" w:cs="Times New Roman"/>
+          <w:sz w:val="18"/>
+          <w:lang w:val="es-MX"/>
+        </w:rPr>
+        <w:t>Driven</w:t>
+      </w:r>
+      <w:proofErr w:type="spellEnd"/>
+      <w:r>
+        <w:rPr>
+          <w:rFonts w:ascii="Cambria" w:eastAsiaTheme="minorEastAsia" w:hAnsi="Cambria" w:cs="Times New Roman"/>
+          <w:sz w:val="18"/>
+          <w:lang w:val="es-MX"/>
+        </w:rPr>
+        <w:t xml:space="preserve"> </w:t>
+      </w:r>
+      <w:proofErr w:type="spellStart"/>
+      <w:r>
+        <w:rPr>
+          <w:rFonts w:ascii="Cambria" w:eastAsiaTheme="minorEastAsia" w:hAnsi="Cambria" w:cs="Times New Roman"/>
+          <w:sz w:val="18"/>
+          <w:lang w:val="es-MX"/>
+        </w:rPr>
+        <w:t>Development</w:t>
+      </w:r>
+      <w:proofErr w:type="spellEnd"/>
+      <w:r>
+        <w:rPr>
+          <w:rFonts w:ascii="Cambria" w:eastAsiaTheme="minorEastAsia" w:hAnsi="Cambria" w:cs="Times New Roman"/>
+          <w:sz w:val="18"/>
+          <w:lang w:val="es-MX"/>
+        </w:rPr>
+        <w:t>”</w:t>
       </w:r>
       <w:sdt>
         <w:sdtPr>
@@ -2233,7 +2543,6 @@
           <w:id w:val="-1898200471"/>
           <w:citation/>
         </w:sdtPr>
-        <w:sdtEndPr/>
         <w:sdtContent>
           <w:r>
             <w:rPr>
@@ -2295,6 +2604,7 @@
         </w:rPr>
         <w:t xml:space="preserve">, la cual consiste en desarrollar primero las pruebas que definen y aseguran el comportamiento deseado, por lo que primero se crearon las pruebas utilizando </w:t>
       </w:r>
+      <w:proofErr w:type="spellStart"/>
       <w:r>
         <w:rPr>
           <w:rFonts w:ascii="Cambria" w:eastAsiaTheme="minorEastAsia" w:hAnsi="Cambria" w:cs="Times New Roman"/>
@@ -2304,6 +2614,7 @@
         </w:rPr>
         <w:t>JUnit</w:t>
       </w:r>
+      <w:proofErr w:type="spellEnd"/>
       <w:r>
         <w:rPr>
           <w:rFonts w:ascii="Cambria" w:eastAsiaTheme="minorEastAsia" w:hAnsi="Cambria" w:cs="Times New Roman"/>
@@ -2640,6 +2951,7 @@
               </w:rPr>
               <w:t xml:space="preserve"> (</w:t>
             </w:r>
+            <w:proofErr w:type="spellStart"/>
             <w:r>
               <w:rPr>
                 <w:rFonts w:ascii="Cambria" w:hAnsi="Cambria" w:cs="Times New Roman"/>
@@ -2647,8 +2959,29 @@
                 <w:sz w:val="18"/>
                 <w:lang w:val="es-MX"/>
               </w:rPr>
-              <w:t>counting sort</w:t>
-            </w:r>
+              <w:t>counting</w:t>
+            </w:r>
+            <w:proofErr w:type="spellEnd"/>
+            <w:r>
+              <w:rPr>
+                <w:rFonts w:ascii="Cambria" w:hAnsi="Cambria" w:cs="Times New Roman"/>
+                <w:i/>
+                <w:sz w:val="18"/>
+                <w:lang w:val="es-MX"/>
+              </w:rPr>
+              <w:t xml:space="preserve"> </w:t>
+            </w:r>
+            <w:proofErr w:type="spellStart"/>
+            <w:r>
+              <w:rPr>
+                <w:rFonts w:ascii="Cambria" w:hAnsi="Cambria" w:cs="Times New Roman"/>
+                <w:i/>
+                <w:sz w:val="18"/>
+                <w:lang w:val="es-MX"/>
+              </w:rPr>
+              <w:t>sort</w:t>
+            </w:r>
+            <w:proofErr w:type="spellEnd"/>
             <w:r>
               <w:rPr>
                 <w:rFonts w:ascii="Cambria" w:hAnsi="Cambria" w:cs="Times New Roman"/>
@@ -3244,23 +3577,7 @@
                 <w:sz w:val="18"/>
                 <w:lang w:val="es-MX"/>
               </w:rPr>
-              <m:t>2</m:t>
-            </m:r>
-            <m:r>
-              <w:rPr>
-                <w:rFonts w:ascii="Cambria Math" w:hAnsi="Cambria Math" w:cs="Times New Roman"/>
-                <w:sz w:val="18"/>
-                <w:lang w:val="es-MX"/>
-              </w:rPr>
-              <m:t>n+</m:t>
-            </m:r>
-            <m:r>
-              <w:rPr>
-                <w:rFonts w:ascii="Cambria Math" w:hAnsi="Cambria Math" w:cs="Times New Roman"/>
-                <w:sz w:val="18"/>
-                <w:lang w:val="es-MX"/>
-              </w:rPr>
-              <m:t>2</m:t>
+              <m:t>2n+2</m:t>
             </m:r>
           </m:e>
         </m:d>
@@ -3471,7 +3788,6 @@
           <w:id w:val="-1603638664"/>
           <w:citation/>
         </w:sdtPr>
-        <w:sdtEndPr/>
         <w:sdtContent>
           <w:r>
             <w:rPr>
@@ -7813,6 +8129,8 @@
             </w:r>
           </w:p>
         </w:tc>
+        <w:bookmarkStart w:id="0" w:name="_GoBack"/>
+        <w:bookmarkEnd w:id="0"/>
       </w:tr>
       <w:tr>
         <w:trPr>
@@ -12928,7 +13246,6 @@
           <w:rFonts w:ascii="Cambria" w:eastAsiaTheme="minorEastAsia" w:hAnsi="Cambria" w:cs="Times New Roman"/>
           <w:noProof/>
           <w:sz w:val="18"/>
-          <w:lang w:val="es-MX" w:eastAsia="es-MX"/>
         </w:rPr>
         <mc:AlternateContent>
           <mc:Choice Requires="wps">
@@ -13595,7 +13912,25 @@
           <w:sz w:val="18"/>
           <w:lang w:val="es-MX"/>
         </w:rPr>
-        <w:t xml:space="preserve">con las piezas originales se logra un empacado óptimo, con cero desperdicio de espacio, pero al </w:t>
+        <w:t xml:space="preserve">con las piezas originales se logra un empacado óptimo, con cero </w:t>
+      </w:r>
+      <w:proofErr w:type="gramStart"/>
+      <w:r>
+        <w:rPr>
+          <w:rFonts w:ascii="Cambria" w:eastAsiaTheme="minorEastAsia" w:hAnsi="Cambria" w:cs="Times New Roman"/>
+          <w:sz w:val="18"/>
+          <w:lang w:val="es-MX"/>
+        </w:rPr>
+        <w:t>desperdicio</w:t>
+      </w:r>
+      <w:proofErr w:type="gramEnd"/>
+      <w:r>
+        <w:rPr>
+          <w:rFonts w:ascii="Cambria" w:eastAsiaTheme="minorEastAsia" w:hAnsi="Cambria" w:cs="Times New Roman"/>
+          <w:sz w:val="18"/>
+          <w:lang w:val="es-MX"/>
+        </w:rPr>
+        <w:t xml:space="preserve"> de espacio, pero al </w:t>
       </w:r>
       <w:r>
         <w:rPr>
@@ -13685,7 +14020,6 @@
           <w:id w:val="1320773007"/>
           <w:citation/>
         </w:sdtPr>
-        <w:sdtEndPr/>
         <w:sdtContent>
           <w:r>
             <w:rPr>
@@ -16695,12 +17029,22 @@
           <w:color w:val="auto"/>
         </w:rPr>
       </w:pPr>
+      <w:proofErr w:type="spellStart"/>
+      <w:proofErr w:type="gramStart"/>
       <w:r>
         <w:rPr>
           <w:color w:val="auto"/>
         </w:rPr>
-        <w:t xml:space="preserve">Tabla </w:t>
-      </w:r>
+        <w:t>Tabla</w:t>
+      </w:r>
+      <w:proofErr w:type="spellEnd"/>
+      <w:r>
+        <w:rPr>
+          <w:color w:val="auto"/>
+        </w:rPr>
+        <w:t xml:space="preserve"> </w:t>
+      </w:r>
+      <w:proofErr w:type="gramEnd"/>
       <w:r>
         <w:rPr>
           <w:color w:val="auto"/>
@@ -16732,11 +17076,47 @@
         </w:rPr>
         <w:fldChar w:fldCharType="end"/>
       </w:r>
+      <w:proofErr w:type="gramStart"/>
       <w:r>
         <w:rPr>
           <w:color w:val="auto"/>
         </w:rPr>
-        <w:t>. Resultados Instancia 2</w:t>
+        <w:t>.</w:t>
+      </w:r>
+      <w:proofErr w:type="gramEnd"/>
+      <w:r>
+        <w:rPr>
+          <w:color w:val="auto"/>
+        </w:rPr>
+        <w:t xml:space="preserve"> </w:t>
+      </w:r>
+      <w:proofErr w:type="spellStart"/>
+      <w:r>
+        <w:rPr>
+          <w:color w:val="auto"/>
+        </w:rPr>
+        <w:t>Resultados</w:t>
+      </w:r>
+      <w:proofErr w:type="spellEnd"/>
+      <w:r>
+        <w:rPr>
+          <w:color w:val="auto"/>
+        </w:rPr>
+        <w:t xml:space="preserve"> </w:t>
+      </w:r>
+      <w:proofErr w:type="spellStart"/>
+      <w:r>
+        <w:rPr>
+          <w:color w:val="auto"/>
+        </w:rPr>
+        <w:t>Instancia</w:t>
+      </w:r>
+      <w:proofErr w:type="spellEnd"/>
+      <w:r>
+        <w:rPr>
+          <w:color w:val="auto"/>
+        </w:rPr>
+        <w:t xml:space="preserve"> 2</w:t>
       </w:r>
     </w:p>
     <w:tbl>
@@ -24395,7 +24775,6 @@
           <w:id w:val="1574474206"/>
           <w:citation/>
         </w:sdtPr>
-        <w:sdtEndPr/>
         <w:sdtContent>
           <w:r>
             <w:rPr>
@@ -24579,6 +24958,7 @@
         </w:rPr>
         <w:t xml:space="preserve">DJD para </w:t>
       </w:r>
+      <w:proofErr w:type="spellStart"/>
       <w:r>
         <w:rPr>
           <w:rFonts w:ascii="Lucida Sans" w:hAnsi="Lucida Sans"/>
@@ -24587,8 +24967,31 @@
           <w:sz w:val="20"/>
           <w:lang w:val="es-MX"/>
         </w:rPr>
-        <w:t>Bin Packing</w:t>
-      </w:r>
+        <w:t>Bin</w:t>
+      </w:r>
+      <w:proofErr w:type="spellEnd"/>
+      <w:r>
+        <w:rPr>
+          <w:rFonts w:ascii="Lucida Sans" w:hAnsi="Lucida Sans"/>
+          <w:b/>
+          <w:i/>
+          <w:sz w:val="20"/>
+          <w:lang w:val="es-MX"/>
+        </w:rPr>
+        <w:t xml:space="preserve"> </w:t>
+      </w:r>
+      <w:proofErr w:type="spellStart"/>
+      <w:r>
+        <w:rPr>
+          <w:rFonts w:ascii="Lucida Sans" w:hAnsi="Lucida Sans"/>
+          <w:b/>
+          <w:i/>
+          <w:sz w:val="20"/>
+          <w:lang w:val="es-MX"/>
+        </w:rPr>
+        <w:t>Packing</w:t>
+      </w:r>
+      <w:proofErr w:type="spellEnd"/>
       <w:r>
         <w:rPr>
           <w:rFonts w:ascii="Lucida Sans" w:hAnsi="Lucida Sans" w:cs="Times New Roman"/>
@@ -24646,6 +25049,7 @@
         </w:rPr>
         <w:t xml:space="preserve">El problema de </w:t>
       </w:r>
+      <w:proofErr w:type="spellStart"/>
       <w:r>
         <w:rPr>
           <w:rFonts w:ascii="Cambria" w:hAnsi="Cambria"/>
@@ -24653,8 +25057,29 @@
           <w:sz w:val="18"/>
           <w:lang w:val="es-MX"/>
         </w:rPr>
-        <w:t>Bin Packing</w:t>
-      </w:r>
+        <w:t>Bin</w:t>
+      </w:r>
+      <w:proofErr w:type="spellEnd"/>
+      <w:r>
+        <w:rPr>
+          <w:rFonts w:ascii="Cambria" w:hAnsi="Cambria"/>
+          <w:i/>
+          <w:sz w:val="18"/>
+          <w:lang w:val="es-MX"/>
+        </w:rPr>
+        <w:t xml:space="preserve"> </w:t>
+      </w:r>
+      <w:proofErr w:type="spellStart"/>
+      <w:r>
+        <w:rPr>
+          <w:rFonts w:ascii="Cambria" w:hAnsi="Cambria"/>
+          <w:i/>
+          <w:sz w:val="18"/>
+          <w:lang w:val="es-MX"/>
+        </w:rPr>
+        <w:t>Packing</w:t>
+      </w:r>
+      <w:proofErr w:type="spellEnd"/>
       <w:r>
         <w:rPr>
           <w:rFonts w:ascii="Cambria" w:eastAsiaTheme="minorEastAsia" w:hAnsi="Cambria" w:cs="Times New Roman"/>
@@ -24729,7 +25154,6 @@
           <w:id w:val="-1965026177"/>
           <w:citation/>
         </w:sdtPr>
-        <w:sdtEndPr/>
         <w:sdtContent>
           <w:r>
             <w:rPr>
@@ -24818,8 +25242,36 @@
           <w:sz w:val="18"/>
           <w:lang w:val="es-MX"/>
         </w:rPr>
-        <w:t>Para cada una de las fases se requiere al menos una heurística. En este caso se utilizó la heurística de Djang y Finch</w:t>
-      </w:r>
+        <w:t xml:space="preserve">Para cada una de las fases se requiere al menos una heurística. En este caso se utilizó la heurística de </w:t>
+      </w:r>
+      <w:proofErr w:type="spellStart"/>
+      <w:r>
+        <w:rPr>
+          <w:rFonts w:ascii="Cambria" w:eastAsiaTheme="minorEastAsia" w:hAnsi="Cambria" w:cs="Times New Roman"/>
+          <w:sz w:val="18"/>
+          <w:lang w:val="es-MX"/>
+        </w:rPr>
+        <w:t>Djang</w:t>
+      </w:r>
+      <w:proofErr w:type="spellEnd"/>
+      <w:r>
+        <w:rPr>
+          <w:rFonts w:ascii="Cambria" w:eastAsiaTheme="minorEastAsia" w:hAnsi="Cambria" w:cs="Times New Roman"/>
+          <w:sz w:val="18"/>
+          <w:lang w:val="es-MX"/>
+        </w:rPr>
+        <w:t xml:space="preserve"> y </w:t>
+      </w:r>
+      <w:proofErr w:type="spellStart"/>
+      <w:r>
+        <w:rPr>
+          <w:rFonts w:ascii="Cambria" w:eastAsiaTheme="minorEastAsia" w:hAnsi="Cambria" w:cs="Times New Roman"/>
+          <w:sz w:val="18"/>
+          <w:lang w:val="es-MX"/>
+        </w:rPr>
+        <w:t>Finch</w:t>
+      </w:r>
+      <w:proofErr w:type="spellEnd"/>
       <w:r>
         <w:rPr>
           <w:rFonts w:ascii="Cambria" w:eastAsiaTheme="minorEastAsia" w:hAnsi="Cambria" w:cs="Times New Roman"/>
@@ -24838,7 +25290,6 @@
           <w:id w:val="19602343"/>
           <w:citation/>
         </w:sdtPr>
-        <w:sdtEndPr/>
         <w:sdtContent>
           <w:r>
             <w:rPr>
@@ -24889,7 +25340,25 @@
           <w:sz w:val="18"/>
           <w:lang w:val="es-MX"/>
         </w:rPr>
-        <w:t xml:space="preserve"> para la fase de selección, y la heurística Fondo-Izquierda (Bottom-Left) para la fase de acomodo.</w:t>
+        <w:t xml:space="preserve"> para la fase de selección, y la heurística Fondo-Izquierda (</w:t>
+      </w:r>
+      <w:proofErr w:type="spellStart"/>
+      <w:r>
+        <w:rPr>
+          <w:rFonts w:ascii="Cambria" w:eastAsiaTheme="minorEastAsia" w:hAnsi="Cambria" w:cs="Times New Roman"/>
+          <w:sz w:val="18"/>
+          <w:lang w:val="es-MX"/>
+        </w:rPr>
+        <w:t>Bottom-Left</w:t>
+      </w:r>
+      <w:proofErr w:type="spellEnd"/>
+      <w:r>
+        <w:rPr>
+          <w:rFonts w:ascii="Cambria" w:eastAsiaTheme="minorEastAsia" w:hAnsi="Cambria" w:cs="Times New Roman"/>
+          <w:sz w:val="18"/>
+          <w:lang w:val="es-MX"/>
+        </w:rPr>
+        <w:t>) para la fase de acomodo.</w:t>
       </w:r>
     </w:p>
     <w:p>
@@ -25110,7 +25579,6 @@
           <w:id w:val="1373881107"/>
           <w:citation/>
         </w:sdtPr>
-        <w:sdtEndPr/>
         <w:sdtContent>
           <w:r>
             <w:rPr>
@@ -25688,7 +26156,6 @@
           <w:id w:val="833414992"/>
           <w:citation/>
         </w:sdtPr>
-        <w:sdtEndPr/>
         <w:sdtContent>
           <w:r>
             <w:rPr>
@@ -25799,7 +26266,6 @@
           <w:rFonts w:ascii="Cambria" w:eastAsiaTheme="minorEastAsia" w:hAnsi="Cambria" w:cs="Times New Roman"/>
           <w:noProof/>
           <w:sz w:val="18"/>
-          <w:lang w:val="es-MX" w:eastAsia="es-MX"/>
         </w:rPr>
         <w:drawing>
           <wp:inline distT="0" distB="0" distL="0" distR="0" wp14:anchorId="3AD1019F" wp14:editId="7F380008">
@@ -26110,6 +26576,7 @@
         </w:rPr>
         <w:t xml:space="preserve"> </w:t>
       </w:r>
+      <w:proofErr w:type="spellStart"/>
       <w:r>
         <w:rPr>
           <w:rFonts w:ascii="Cambria" w:eastAsiaTheme="minorEastAsia" w:hAnsi="Cambria" w:cs="Times New Roman"/>
@@ -26119,6 +26586,7 @@
         </w:rPr>
         <w:t>NetBeans</w:t>
       </w:r>
+      <w:proofErr w:type="spellEnd"/>
       <w:r>
         <w:rPr>
           <w:rFonts w:ascii="Cambria" w:eastAsiaTheme="minorEastAsia" w:hAnsi="Cambria" w:cs="Times New Roman"/>
@@ -26159,7 +26627,43 @@
           <w:sz w:val="18"/>
           <w:lang w:val="es-MX"/>
         </w:rPr>
-        <w:t xml:space="preserve"> 1.7;  como  metodología de desarrollo se utilizó “Test Driven Development”</w:t>
+        <w:t xml:space="preserve"> 1.7;  como  metodología de desarrollo se utilizó “Test </w:t>
+      </w:r>
+      <w:proofErr w:type="spellStart"/>
+      <w:r>
+        <w:rPr>
+          <w:rFonts w:ascii="Cambria" w:eastAsiaTheme="minorEastAsia" w:hAnsi="Cambria" w:cs="Times New Roman"/>
+          <w:sz w:val="18"/>
+          <w:lang w:val="es-MX"/>
+        </w:rPr>
+        <w:t>Driven</w:t>
+      </w:r>
+      <w:proofErr w:type="spellEnd"/>
+      <w:r>
+        <w:rPr>
+          <w:rFonts w:ascii="Cambria" w:eastAsiaTheme="minorEastAsia" w:hAnsi="Cambria" w:cs="Times New Roman"/>
+          <w:sz w:val="18"/>
+          <w:lang w:val="es-MX"/>
+        </w:rPr>
+        <w:t xml:space="preserve"> </w:t>
+      </w:r>
+      <w:proofErr w:type="spellStart"/>
+      <w:r>
+        <w:rPr>
+          <w:rFonts w:ascii="Cambria" w:eastAsiaTheme="minorEastAsia" w:hAnsi="Cambria" w:cs="Times New Roman"/>
+          <w:sz w:val="18"/>
+          <w:lang w:val="es-MX"/>
+        </w:rPr>
+        <w:t>Development</w:t>
+      </w:r>
+      <w:proofErr w:type="spellEnd"/>
+      <w:r>
+        <w:rPr>
+          <w:rFonts w:ascii="Cambria" w:eastAsiaTheme="minorEastAsia" w:hAnsi="Cambria" w:cs="Times New Roman"/>
+          <w:sz w:val="18"/>
+          <w:lang w:val="es-MX"/>
+        </w:rPr>
+        <w:t>”</w:t>
       </w:r>
       <w:sdt>
         <w:sdtPr>
@@ -26171,7 +26675,6 @@
           <w:id w:val="1432095952"/>
           <w:citation/>
         </w:sdtPr>
-        <w:sdtEndPr/>
         <w:sdtContent>
           <w:r>
             <w:rPr>
@@ -26233,6 +26736,7 @@
         </w:rPr>
         <w:t xml:space="preserve">, por lo que primero se crearon las pruebas utilizando </w:t>
       </w:r>
+      <w:proofErr w:type="spellStart"/>
       <w:r>
         <w:rPr>
           <w:rFonts w:ascii="Cambria" w:eastAsiaTheme="minorEastAsia" w:hAnsi="Cambria" w:cs="Times New Roman"/>
@@ -26242,6 +26746,7 @@
         </w:rPr>
         <w:t>JUnit</w:t>
       </w:r>
+      <w:proofErr w:type="spellEnd"/>
       <w:r>
         <w:rPr>
           <w:rFonts w:ascii="Cambria" w:eastAsiaTheme="minorEastAsia" w:hAnsi="Cambria" w:cs="Times New Roman"/>
@@ -26350,7 +26855,43 @@
           <w:sz w:val="18"/>
           <w:lang w:val="es-MX"/>
         </w:rPr>
-        <w:t>Después de analizar los resultados obtenidos con las dos variantes de la heurística DJD, se procedió a definir las reglas para la hiperheurística y a implementarla. Finalmente se compararon los resultados obtenidos con las heurísticas individuales y la hiperheurística.</w:t>
+        <w:t xml:space="preserve">Después de analizar los resultados obtenidos con las dos variantes de la heurística DJD, se procedió a definir las reglas para la </w:t>
+      </w:r>
+      <w:proofErr w:type="spellStart"/>
+      <w:r>
+        <w:rPr>
+          <w:rFonts w:ascii="Cambria" w:eastAsiaTheme="minorEastAsia" w:hAnsi="Cambria" w:cs="Times New Roman"/>
+          <w:sz w:val="18"/>
+          <w:lang w:val="es-MX"/>
+        </w:rPr>
+        <w:t>hiperheurística</w:t>
+      </w:r>
+      <w:proofErr w:type="spellEnd"/>
+      <w:r>
+        <w:rPr>
+          <w:rFonts w:ascii="Cambria" w:eastAsiaTheme="minorEastAsia" w:hAnsi="Cambria" w:cs="Times New Roman"/>
+          <w:sz w:val="18"/>
+          <w:lang w:val="es-MX"/>
+        </w:rPr>
+        <w:t xml:space="preserve"> y a implementarla. Finalmente se compararon los resultados obtenidos con las heurísticas individuales y la </w:t>
+      </w:r>
+      <w:proofErr w:type="spellStart"/>
+      <w:r>
+        <w:rPr>
+          <w:rFonts w:ascii="Cambria" w:eastAsiaTheme="minorEastAsia" w:hAnsi="Cambria" w:cs="Times New Roman"/>
+          <w:sz w:val="18"/>
+          <w:lang w:val="es-MX"/>
+        </w:rPr>
+        <w:t>hiperheurística</w:t>
+      </w:r>
+      <w:proofErr w:type="spellEnd"/>
+      <w:r>
+        <w:rPr>
+          <w:rFonts w:ascii="Cambria" w:eastAsiaTheme="minorEastAsia" w:hAnsi="Cambria" w:cs="Times New Roman"/>
+          <w:sz w:val="18"/>
+          <w:lang w:val="es-MX"/>
+        </w:rPr>
+        <w:t>.</w:t>
       </w:r>
     </w:p>
     <w:p>
@@ -26925,6 +27466,9 @@
               </w:rPr>
             </w:pPr>
             <m:oMathPara>
+              <m:oMathParaPr>
+                <m:jc m:val="center"/>
+              </m:oMathParaPr>
               <m:oMath>
                 <m:r>
                   <w:rPr>
@@ -26932,15 +27476,7 @@
                     <w:sz w:val="18"/>
                     <w:lang w:val="es-MX"/>
                   </w:rPr>
-                  <m:t>n(</m:t>
-                </m:r>
-                <m:r>
-                  <w:rPr>
-                    <w:rFonts w:ascii="Cambria Math" w:hAnsi="Cambria Math" w:cs="Times New Roman"/>
-                    <w:sz w:val="18"/>
-                    <w:lang w:val="es-MX"/>
-                  </w:rPr>
-                  <m:t>θ</m:t>
+                  <m:t>n</m:t>
                 </m:r>
                 <m:d>
                   <m:dPr>
@@ -26960,18 +27496,339 @@
                         <w:sz w:val="18"/>
                         <w:lang w:val="es-MX"/>
                       </w:rPr>
-                      <m:t>1</m:t>
+                      <m:t>θ</m:t>
                     </m:r>
+                    <m:d>
+                      <m:dPr>
+                        <m:ctrlPr>
+                          <w:rPr>
+                            <w:rFonts w:ascii="Cambria Math" w:hAnsi="Cambria Math" w:cs="Times New Roman"/>
+                            <w:i/>
+                            <w:sz w:val="18"/>
+                            <w:lang w:val="es-MX"/>
+                          </w:rPr>
+                        </m:ctrlPr>
+                      </m:dPr>
+                      <m:e>
+                        <m:r>
+                          <w:rPr>
+                            <w:rFonts w:ascii="Cambria Math" w:hAnsi="Cambria Math" w:cs="Times New Roman"/>
+                            <w:sz w:val="18"/>
+                            <w:lang w:val="es-MX"/>
+                          </w:rPr>
+                          <m:t>1</m:t>
+                        </m:r>
+                      </m:e>
+                    </m:d>
+                    <m:r>
+                      <w:rPr>
+                        <w:rFonts w:ascii="Cambria Math" w:eastAsiaTheme="minorEastAsia" w:hAnsi="Cambria Math" w:cs="Times New Roman"/>
+                        <w:sz w:val="18"/>
+                        <w:lang w:val="es-MX"/>
+                      </w:rPr>
+                      <m:t>+</m:t>
+                    </m:r>
+                    <m:r>
+                      <w:rPr>
+                        <w:rFonts w:ascii="Cambria Math" w:hAnsi="Cambria Math" w:cs="Times New Roman"/>
+                        <w:sz w:val="18"/>
+                        <w:lang w:val="es-MX"/>
+                      </w:rPr>
+                      <m:t>O</m:t>
+                    </m:r>
+                    <m:d>
+                      <m:dPr>
+                        <m:ctrlPr>
+                          <w:rPr>
+                            <w:rFonts w:ascii="Cambria Math" w:hAnsi="Cambria Math" w:cs="Times New Roman"/>
+                            <w:i/>
+                            <w:sz w:val="18"/>
+                            <w:lang w:val="es-MX"/>
+                          </w:rPr>
+                        </m:ctrlPr>
+                      </m:dPr>
+                      <m:e>
+                        <m:sSup>
+                          <m:sSupPr>
+                            <m:ctrlPr>
+                              <w:rPr>
+                                <w:rFonts w:ascii="Cambria Math" w:hAnsi="Cambria Math" w:cs="Times New Roman"/>
+                                <w:i/>
+                                <w:sz w:val="18"/>
+                                <w:lang w:val="es-MX"/>
+                              </w:rPr>
+                            </m:ctrlPr>
+                          </m:sSupPr>
+                          <m:e>
+                            <m:r>
+                              <w:rPr>
+                                <w:rFonts w:ascii="Cambria Math" w:hAnsi="Cambria Math" w:cs="Times New Roman"/>
+                                <w:sz w:val="18"/>
+                                <w:lang w:val="es-MX"/>
+                              </w:rPr>
+                              <m:t>n</m:t>
+                            </m:r>
+                          </m:e>
+                          <m:sup>
+                            <m:r>
+                              <w:rPr>
+                                <w:rFonts w:ascii="Cambria Math" w:hAnsi="Cambria Math" w:cs="Times New Roman"/>
+                                <w:sz w:val="18"/>
+                                <w:lang w:val="es-MX"/>
+                              </w:rPr>
+                              <m:t>2</m:t>
+                            </m:r>
+                          </m:sup>
+                        </m:sSup>
+                        <m:r>
+                          <w:rPr>
+                            <w:rFonts w:ascii="Cambria Math" w:hAnsi="Cambria Math" w:cs="Times New Roman"/>
+                            <w:sz w:val="18"/>
+                            <w:lang w:val="es-MX"/>
+                          </w:rPr>
+                          <m:t>+n</m:t>
+                        </m:r>
+                      </m:e>
+                    </m:d>
+                    <m:r>
+                      <w:rPr>
+                        <w:rFonts w:ascii="Cambria Math" w:eastAsiaTheme="minorEastAsia" w:hAnsi="Cambria Math" w:cs="Times New Roman"/>
+                        <w:sz w:val="18"/>
+                        <w:lang w:val="es-MX"/>
+                      </w:rPr>
+                      <m:t>+</m:t>
+                    </m:r>
+                    <m:r>
+                      <w:rPr>
+                        <w:rFonts w:ascii="Cambria Math" w:hAnsi="Cambria Math" w:cs="Times New Roman"/>
+                        <w:sz w:val="18"/>
+                        <w:lang w:val="es-MX"/>
+                      </w:rPr>
+                      <m:t>O</m:t>
+                    </m:r>
+                    <m:d>
+                      <m:dPr>
+                        <m:ctrlPr>
+                          <w:rPr>
+                            <w:rFonts w:ascii="Cambria Math" w:hAnsi="Cambria Math" w:cs="Times New Roman"/>
+                            <w:i/>
+                            <w:sz w:val="18"/>
+                            <w:lang w:val="es-MX"/>
+                          </w:rPr>
+                        </m:ctrlPr>
+                      </m:dPr>
+                      <m:e>
+                        <m:sSup>
+                          <m:sSupPr>
+                            <m:ctrlPr>
+                              <w:rPr>
+                                <w:rFonts w:ascii="Cambria Math" w:hAnsi="Cambria Math" w:cs="Times New Roman"/>
+                                <w:i/>
+                                <w:sz w:val="18"/>
+                                <w:lang w:val="es-MX"/>
+                              </w:rPr>
+                            </m:ctrlPr>
+                          </m:sSupPr>
+                          <m:e>
+                            <m:r>
+                              <w:rPr>
+                                <w:rFonts w:ascii="Cambria Math" w:hAnsi="Cambria Math" w:cs="Times New Roman"/>
+                                <w:sz w:val="18"/>
+                                <w:lang w:val="es-MX"/>
+                              </w:rPr>
+                              <m:t>n</m:t>
+                            </m:r>
+                          </m:e>
+                          <m:sup>
+                            <m:r>
+                              <w:rPr>
+                                <w:rFonts w:ascii="Cambria Math" w:hAnsi="Cambria Math" w:cs="Times New Roman"/>
+                                <w:sz w:val="18"/>
+                                <w:lang w:val="es-MX"/>
+                              </w:rPr>
+                              <m:t>4</m:t>
+                            </m:r>
+                          </m:sup>
+                        </m:sSup>
+                      </m:e>
+                    </m:d>
+                    <m:ctrlPr>
+                      <w:rPr>
+                        <w:rFonts w:ascii="Cambria Math" w:eastAsia="Calibri" w:hAnsi="Cambria Math" w:cs="Times New Roman"/>
+                        <w:i/>
+                        <w:sz w:val="18"/>
+                        <w:lang w:val="es-MX"/>
+                      </w:rPr>
+                    </m:ctrlPr>
                   </m:e>
                 </m:d>
+              </m:oMath>
+            </m:oMathPara>
+          </w:p>
+        </w:tc>
+      </w:tr>
+      <w:tr>
+        <w:tc>
+          <w:tcPr>
+            <w:tcW w:w="724" w:type="pct"/>
+            <w:shd w:val="clear" w:color="auto" w:fill="auto"/>
+          </w:tcPr>
+          <w:p>
+            <w:pPr>
+              <w:pStyle w:val="NoSpacing"/>
+              <w:jc w:val="both"/>
+              <w:rPr>
+                <w:rFonts w:ascii="Cambria" w:hAnsi="Cambria" w:cs="Times New Roman"/>
+                <w:sz w:val="18"/>
+                <w:lang w:val="es-MX"/>
+              </w:rPr>
+            </w:pPr>
+            <w:r>
+              <w:rPr>
+                <w:rFonts w:ascii="Cambria" w:hAnsi="Cambria" w:cs="Times New Roman"/>
+                <w:sz w:val="18"/>
+                <w:lang w:val="es-MX"/>
+              </w:rPr>
+              <w:t>2.1</w:t>
+            </w:r>
+          </w:p>
+        </w:tc>
+        <w:tc>
+          <w:tcPr>
+            <w:tcW w:w="2487" w:type="pct"/>
+            <w:shd w:val="clear" w:color="auto" w:fill="auto"/>
+          </w:tcPr>
+          <w:p>
+            <w:pPr>
+              <w:pStyle w:val="NoSpacing"/>
+              <w:rPr>
+                <w:rFonts w:ascii="Cambria" w:hAnsi="Cambria" w:cs="Times New Roman"/>
+                <w:sz w:val="18"/>
+                <w:lang w:val="es-MX"/>
+              </w:rPr>
+            </w:pPr>
+            <w:r>
+              <w:rPr>
+                <w:rFonts w:ascii="Cambria" w:hAnsi="Cambria" w:cs="Times New Roman"/>
+                <w:sz w:val="18"/>
+                <w:lang w:val="es-MX"/>
+              </w:rPr>
+              <w:t>Generar un nuevo contenedor.</w:t>
+            </w:r>
+          </w:p>
+        </w:tc>
+        <w:tc>
+          <w:tcPr>
+            <w:tcW w:w="1790" w:type="pct"/>
+            <w:shd w:val="clear" w:color="auto" w:fill="auto"/>
+          </w:tcPr>
+          <w:p>
+            <w:pPr>
+              <w:pStyle w:val="NoSpacing"/>
+              <w:ind w:firstLine="284"/>
+              <w:jc w:val="center"/>
+              <w:rPr>
+                <w:rFonts w:ascii="Cambria" w:eastAsiaTheme="minorEastAsia" w:hAnsi="Cambria" w:cs="Times New Roman"/>
+                <w:sz w:val="18"/>
+                <w:lang w:val="es-MX"/>
+              </w:rPr>
+            </w:pPr>
+            <m:oMathPara>
+              <m:oMath>
                 <m:r>
                   <w:rPr>
-                    <w:rFonts w:ascii="Cambria Math" w:eastAsiaTheme="minorEastAsia" w:hAnsi="Cambria Math" w:cs="Times New Roman"/>
+                    <w:rFonts w:ascii="Cambria Math" w:hAnsi="Cambria Math" w:cs="Times New Roman"/>
                     <w:sz w:val="18"/>
                     <w:lang w:val="es-MX"/>
                   </w:rPr>
-                  <m:t>+</m:t>
+                  <m:t>θ(1)</m:t>
                 </m:r>
+              </m:oMath>
+            </m:oMathPara>
+          </w:p>
+          <w:p>
+            <w:pPr>
+              <w:pStyle w:val="NoSpacing"/>
+              <w:ind w:firstLine="284"/>
+              <w:jc w:val="center"/>
+              <w:rPr>
+                <w:rFonts w:ascii="Cambria" w:eastAsia="Calibri" w:hAnsi="Cambria" w:cs="Times New Roman"/>
+                <w:sz w:val="18"/>
+                <w:lang w:val="es-MX"/>
+              </w:rPr>
+            </w:pPr>
+          </w:p>
+        </w:tc>
+      </w:tr>
+      <w:tr>
+        <w:trPr>
+          <w:trHeight w:val="474"/>
+        </w:trPr>
+        <w:tc>
+          <w:tcPr>
+            <w:tcW w:w="724" w:type="pct"/>
+            <w:shd w:val="clear" w:color="auto" w:fill="auto"/>
+          </w:tcPr>
+          <w:p>
+            <w:pPr>
+              <w:pStyle w:val="NoSpacing"/>
+              <w:jc w:val="both"/>
+              <w:rPr>
+                <w:rFonts w:ascii="Cambria" w:hAnsi="Cambria" w:cs="Times New Roman"/>
+                <w:sz w:val="18"/>
+                <w:lang w:val="es-MX"/>
+              </w:rPr>
+            </w:pPr>
+            <w:r>
+              <w:rPr>
+                <w:rFonts w:ascii="Cambria" w:hAnsi="Cambria" w:cs="Times New Roman"/>
+                <w:sz w:val="18"/>
+                <w:lang w:val="es-MX"/>
+              </w:rPr>
+              <w:t>2.2</w:t>
+            </w:r>
+          </w:p>
+        </w:tc>
+        <w:tc>
+          <w:tcPr>
+            <w:tcW w:w="2487" w:type="pct"/>
+            <w:shd w:val="clear" w:color="auto" w:fill="auto"/>
+          </w:tcPr>
+          <w:p>
+            <w:pPr>
+              <w:pStyle w:val="NoSpacing"/>
+              <w:rPr>
+                <w:rFonts w:ascii="Cambria" w:eastAsia="Calibri" w:hAnsi="Cambria" w:cs="Times New Roman"/>
+                <w:sz w:val="18"/>
+                <w:lang w:val="es-MX"/>
+              </w:rPr>
+            </w:pPr>
+            <w:r>
+              <w:rPr>
+                <w:rFonts w:ascii="Cambria" w:hAnsi="Cambria" w:cs="Times New Roman"/>
+                <w:sz w:val="18"/>
+                <w:lang w:val="es-MX"/>
+              </w:rPr>
+              <w:t>Llenar el contenedor hasta su capacidad inicial.</w:t>
+            </w:r>
+          </w:p>
+        </w:tc>
+        <w:tc>
+          <w:tcPr>
+            <w:tcW w:w="1790" w:type="pct"/>
+            <w:shd w:val="clear" w:color="auto" w:fill="auto"/>
+          </w:tcPr>
+          <w:p>
+            <w:pPr>
+              <w:pStyle w:val="NoSpacing"/>
+              <w:rPr>
+                <w:rFonts w:ascii="Cambria" w:eastAsia="Calibri" w:hAnsi="Cambria" w:cs="Times New Roman"/>
+                <w:sz w:val="18"/>
+                <w:lang w:val="es-MX"/>
+              </w:rPr>
+            </w:pPr>
+            <m:oMathPara>
+              <m:oMath>
                 <m:r>
                   <w:rPr>
                     <w:rFonts w:ascii="Cambria Math" w:hAnsi="Cambria Math" w:cs="Times New Roman"/>
@@ -27034,341 +27891,6 @@
                     </m:r>
                   </m:e>
                 </m:d>
-                <m:r>
-                  <w:rPr>
-                    <w:rFonts w:ascii="Cambria Math" w:eastAsiaTheme="minorEastAsia" w:hAnsi="Cambria Math" w:cs="Times New Roman"/>
-                    <w:sz w:val="18"/>
-                    <w:lang w:val="es-MX"/>
-                  </w:rPr>
-                  <m:t>+</m:t>
-                </m:r>
-                <m:r>
-                  <w:rPr>
-                    <w:rFonts w:ascii="Cambria Math" w:hAnsi="Cambria Math" w:cs="Times New Roman"/>
-                    <w:sz w:val="18"/>
-                    <w:lang w:val="es-MX"/>
-                  </w:rPr>
-                  <m:t>O</m:t>
-                </m:r>
-                <m:d>
-                  <m:dPr>
-                    <m:ctrlPr>
-                      <w:rPr>
-                        <w:rFonts w:ascii="Cambria Math" w:hAnsi="Cambria Math" w:cs="Times New Roman"/>
-                        <w:i/>
-                        <w:sz w:val="18"/>
-                        <w:lang w:val="es-MX"/>
-                      </w:rPr>
-                    </m:ctrlPr>
-                  </m:dPr>
-                  <m:e>
-                    <m:sSup>
-                      <m:sSupPr>
-                        <m:ctrlPr>
-                          <w:rPr>
-                            <w:rFonts w:ascii="Cambria Math" w:hAnsi="Cambria Math" w:cs="Times New Roman"/>
-                            <w:i/>
-                            <w:sz w:val="18"/>
-                            <w:lang w:val="es-MX"/>
-                          </w:rPr>
-                        </m:ctrlPr>
-                      </m:sSupPr>
-                      <m:e>
-                        <m:r>
-                          <w:rPr>
-                            <w:rFonts w:ascii="Cambria Math" w:hAnsi="Cambria Math" w:cs="Times New Roman"/>
-                            <w:sz w:val="18"/>
-                            <w:lang w:val="es-MX"/>
-                          </w:rPr>
-                          <m:t>n</m:t>
-                        </m:r>
-                      </m:e>
-                      <m:sup>
-                        <m:r>
-                          <w:rPr>
-                            <w:rFonts w:ascii="Cambria Math" w:hAnsi="Cambria Math" w:cs="Times New Roman"/>
-                            <w:sz w:val="18"/>
-                            <w:lang w:val="es-MX"/>
-                          </w:rPr>
-                          <m:t>4</m:t>
-                        </m:r>
-                      </m:sup>
-                    </m:sSup>
-                  </m:e>
-                </m:d>
-                <m:r>
-                  <w:rPr>
-                    <w:rFonts w:ascii="Cambria Math" w:eastAsia="Calibri" w:hAnsi="Cambria Math" w:cs="Times New Roman"/>
-                    <w:sz w:val="18"/>
-                    <w:lang w:val="es-MX"/>
-                  </w:rPr>
-                  <m:t>)</m:t>
-                </m:r>
-              </m:oMath>
-            </m:oMathPara>
-          </w:p>
-          <w:p>
-            <w:pPr>
-              <w:pStyle w:val="NoSpacing"/>
-              <w:ind w:firstLine="284"/>
-              <w:jc w:val="center"/>
-              <w:rPr>
-                <w:rFonts w:ascii="Cambria" w:eastAsiaTheme="minorEastAsia" w:hAnsi="Cambria" w:cs="Times New Roman"/>
-                <w:sz w:val="18"/>
-                <w:lang w:val="es-MX"/>
-              </w:rPr>
-            </w:pPr>
-          </w:p>
-        </w:tc>
-      </w:tr>
-      <w:tr>
-        <w:tc>
-          <w:tcPr>
-            <w:tcW w:w="724" w:type="pct"/>
-            <w:shd w:val="clear" w:color="auto" w:fill="auto"/>
-          </w:tcPr>
-          <w:p>
-            <w:pPr>
-              <w:pStyle w:val="NoSpacing"/>
-              <w:jc w:val="both"/>
-              <w:rPr>
-                <w:rFonts w:ascii="Cambria" w:hAnsi="Cambria" w:cs="Times New Roman"/>
-                <w:sz w:val="18"/>
-                <w:lang w:val="es-MX"/>
-              </w:rPr>
-            </w:pPr>
-            <w:r>
-              <w:rPr>
-                <w:rFonts w:ascii="Cambria" w:hAnsi="Cambria" w:cs="Times New Roman"/>
-                <w:sz w:val="18"/>
-                <w:lang w:val="es-MX"/>
-              </w:rPr>
-              <w:t>2.1</w:t>
-            </w:r>
-          </w:p>
-        </w:tc>
-        <w:tc>
-          <w:tcPr>
-            <w:tcW w:w="2487" w:type="pct"/>
-            <w:shd w:val="clear" w:color="auto" w:fill="auto"/>
-          </w:tcPr>
-          <w:p>
-            <w:pPr>
-              <w:pStyle w:val="NoSpacing"/>
-              <w:rPr>
-                <w:rFonts w:ascii="Cambria" w:hAnsi="Cambria" w:cs="Times New Roman"/>
-                <w:sz w:val="18"/>
-                <w:lang w:val="es-MX"/>
-              </w:rPr>
-            </w:pPr>
-            <w:r>
-              <w:rPr>
-                <w:rFonts w:ascii="Cambria" w:hAnsi="Cambria" w:cs="Times New Roman"/>
-                <w:sz w:val="18"/>
-                <w:lang w:val="es-MX"/>
-              </w:rPr>
-              <w:t>Generar un nuevo contenedor.</w:t>
-            </w:r>
-          </w:p>
-        </w:tc>
-        <w:tc>
-          <w:tcPr>
-            <w:tcW w:w="1790" w:type="pct"/>
-            <w:shd w:val="clear" w:color="auto" w:fill="auto"/>
-          </w:tcPr>
-          <w:p>
-            <w:pPr>
-              <w:pStyle w:val="NoSpacing"/>
-              <w:ind w:firstLine="284"/>
-              <w:jc w:val="center"/>
-              <w:rPr>
-                <w:rFonts w:ascii="Cambria" w:eastAsiaTheme="minorEastAsia" w:hAnsi="Cambria" w:cs="Times New Roman"/>
-                <w:sz w:val="18"/>
-                <w:lang w:val="es-MX"/>
-              </w:rPr>
-            </w:pPr>
-            <m:oMathPara>
-              <m:oMath>
-                <m:r>
-                  <w:rPr>
-                    <w:rFonts w:ascii="Cambria Math" w:hAnsi="Cambria Math" w:cs="Times New Roman"/>
-                    <w:sz w:val="18"/>
-                    <w:lang w:val="es-MX"/>
-                  </w:rPr>
-                  <m:t>θ(</m:t>
-                </m:r>
-                <m:r>
-                  <w:rPr>
-                    <w:rFonts w:ascii="Cambria Math" w:hAnsi="Cambria Math" w:cs="Times New Roman"/>
-                    <w:sz w:val="18"/>
-                    <w:lang w:val="es-MX"/>
-                  </w:rPr>
-                  <m:t>1</m:t>
-                </m:r>
-                <m:r>
-                  <w:rPr>
-                    <w:rFonts w:ascii="Cambria Math" w:hAnsi="Cambria Math" w:cs="Times New Roman"/>
-                    <w:sz w:val="18"/>
-                    <w:lang w:val="es-MX"/>
-                  </w:rPr>
-                  <m:t>)</m:t>
-                </m:r>
-              </m:oMath>
-            </m:oMathPara>
-          </w:p>
-          <w:p>
-            <w:pPr>
-              <w:pStyle w:val="NoSpacing"/>
-              <w:ind w:firstLine="284"/>
-              <w:jc w:val="center"/>
-              <w:rPr>
-                <w:rFonts w:ascii="Cambria" w:eastAsia="Calibri" w:hAnsi="Cambria" w:cs="Times New Roman"/>
-                <w:sz w:val="18"/>
-                <w:lang w:val="es-MX"/>
-              </w:rPr>
-            </w:pPr>
-          </w:p>
-        </w:tc>
-      </w:tr>
-      <w:tr>
-        <w:trPr>
-          <w:trHeight w:val="474"/>
-        </w:trPr>
-        <w:tc>
-          <w:tcPr>
-            <w:tcW w:w="724" w:type="pct"/>
-            <w:shd w:val="clear" w:color="auto" w:fill="auto"/>
-          </w:tcPr>
-          <w:p>
-            <w:pPr>
-              <w:pStyle w:val="NoSpacing"/>
-              <w:jc w:val="both"/>
-              <w:rPr>
-                <w:rFonts w:ascii="Cambria" w:hAnsi="Cambria" w:cs="Times New Roman"/>
-                <w:sz w:val="18"/>
-                <w:lang w:val="es-MX"/>
-              </w:rPr>
-            </w:pPr>
-            <w:r>
-              <w:rPr>
-                <w:rFonts w:ascii="Cambria" w:hAnsi="Cambria" w:cs="Times New Roman"/>
-                <w:sz w:val="18"/>
-                <w:lang w:val="es-MX"/>
-              </w:rPr>
-              <w:t>2.2</w:t>
-            </w:r>
-          </w:p>
-        </w:tc>
-        <w:tc>
-          <w:tcPr>
-            <w:tcW w:w="2487" w:type="pct"/>
-            <w:shd w:val="clear" w:color="auto" w:fill="auto"/>
-          </w:tcPr>
-          <w:p>
-            <w:pPr>
-              <w:pStyle w:val="NoSpacing"/>
-              <w:rPr>
-                <w:rFonts w:ascii="Cambria" w:eastAsia="Calibri" w:hAnsi="Cambria" w:cs="Times New Roman"/>
-                <w:sz w:val="18"/>
-                <w:lang w:val="es-MX"/>
-              </w:rPr>
-            </w:pPr>
-            <w:r>
-              <w:rPr>
-                <w:rFonts w:ascii="Cambria" w:hAnsi="Cambria" w:cs="Times New Roman"/>
-                <w:sz w:val="18"/>
-                <w:lang w:val="es-MX"/>
-              </w:rPr>
-              <w:t>Llenar el contenedor hasta su capacidad inicial.</w:t>
-            </w:r>
-          </w:p>
-        </w:tc>
-        <w:tc>
-          <w:tcPr>
-            <w:tcW w:w="1790" w:type="pct"/>
-            <w:shd w:val="clear" w:color="auto" w:fill="auto"/>
-          </w:tcPr>
-          <w:p>
-            <w:pPr>
-              <w:pStyle w:val="NoSpacing"/>
-              <w:rPr>
-                <w:rFonts w:ascii="Cambria" w:eastAsia="Calibri" w:hAnsi="Cambria" w:cs="Times New Roman"/>
-                <w:sz w:val="18"/>
-                <w:lang w:val="es-MX"/>
-              </w:rPr>
-            </w:pPr>
-            <m:oMathPara>
-              <m:oMath>
-                <m:r>
-                  <w:rPr>
-                    <w:rFonts w:ascii="Cambria Math" w:hAnsi="Cambria Math" w:cs="Times New Roman"/>
-                    <w:sz w:val="18"/>
-                    <w:lang w:val="es-MX"/>
-                  </w:rPr>
-                  <m:t>O</m:t>
-                </m:r>
-                <m:d>
-                  <m:dPr>
-                    <m:ctrlPr>
-                      <w:rPr>
-                        <w:rFonts w:ascii="Cambria Math" w:hAnsi="Cambria Math" w:cs="Times New Roman"/>
-                        <w:i/>
-                        <w:sz w:val="18"/>
-                        <w:lang w:val="es-MX"/>
-                      </w:rPr>
-                    </m:ctrlPr>
-                  </m:dPr>
-                  <m:e>
-                    <m:sSup>
-                      <m:sSupPr>
-                        <m:ctrlPr>
-                          <w:rPr>
-                            <w:rFonts w:ascii="Cambria Math" w:hAnsi="Cambria Math" w:cs="Times New Roman"/>
-                            <w:i/>
-                            <w:sz w:val="18"/>
-                            <w:lang w:val="es-MX"/>
-                          </w:rPr>
-                        </m:ctrlPr>
-                      </m:sSupPr>
-                      <m:e>
-                        <m:r>
-                          <w:rPr>
-                            <w:rFonts w:ascii="Cambria Math" w:hAnsi="Cambria Math" w:cs="Times New Roman"/>
-                            <w:sz w:val="18"/>
-                            <w:lang w:val="es-MX"/>
-                          </w:rPr>
-                          <m:t>n</m:t>
-                        </m:r>
-                      </m:e>
-                      <m:sup>
-                        <m:r>
-                          <w:rPr>
-                            <w:rFonts w:ascii="Cambria Math" w:hAnsi="Cambria Math" w:cs="Times New Roman"/>
-                            <w:sz w:val="18"/>
-                            <w:lang w:val="es-MX"/>
-                          </w:rPr>
-                          <m:t>2</m:t>
-                        </m:r>
-                      </m:sup>
-                    </m:sSup>
-                    <m:r>
-                      <w:rPr>
-                        <w:rFonts w:ascii="Cambria Math" w:hAnsi="Cambria Math" w:cs="Times New Roman"/>
-                        <w:sz w:val="18"/>
-                        <w:lang w:val="es-MX"/>
-                      </w:rPr>
-                      <m:t>+</m:t>
-                    </m:r>
-                    <m:r>
-                      <w:rPr>
-                        <w:rFonts w:ascii="Cambria Math" w:hAnsi="Cambria Math" w:cs="Times New Roman"/>
-                        <w:sz w:val="18"/>
-                        <w:lang w:val="es-MX"/>
-                      </w:rPr>
-                      <m:t>n</m:t>
-                    </m:r>
-                  </m:e>
-                </m:d>
               </m:oMath>
             </m:oMathPara>
           </w:p>
@@ -27573,10 +28095,10 @@
     <w:p>
       <w:pPr>
         <w:pStyle w:val="NoSpacing"/>
-        <w:spacing w:after="120"/>
         <w:jc w:val="both"/>
         <w:rPr>
           <w:rFonts w:ascii="Cambria" w:hAnsi="Cambria" w:cs="Times New Roman"/>
+          <w:i/>
           <w:sz w:val="18"/>
           <w:lang w:val="es-MX"/>
         </w:rPr>
@@ -27637,13 +28159,13 @@
       </w:tblPr>
       <w:tblGrid>
         <w:gridCol w:w="727"/>
-        <w:gridCol w:w="2501"/>
-        <w:gridCol w:w="1801"/>
+        <w:gridCol w:w="2783"/>
+        <w:gridCol w:w="1519"/>
       </w:tblGrid>
       <w:tr>
         <w:tc>
           <w:tcPr>
-            <w:tcW w:w="722" w:type="pct"/>
+            <w:tcW w:w="723" w:type="pct"/>
           </w:tcPr>
           <w:p>
             <w:pPr>
@@ -27669,7 +28191,7 @@
         </w:tc>
         <w:tc>
           <w:tcPr>
-            <w:tcW w:w="2487" w:type="pct"/>
+            <w:tcW w:w="2767" w:type="pct"/>
           </w:tcPr>
           <w:p>
             <w:pPr>
@@ -27695,7 +28217,7 @@
         </w:tc>
         <w:tc>
           <w:tcPr>
-            <w:tcW w:w="1792" w:type="pct"/>
+            <w:tcW w:w="1510" w:type="pct"/>
           </w:tcPr>
           <w:p>
             <w:pPr>
@@ -27723,7 +28245,7 @@
       <w:tr>
         <w:tc>
           <w:tcPr>
-            <w:tcW w:w="722" w:type="pct"/>
+            <w:tcW w:w="723" w:type="pct"/>
             <w:shd w:val="clear" w:color="auto" w:fill="auto"/>
           </w:tcPr>
           <w:p>
@@ -27748,7 +28270,7 @@
         </w:tc>
         <w:tc>
           <w:tcPr>
-            <w:tcW w:w="2487" w:type="pct"/>
+            <w:tcW w:w="2767" w:type="pct"/>
             <w:shd w:val="clear" w:color="auto" w:fill="auto"/>
           </w:tcPr>
           <w:p>
@@ -27772,7 +28294,7 @@
         </w:tc>
         <w:tc>
           <w:tcPr>
-            <w:tcW w:w="1792" w:type="pct"/>
+            <w:tcW w:w="1510" w:type="pct"/>
             <w:shd w:val="clear" w:color="auto" w:fill="auto"/>
           </w:tcPr>
           <w:p>
@@ -27804,7 +28326,7 @@
       <w:tr>
         <w:tc>
           <w:tcPr>
-            <w:tcW w:w="722" w:type="pct"/>
+            <w:tcW w:w="723" w:type="pct"/>
             <w:shd w:val="clear" w:color="auto" w:fill="auto"/>
           </w:tcPr>
           <w:p>
@@ -27829,7 +28351,7 @@
         </w:tc>
         <w:tc>
           <w:tcPr>
-            <w:tcW w:w="2487" w:type="pct"/>
+            <w:tcW w:w="2767" w:type="pct"/>
             <w:shd w:val="clear" w:color="auto" w:fill="auto"/>
           </w:tcPr>
           <w:p>
@@ -27901,7 +28423,7 @@
         </w:tc>
         <w:tc>
           <w:tcPr>
-            <w:tcW w:w="1792" w:type="pct"/>
+            <w:tcW w:w="1510" w:type="pct"/>
             <w:shd w:val="clear" w:color="auto" w:fill="auto"/>
           </w:tcPr>
           <w:p>
@@ -27932,7 +28454,7 @@
       <w:tr>
         <w:tc>
           <w:tcPr>
-            <w:tcW w:w="722" w:type="pct"/>
+            <w:tcW w:w="723" w:type="pct"/>
             <w:shd w:val="clear" w:color="auto" w:fill="auto"/>
           </w:tcPr>
           <w:p>
@@ -27957,7 +28479,7 @@
         </w:tc>
         <w:tc>
           <w:tcPr>
-            <w:tcW w:w="2487" w:type="pct"/>
+            <w:tcW w:w="2767" w:type="pct"/>
             <w:shd w:val="clear" w:color="auto" w:fill="auto"/>
           </w:tcPr>
           <w:p>
@@ -27981,7 +28503,7 @@
         </w:tc>
         <w:tc>
           <w:tcPr>
-            <w:tcW w:w="1792" w:type="pct"/>
+            <w:tcW w:w="1510" w:type="pct"/>
             <w:shd w:val="clear" w:color="auto" w:fill="auto"/>
           </w:tcPr>
           <w:p>
@@ -28043,7 +28565,7 @@
       <w:tr>
         <w:tc>
           <w:tcPr>
-            <w:tcW w:w="722" w:type="pct"/>
+            <w:tcW w:w="723" w:type="pct"/>
             <w:shd w:val="clear" w:color="auto" w:fill="auto"/>
           </w:tcPr>
           <w:p>
@@ -28068,7 +28590,7 @@
         </w:tc>
         <w:tc>
           <w:tcPr>
-            <w:tcW w:w="2487" w:type="pct"/>
+            <w:tcW w:w="2767" w:type="pct"/>
             <w:shd w:val="clear" w:color="auto" w:fill="auto"/>
           </w:tcPr>
           <w:p>
@@ -28092,7 +28614,7 @@
         </w:tc>
         <w:tc>
           <w:tcPr>
-            <w:tcW w:w="1792" w:type="pct"/>
+            <w:tcW w:w="1510" w:type="pct"/>
             <w:shd w:val="clear" w:color="auto" w:fill="auto"/>
           </w:tcPr>
           <w:p>
@@ -28124,7 +28646,7 @@
       <w:tr>
         <w:tc>
           <w:tcPr>
-            <w:tcW w:w="722" w:type="pct"/>
+            <w:tcW w:w="723" w:type="pct"/>
             <w:shd w:val="clear" w:color="auto" w:fill="auto"/>
           </w:tcPr>
           <w:p>
@@ -28149,7 +28671,7 @@
         </w:tc>
         <w:tc>
           <w:tcPr>
-            <w:tcW w:w="2487" w:type="pct"/>
+            <w:tcW w:w="2767" w:type="pct"/>
             <w:shd w:val="clear" w:color="auto" w:fill="auto"/>
           </w:tcPr>
           <w:p>
@@ -28173,7 +28695,7 @@
         </w:tc>
         <w:tc>
           <w:tcPr>
-            <w:tcW w:w="1792" w:type="pct"/>
+            <w:tcW w:w="1510" w:type="pct"/>
             <w:shd w:val="clear" w:color="auto" w:fill="auto"/>
           </w:tcPr>
           <w:p>
@@ -28206,10 +28728,10 @@
     <w:p>
       <w:pPr>
         <w:pStyle w:val="NoSpacing"/>
-        <w:spacing w:after="120"/>
-        <w:jc w:val="both"/>
+        <w:jc w:val="center"/>
         <w:rPr>
           <w:rFonts w:ascii="Cambria" w:hAnsi="Cambria" w:cs="Times New Roman"/>
+          <w:i/>
           <w:sz w:val="18"/>
           <w:lang w:val="es-MX"/>
         </w:rPr>
@@ -28486,16 +29008,7 @@
                 <w:sz w:val="18"/>
                 <w:lang w:val="es-MX"/>
               </w:rPr>
-              <w:t xml:space="preserve">Revisar si está dentro de </w:t>
-            </w:r>
-            <w:r>
-              <w:rPr>
-                <w:rFonts w:ascii="Cambria" w:hAnsi="Cambria" w:cs="Times New Roman"/>
-                <w:sz w:val="18"/>
-                <w:lang w:val="es-MX"/>
-              </w:rPr>
-              <w:lastRenderedPageBreak/>
-              <w:t>los límites del contenedor. Si lo cumple ir al paso siguiente, de lo contrario ir al paso 4.</w:t>
+              <w:t>Revisar si está dentro de los límites del contenedor. Si lo cumple ir al paso siguiente, de lo contrario ir al paso 4.</w:t>
             </w:r>
           </w:p>
         </w:tc>
@@ -28568,6 +29081,7 @@
                 <w:sz w:val="18"/>
                 <w:lang w:val="es-MX"/>
               </w:rPr>
+              <w:lastRenderedPageBreak/>
               <w:t>3</w:t>
             </w:r>
           </w:p>
@@ -28758,10 +29272,10 @@
     <w:p>
       <w:pPr>
         <w:pStyle w:val="NoSpacing"/>
-        <w:spacing w:after="120"/>
-        <w:jc w:val="both"/>
+        <w:jc w:val="center"/>
         <w:rPr>
           <w:rFonts w:ascii="Cambria" w:hAnsi="Cambria" w:cs="Times New Roman"/>
+          <w:i/>
           <w:sz w:val="18"/>
           <w:lang w:val="es-MX"/>
         </w:rPr>
@@ -28841,13 +29355,13 @@
       </w:tblPr>
       <w:tblGrid>
         <w:gridCol w:w="727"/>
-        <w:gridCol w:w="2502"/>
-        <w:gridCol w:w="1800"/>
+        <w:gridCol w:w="2642"/>
+        <w:gridCol w:w="1660"/>
       </w:tblGrid>
       <w:tr>
         <w:tc>
           <w:tcPr>
-            <w:tcW w:w="722" w:type="pct"/>
+            <w:tcW w:w="723" w:type="pct"/>
           </w:tcPr>
           <w:p>
             <w:pPr>
@@ -28873,7 +29387,7 @@
         </w:tc>
         <w:tc>
           <w:tcPr>
-            <w:tcW w:w="2488" w:type="pct"/>
+            <w:tcW w:w="2627" w:type="pct"/>
           </w:tcPr>
           <w:p>
             <w:pPr>
@@ -28899,7 +29413,7 @@
         </w:tc>
         <w:tc>
           <w:tcPr>
-            <w:tcW w:w="1791" w:type="pct"/>
+            <w:tcW w:w="1650" w:type="pct"/>
           </w:tcPr>
           <w:p>
             <w:pPr>
@@ -28927,7 +29441,7 @@
       <w:tr>
         <w:tc>
           <w:tcPr>
-            <w:tcW w:w="722" w:type="pct"/>
+            <w:tcW w:w="723" w:type="pct"/>
             <w:shd w:val="clear" w:color="auto" w:fill="auto"/>
           </w:tcPr>
           <w:p>
@@ -28952,7 +29466,7 @@
         </w:tc>
         <w:tc>
           <w:tcPr>
-            <w:tcW w:w="2488" w:type="pct"/>
+            <w:tcW w:w="2627" w:type="pct"/>
             <w:shd w:val="clear" w:color="auto" w:fill="auto"/>
           </w:tcPr>
           <w:p>
@@ -28992,7 +29506,7 @@
         </w:tc>
         <w:tc>
           <w:tcPr>
-            <w:tcW w:w="1791" w:type="pct"/>
+            <w:tcW w:w="1650" w:type="pct"/>
             <w:shd w:val="clear" w:color="auto" w:fill="auto"/>
           </w:tcPr>
           <w:p>
@@ -29022,7 +29536,7 @@
       <w:tr>
         <w:tc>
           <w:tcPr>
-            <w:tcW w:w="722" w:type="pct"/>
+            <w:tcW w:w="723" w:type="pct"/>
             <w:shd w:val="clear" w:color="auto" w:fill="auto"/>
           </w:tcPr>
           <w:p>
@@ -29047,7 +29561,7 @@
         </w:tc>
         <w:tc>
           <w:tcPr>
-            <w:tcW w:w="2488" w:type="pct"/>
+            <w:tcW w:w="2627" w:type="pct"/>
             <w:shd w:val="clear" w:color="auto" w:fill="auto"/>
           </w:tcPr>
           <w:p>
@@ -29071,7 +29585,7 @@
         </w:tc>
         <w:tc>
           <w:tcPr>
-            <w:tcW w:w="1791" w:type="pct"/>
+            <w:tcW w:w="1650" w:type="pct"/>
             <w:shd w:val="clear" w:color="auto" w:fill="auto"/>
           </w:tcPr>
           <w:p>
@@ -29142,7 +29656,7 @@
       <w:tr>
         <w:tc>
           <w:tcPr>
-            <w:tcW w:w="722" w:type="pct"/>
+            <w:tcW w:w="723" w:type="pct"/>
             <w:shd w:val="clear" w:color="auto" w:fill="auto"/>
           </w:tcPr>
           <w:p>
@@ -29169,7 +29683,7 @@
         </w:tc>
         <w:tc>
           <w:tcPr>
-            <w:tcW w:w="4278" w:type="pct"/>
+            <w:tcW w:w="4277" w:type="pct"/>
             <w:gridSpan w:val="2"/>
             <w:shd w:val="clear" w:color="auto" w:fill="auto"/>
           </w:tcPr>
@@ -29281,7 +29795,7 @@
       <w:tr>
         <w:tc>
           <w:tcPr>
-            <w:tcW w:w="722" w:type="pct"/>
+            <w:tcW w:w="723" w:type="pct"/>
             <w:shd w:val="clear" w:color="auto" w:fill="auto"/>
           </w:tcPr>
           <w:p>
@@ -29306,7 +29820,7 @@
         </w:tc>
         <w:tc>
           <w:tcPr>
-            <w:tcW w:w="2488" w:type="pct"/>
+            <w:tcW w:w="2627" w:type="pct"/>
             <w:shd w:val="clear" w:color="auto" w:fill="auto"/>
           </w:tcPr>
           <w:p>
@@ -29330,7 +29844,7 @@
         </w:tc>
         <w:tc>
           <w:tcPr>
-            <w:tcW w:w="1791" w:type="pct"/>
+            <w:tcW w:w="1650" w:type="pct"/>
             <w:shd w:val="clear" w:color="auto" w:fill="auto"/>
           </w:tcPr>
           <w:p>
@@ -29380,7 +29894,7 @@
       <w:tr>
         <w:tc>
           <w:tcPr>
-            <w:tcW w:w="722" w:type="pct"/>
+            <w:tcW w:w="723" w:type="pct"/>
             <w:shd w:val="clear" w:color="auto" w:fill="auto"/>
           </w:tcPr>
           <w:p>
@@ -29405,7 +29919,7 @@
         </w:tc>
         <w:tc>
           <w:tcPr>
-            <w:tcW w:w="2488" w:type="pct"/>
+            <w:tcW w:w="2627" w:type="pct"/>
             <w:shd w:val="clear" w:color="auto" w:fill="auto"/>
           </w:tcPr>
           <w:p>
@@ -29437,7 +29951,7 @@
         </w:tc>
         <w:tc>
           <w:tcPr>
-            <w:tcW w:w="1791" w:type="pct"/>
+            <w:tcW w:w="1650" w:type="pct"/>
             <w:shd w:val="clear" w:color="auto" w:fill="auto"/>
           </w:tcPr>
           <w:p>
@@ -29499,7 +30013,7 @@
       <w:tr>
         <w:tc>
           <w:tcPr>
-            <w:tcW w:w="722" w:type="pct"/>
+            <w:tcW w:w="723" w:type="pct"/>
             <w:shd w:val="clear" w:color="auto" w:fill="auto"/>
           </w:tcPr>
           <w:p>
@@ -29524,7 +30038,7 @@
         </w:tc>
         <w:tc>
           <w:tcPr>
-            <w:tcW w:w="2488" w:type="pct"/>
+            <w:tcW w:w="2627" w:type="pct"/>
             <w:shd w:val="clear" w:color="auto" w:fill="auto"/>
           </w:tcPr>
           <w:p>
@@ -29564,7 +30078,7 @@
         </w:tc>
         <w:tc>
           <w:tcPr>
-            <w:tcW w:w="1791" w:type="pct"/>
+            <w:tcW w:w="1650" w:type="pct"/>
             <w:shd w:val="clear" w:color="auto" w:fill="auto"/>
           </w:tcPr>
           <w:p>
@@ -29591,7 +30105,7 @@
       <w:tr>
         <w:tc>
           <w:tcPr>
-            <w:tcW w:w="722" w:type="pct"/>
+            <w:tcW w:w="723" w:type="pct"/>
             <w:shd w:val="clear" w:color="auto" w:fill="auto"/>
           </w:tcPr>
           <w:p>
@@ -29616,7 +30130,7 @@
         </w:tc>
         <w:tc>
           <w:tcPr>
-            <w:tcW w:w="2488" w:type="pct"/>
+            <w:tcW w:w="2627" w:type="pct"/>
             <w:shd w:val="clear" w:color="auto" w:fill="auto"/>
           </w:tcPr>
           <w:p>
@@ -29640,7 +30154,7 @@
         </w:tc>
         <w:tc>
           <w:tcPr>
-            <w:tcW w:w="1791" w:type="pct"/>
+            <w:tcW w:w="1650" w:type="pct"/>
             <w:shd w:val="clear" w:color="auto" w:fill="auto"/>
           </w:tcPr>
           <w:p>
@@ -29671,7 +30185,7 @@
       <w:tr>
         <w:tc>
           <w:tcPr>
-            <w:tcW w:w="722" w:type="pct"/>
+            <w:tcW w:w="723" w:type="pct"/>
             <w:shd w:val="clear" w:color="auto" w:fill="auto"/>
           </w:tcPr>
           <w:p>
@@ -29696,7 +30210,7 @@
         </w:tc>
         <w:tc>
           <w:tcPr>
-            <w:tcW w:w="2488" w:type="pct"/>
+            <w:tcW w:w="2627" w:type="pct"/>
             <w:shd w:val="clear" w:color="auto" w:fill="auto"/>
           </w:tcPr>
           <w:p>
@@ -29720,7 +30234,7 @@
         </w:tc>
         <w:tc>
           <w:tcPr>
-            <w:tcW w:w="1791" w:type="pct"/>
+            <w:tcW w:w="1650" w:type="pct"/>
             <w:shd w:val="clear" w:color="auto" w:fill="auto"/>
           </w:tcPr>
           <w:p>
@@ -29751,7 +30265,7 @@
       <w:tr>
         <w:tc>
           <w:tcPr>
-            <w:tcW w:w="722" w:type="pct"/>
+            <w:tcW w:w="723" w:type="pct"/>
             <w:shd w:val="clear" w:color="auto" w:fill="auto"/>
           </w:tcPr>
           <w:p>
@@ -29776,7 +30290,7 @@
         </w:tc>
         <w:tc>
           <w:tcPr>
-            <w:tcW w:w="2488" w:type="pct"/>
+            <w:tcW w:w="2627" w:type="pct"/>
             <w:shd w:val="clear" w:color="auto" w:fill="auto"/>
           </w:tcPr>
           <w:p>
@@ -29800,7 +30314,7 @@
         </w:tc>
         <w:tc>
           <w:tcPr>
-            <w:tcW w:w="1791" w:type="pct"/>
+            <w:tcW w:w="1650" w:type="pct"/>
             <w:shd w:val="clear" w:color="auto" w:fill="auto"/>
           </w:tcPr>
           <w:p>
@@ -29831,7 +30345,7 @@
       <w:tr>
         <w:tc>
           <w:tcPr>
-            <w:tcW w:w="722" w:type="pct"/>
+            <w:tcW w:w="723" w:type="pct"/>
             <w:shd w:val="clear" w:color="auto" w:fill="auto"/>
           </w:tcPr>
           <w:p>
@@ -29856,7 +30370,7 @@
         </w:tc>
         <w:tc>
           <w:tcPr>
-            <w:tcW w:w="2488" w:type="pct"/>
+            <w:tcW w:w="2627" w:type="pct"/>
             <w:shd w:val="clear" w:color="auto" w:fill="auto"/>
           </w:tcPr>
           <w:p>
@@ -29874,7 +30388,7 @@
                 <w:sz w:val="18"/>
                 <w:lang w:val="es-MX"/>
               </w:rPr>
-              <w:t xml:space="preserve">No fue posible encontrar piezas que cumplieran con el </w:t>
+              <w:t>No fue posible encontrar piezas que cumplieran con el desperdicio establecido.</w:t>
             </w:r>
             <w:r>
               <w:rPr>
@@ -29882,8 +30396,7 @@
                 <w:sz w:val="18"/>
                 <w:lang w:val="es-MX"/>
               </w:rPr>
-              <w:lastRenderedPageBreak/>
-              <w:t>desperdicio establecido.</w:t>
+              <w:t xml:space="preserve"> Se aumenta el máximo desperdicio</w:t>
             </w:r>
             <w:r>
               <w:rPr>
@@ -29891,7 +30404,7 @@
                 <w:sz w:val="18"/>
                 <w:lang w:val="es-MX"/>
               </w:rPr>
-              <w:t xml:space="preserve"> Se aumenta el máximo desperdicio</w:t>
+              <w:t xml:space="preserve"> </w:t>
             </w:r>
             <w:r>
               <w:rPr>
@@ -29899,7 +30412,7 @@
                 <w:sz w:val="18"/>
                 <w:lang w:val="es-MX"/>
               </w:rPr>
-              <w:t xml:space="preserve"> </w:t>
+              <w:t xml:space="preserve">permitido. </w:t>
             </w:r>
             <w:r>
               <w:rPr>
@@ -29907,7 +30420,7 @@
                 <w:sz w:val="18"/>
                 <w:lang w:val="es-MX"/>
               </w:rPr>
-              <w:t xml:space="preserve">permitido. </w:t>
+              <w:t xml:space="preserve">Regresa al paso </w:t>
             </w:r>
             <w:r>
               <w:rPr>
@@ -29915,21 +30428,13 @@
                 <w:sz w:val="18"/>
                 <w:lang w:val="es-MX"/>
               </w:rPr>
-              <w:t xml:space="preserve">Regresa al paso </w:t>
-            </w:r>
-            <w:r>
-              <w:rPr>
-                <w:rFonts w:ascii="Cambria" w:hAnsi="Cambria" w:cs="Times New Roman"/>
-                <w:sz w:val="18"/>
-                <w:lang w:val="es-MX"/>
-              </w:rPr>
               <w:t>2.</w:t>
             </w:r>
           </w:p>
         </w:tc>
         <w:tc>
           <w:tcPr>
-            <w:tcW w:w="1791" w:type="pct"/>
+            <w:tcW w:w="1650" w:type="pct"/>
             <w:shd w:val="clear" w:color="auto" w:fill="auto"/>
           </w:tcPr>
           <w:p>
@@ -29950,7 +30455,6 @@
                     <w:sz w:val="18"/>
                     <w:lang w:val="es-MX"/>
                   </w:rPr>
-                  <w:lastRenderedPageBreak/>
                   <m:t>θ(1)</m:t>
                 </m:r>
               </m:oMath>
@@ -29989,6 +30493,7 @@
           <w:sz w:val="18"/>
           <w:lang w:val="es-MX"/>
         </w:rPr>
+        <w:lastRenderedPageBreak/>
         <w:t xml:space="preserve">La complejidad total que se obtiene es entonces: </w:t>
       </w:r>
       <m:oMath>
@@ -30084,23 +30589,7 @@
                     <w:sz w:val="18"/>
                     <w:lang w:val="es-MX"/>
                   </w:rPr>
-                  <m:t>+</m:t>
-                </m:r>
-                <m:r>
-                  <w:rPr>
-                    <w:rFonts w:ascii="Cambria Math" w:hAnsi="Cambria Math" w:cs="Times New Roman"/>
-                    <w:sz w:val="18"/>
-                    <w:lang w:val="es-MX"/>
-                  </w:rPr>
-                  <m:t>n+</m:t>
-                </m:r>
-                <m:r>
-                  <w:rPr>
-                    <w:rFonts w:ascii="Cambria Math" w:hAnsi="Cambria Math" w:cs="Times New Roman"/>
-                    <w:sz w:val="18"/>
-                    <w:lang w:val="es-MX"/>
-                  </w:rPr>
-                  <m:t>n</m:t>
+                  <m:t>+n+n</m:t>
                 </m:r>
               </m:e>
               <m:sup>
@@ -30309,6 +30798,7 @@
         </w:rPr>
         <w:t xml:space="preserve">es </w:t>
       </w:r>
+      <w:proofErr w:type="spellStart"/>
       <w:r>
         <w:rPr>
           <w:rFonts w:ascii="Cambria" w:eastAsiaTheme="minorEastAsia" w:hAnsi="Cambria" w:cs="Times New Roman"/>
@@ -30317,6 +30807,7 @@
         </w:rPr>
         <w:t>polinomial</w:t>
       </w:r>
+      <w:proofErr w:type="spellEnd"/>
       <w:r>
         <w:rPr>
           <w:rFonts w:ascii="Cambria" w:eastAsiaTheme="minorEastAsia" w:hAnsi="Cambria" w:cs="Times New Roman"/>
@@ -30360,7 +30851,25 @@
           <w:sz w:val="18"/>
           <w:lang w:val="es-MX"/>
         </w:rPr>
-        <w:t xml:space="preserve">da por añadir la lógica de la hiperheurística, ya que esta tiene un costo adicional </w:t>
+        <w:t xml:space="preserve">da por añadir la lógica de la </w:t>
+      </w:r>
+      <w:proofErr w:type="spellStart"/>
+      <w:r>
+        <w:rPr>
+          <w:rFonts w:ascii="Cambria" w:eastAsiaTheme="minorEastAsia" w:hAnsi="Cambria" w:cs="Times New Roman"/>
+          <w:sz w:val="18"/>
+          <w:lang w:val="es-MX"/>
+        </w:rPr>
+        <w:t>hiperheurística</w:t>
+      </w:r>
+      <w:proofErr w:type="spellEnd"/>
+      <w:r>
+        <w:rPr>
+          <w:rFonts w:ascii="Cambria" w:eastAsiaTheme="minorEastAsia" w:hAnsi="Cambria" w:cs="Times New Roman"/>
+          <w:sz w:val="18"/>
+          <w:lang w:val="es-MX"/>
+        </w:rPr>
+        <w:t xml:space="preserve">, ya que esta tiene un costo adicional </w:t>
       </w:r>
       <m:oMath>
         <m:r>
@@ -30394,7 +30903,25 @@
           <w:sz w:val="18"/>
           <w:lang w:val="es-MX"/>
         </w:rPr>
-        <w:t xml:space="preserve"> 3.5, se explica el funcionamiento de la hiperheurística generada.</w:t>
+        <w:t xml:space="preserve"> 3.5, se explica el funcionamiento de la </w:t>
+      </w:r>
+      <w:proofErr w:type="spellStart"/>
+      <w:r>
+        <w:rPr>
+          <w:rFonts w:ascii="Cambria" w:eastAsiaTheme="minorEastAsia" w:hAnsi="Cambria" w:cs="Times New Roman"/>
+          <w:sz w:val="18"/>
+          <w:lang w:val="es-MX"/>
+        </w:rPr>
+        <w:t>hiperheurística</w:t>
+      </w:r>
+      <w:proofErr w:type="spellEnd"/>
+      <w:r>
+        <w:rPr>
+          <w:rFonts w:ascii="Cambria" w:eastAsiaTheme="minorEastAsia" w:hAnsi="Cambria" w:cs="Times New Roman"/>
+          <w:sz w:val="18"/>
+          <w:lang w:val="es-MX"/>
+        </w:rPr>
+        <w:t xml:space="preserve"> generada.</w:t>
       </w:r>
     </w:p>
     <w:p>
@@ -30489,17 +31016,7 @@
           <w:sz w:val="18"/>
           <w:lang w:val="es-MX"/>
         </w:rPr>
-        <w:t>, dado que el peor caso no se presenta tan fre</w:t>
-      </w:r>
-      <w:bookmarkStart w:id="0" w:name="_GoBack"/>
-      <w:bookmarkEnd w:id="0"/>
-      <w:r>
-        <w:rPr>
-          <w:rFonts w:ascii="Cambria" w:eastAsiaTheme="minorEastAsia" w:hAnsi="Cambria" w:cs="Times New Roman"/>
-          <w:sz w:val="18"/>
-          <w:lang w:val="es-MX"/>
-        </w:rPr>
-        <w:t>cuentemente</w:t>
+        <w:t>, dado que el peor caso no se presenta tan frecuentemente</w:t>
       </w:r>
       <w:r>
         <w:rPr>
@@ -30984,8 +31501,19 @@
           <w:sz w:val="18"/>
           <w:lang w:val="es-MX"/>
         </w:rPr>
-        <w:t xml:space="preserve"> de una hiperheurística</w:t>
-      </w:r>
+        <w:t xml:space="preserve"> de una </w:t>
+      </w:r>
+      <w:proofErr w:type="spellStart"/>
+      <w:r>
+        <w:rPr>
+          <w:rFonts w:ascii="Lucida Sans" w:eastAsiaTheme="minorEastAsia" w:hAnsi="Lucida Sans" w:cs="Times New Roman"/>
+          <w:b/>
+          <w:sz w:val="18"/>
+          <w:lang w:val="es-MX"/>
+        </w:rPr>
+        <w:t>hiperheurística</w:t>
+      </w:r>
+      <w:proofErr w:type="spellEnd"/>
     </w:p>
     <w:p>
       <w:pPr>
@@ -31585,13 +32113,23 @@
           <w:lang w:val="es-MX"/>
         </w:rPr>
       </w:pPr>
+      <w:proofErr w:type="spellStart"/>
       <w:r>
         <w:rPr>
           <w:rFonts w:asciiTheme="majorHAnsi" w:hAnsiTheme="majorHAnsi"/>
           <w:sz w:val="18"/>
           <w:lang w:val="es-MX"/>
         </w:rPr>
-        <w:t>Cant. Piezas. Es la cantidad de piezas en la instancia.</w:t>
+        <w:t>Cant</w:t>
+      </w:r>
+      <w:proofErr w:type="spellEnd"/>
+      <w:r>
+        <w:rPr>
+          <w:rFonts w:asciiTheme="majorHAnsi" w:hAnsiTheme="majorHAnsi"/>
+          <w:sz w:val="18"/>
+          <w:lang w:val="es-MX"/>
+        </w:rPr>
+        <w:t>. Piezas. Es la cantidad de piezas en la instancia.</w:t>
       </w:r>
     </w:p>
     <w:p>
@@ -31615,24 +32153,7 @@
           <w:sz w:val="18"/>
           <w:lang w:val="es-MX"/>
         </w:rPr>
-        <w:lastRenderedPageBreak/>
-        <w:t>OPC. Es la “</w:t>
-      </w:r>
-      <w:r>
-        <w:rPr>
-          <w:rFonts w:asciiTheme="majorHAnsi" w:hAnsiTheme="majorHAnsi"/>
-          <w:sz w:val="18"/>
-          <w:lang w:val="es-MX"/>
-        </w:rPr>
-        <w:t>Ocupa</w:t>
-      </w:r>
-      <w:r>
-        <w:rPr>
-          <w:rFonts w:asciiTheme="majorHAnsi" w:hAnsiTheme="majorHAnsi"/>
-          <w:sz w:val="18"/>
-          <w:lang w:val="es-MX"/>
-        </w:rPr>
-        <w:t>ción promedio por pieza en contenedor”, indica una proporción promedio de las piezas en el contenedor.</w:t>
+        <w:t>OPC. Es la “Ocupación promedio por pieza en contenedor”, indica una proporción promedio de las piezas en el contenedor.</w:t>
       </w:r>
     </w:p>
     <w:p>
@@ -31762,6 +32283,7 @@
           <w:sz w:val="18"/>
           <w:lang w:val="es-MX"/>
         </w:rPr>
+        <w:lastRenderedPageBreak/>
         <w:t>Donde AP es la suma del área total de las piezas de la instancia, y CA es el área del contenedor.</w:t>
       </w:r>
     </w:p>
@@ -33822,6 +34344,7 @@
                 <w:lang w:val="es-MX"/>
               </w:rPr>
             </w:pPr>
+            <w:proofErr w:type="spellStart"/>
             <w:r>
               <w:rPr>
                 <w:rFonts w:ascii="Cambria" w:eastAsia="Times New Roman" w:hAnsi="Cambria" w:cs="Times New Roman"/>
@@ -33830,7 +34353,18 @@
                 <w:szCs w:val="16"/>
                 <w:lang w:val="es-MX"/>
               </w:rPr>
-              <w:t>Cant.</w:t>
+              <w:t>Cant</w:t>
+            </w:r>
+            <w:proofErr w:type="spellEnd"/>
+            <w:r>
+              <w:rPr>
+                <w:rFonts w:ascii="Cambria" w:eastAsia="Times New Roman" w:hAnsi="Cambria" w:cs="Times New Roman"/>
+                <w:color w:val="000000"/>
+                <w:sz w:val="16"/>
+                <w:szCs w:val="16"/>
+                <w:lang w:val="es-MX"/>
+              </w:rPr>
+              <w:t>.</w:t>
             </w:r>
           </w:p>
           <w:p>
@@ -34252,6 +34786,7 @@
                 <w:lang w:val="es-MX"/>
               </w:rPr>
             </w:pPr>
+            <w:proofErr w:type="spellStart"/>
             <w:r>
               <w:rPr>
                 <w:rFonts w:ascii="Cambria" w:eastAsia="Times New Roman" w:hAnsi="Cambria" w:cs="Times New Roman"/>
@@ -34260,13 +34795,10 @@
                 <w:szCs w:val="16"/>
                 <w:lang w:val="es-MX"/>
               </w:rPr>
-              <w:t>Cant.</w:t>
-            </w:r>
-          </w:p>
-          <w:p>
-            <w:pPr>
-              <w:spacing w:after="0"/>
-              <w:jc w:val="center"/>
+              <w:t>Cant</w:t>
+            </w:r>
+            <w:proofErr w:type="spellEnd"/>
+            <w:r>
               <w:rPr>
                 <w:rFonts w:ascii="Cambria" w:eastAsia="Times New Roman" w:hAnsi="Cambria" w:cs="Times New Roman"/>
                 <w:color w:val="000000"/>
@@ -34274,8 +34806,13 @@
                 <w:szCs w:val="16"/>
                 <w:lang w:val="es-MX"/>
               </w:rPr>
-            </w:pPr>
-            <w:r>
+              <w:t>.</w:t>
+            </w:r>
+          </w:p>
+          <w:p>
+            <w:pPr>
+              <w:spacing w:after="0"/>
+              <w:jc w:val="center"/>
               <w:rPr>
                 <w:rFonts w:ascii="Cambria" w:eastAsia="Times New Roman" w:hAnsi="Cambria" w:cs="Times New Roman"/>
                 <w:color w:val="000000"/>
@@ -34283,7 +34820,28 @@
                 <w:szCs w:val="16"/>
                 <w:lang w:val="es-MX"/>
               </w:rPr>
-              <w:t>Conts.</w:t>
+            </w:pPr>
+            <w:proofErr w:type="spellStart"/>
+            <w:r>
+              <w:rPr>
+                <w:rFonts w:ascii="Cambria" w:eastAsia="Times New Roman" w:hAnsi="Cambria" w:cs="Times New Roman"/>
+                <w:color w:val="000000"/>
+                <w:sz w:val="16"/>
+                <w:szCs w:val="16"/>
+                <w:lang w:val="es-MX"/>
+              </w:rPr>
+              <w:t>Conts</w:t>
+            </w:r>
+            <w:proofErr w:type="spellEnd"/>
+            <w:r>
+              <w:rPr>
+                <w:rFonts w:ascii="Cambria" w:eastAsia="Times New Roman" w:hAnsi="Cambria" w:cs="Times New Roman"/>
+                <w:color w:val="000000"/>
+                <w:sz w:val="16"/>
+                <w:szCs w:val="16"/>
+                <w:lang w:val="es-MX"/>
+              </w:rPr>
+              <w:t>.</w:t>
             </w:r>
           </w:p>
         </w:tc>
@@ -34349,6 +34907,7 @@
                 <w:lang w:val="es-MX"/>
               </w:rPr>
             </w:pPr>
+            <w:proofErr w:type="spellStart"/>
             <w:r>
               <w:rPr>
                 <w:rFonts w:ascii="Cambria" w:eastAsia="Times New Roman" w:hAnsi="Cambria" w:cs="Times New Roman"/>
@@ -34357,13 +34916,10 @@
                 <w:szCs w:val="16"/>
                 <w:lang w:val="es-MX"/>
               </w:rPr>
-              <w:t>Cant.</w:t>
-            </w:r>
-          </w:p>
-          <w:p>
-            <w:pPr>
-              <w:spacing w:after="0"/>
-              <w:jc w:val="center"/>
+              <w:t>Cant</w:t>
+            </w:r>
+            <w:proofErr w:type="spellEnd"/>
+            <w:r>
               <w:rPr>
                 <w:rFonts w:ascii="Cambria" w:eastAsia="Times New Roman" w:hAnsi="Cambria" w:cs="Times New Roman"/>
                 <w:color w:val="000000"/>
@@ -34371,8 +34927,13 @@
                 <w:szCs w:val="16"/>
                 <w:lang w:val="es-MX"/>
               </w:rPr>
-            </w:pPr>
-            <w:r>
+              <w:t>.</w:t>
+            </w:r>
+          </w:p>
+          <w:p>
+            <w:pPr>
+              <w:spacing w:after="0"/>
+              <w:jc w:val="center"/>
               <w:rPr>
                 <w:rFonts w:ascii="Cambria" w:eastAsia="Times New Roman" w:hAnsi="Cambria" w:cs="Times New Roman"/>
                 <w:color w:val="000000"/>
@@ -34380,7 +34941,28 @@
                 <w:szCs w:val="16"/>
                 <w:lang w:val="es-MX"/>
               </w:rPr>
-              <w:t>Conts.</w:t>
+            </w:pPr>
+            <w:proofErr w:type="spellStart"/>
+            <w:r>
+              <w:rPr>
+                <w:rFonts w:ascii="Cambria" w:eastAsia="Times New Roman" w:hAnsi="Cambria" w:cs="Times New Roman"/>
+                <w:color w:val="000000"/>
+                <w:sz w:val="16"/>
+                <w:szCs w:val="16"/>
+                <w:lang w:val="es-MX"/>
+              </w:rPr>
+              <w:t>Conts</w:t>
+            </w:r>
+            <w:proofErr w:type="spellEnd"/>
+            <w:r>
+              <w:rPr>
+                <w:rFonts w:ascii="Cambria" w:eastAsia="Times New Roman" w:hAnsi="Cambria" w:cs="Times New Roman"/>
+                <w:color w:val="000000"/>
+                <w:sz w:val="16"/>
+                <w:szCs w:val="16"/>
+                <w:lang w:val="es-MX"/>
+              </w:rPr>
+              <w:t>.</w:t>
             </w:r>
           </w:p>
         </w:tc>
@@ -39421,7 +40003,6 @@
                 <w:szCs w:val="16"/>
                 <w:lang w:val="es-MX"/>
               </w:rPr>
-              <w:lastRenderedPageBreak/>
               <w:t>PF17</w:t>
             </w:r>
           </w:p>
@@ -40660,7 +41241,7 @@
           <w:sz w:val="18"/>
           <w:lang w:val="es-MX"/>
         </w:rPr>
-        <w:t>Los resultados de la tabla 3 permiten destacar en qué escenarios se comporta mejor una heurística que otra, esta información permitió definir una hiperheurística</w:t>
+        <w:t xml:space="preserve">Los resultados de la tabla 3 permiten destacar en qué escenarios se comporta mejor una heurística que otra, esta </w:t>
       </w:r>
       <w:r>
         <w:rPr>
@@ -40668,7 +41249,44 @@
           <w:sz w:val="18"/>
           <w:lang w:val="es-MX"/>
         </w:rPr>
-        <w:t xml:space="preserve"> de preselección para resolver las instancias, es decir la hiperheurística revisa las características de la instancia y determina que heurística es la más apropiada para resolverla.</w:t>
+        <w:lastRenderedPageBreak/>
+        <w:t xml:space="preserve">información permitió definir una </w:t>
+      </w:r>
+      <w:proofErr w:type="spellStart"/>
+      <w:r>
+        <w:rPr>
+          <w:rFonts w:asciiTheme="majorHAnsi" w:hAnsiTheme="majorHAnsi"/>
+          <w:sz w:val="18"/>
+          <w:lang w:val="es-MX"/>
+        </w:rPr>
+        <w:t>hiperheurística</w:t>
+      </w:r>
+      <w:proofErr w:type="spellEnd"/>
+      <w:r>
+        <w:rPr>
+          <w:rFonts w:asciiTheme="majorHAnsi" w:hAnsiTheme="majorHAnsi"/>
+          <w:sz w:val="18"/>
+          <w:lang w:val="es-MX"/>
+        </w:rPr>
+        <w:t xml:space="preserve"> de preselección para resolver las instancias, es decir la </w:t>
+      </w:r>
+      <w:proofErr w:type="spellStart"/>
+      <w:r>
+        <w:rPr>
+          <w:rFonts w:asciiTheme="majorHAnsi" w:hAnsiTheme="majorHAnsi"/>
+          <w:sz w:val="18"/>
+          <w:lang w:val="es-MX"/>
+        </w:rPr>
+        <w:t>hiperheurística</w:t>
+      </w:r>
+      <w:proofErr w:type="spellEnd"/>
+      <w:r>
+        <w:rPr>
+          <w:rFonts w:asciiTheme="majorHAnsi" w:hAnsiTheme="majorHAnsi"/>
+          <w:sz w:val="18"/>
+          <w:lang w:val="es-MX"/>
+        </w:rPr>
+        <w:t xml:space="preserve"> revisa las características de la instancia y determina que heurística es la más apropiada para resolverla.</w:t>
       </w:r>
     </w:p>
     <w:p>
@@ -40688,7 +41306,25 @@
           <w:sz w:val="18"/>
           <w:lang w:val="es-MX"/>
         </w:rPr>
-        <w:t>El proceso de selección que sigue la hiperheurística es el siguiente:</w:t>
+        <w:t xml:space="preserve">El proceso de selección que sigue la </w:t>
+      </w:r>
+      <w:proofErr w:type="spellStart"/>
+      <w:r>
+        <w:rPr>
+          <w:rFonts w:asciiTheme="majorHAnsi" w:hAnsiTheme="majorHAnsi"/>
+          <w:sz w:val="18"/>
+          <w:lang w:val="es-MX"/>
+        </w:rPr>
+        <w:t>hiperheurística</w:t>
+      </w:r>
+      <w:proofErr w:type="spellEnd"/>
+      <w:r>
+        <w:rPr>
+          <w:rFonts w:asciiTheme="majorHAnsi" w:hAnsiTheme="majorHAnsi"/>
+          <w:sz w:val="18"/>
+          <w:lang w:val="es-MX"/>
+        </w:rPr>
+        <w:t xml:space="preserve"> es el siguiente:</w:t>
       </w:r>
     </w:p>
     <w:p>
@@ -41409,7 +42045,25 @@
           <w:sz w:val="18"/>
           <w:lang w:val="es-MX"/>
         </w:rPr>
-        <w:t>La siguiente sección muestra los resultados obtenidos con la hiperheurística generada.</w:t>
+        <w:t xml:space="preserve">La siguiente sección muestra los resultados obtenidos con la </w:t>
+      </w:r>
+      <w:proofErr w:type="spellStart"/>
+      <w:r>
+        <w:rPr>
+          <w:rFonts w:asciiTheme="majorHAnsi" w:hAnsiTheme="majorHAnsi"/>
+          <w:sz w:val="18"/>
+          <w:lang w:val="es-MX"/>
+        </w:rPr>
+        <w:t>hiperheurística</w:t>
+      </w:r>
+      <w:proofErr w:type="spellEnd"/>
+      <w:r>
+        <w:rPr>
+          <w:rFonts w:asciiTheme="majorHAnsi" w:hAnsiTheme="majorHAnsi"/>
+          <w:sz w:val="18"/>
+          <w:lang w:val="es-MX"/>
+        </w:rPr>
+        <w:t xml:space="preserve"> generada.</w:t>
       </w:r>
     </w:p>
     <w:p>
@@ -41449,8 +42103,19 @@
           <w:sz w:val="18"/>
           <w:lang w:val="es-MX"/>
         </w:rPr>
-        <w:t>Resultados de la hiperheurística</w:t>
-      </w:r>
+        <w:t xml:space="preserve">Resultados de la </w:t>
+      </w:r>
+      <w:proofErr w:type="spellStart"/>
+      <w:r>
+        <w:rPr>
+          <w:rFonts w:ascii="Lucida Sans" w:eastAsiaTheme="minorEastAsia" w:hAnsi="Lucida Sans" w:cs="Times New Roman"/>
+          <w:b/>
+          <w:sz w:val="18"/>
+          <w:lang w:val="es-MX"/>
+        </w:rPr>
+        <w:t>hiperheurística</w:t>
+      </w:r>
+      <w:proofErr w:type="spellEnd"/>
     </w:p>
     <w:p>
       <w:pPr>
@@ -41485,14 +42150,32 @@
           <w:sz w:val="18"/>
           <w:lang w:val="es-MX"/>
         </w:rPr>
-        <w:t xml:space="preserve">muestra la heurística que seleccionó la hiperheurística para resolver cada instancia y permite compararla con la que era la mejor opción, </w:t>
-      </w:r>
+        <w:t xml:space="preserve">muestra la heurística que seleccionó la </w:t>
+      </w:r>
+      <w:proofErr w:type="spellStart"/>
       <w:r>
         <w:rPr>
           <w:rFonts w:asciiTheme="majorHAnsi" w:hAnsiTheme="majorHAnsi"/>
           <w:sz w:val="18"/>
           <w:lang w:val="es-MX"/>
         </w:rPr>
+        <w:t>hiperheurística</w:t>
+      </w:r>
+      <w:proofErr w:type="spellEnd"/>
+      <w:r>
+        <w:rPr>
+          <w:rFonts w:asciiTheme="majorHAnsi" w:hAnsiTheme="majorHAnsi"/>
+          <w:sz w:val="18"/>
+          <w:lang w:val="es-MX"/>
+        </w:rPr>
+        <w:t xml:space="preserve"> para resolver cada instancia y permite compararla con la que era la mejor opción, </w:t>
+      </w:r>
+      <w:r>
+        <w:rPr>
+          <w:rFonts w:asciiTheme="majorHAnsi" w:hAnsiTheme="majorHAnsi"/>
+          <w:sz w:val="18"/>
+          <w:lang w:val="es-MX"/>
+        </w:rPr>
         <w:t xml:space="preserve">la cual </w:t>
       </w:r>
       <w:r>
@@ -41517,7 +42200,25 @@
           <w:sz w:val="18"/>
           <w:lang w:val="es-MX"/>
         </w:rPr>
-        <w:t xml:space="preserve"> Como es posible observar, la hiperheurística seleccionó en todos los casos la heurística correcta, lo cual prueba su efectividad en los casos estudiados.</w:t>
+        <w:t xml:space="preserve"> Como es posible observar, la </w:t>
+      </w:r>
+      <w:proofErr w:type="spellStart"/>
+      <w:r>
+        <w:rPr>
+          <w:rFonts w:asciiTheme="majorHAnsi" w:hAnsiTheme="majorHAnsi"/>
+          <w:sz w:val="18"/>
+          <w:lang w:val="es-MX"/>
+        </w:rPr>
+        <w:t>hiperheurística</w:t>
+      </w:r>
+      <w:proofErr w:type="spellEnd"/>
+      <w:r>
+        <w:rPr>
+          <w:rFonts w:asciiTheme="majorHAnsi" w:hAnsiTheme="majorHAnsi"/>
+          <w:sz w:val="18"/>
+          <w:lang w:val="es-MX"/>
+        </w:rPr>
+        <w:t xml:space="preserve"> seleccionó en todos los casos la heurística correcta, lo cual prueba su efectividad en los casos estudiados.</w:t>
       </w:r>
     </w:p>
     <w:p>
@@ -41536,7 +42237,6 @@
           <w:color w:val="auto"/>
           <w:lang w:val="es-MX"/>
         </w:rPr>
-        <w:lastRenderedPageBreak/>
         <w:t xml:space="preserve">Tabla </w:t>
       </w:r>
       <w:r>
@@ -41580,8 +42280,17 @@
           <w:color w:val="auto"/>
           <w:lang w:val="es-MX"/>
         </w:rPr>
-        <w:t>. Resultados de Hiperheurística</w:t>
-      </w:r>
+        <w:t xml:space="preserve">. Resultados de </w:t>
+      </w:r>
+      <w:proofErr w:type="spellStart"/>
+      <w:r>
+        <w:rPr>
+          <w:color w:val="auto"/>
+          <w:lang w:val="es-MX"/>
+        </w:rPr>
+        <w:t>Hiperheurística</w:t>
+      </w:r>
+      <w:proofErr w:type="spellEnd"/>
     </w:p>
     <w:tbl>
       <w:tblPr>
@@ -42357,6 +43066,7 @@
                 <w:szCs w:val="18"/>
                 <w:lang w:val="es-MX"/>
               </w:rPr>
+              <w:lastRenderedPageBreak/>
               <w:t>PF06</w:t>
             </w:r>
           </w:p>
@@ -44204,7 +44914,7 @@
     </w:p>
     <w:p>
       <w:pPr>
-        <w:jc w:val="center"/>
+        <w:jc w:val="both"/>
         <w:rPr>
           <w:rFonts w:asciiTheme="majorHAnsi" w:hAnsiTheme="majorHAnsi"/>
           <w:sz w:val="18"/>
@@ -44214,12 +44924,11 @@
       <w:r>
         <w:rPr>
           <w:noProof/>
-          <w:lang w:val="es-MX" w:eastAsia="es-MX"/>
         </w:rPr>
         <w:drawing>
-          <wp:inline distT="0" distB="0" distL="0" distR="0" wp14:anchorId="0DEAF0FE" wp14:editId="07B52CFD">
-            <wp:extent cx="3056255" cy="3385093"/>
-            <wp:effectExtent l="0" t="0" r="0" b="6350"/>
+          <wp:inline distT="0" distB="0" distL="0" distR="0" wp14:anchorId="0DEAF0FE" wp14:editId="06B46AB3">
+            <wp:extent cx="3104707" cy="3322156"/>
+            <wp:effectExtent l="0" t="0" r="635" b="0"/>
             <wp:docPr id="1" name="Picture 1"/>
             <wp:cNvGraphicFramePr>
               <a:graphicFrameLocks xmlns:a="http://schemas.openxmlformats.org/drawingml/2006/main" noChangeAspect="1"/>
@@ -44231,20 +44940,27 @@
                     <pic:cNvPr id="0" name=""/>
                     <pic:cNvPicPr/>
                   </pic:nvPicPr>
-                  <pic:blipFill>
+                  <pic:blipFill rotWithShape="1">
                     <a:blip r:embed="rId9"/>
-                    <a:stretch>
-                      <a:fillRect/>
-                    </a:stretch>
+                    <a:srcRect b="3391"/>
+                    <a:stretch/>
                   </pic:blipFill>
-                  <pic:spPr>
+                  <pic:spPr bwMode="auto">
                     <a:xfrm>
                       <a:off x="0" y="0"/>
-                      <a:ext cx="3056255" cy="3385093"/>
+                      <a:ext cx="3100521" cy="3317677"/>
                     </a:xfrm>
                     <a:prstGeom prst="rect">
                       <a:avLst/>
                     </a:prstGeom>
+                    <a:ln>
+                      <a:noFill/>
+                    </a:ln>
+                    <a:extLst>
+                      <a:ext uri="{53640926-AAD7-44D8-BBD7-CCE9431645EC}">
+                        <a14:shadowObscured xmlns:a14="http://schemas.microsoft.com/office/drawing/2010/main"/>
+                      </a:ext>
+                    </a:extLst>
                   </pic:spPr>
                 </pic:pic>
               </a:graphicData>
@@ -44255,6 +44971,96 @@
     </w:p>
     <w:p>
       <w:pPr>
+        <w:jc w:val="both"/>
+        <w:rPr>
+          <w:rFonts w:asciiTheme="majorHAnsi" w:hAnsiTheme="majorHAnsi"/>
+          <w:sz w:val="18"/>
+          <w:lang w:val="es-MX"/>
+        </w:rPr>
+      </w:pPr>
+    </w:p>
+    <w:p>
+      <w:pPr>
+        <w:jc w:val="both"/>
+        <w:rPr>
+          <w:rFonts w:asciiTheme="majorHAnsi" w:hAnsiTheme="majorHAnsi"/>
+          <w:sz w:val="18"/>
+          <w:lang w:val="es-MX"/>
+        </w:rPr>
+      </w:pPr>
+    </w:p>
+    <w:p>
+      <w:pPr>
+        <w:jc w:val="both"/>
+        <w:rPr>
+          <w:rFonts w:asciiTheme="majorHAnsi" w:hAnsiTheme="majorHAnsi"/>
+          <w:sz w:val="18"/>
+          <w:lang w:val="es-MX"/>
+        </w:rPr>
+      </w:pPr>
+    </w:p>
+    <w:p>
+      <w:pPr>
+        <w:jc w:val="both"/>
+        <w:rPr>
+          <w:rFonts w:asciiTheme="majorHAnsi" w:hAnsiTheme="majorHAnsi"/>
+          <w:sz w:val="18"/>
+          <w:lang w:val="es-MX"/>
+        </w:rPr>
+      </w:pPr>
+    </w:p>
+    <w:p>
+      <w:pPr>
+        <w:jc w:val="both"/>
+        <w:rPr>
+          <w:rFonts w:asciiTheme="majorHAnsi" w:hAnsiTheme="majorHAnsi"/>
+          <w:sz w:val="18"/>
+          <w:lang w:val="es-MX"/>
+        </w:rPr>
+      </w:pPr>
+    </w:p>
+    <w:p>
+      <w:pPr>
+        <w:jc w:val="both"/>
+        <w:rPr>
+          <w:rFonts w:asciiTheme="majorHAnsi" w:hAnsiTheme="majorHAnsi"/>
+          <w:sz w:val="18"/>
+          <w:lang w:val="es-MX"/>
+        </w:rPr>
+      </w:pPr>
+    </w:p>
+    <w:p>
+      <w:pPr>
+        <w:jc w:val="both"/>
+        <w:rPr>
+          <w:rFonts w:asciiTheme="majorHAnsi" w:hAnsiTheme="majorHAnsi"/>
+          <w:sz w:val="18"/>
+          <w:lang w:val="es-MX"/>
+        </w:rPr>
+      </w:pPr>
+    </w:p>
+    <w:p>
+      <w:pPr>
+        <w:jc w:val="both"/>
+        <w:rPr>
+          <w:rFonts w:asciiTheme="majorHAnsi" w:hAnsiTheme="majorHAnsi"/>
+          <w:sz w:val="18"/>
+          <w:lang w:val="es-MX"/>
+        </w:rPr>
+      </w:pPr>
+    </w:p>
+    <w:p>
+      <w:pPr>
+        <w:jc w:val="both"/>
+        <w:rPr>
+          <w:rFonts w:asciiTheme="majorHAnsi" w:hAnsiTheme="majorHAnsi"/>
+          <w:sz w:val="18"/>
+          <w:lang w:val="es-MX"/>
+        </w:rPr>
+      </w:pPr>
+    </w:p>
+    <w:p>
+      <w:pPr>
         <w:spacing w:after="0"/>
         <w:jc w:val="center"/>
         <w:rPr>
@@ -44269,6 +45075,7 @@
           <w:sz w:val="18"/>
           <w:lang w:val="es-MX"/>
         </w:rPr>
+        <w:lastRenderedPageBreak/>
         <w:t>Figura 3</w:t>
       </w:r>
       <w:r>
@@ -44301,12 +45108,10 @@
       <w:r>
         <w:rPr>
           <w:noProof/>
-          <w:lang w:val="es-MX" w:eastAsia="es-MX"/>
-        </w:rPr>
-        <w:lastRenderedPageBreak/>
+        </w:rPr>
         <w:drawing>
-          <wp:inline distT="0" distB="0" distL="0" distR="0" wp14:anchorId="1943DB93" wp14:editId="749A5649">
-            <wp:extent cx="3056255" cy="1702218"/>
+          <wp:inline distT="0" distB="0" distL="0" distR="0" wp14:anchorId="1943DB93" wp14:editId="18D44D85">
+            <wp:extent cx="3054445" cy="1701210"/>
             <wp:effectExtent l="0" t="0" r="0" b="0"/>
             <wp:docPr id="10" name="Picture 10"/>
             <wp:cNvGraphicFramePr>
@@ -44328,11 +45133,15 @@
                   <pic:spPr>
                     <a:xfrm>
                       <a:off x="0" y="0"/>
-                      <a:ext cx="3056255" cy="1702218"/>
+                      <a:ext cx="3077598" cy="1714105"/>
                     </a:xfrm>
                     <a:prstGeom prst="rect">
                       <a:avLst/>
                     </a:prstGeom>
+                    <a:noFill/>
+                    <a:ln>
+                      <a:noFill/>
+                    </a:ln>
                   </pic:spPr>
                 </pic:pic>
               </a:graphicData>
@@ -44353,7 +45162,6 @@
       <w:r>
         <w:rPr>
           <w:noProof/>
-          <w:lang w:val="es-MX" w:eastAsia="es-MX"/>
         </w:rPr>
         <w:drawing>
           <wp:inline distT="0" distB="0" distL="0" distR="0" wp14:anchorId="7868A95F" wp14:editId="32A62BE2">
@@ -44397,6 +45205,138 @@
         <w:spacing w:after="0"/>
         <w:jc w:val="center"/>
         <w:rPr>
+          <w:b/>
+          <w:sz w:val="18"/>
+          <w:lang w:val="es-MX"/>
+        </w:rPr>
+      </w:pPr>
+    </w:p>
+    <w:p>
+      <w:pPr>
+        <w:spacing w:after="0"/>
+        <w:jc w:val="center"/>
+        <w:rPr>
+          <w:b/>
+          <w:sz w:val="18"/>
+          <w:lang w:val="es-MX"/>
+        </w:rPr>
+      </w:pPr>
+    </w:p>
+    <w:p>
+      <w:pPr>
+        <w:spacing w:after="0"/>
+        <w:jc w:val="center"/>
+        <w:rPr>
+          <w:b/>
+          <w:sz w:val="18"/>
+          <w:lang w:val="es-MX"/>
+        </w:rPr>
+      </w:pPr>
+    </w:p>
+    <w:p>
+      <w:pPr>
+        <w:spacing w:after="0"/>
+        <w:jc w:val="center"/>
+        <w:rPr>
+          <w:b/>
+          <w:sz w:val="18"/>
+          <w:lang w:val="es-MX"/>
+        </w:rPr>
+      </w:pPr>
+    </w:p>
+    <w:p>
+      <w:pPr>
+        <w:spacing w:after="0"/>
+        <w:jc w:val="center"/>
+        <w:rPr>
+          <w:b/>
+          <w:sz w:val="18"/>
+          <w:lang w:val="es-MX"/>
+        </w:rPr>
+      </w:pPr>
+    </w:p>
+    <w:p>
+      <w:pPr>
+        <w:spacing w:after="0"/>
+        <w:jc w:val="center"/>
+        <w:rPr>
+          <w:b/>
+          <w:sz w:val="18"/>
+          <w:lang w:val="es-MX"/>
+        </w:rPr>
+      </w:pPr>
+    </w:p>
+    <w:p>
+      <w:pPr>
+        <w:spacing w:after="0"/>
+        <w:jc w:val="center"/>
+        <w:rPr>
+          <w:b/>
+          <w:sz w:val="18"/>
+          <w:lang w:val="es-MX"/>
+        </w:rPr>
+      </w:pPr>
+    </w:p>
+    <w:p>
+      <w:pPr>
+        <w:spacing w:after="0"/>
+        <w:jc w:val="center"/>
+        <w:rPr>
+          <w:b/>
+          <w:sz w:val="18"/>
+          <w:lang w:val="es-MX"/>
+        </w:rPr>
+      </w:pPr>
+    </w:p>
+    <w:p>
+      <w:pPr>
+        <w:spacing w:after="0"/>
+        <w:jc w:val="center"/>
+        <w:rPr>
+          <w:b/>
+          <w:sz w:val="18"/>
+          <w:lang w:val="es-MX"/>
+        </w:rPr>
+      </w:pPr>
+    </w:p>
+    <w:p>
+      <w:pPr>
+        <w:spacing w:after="0"/>
+        <w:jc w:val="center"/>
+        <w:rPr>
+          <w:b/>
+          <w:sz w:val="18"/>
+          <w:lang w:val="es-MX"/>
+        </w:rPr>
+      </w:pPr>
+    </w:p>
+    <w:p>
+      <w:pPr>
+        <w:spacing w:after="0"/>
+        <w:jc w:val="center"/>
+        <w:rPr>
+          <w:b/>
+          <w:sz w:val="18"/>
+          <w:lang w:val="es-MX"/>
+        </w:rPr>
+      </w:pPr>
+    </w:p>
+    <w:p>
+      <w:pPr>
+        <w:spacing w:after="0"/>
+        <w:jc w:val="center"/>
+        <w:rPr>
+          <w:b/>
+          <w:sz w:val="18"/>
+          <w:lang w:val="es-MX"/>
+        </w:rPr>
+      </w:pPr>
+    </w:p>
+    <w:p>
+      <w:pPr>
+        <w:spacing w:after="0"/>
+        <w:jc w:val="center"/>
+        <w:rPr>
           <w:rFonts w:asciiTheme="majorHAnsi" w:hAnsiTheme="majorHAnsi"/>
           <w:sz w:val="18"/>
           <w:lang w:val="es-MX"/>
@@ -44408,6 +45348,7 @@
           <w:sz w:val="18"/>
           <w:lang w:val="es-MX"/>
         </w:rPr>
+        <w:lastRenderedPageBreak/>
         <w:t>Figura 4</w:t>
       </w:r>
       <w:r>
@@ -44440,9 +45381,7 @@
       <w:r>
         <w:rPr>
           <w:noProof/>
-          <w:lang w:val="es-MX" w:eastAsia="es-MX"/>
-        </w:rPr>
-        <w:lastRenderedPageBreak/>
+        </w:rPr>
         <w:drawing>
           <wp:inline distT="0" distB="0" distL="0" distR="0" wp14:anchorId="61AD61C2" wp14:editId="090EFC66">
             <wp:extent cx="3056255" cy="3262584"/>
@@ -44492,7 +45431,6 @@
       <w:r>
         <w:rPr>
           <w:noProof/>
-          <w:lang w:val="es-MX" w:eastAsia="es-MX"/>
         </w:rPr>
         <w:drawing>
           <wp:inline distT="0" distB="0" distL="0" distR="0" wp14:anchorId="6B7EA61D" wp14:editId="4AF4B325">
@@ -44536,6 +45474,138 @@
         <w:spacing w:after="0"/>
         <w:jc w:val="center"/>
         <w:rPr>
+          <w:b/>
+          <w:sz w:val="18"/>
+          <w:lang w:val="es-MX"/>
+        </w:rPr>
+      </w:pPr>
+    </w:p>
+    <w:p>
+      <w:pPr>
+        <w:spacing w:after="0"/>
+        <w:jc w:val="center"/>
+        <w:rPr>
+          <w:b/>
+          <w:sz w:val="18"/>
+          <w:lang w:val="es-MX"/>
+        </w:rPr>
+      </w:pPr>
+    </w:p>
+    <w:p>
+      <w:pPr>
+        <w:spacing w:after="0"/>
+        <w:jc w:val="center"/>
+        <w:rPr>
+          <w:b/>
+          <w:sz w:val="18"/>
+          <w:lang w:val="es-MX"/>
+        </w:rPr>
+      </w:pPr>
+    </w:p>
+    <w:p>
+      <w:pPr>
+        <w:spacing w:after="0"/>
+        <w:jc w:val="center"/>
+        <w:rPr>
+          <w:b/>
+          <w:sz w:val="18"/>
+          <w:lang w:val="es-MX"/>
+        </w:rPr>
+      </w:pPr>
+    </w:p>
+    <w:p>
+      <w:pPr>
+        <w:spacing w:after="0"/>
+        <w:jc w:val="center"/>
+        <w:rPr>
+          <w:b/>
+          <w:sz w:val="18"/>
+          <w:lang w:val="es-MX"/>
+        </w:rPr>
+      </w:pPr>
+    </w:p>
+    <w:p>
+      <w:pPr>
+        <w:spacing w:after="0"/>
+        <w:jc w:val="center"/>
+        <w:rPr>
+          <w:b/>
+          <w:sz w:val="18"/>
+          <w:lang w:val="es-MX"/>
+        </w:rPr>
+      </w:pPr>
+    </w:p>
+    <w:p>
+      <w:pPr>
+        <w:spacing w:after="0"/>
+        <w:jc w:val="center"/>
+        <w:rPr>
+          <w:b/>
+          <w:sz w:val="18"/>
+          <w:lang w:val="es-MX"/>
+        </w:rPr>
+      </w:pPr>
+    </w:p>
+    <w:p>
+      <w:pPr>
+        <w:spacing w:after="0"/>
+        <w:jc w:val="center"/>
+        <w:rPr>
+          <w:b/>
+          <w:sz w:val="18"/>
+          <w:lang w:val="es-MX"/>
+        </w:rPr>
+      </w:pPr>
+    </w:p>
+    <w:p>
+      <w:pPr>
+        <w:spacing w:after="0"/>
+        <w:jc w:val="center"/>
+        <w:rPr>
+          <w:b/>
+          <w:sz w:val="18"/>
+          <w:lang w:val="es-MX"/>
+        </w:rPr>
+      </w:pPr>
+    </w:p>
+    <w:p>
+      <w:pPr>
+        <w:spacing w:after="0"/>
+        <w:jc w:val="center"/>
+        <w:rPr>
+          <w:b/>
+          <w:sz w:val="18"/>
+          <w:lang w:val="es-MX"/>
+        </w:rPr>
+      </w:pPr>
+    </w:p>
+    <w:p>
+      <w:pPr>
+        <w:spacing w:after="0"/>
+        <w:jc w:val="center"/>
+        <w:rPr>
+          <w:b/>
+          <w:sz w:val="18"/>
+          <w:lang w:val="es-MX"/>
+        </w:rPr>
+      </w:pPr>
+    </w:p>
+    <w:p>
+      <w:pPr>
+        <w:spacing w:after="0"/>
+        <w:jc w:val="center"/>
+        <w:rPr>
+          <w:b/>
+          <w:sz w:val="18"/>
+          <w:lang w:val="es-MX"/>
+        </w:rPr>
+      </w:pPr>
+    </w:p>
+    <w:p>
+      <w:pPr>
+        <w:spacing w:after="0"/>
+        <w:jc w:val="center"/>
+        <w:rPr>
           <w:rFonts w:asciiTheme="majorHAnsi" w:hAnsiTheme="majorHAnsi"/>
           <w:sz w:val="18"/>
           <w:lang w:val="es-MX"/>
@@ -44547,6 +45617,7 @@
           <w:sz w:val="18"/>
           <w:lang w:val="es-MX"/>
         </w:rPr>
+        <w:lastRenderedPageBreak/>
         <w:t>Figura 5</w:t>
       </w:r>
       <w:r>
@@ -44579,9 +45650,7 @@
       <w:r>
         <w:rPr>
           <w:noProof/>
-          <w:lang w:val="es-MX" w:eastAsia="es-MX"/>
-        </w:rPr>
-        <w:lastRenderedPageBreak/>
+        </w:rPr>
         <w:drawing>
           <wp:inline distT="0" distB="0" distL="0" distR="0" wp14:anchorId="0B920C53" wp14:editId="28BFA9BF">
             <wp:extent cx="3056255" cy="4829399"/>
@@ -44631,7 +45700,6 @@
       <w:r>
         <w:rPr>
           <w:noProof/>
-          <w:lang w:val="es-MX" w:eastAsia="es-MX"/>
         </w:rPr>
         <w:drawing>
           <wp:inline distT="0" distB="0" distL="0" distR="0" wp14:anchorId="437C1164" wp14:editId="16F48F48">
@@ -44675,6 +45743,138 @@
         <w:spacing w:after="0"/>
         <w:jc w:val="center"/>
         <w:rPr>
+          <w:b/>
+          <w:sz w:val="18"/>
+          <w:lang w:val="es-MX"/>
+        </w:rPr>
+      </w:pPr>
+    </w:p>
+    <w:p>
+      <w:pPr>
+        <w:spacing w:after="0"/>
+        <w:jc w:val="center"/>
+        <w:rPr>
+          <w:b/>
+          <w:sz w:val="18"/>
+          <w:lang w:val="es-MX"/>
+        </w:rPr>
+      </w:pPr>
+    </w:p>
+    <w:p>
+      <w:pPr>
+        <w:spacing w:after="0"/>
+        <w:jc w:val="center"/>
+        <w:rPr>
+          <w:b/>
+          <w:sz w:val="18"/>
+          <w:lang w:val="es-MX"/>
+        </w:rPr>
+      </w:pPr>
+    </w:p>
+    <w:p>
+      <w:pPr>
+        <w:spacing w:after="0"/>
+        <w:jc w:val="center"/>
+        <w:rPr>
+          <w:b/>
+          <w:sz w:val="18"/>
+          <w:lang w:val="es-MX"/>
+        </w:rPr>
+      </w:pPr>
+    </w:p>
+    <w:p>
+      <w:pPr>
+        <w:spacing w:after="0"/>
+        <w:jc w:val="center"/>
+        <w:rPr>
+          <w:b/>
+          <w:sz w:val="18"/>
+          <w:lang w:val="es-MX"/>
+        </w:rPr>
+      </w:pPr>
+    </w:p>
+    <w:p>
+      <w:pPr>
+        <w:spacing w:after="0"/>
+        <w:jc w:val="center"/>
+        <w:rPr>
+          <w:b/>
+          <w:sz w:val="18"/>
+          <w:lang w:val="es-MX"/>
+        </w:rPr>
+      </w:pPr>
+    </w:p>
+    <w:p>
+      <w:pPr>
+        <w:spacing w:after="0"/>
+        <w:jc w:val="center"/>
+        <w:rPr>
+          <w:b/>
+          <w:sz w:val="18"/>
+          <w:lang w:val="es-MX"/>
+        </w:rPr>
+      </w:pPr>
+    </w:p>
+    <w:p>
+      <w:pPr>
+        <w:spacing w:after="0"/>
+        <w:jc w:val="center"/>
+        <w:rPr>
+          <w:b/>
+          <w:sz w:val="18"/>
+          <w:lang w:val="es-MX"/>
+        </w:rPr>
+      </w:pPr>
+    </w:p>
+    <w:p>
+      <w:pPr>
+        <w:spacing w:after="0"/>
+        <w:jc w:val="center"/>
+        <w:rPr>
+          <w:b/>
+          <w:sz w:val="18"/>
+          <w:lang w:val="es-MX"/>
+        </w:rPr>
+      </w:pPr>
+    </w:p>
+    <w:p>
+      <w:pPr>
+        <w:spacing w:after="0"/>
+        <w:jc w:val="center"/>
+        <w:rPr>
+          <w:b/>
+          <w:sz w:val="18"/>
+          <w:lang w:val="es-MX"/>
+        </w:rPr>
+      </w:pPr>
+    </w:p>
+    <w:p>
+      <w:pPr>
+        <w:spacing w:after="0"/>
+        <w:jc w:val="center"/>
+        <w:rPr>
+          <w:b/>
+          <w:sz w:val="18"/>
+          <w:lang w:val="es-MX"/>
+        </w:rPr>
+      </w:pPr>
+    </w:p>
+    <w:p>
+      <w:pPr>
+        <w:spacing w:after="0"/>
+        <w:jc w:val="center"/>
+        <w:rPr>
+          <w:b/>
+          <w:sz w:val="18"/>
+          <w:lang w:val="es-MX"/>
+        </w:rPr>
+      </w:pPr>
+    </w:p>
+    <w:p>
+      <w:pPr>
+        <w:spacing w:after="0"/>
+        <w:jc w:val="center"/>
+        <w:rPr>
           <w:rFonts w:asciiTheme="majorHAnsi" w:hAnsiTheme="majorHAnsi"/>
           <w:sz w:val="18"/>
           <w:lang w:val="es-MX"/>
@@ -44686,6 +45886,7 @@
           <w:sz w:val="18"/>
           <w:lang w:val="es-MX"/>
         </w:rPr>
+        <w:lastRenderedPageBreak/>
         <w:t>Figura 6</w:t>
       </w:r>
       <w:r>
@@ -44718,9 +45919,7 @@
       <w:r>
         <w:rPr>
           <w:noProof/>
-          <w:lang w:val="es-MX" w:eastAsia="es-MX"/>
-        </w:rPr>
-        <w:lastRenderedPageBreak/>
+        </w:rPr>
         <w:drawing>
           <wp:inline distT="0" distB="0" distL="0" distR="0" wp14:anchorId="3C19566E" wp14:editId="7702D905">
             <wp:extent cx="3056255" cy="6406529"/>
@@ -44763,6 +45962,138 @@
         <w:spacing w:after="0"/>
         <w:jc w:val="center"/>
         <w:rPr>
+          <w:b/>
+          <w:sz w:val="18"/>
+          <w:lang w:val="es-MX"/>
+        </w:rPr>
+      </w:pPr>
+    </w:p>
+    <w:p>
+      <w:pPr>
+        <w:spacing w:after="0"/>
+        <w:jc w:val="center"/>
+        <w:rPr>
+          <w:b/>
+          <w:sz w:val="18"/>
+          <w:lang w:val="es-MX"/>
+        </w:rPr>
+      </w:pPr>
+    </w:p>
+    <w:p>
+      <w:pPr>
+        <w:spacing w:after="0"/>
+        <w:jc w:val="center"/>
+        <w:rPr>
+          <w:b/>
+          <w:sz w:val="18"/>
+          <w:lang w:val="es-MX"/>
+        </w:rPr>
+      </w:pPr>
+    </w:p>
+    <w:p>
+      <w:pPr>
+        <w:spacing w:after="0"/>
+        <w:jc w:val="center"/>
+        <w:rPr>
+          <w:b/>
+          <w:sz w:val="18"/>
+          <w:lang w:val="es-MX"/>
+        </w:rPr>
+      </w:pPr>
+    </w:p>
+    <w:p>
+      <w:pPr>
+        <w:spacing w:after="0"/>
+        <w:jc w:val="center"/>
+        <w:rPr>
+          <w:b/>
+          <w:sz w:val="18"/>
+          <w:lang w:val="es-MX"/>
+        </w:rPr>
+      </w:pPr>
+    </w:p>
+    <w:p>
+      <w:pPr>
+        <w:spacing w:after="0"/>
+        <w:jc w:val="center"/>
+        <w:rPr>
+          <w:b/>
+          <w:sz w:val="18"/>
+          <w:lang w:val="es-MX"/>
+        </w:rPr>
+      </w:pPr>
+    </w:p>
+    <w:p>
+      <w:pPr>
+        <w:spacing w:after="0"/>
+        <w:jc w:val="center"/>
+        <w:rPr>
+          <w:b/>
+          <w:sz w:val="18"/>
+          <w:lang w:val="es-MX"/>
+        </w:rPr>
+      </w:pPr>
+    </w:p>
+    <w:p>
+      <w:pPr>
+        <w:spacing w:after="0"/>
+        <w:jc w:val="center"/>
+        <w:rPr>
+          <w:b/>
+          <w:sz w:val="18"/>
+          <w:lang w:val="es-MX"/>
+        </w:rPr>
+      </w:pPr>
+    </w:p>
+    <w:p>
+      <w:pPr>
+        <w:spacing w:after="0"/>
+        <w:jc w:val="center"/>
+        <w:rPr>
+          <w:b/>
+          <w:sz w:val="18"/>
+          <w:lang w:val="es-MX"/>
+        </w:rPr>
+      </w:pPr>
+    </w:p>
+    <w:p>
+      <w:pPr>
+        <w:spacing w:after="0"/>
+        <w:jc w:val="center"/>
+        <w:rPr>
+          <w:b/>
+          <w:sz w:val="18"/>
+          <w:lang w:val="es-MX"/>
+        </w:rPr>
+      </w:pPr>
+    </w:p>
+    <w:p>
+      <w:pPr>
+        <w:spacing w:after="0"/>
+        <w:jc w:val="center"/>
+        <w:rPr>
+          <w:b/>
+          <w:sz w:val="18"/>
+          <w:lang w:val="es-MX"/>
+        </w:rPr>
+      </w:pPr>
+    </w:p>
+    <w:p>
+      <w:pPr>
+        <w:spacing w:after="0"/>
+        <w:jc w:val="center"/>
+        <w:rPr>
+          <w:b/>
+          <w:sz w:val="18"/>
+          <w:lang w:val="es-MX"/>
+        </w:rPr>
+      </w:pPr>
+    </w:p>
+    <w:p>
+      <w:pPr>
+        <w:spacing w:after="0"/>
+        <w:jc w:val="center"/>
+        <w:rPr>
           <w:rFonts w:asciiTheme="majorHAnsi" w:hAnsiTheme="majorHAnsi"/>
           <w:sz w:val="18"/>
           <w:lang w:val="es-MX"/>
@@ -44774,6 +46105,7 @@
           <w:sz w:val="18"/>
           <w:lang w:val="es-MX"/>
         </w:rPr>
+        <w:lastRenderedPageBreak/>
         <w:t>Figura 7</w:t>
       </w:r>
       <w:r>
@@ -44805,9 +46137,7 @@
       <w:r>
         <w:rPr>
           <w:noProof/>
-          <w:lang w:val="es-MX" w:eastAsia="es-MX"/>
-        </w:rPr>
-        <w:lastRenderedPageBreak/>
+        </w:rPr>
         <w:drawing>
           <wp:inline distT="0" distB="0" distL="0" distR="0" wp14:anchorId="7E031D85" wp14:editId="220301CC">
             <wp:extent cx="2962275" cy="4675307"/>
@@ -44893,7 +46223,6 @@
       <w:r>
         <w:rPr>
           <w:noProof/>
-          <w:lang w:val="es-MX" w:eastAsia="es-MX"/>
         </w:rPr>
         <w:drawing>
           <wp:inline distT="0" distB="0" distL="0" distR="0" wp14:anchorId="5E0B3E33" wp14:editId="23A896DB">
@@ -44944,7 +46273,6 @@
       <w:r>
         <w:rPr>
           <w:noProof/>
-          <w:lang w:val="es-MX" w:eastAsia="es-MX"/>
         </w:rPr>
         <w:lastRenderedPageBreak/>
         <w:drawing>
@@ -45031,7 +46359,6 @@
       <w:r>
         <w:rPr>
           <w:noProof/>
-          <w:lang w:val="es-MX" w:eastAsia="es-MX"/>
         </w:rPr>
         <w:drawing>
           <wp:inline distT="0" distB="0" distL="0" distR="0" wp14:anchorId="2A6E509D" wp14:editId="58CEBEB4">
@@ -45118,7 +46445,6 @@
       <w:r>
         <w:rPr>
           <w:noProof/>
-          <w:lang w:val="es-MX" w:eastAsia="es-MX"/>
         </w:rPr>
         <w:drawing>
           <wp:inline distT="0" distB="0" distL="0" distR="0" wp14:anchorId="59B9972C" wp14:editId="47C59E80">
@@ -45169,7 +46495,6 @@
       <w:r>
         <w:rPr>
           <w:noProof/>
-          <w:lang w:val="es-MX" w:eastAsia="es-MX"/>
         </w:rPr>
         <w:lastRenderedPageBreak/>
         <w:drawing>
@@ -45256,7 +46581,6 @@
       <w:r>
         <w:rPr>
           <w:noProof/>
-          <w:lang w:val="es-MX" w:eastAsia="es-MX"/>
         </w:rPr>
         <w:drawing>
           <wp:inline distT="0" distB="0" distL="0" distR="0" wp14:anchorId="69F3E234" wp14:editId="79319DD3">
@@ -45307,7 +46631,6 @@
       <w:r>
         <w:rPr>
           <w:noProof/>
-          <w:lang w:val="es-MX" w:eastAsia="es-MX"/>
         </w:rPr>
         <w:lastRenderedPageBreak/>
         <w:drawing>
@@ -45395,7 +46718,6 @@
       <w:r>
         <w:rPr>
           <w:noProof/>
-          <w:lang w:val="es-MX" w:eastAsia="es-MX"/>
         </w:rPr>
         <w:drawing>
           <wp:inline distT="0" distB="0" distL="0" distR="0" wp14:anchorId="010F6225" wp14:editId="41BE3A21">
@@ -45482,7 +46804,6 @@
       <w:r>
         <w:rPr>
           <w:noProof/>
-          <w:lang w:val="es-MX" w:eastAsia="es-MX"/>
         </w:rPr>
         <w:drawing>
           <wp:inline distT="0" distB="0" distL="0" distR="0" wp14:anchorId="4BE960B9" wp14:editId="0E181D13">
@@ -45569,7 +46890,6 @@
       <w:r>
         <w:rPr>
           <w:noProof/>
-          <w:lang w:val="es-MX" w:eastAsia="es-MX"/>
         </w:rPr>
         <w:drawing>
           <wp:inline distT="0" distB="0" distL="0" distR="0" wp14:anchorId="15C00628" wp14:editId="26E3CDBC">
@@ -45620,7 +46940,6 @@
       <w:r>
         <w:rPr>
           <w:noProof/>
-          <w:lang w:val="es-MX" w:eastAsia="es-MX"/>
         </w:rPr>
         <w:lastRenderedPageBreak/>
         <w:drawing>
@@ -45708,7 +47027,6 @@
       <w:r>
         <w:rPr>
           <w:noProof/>
-          <w:lang w:val="es-MX" w:eastAsia="es-MX"/>
         </w:rPr>
         <w:drawing>
           <wp:inline distT="0" distB="0" distL="0" distR="0" wp14:anchorId="533D5A8E" wp14:editId="425CC014">
@@ -45811,7 +47129,6 @@
       <w:r>
         <w:rPr>
           <w:noProof/>
-          <w:lang w:val="es-MX" w:eastAsia="es-MX"/>
         </w:rPr>
         <w:drawing>
           <wp:inline distT="0" distB="0" distL="0" distR="0" wp14:anchorId="6032C014" wp14:editId="1BAB8C2D">
@@ -45898,7 +47215,6 @@
       <w:r>
         <w:rPr>
           <w:noProof/>
-          <w:lang w:val="es-MX" w:eastAsia="es-MX"/>
         </w:rPr>
         <w:drawing>
           <wp:inline distT="0" distB="0" distL="0" distR="0" wp14:anchorId="15B60C74" wp14:editId="2ED286EA">
@@ -45949,7 +47265,6 @@
       <w:r>
         <w:rPr>
           <w:noProof/>
-          <w:lang w:val="es-MX" w:eastAsia="es-MX"/>
         </w:rPr>
         <w:lastRenderedPageBreak/>
         <w:drawing>
@@ -46036,7 +47351,6 @@
       <w:r>
         <w:rPr>
           <w:noProof/>
-          <w:lang w:val="es-MX" w:eastAsia="es-MX"/>
         </w:rPr>
         <w:drawing>
           <wp:inline distT="0" distB="0" distL="0" distR="0" wp14:anchorId="2CBD59D9" wp14:editId="5825D80C">
@@ -46123,7 +47437,6 @@
       <w:r>
         <w:rPr>
           <w:noProof/>
-          <w:lang w:val="es-MX" w:eastAsia="es-MX"/>
         </w:rPr>
         <w:drawing>
           <wp:inline distT="0" distB="0" distL="0" distR="0" wp14:anchorId="29708C2B" wp14:editId="54BBD994">
@@ -46174,7 +47487,6 @@
       <w:r>
         <w:rPr>
           <w:noProof/>
-          <w:lang w:val="es-MX" w:eastAsia="es-MX"/>
         </w:rPr>
         <w:lastRenderedPageBreak/>
         <w:drawing>
@@ -46261,7 +47573,6 @@
       <w:r>
         <w:rPr>
           <w:noProof/>
-          <w:lang w:val="es-MX" w:eastAsia="es-MX"/>
         </w:rPr>
         <w:drawing>
           <wp:inline distT="0" distB="0" distL="0" distR="0" wp14:anchorId="2872D2AC" wp14:editId="6930CF1F">
@@ -46312,7 +47623,6 @@
       <w:r>
         <w:rPr>
           <w:noProof/>
-          <w:lang w:val="es-MX" w:eastAsia="es-MX"/>
         </w:rPr>
         <w:lastRenderedPageBreak/>
         <w:drawing>
@@ -46400,7 +47710,6 @@
       <w:r>
         <w:rPr>
           <w:noProof/>
-          <w:lang w:val="es-MX" w:eastAsia="es-MX"/>
         </w:rPr>
         <w:drawing>
           <wp:inline distT="0" distB="0" distL="0" distR="0" wp14:anchorId="2B03350F" wp14:editId="56E9F451">
@@ -49429,539 +50738,15 @@
 </w:styles>
 </file>
 
-<file path=word/glossary/document.xml><?xml version="1.0" encoding="utf-8"?>
-<w:glossaryDocument xmlns:wpc="http://schemas.microsoft.com/office/word/2010/wordprocessingCanvas" xmlns:mc="http://schemas.openxmlformats.org/markup-compatibility/2006" xmlns:o="urn:schemas-microsoft-com:office:office" xmlns:r="http://schemas.openxmlformats.org/officeDocument/2006/relationships" xmlns:m="http://schemas.openxmlformats.org/officeDocument/2006/math" xmlns:v="urn:schemas-microsoft-com:vml" xmlns:wp14="http://schemas.microsoft.com/office/word/2010/wordprocessingDrawing" xmlns:wp="http://schemas.openxmlformats.org/drawingml/2006/wordprocessingDrawing" xmlns:w10="urn:schemas-microsoft-com:office:word" xmlns:w="http://schemas.openxmlformats.org/wordprocessingml/2006/main" xmlns:w14="http://schemas.microsoft.com/office/word/2010/wordml" xmlns:wpg="http://schemas.microsoft.com/office/word/2010/wordprocessingGroup" xmlns:wpi="http://schemas.microsoft.com/office/word/2010/wordprocessingInk" xmlns:wne="http://schemas.microsoft.com/office/word/2006/wordml" xmlns:wps="http://schemas.microsoft.com/office/word/2010/wordprocessingShape" mc:Ignorable="w14 wp14"/>
-</file>
-
-<file path=word/glossary/fontTable.xml><?xml version="1.0" encoding="utf-8"?>
-<w:fonts xmlns:mc="http://schemas.openxmlformats.org/markup-compatibility/2006" xmlns:r="http://schemas.openxmlformats.org/officeDocument/2006/relationships" xmlns:w="http://schemas.openxmlformats.org/wordprocessingml/2006/main" xmlns:w14="http://schemas.microsoft.com/office/word/2010/wordml" mc:Ignorable="w14">
-  <w:font w:name="Symbol">
-    <w:panose1 w:val="05050102010706020507"/>
-    <w:charset w:val="02"/>
-    <w:family w:val="roman"/>
-    <w:pitch w:val="variable"/>
-    <w:sig w:usb0="00000000" w:usb1="10000000" w:usb2="00000000" w:usb3="00000000" w:csb0="80000000" w:csb1="00000000"/>
-  </w:font>
-  <w:font w:name="Times New Roman">
-    <w:panose1 w:val="02020603050405020304"/>
-    <w:charset w:val="00"/>
-    <w:family w:val="roman"/>
-    <w:pitch w:val="variable"/>
-    <w:sig w:usb0="E0002AFF" w:usb1="C0007841" w:usb2="00000009" w:usb3="00000000" w:csb0="000001FF" w:csb1="00000000"/>
-  </w:font>
-  <w:font w:name="Courier New">
-    <w:panose1 w:val="02070309020205020404"/>
-    <w:charset w:val="00"/>
-    <w:family w:val="modern"/>
-    <w:pitch w:val="fixed"/>
-    <w:sig w:usb0="E0002AFF" w:usb1="C0007843" w:usb2="00000009" w:usb3="00000000" w:csb0="000001FF" w:csb1="00000000"/>
-  </w:font>
-  <w:font w:name="Wingdings">
-    <w:panose1 w:val="05000000000000000000"/>
-    <w:charset w:val="02"/>
-    <w:family w:val="auto"/>
-    <w:pitch w:val="variable"/>
-    <w:sig w:usb0="00000000" w:usb1="10000000" w:usb2="00000000" w:usb3="00000000" w:csb0="80000000" w:csb1="00000000"/>
-  </w:font>
-  <w:font w:name="Calibri">
-    <w:panose1 w:val="020F0502020204030204"/>
-    <w:charset w:val="00"/>
-    <w:family w:val="swiss"/>
-    <w:pitch w:val="variable"/>
-    <w:sig w:usb0="E00002FF" w:usb1="4000ACFF" w:usb2="00000001" w:usb3="00000000" w:csb0="0000019F" w:csb1="00000000"/>
-  </w:font>
-  <w:font w:name="Cambria">
-    <w:panose1 w:val="02040503050406030204"/>
-    <w:charset w:val="00"/>
-    <w:family w:val="roman"/>
-    <w:pitch w:val="variable"/>
-    <w:sig w:usb0="E00002FF" w:usb1="400004FF" w:usb2="00000000" w:usb3="00000000" w:csb0="0000019F" w:csb1="00000000"/>
-  </w:font>
-  <w:font w:name="Tahoma">
-    <w:panose1 w:val="020B0604030504040204"/>
-    <w:charset w:val="00"/>
-    <w:family w:val="swiss"/>
-    <w:pitch w:val="variable"/>
-    <w:sig w:usb0="E1002EFF" w:usb1="C000605B" w:usb2="00000029" w:usb3="00000000" w:csb0="000101FF" w:csb1="00000000"/>
-  </w:font>
-  <w:font w:name="Lucida Sans">
-    <w:panose1 w:val="020B0602030504020204"/>
-    <w:charset w:val="00"/>
-    <w:family w:val="swiss"/>
-    <w:pitch w:val="variable"/>
-    <w:sig w:usb0="00000003" w:usb1="00000000" w:usb2="00000000" w:usb3="00000000" w:csb0="00000001" w:csb1="00000000"/>
-  </w:font>
-  <w:font w:name="Cambria Math">
-    <w:panose1 w:val="02040503050406030204"/>
-    <w:charset w:val="00"/>
-    <w:family w:val="roman"/>
-    <w:pitch w:val="variable"/>
-    <w:sig w:usb0="E00002FF" w:usb1="420024FF" w:usb2="00000000" w:usb3="00000000" w:csb0="0000019F" w:csb1="00000000"/>
-  </w:font>
-  <w:font w:name="Consolas">
-    <w:panose1 w:val="020B0609020204030204"/>
-    <w:charset w:val="00"/>
-    <w:family w:val="modern"/>
-    <w:pitch w:val="fixed"/>
-    <w:sig w:usb0="E10002FF" w:usb1="4000FCFF" w:usb2="00000009" w:usb3="00000000" w:csb0="0000019F" w:csb1="00000000"/>
-  </w:font>
-</w:fonts>
-</file>
-
-<file path=word/glossary/settings.xml><?xml version="1.0" encoding="utf-8"?>
-<w:settings xmlns:mc="http://schemas.openxmlformats.org/markup-compatibility/2006" xmlns:o="urn:schemas-microsoft-com:office:office" xmlns:r="http://schemas.openxmlformats.org/officeDocument/2006/relationships" xmlns:m="http://schemas.openxmlformats.org/officeDocument/2006/math" xmlns:v="urn:schemas-microsoft-com:vml" xmlns:w10="urn:schemas-microsoft-com:office:word" xmlns:w="http://schemas.openxmlformats.org/wordprocessingml/2006/main" xmlns:w14="http://schemas.microsoft.com/office/word/2010/wordml" xmlns:sl="http://schemas.openxmlformats.org/schemaLibrary/2006/main" mc:Ignorable="w14">
-  <w:view w:val="normal"/>
-  <w:defaultTabStop w:val="708"/>
-  <w:hyphenationZone w:val="425"/>
-  <w:characterSpacingControl w:val="doNotCompress"/>
-  <w:compat>
-    <w:useFELayout/>
-    <w:compatSetting w:name="compatibilityMode" w:uri="http://schemas.microsoft.com/office/word" w:val="14"/>
-    <w:compatSetting w:name="overrideTableStyleFontSizeAndJustification" w:uri="http://schemas.microsoft.com/office/word" w:val="1"/>
-    <w:compatSetting w:name="enableOpenTypeFeatures" w:uri="http://schemas.microsoft.com/office/word" w:val="1"/>
-    <w:compatSetting w:name="doNotFlipMirrorIndents" w:uri="http://schemas.microsoft.com/office/word" w:val="1"/>
-  </w:compat>
-  <w:rsids>
-    <w:rsidRoot w:val="00394E60"/>
-    <w:rsid w:val="001A61D3"/>
-    <w:rsid w:val="00394E60"/>
-  </w:rsids>
-  <m:mathPr>
-    <m:mathFont m:val="Cambria Math"/>
-    <m:brkBin m:val="before"/>
-    <m:brkBinSub m:val="--"/>
-    <m:smallFrac m:val="0"/>
-    <m:dispDef/>
-    <m:lMargin m:val="0"/>
-    <m:rMargin m:val="0"/>
-    <m:defJc m:val="centerGroup"/>
-    <m:wrapIndent m:val="1440"/>
-    <m:intLim m:val="subSup"/>
-    <m:naryLim m:val="undOvr"/>
-  </m:mathPr>
-  <w:themeFontLang w:val="es-MX"/>
-  <w:clrSchemeMapping w:bg1="light1" w:t1="dark1" w:bg2="light2" w:t2="dark2" w:accent1="accent1" w:accent2="accent2" w:accent3="accent3" w:accent4="accent4" w:accent5="accent5" w:accent6="accent6" w:hyperlink="hyperlink" w:followedHyperlink="followedHyperlink"/>
-  <w:decimalSymbol w:val="."/>
-  <w:listSeparator w:val=","/>
-</w:settings>
-</file>
-
-<file path=word/glossary/styles.xml><?xml version="1.0" encoding="utf-8"?>
-<w:styles xmlns:mc="http://schemas.openxmlformats.org/markup-compatibility/2006" xmlns:r="http://schemas.openxmlformats.org/officeDocument/2006/relationships" xmlns:w="http://schemas.openxmlformats.org/wordprocessingml/2006/main" xmlns:w14="http://schemas.microsoft.com/office/word/2010/wordml" mc:Ignorable="w14">
-  <w:docDefaults>
-    <w:rPrDefault>
-      <w:rPr>
-        <w:rFonts w:asciiTheme="minorHAnsi" w:eastAsiaTheme="minorEastAsia" w:hAnsiTheme="minorHAnsi" w:cstheme="minorBidi"/>
-        <w:sz w:val="22"/>
-        <w:szCs w:val="22"/>
-        <w:lang w:val="es-MX" w:eastAsia="es-MX" w:bidi="ar-SA"/>
-      </w:rPr>
-    </w:rPrDefault>
-    <w:pPrDefault>
-      <w:pPr>
-        <w:spacing w:after="200" w:line="276" w:lineRule="auto"/>
-      </w:pPr>
-    </w:pPrDefault>
-  </w:docDefaults>
-  <w:latentStyles w:defLockedState="0" w:defUIPriority="99" w:defSemiHidden="1" w:defUnhideWhenUsed="1" w:defQFormat="0" w:count="267">
-    <w:lsdException w:name="Normal" w:semiHidden="0" w:uiPriority="0" w:unhideWhenUsed="0" w:qFormat="1"/>
-    <w:lsdException w:name="heading 1" w:semiHidden="0" w:uiPriority="9" w:unhideWhenUsed="0" w:qFormat="1"/>
-    <w:lsdException w:name="heading 2" w:uiPriority="9" w:qFormat="1"/>
-    <w:lsdException w:name="heading 3" w:uiPriority="9" w:qFormat="1"/>
-    <w:lsdException w:name="heading 4" w:uiPriority="9" w:qFormat="1"/>
-    <w:lsdException w:name="heading 5" w:uiPriority="9" w:qFormat="1"/>
-    <w:lsdException w:name="heading 6" w:uiPriority="9" w:qFormat="1"/>
-    <w:lsdException w:name="heading 7" w:uiPriority="9" w:qFormat="1"/>
-    <w:lsdException w:name="heading 8" w:uiPriority="9" w:qFormat="1"/>
-    <w:lsdException w:name="heading 9" w:uiPriority="9" w:qFormat="1"/>
-    <w:lsdException w:name="toc 1" w:uiPriority="39"/>
-    <w:lsdException w:name="toc 2" w:uiPriority="39"/>
-    <w:lsdException w:name="toc 3" w:uiPriority="39"/>
-    <w:lsdException w:name="toc 4" w:uiPriority="39"/>
-    <w:lsdException w:name="toc 5" w:uiPriority="39"/>
-    <w:lsdException w:name="toc 6" w:uiPriority="39"/>
-    <w:lsdException w:name="toc 7" w:uiPriority="39"/>
-    <w:lsdException w:name="toc 8" w:uiPriority="39"/>
-    <w:lsdException w:name="toc 9" w:uiPriority="39"/>
-    <w:lsdException w:name="caption" w:uiPriority="35" w:qFormat="1"/>
-    <w:lsdException w:name="Title" w:semiHidden="0" w:uiPriority="10" w:unhideWhenUsed="0" w:qFormat="1"/>
-    <w:lsdException w:name="Default Paragraph Font" w:uiPriority="1"/>
-    <w:lsdException w:name="Subtitle" w:semiHidden="0" w:uiPriority="11" w:unhideWhenUsed="0" w:qFormat="1"/>
-    <w:lsdException w:name="Strong" w:semiHidden="0" w:uiPriority="22" w:unhideWhenUsed="0" w:qFormat="1"/>
-    <w:lsdException w:name="Emphasis" w:semiHidden="0" w:uiPriority="20" w:unhideWhenUsed="0" w:qFormat="1"/>
-    <w:lsdException w:name="Table Grid" w:semiHidden="0" w:uiPriority="59" w:unhideWhenUsed="0"/>
-    <w:lsdException w:name="Placeholder Text" w:unhideWhenUsed="0"/>
-    <w:lsdException w:name="No Spacing" w:semiHidden="0" w:uiPriority="1" w:unhideWhenUsed="0" w:qFormat="1"/>
-    <w:lsdException w:name="Light Shading" w:semiHidden="0" w:uiPriority="60" w:unhideWhenUsed="0"/>
-    <w:lsdException w:name="Light List" w:semiHidden="0" w:uiPriority="61" w:unhideWhenUsed="0"/>
-    <w:lsdException w:name="Light Grid" w:semiHidden="0" w:uiPriority="62" w:unhideWhenUsed="0"/>
-    <w:lsdException w:name="Medium Shading 1" w:semiHidden="0" w:uiPriority="63" w:unhideWhenUsed="0"/>
-    <w:lsdException w:name="Medium Shading 2" w:semiHidden="0" w:uiPriority="64" w:unhideWhenUsed="0"/>
-    <w:lsdException w:name="Medium List 1" w:semiHidden="0" w:uiPriority="65" w:unhideWhenUsed="0"/>
-    <w:lsdException w:name="Medium List 2" w:semiHidden="0" w:uiPriority="66" w:unhideWhenUsed="0"/>
-    <w:lsdException w:name="Medium Grid 1" w:semiHidden="0" w:uiPriority="67" w:unhideWhenUsed="0"/>
-    <w:lsdException w:name="Medium Grid 2" w:semiHidden="0" w:uiPriority="68" w:unhideWhenUsed="0"/>
-    <w:lsdException w:name="Medium Grid 3" w:semiHidden="0" w:uiPriority="69" w:unhideWhenUsed="0"/>
-    <w:lsdException w:name="Dark List" w:semiHidden="0" w:uiPriority="70" w:unhideWhenUsed="0"/>
-    <w:lsdException w:name="Colorful Shading" w:semiHidden="0" w:uiPriority="71" w:unhideWhenUsed="0"/>
-    <w:lsdException w:name="Colorful List" w:semiHidden="0" w:uiPriority="72" w:unhideWhenUsed="0"/>
-    <w:lsdException w:name="Colorful Grid" w:semiHidden="0" w:uiPriority="73" w:unhideWhenUsed="0"/>
-    <w:lsdException w:name="Light Shading Accent 1" w:semiHidden="0" w:uiPriority="60" w:unhideWhenUsed="0"/>
-    <w:lsdException w:name="Light List Accent 1" w:semiHidden="0" w:uiPriority="61" w:unhideWhenUsed="0"/>
-    <w:lsdException w:name="Light Grid Accent 1" w:semiHidden="0" w:uiPriority="62" w:unhideWhenUsed="0"/>
-    <w:lsdException w:name="Medium Shading 1 Accent 1" w:semiHidden="0" w:uiPriority="63" w:unhideWhenUsed="0"/>
-    <w:lsdException w:name="Medium Shading 2 Accent 1" w:semiHidden="0" w:uiPriority="64" w:unhideWhenUsed="0"/>
-    <w:lsdException w:name="Medium List 1 Accent 1" w:semiHidden="0" w:uiPriority="65" w:unhideWhenUsed="0"/>
-    <w:lsdException w:name="Revision" w:unhideWhenUsed="0"/>
-    <w:lsdException w:name="List Paragraph" w:semiHidden="0" w:uiPriority="34" w:unhideWhenUsed="0" w:qFormat="1"/>
-    <w:lsdException w:name="Quote" w:semiHidden="0" w:uiPriority="29" w:unhideWhenUsed="0" w:qFormat="1"/>
-    <w:lsdException w:name="Intense Quote" w:semiHidden="0" w:uiPriority="30" w:unhideWhenUsed="0" w:qFormat="1"/>
-    <w:lsdException w:name="Medium List 2 Accent 1" w:semiHidden="0" w:uiPriority="66" w:unhideWhenUsed="0"/>
-    <w:lsdException w:name="Medium Grid 1 Accent 1" w:semiHidden="0" w:uiPriority="67" w:unhideWhenUsed="0"/>
-    <w:lsdException w:name="Medium Grid 2 Accent 1" w:semiHidden="0" w:uiPriority="68" w:unhideWhenUsed="0"/>
-    <w:lsdException w:name="Medium Grid 3 Accent 1" w:semiHidden="0" w:uiPriority="69" w:unhideWhenUsed="0"/>
-    <w:lsdException w:name="Dark List Accent 1" w:semiHidden="0" w:uiPriority="70" w:unhideWhenUsed="0"/>
-    <w:lsdException w:name="Colorful Shading Accent 1" w:semiHidden="0" w:uiPriority="71" w:unhideWhenUsed="0"/>
-    <w:lsdException w:name="Colorful List Accent 1" w:semiHidden="0" w:uiPriority="72" w:unhideWhenUsed="0"/>
-    <w:lsdException w:name="Colorful Grid Accent 1" w:semiHidden="0" w:uiPriority="73" w:unhideWhenUsed="0"/>
-    <w:lsdException w:name="Light Shading Accent 2" w:semiHidden="0" w:uiPriority="60" w:unhideWhenUsed="0"/>
-    <w:lsdException w:name="Light List Accent 2" w:semiHidden="0" w:uiPriority="61" w:unhideWhenUsed="0"/>
-    <w:lsdException w:name="Light Grid Accent 2" w:semiHidden="0" w:uiPriority="62" w:unhideWhenUsed="0"/>
-    <w:lsdException w:name="Medium Shading 1 Accent 2" w:semiHidden="0" w:uiPriority="63" w:unhideWhenUsed="0"/>
-    <w:lsdException w:name="Medium Shading 2 Accent 2" w:semiHidden="0" w:uiPriority="64" w:unhideWhenUsed="0"/>
-    <w:lsdException w:name="Medium List 1 Accent 2" w:semiHidden="0" w:uiPriority="65" w:unhideWhenUsed="0"/>
-    <w:lsdException w:name="Medium List 2 Accent 2" w:semiHidden="0" w:uiPriority="66" w:unhideWhenUsed="0"/>
-    <w:lsdException w:name="Medium Grid 1 Accent 2" w:semiHidden="0" w:uiPriority="67" w:unhideWhenUsed="0"/>
-    <w:lsdException w:name="Medium Grid 2 Accent 2" w:semiHidden="0" w:uiPriority="68" w:unhideWhenUsed="0"/>
-    <w:lsdException w:name="Medium Grid 3 Accent 2" w:semiHidden="0" w:uiPriority="69" w:unhideWhenUsed="0"/>
-    <w:lsdException w:name="Dark List Accent 2" w:semiHidden="0" w:uiPriority="70" w:unhideWhenUsed="0"/>
-    <w:lsdException w:name="Colorful Shading Accent 2" w:semiHidden="0" w:uiPriority="71" w:unhideWhenUsed="0"/>
-    <w:lsdException w:name="Colorful List Accent 2" w:semiHidden="0" w:uiPriority="72" w:unhideWhenUsed="0"/>
-    <w:lsdException w:name="Colorful Grid Accent 2" w:semiHidden="0" w:uiPriority="73" w:unhideWhenUsed="0"/>
-    <w:lsdException w:name="Light Shading Accent 3" w:semiHidden="0" w:uiPriority="60" w:unhideWhenUsed="0"/>
-    <w:lsdException w:name="Light List Accent 3" w:semiHidden="0" w:uiPriority="61" w:unhideWhenUsed="0"/>
-    <w:lsdException w:name="Light Grid Accent 3" w:semiHidden="0" w:uiPriority="62" w:unhideWhenUsed="0"/>
-    <w:lsdException w:name="Medium Shading 1 Accent 3" w:semiHidden="0" w:uiPriority="63" w:unhideWhenUsed="0"/>
-    <w:lsdException w:name="Medium Shading 2 Accent 3" w:semiHidden="0" w:uiPriority="64" w:unhideWhenUsed="0"/>
-    <w:lsdException w:name="Medium List 1 Accent 3" w:semiHidden="0" w:uiPriority="65" w:unhideWhenUsed="0"/>
-    <w:lsdException w:name="Medium List 2 Accent 3" w:semiHidden="0" w:uiPriority="66" w:unhideWhenUsed="0"/>
-    <w:lsdException w:name="Medium Grid 1 Accent 3" w:semiHidden="0" w:uiPriority="67" w:unhideWhenUsed="0"/>
-    <w:lsdException w:name="Medium Grid 2 Accent 3" w:semiHidden="0" w:uiPriority="68" w:unhideWhenUsed="0"/>
-    <w:lsdException w:name="Medium Grid 3 Accent 3" w:semiHidden="0" w:uiPriority="69" w:unhideWhenUsed="0"/>
-    <w:lsdException w:name="Dark List Accent 3" w:semiHidden="0" w:uiPriority="70" w:unhideWhenUsed="0"/>
-    <w:lsdException w:name="Colorful Shading Accent 3" w:semiHidden="0" w:uiPriority="71" w:unhideWhenUsed="0"/>
-    <w:lsdException w:name="Colorful List Accent 3" w:semiHidden="0" w:uiPriority="72" w:unhideWhenUsed="0"/>
-    <w:lsdException w:name="Colorful Grid Accent 3" w:semiHidden="0" w:uiPriority="73" w:unhideWhenUsed="0"/>
-    <w:lsdException w:name="Light Shading Accent 4" w:semiHidden="0" w:uiPriority="60" w:unhideWhenUsed="0"/>
-    <w:lsdException w:name="Light List Accent 4" w:semiHidden="0" w:uiPriority="61" w:unhideWhenUsed="0"/>
-    <w:lsdException w:name="Light Grid Accent 4" w:semiHidden="0" w:uiPriority="62" w:unhideWhenUsed="0"/>
-    <w:lsdException w:name="Medium Shading 1 Accent 4" w:semiHidden="0" w:uiPriority="63" w:unhideWhenUsed="0"/>
-    <w:lsdException w:name="Medium Shading 2 Accent 4" w:semiHidden="0" w:uiPriority="64" w:unhideWhenUsed="0"/>
-    <w:lsdException w:name="Medium List 1 Accent 4" w:semiHidden="0" w:uiPriority="65" w:unhideWhenUsed="0"/>
-    <w:lsdException w:name="Medium List 2 Accent 4" w:semiHidden="0" w:uiPriority="66" w:unhideWhenUsed="0"/>
-    <w:lsdException w:name="Medium Grid 1 Accent 4" w:semiHidden="0" w:uiPriority="67" w:unhideWhenUsed="0"/>
-    <w:lsdException w:name="Medium Grid 2 Accent 4" w:semiHidden="0" w:uiPriority="68" w:unhideWhenUsed="0"/>
-    <w:lsdException w:name="Medium Grid 3 Accent 4" w:semiHidden="0" w:uiPriority="69" w:unhideWhenUsed="0"/>
-    <w:lsdException w:name="Dark List Accent 4" w:semiHidden="0" w:uiPriority="70" w:unhideWhenUsed="0"/>
-    <w:lsdException w:name="Colorful Shading Accent 4" w:semiHidden="0" w:uiPriority="71" w:unhideWhenUsed="0"/>
-    <w:lsdException w:name="Colorful List Accent 4" w:semiHidden="0" w:uiPriority="72" w:unhideWhenUsed="0"/>
-    <w:lsdException w:name="Colorful Grid Accent 4" w:semiHidden="0" w:uiPriority="73" w:unhideWhenUsed="0"/>
-    <w:lsdException w:name="Light Shading Accent 5" w:semiHidden="0" w:uiPriority="60" w:unhideWhenUsed="0"/>
-    <w:lsdException w:name="Light List Accent 5" w:semiHidden="0" w:uiPriority="61" w:unhideWhenUsed="0"/>
-    <w:lsdException w:name="Light Grid Accent 5" w:semiHidden="0" w:uiPriority="62" w:unhideWhenUsed="0"/>
-    <w:lsdException w:name="Medium Shading 1 Accent 5" w:semiHidden="0" w:uiPriority="63" w:unhideWhenUsed="0"/>
-    <w:lsdException w:name="Medium Shading 2 Accent 5" w:semiHidden="0" w:uiPriority="64" w:unhideWhenUsed="0"/>
-    <w:lsdException w:name="Medium List 1 Accent 5" w:semiHidden="0" w:uiPriority="65" w:unhideWhenUsed="0"/>
-    <w:lsdException w:name="Medium List 2 Accent 5" w:semiHidden="0" w:uiPriority="66" w:unhideWhenUsed="0"/>
-    <w:lsdException w:name="Medium Grid 1 Accent 5" w:semiHidden="0" w:uiPriority="67" w:unhideWhenUsed="0"/>
-    <w:lsdException w:name="Medium Grid 2 Accent 5" w:semiHidden="0" w:uiPriority="68" w:unhideWhenUsed="0"/>
-    <w:lsdException w:name="Medium Grid 3 Accent 5" w:semiHidden="0" w:uiPriority="69" w:unhideWhenUsed="0"/>
-    <w:lsdException w:name="Dark List Accent 5" w:semiHidden="0" w:uiPriority="70" w:unhideWhenUsed="0"/>
-    <w:lsdException w:name="Colorful Shading Accent 5" w:semiHidden="0" w:uiPriority="71" w:unhideWhenUsed="0"/>
-    <w:lsdException w:name="Colorful List Accent 5" w:semiHidden="0" w:uiPriority="72" w:unhideWhenUsed="0"/>
-    <w:lsdException w:name="Colorful Grid Accent 5" w:semiHidden="0" w:uiPriority="73" w:unhideWhenUsed="0"/>
-    <w:lsdException w:name="Light Shading Accent 6" w:semiHidden="0" w:uiPriority="60" w:unhideWhenUsed="0"/>
-    <w:lsdException w:name="Light List Accent 6" w:semiHidden="0" w:uiPriority="61" w:unhideWhenUsed="0"/>
-    <w:lsdException w:name="Light Grid Accent 6" w:semiHidden="0" w:uiPriority="62" w:unhideWhenUsed="0"/>
-    <w:lsdException w:name="Medium Shading 1 Accent 6" w:semiHidden="0" w:uiPriority="63" w:unhideWhenUsed="0"/>
-    <w:lsdException w:name="Medium Shading 2 Accent 6" w:semiHidden="0" w:uiPriority="64" w:unhideWhenUsed="0"/>
-    <w:lsdException w:name="Medium List 1 Accent 6" w:semiHidden="0" w:uiPriority="65" w:unhideWhenUsed="0"/>
-    <w:lsdException w:name="Medium List 2 Accent 6" w:semiHidden="0" w:uiPriority="66" w:unhideWhenUsed="0"/>
-    <w:lsdException w:name="Medium Grid 1 Accent 6" w:semiHidden="0" w:uiPriority="67" w:unhideWhenUsed="0"/>
-    <w:lsdException w:name="Medium Grid 2 Accent 6" w:semiHidden="0" w:uiPriority="68" w:unhideWhenUsed="0"/>
-    <w:lsdException w:name="Medium Grid 3 Accent 6" w:semiHidden="0" w:uiPriority="69" w:unhideWhenUsed="0"/>
-    <w:lsdException w:name="Dark List Accent 6" w:semiHidden="0" w:uiPriority="70" w:unhideWhenUsed="0"/>
-    <w:lsdException w:name="Colorful Shading Accent 6" w:semiHidden="0" w:uiPriority="71" w:unhideWhenUsed="0"/>
-    <w:lsdException w:name="Colorful List Accent 6" w:semiHidden="0" w:uiPriority="72" w:unhideWhenUsed="0"/>
-    <w:lsdException w:name="Colorful Grid Accent 6" w:semiHidden="0" w:uiPriority="73" w:unhideWhenUsed="0"/>
-    <w:lsdException w:name="Subtle Emphasis" w:semiHidden="0" w:uiPriority="19" w:unhideWhenUsed="0" w:qFormat="1"/>
-    <w:lsdException w:name="Intense Emphasis" w:semiHidden="0" w:uiPriority="21" w:unhideWhenUsed="0" w:qFormat="1"/>
-    <w:lsdException w:name="Subtle Reference" w:semiHidden="0" w:uiPriority="31" w:unhideWhenUsed="0" w:qFormat="1"/>
-    <w:lsdException w:name="Intense Reference" w:semiHidden="0" w:uiPriority="32" w:unhideWhenUsed="0" w:qFormat="1"/>
-    <w:lsdException w:name="Book Title" w:semiHidden="0" w:uiPriority="33" w:unhideWhenUsed="0" w:qFormat="1"/>
-    <w:lsdException w:name="Bibliography" w:uiPriority="37"/>
-    <w:lsdException w:name="TOC Heading" w:uiPriority="39" w:qFormat="1"/>
-  </w:latentStyles>
-  <w:style w:type="paragraph" w:default="1" w:styleId="Normal">
-    <w:name w:val="Normal"/>
-    <w:qFormat/>
-  </w:style>
-  <w:style w:type="character" w:default="1" w:styleId="DefaultParagraphFont">
-    <w:name w:val="Default Paragraph Font"/>
-    <w:uiPriority w:val="1"/>
-    <w:semiHidden/>
-    <w:unhideWhenUsed/>
-  </w:style>
-  <w:style w:type="table" w:default="1" w:styleId="TableNormal">
-    <w:name w:val="Normal Table"/>
-    <w:uiPriority w:val="99"/>
-    <w:semiHidden/>
-    <w:unhideWhenUsed/>
-    <w:tblPr>
-      <w:tblInd w:w="0" w:type="dxa"/>
-      <w:tblCellMar>
-        <w:top w:w="0" w:type="dxa"/>
-        <w:left w:w="108" w:type="dxa"/>
-        <w:bottom w:w="0" w:type="dxa"/>
-        <w:right w:w="108" w:type="dxa"/>
-      </w:tblCellMar>
-    </w:tblPr>
-  </w:style>
-  <w:style w:type="numbering" w:default="1" w:styleId="NoList">
-    <w:name w:val="No List"/>
-    <w:uiPriority w:val="99"/>
-    <w:semiHidden/>
-    <w:unhideWhenUsed/>
-  </w:style>
-  <w:style w:type="character" w:styleId="PlaceholderText">
-    <w:name w:val="Placeholder Text"/>
-    <w:basedOn w:val="DefaultParagraphFont"/>
-    <w:uiPriority w:val="99"/>
-    <w:semiHidden/>
-    <w:rsid w:val="00394E60"/>
-    <w:rPr>
-      <w:color w:val="808080"/>
-    </w:rPr>
-  </w:style>
-</w:styles>
-</file>
-
-<file path=word/glossary/stylesWithEffects.xml><?xml version="1.0" encoding="utf-8"?>
-<w:styles xmlns:wpc="http://schemas.microsoft.com/office/word/2010/wordprocessingCanvas" xmlns:mc="http://schemas.openxmlformats.org/markup-compatibility/2006" xmlns:o="urn:schemas-microsoft-com:office:office" xmlns:r="http://schemas.openxmlformats.org/officeDocument/2006/relationships" xmlns:m="http://schemas.openxmlformats.org/officeDocument/2006/math" xmlns:v="urn:schemas-microsoft-com:vml" xmlns:wp14="http://schemas.microsoft.com/office/word/2010/wordprocessingDrawing" xmlns:wp="http://schemas.openxmlformats.org/drawingml/2006/wordprocessingDrawing" xmlns:w10="urn:schemas-microsoft-com:office:word" xmlns:w="http://schemas.openxmlformats.org/wordprocessingml/2006/main" xmlns:w14="http://schemas.microsoft.com/office/word/2010/wordml" xmlns:wpg="http://schemas.microsoft.com/office/word/2010/wordprocessingGroup" xmlns:wpi="http://schemas.microsoft.com/office/word/2010/wordprocessingInk" xmlns:wne="http://schemas.microsoft.com/office/word/2006/wordml" xmlns:wps="http://schemas.microsoft.com/office/word/2010/wordprocessingShape" mc:Ignorable="w14 wp14">
-  <w:docDefaults>
-    <w:rPrDefault>
-      <w:rPr>
-        <w:rFonts w:asciiTheme="minorHAnsi" w:eastAsiaTheme="minorEastAsia" w:hAnsiTheme="minorHAnsi" w:cstheme="minorBidi"/>
-        <w:sz w:val="22"/>
-        <w:szCs w:val="22"/>
-        <w:lang w:val="es-MX" w:eastAsia="es-MX" w:bidi="ar-SA"/>
-      </w:rPr>
-    </w:rPrDefault>
-    <w:pPrDefault>
-      <w:pPr>
-        <w:spacing w:after="200" w:line="276" w:lineRule="auto"/>
-      </w:pPr>
-    </w:pPrDefault>
-  </w:docDefaults>
-  <w:latentStyles w:defLockedState="0" w:defUIPriority="99" w:defSemiHidden="1" w:defUnhideWhenUsed="1" w:defQFormat="0" w:count="267">
-    <w:lsdException w:name="Normal" w:semiHidden="0" w:uiPriority="0" w:unhideWhenUsed="0" w:qFormat="1"/>
-    <w:lsdException w:name="heading 1" w:semiHidden="0" w:uiPriority="9" w:unhideWhenUsed="0" w:qFormat="1"/>
-    <w:lsdException w:name="heading 2" w:uiPriority="9" w:qFormat="1"/>
-    <w:lsdException w:name="heading 3" w:uiPriority="9" w:qFormat="1"/>
-    <w:lsdException w:name="heading 4" w:uiPriority="9" w:qFormat="1"/>
-    <w:lsdException w:name="heading 5" w:uiPriority="9" w:qFormat="1"/>
-    <w:lsdException w:name="heading 6" w:uiPriority="9" w:qFormat="1"/>
-    <w:lsdException w:name="heading 7" w:uiPriority="9" w:qFormat="1"/>
-    <w:lsdException w:name="heading 8" w:uiPriority="9" w:qFormat="1"/>
-    <w:lsdException w:name="heading 9" w:uiPriority="9" w:qFormat="1"/>
-    <w:lsdException w:name="toc 1" w:uiPriority="39"/>
-    <w:lsdException w:name="toc 2" w:uiPriority="39"/>
-    <w:lsdException w:name="toc 3" w:uiPriority="39"/>
-    <w:lsdException w:name="toc 4" w:uiPriority="39"/>
-    <w:lsdException w:name="toc 5" w:uiPriority="39"/>
-    <w:lsdException w:name="toc 6" w:uiPriority="39"/>
-    <w:lsdException w:name="toc 7" w:uiPriority="39"/>
-    <w:lsdException w:name="toc 8" w:uiPriority="39"/>
-    <w:lsdException w:name="toc 9" w:uiPriority="39"/>
-    <w:lsdException w:name="caption" w:uiPriority="35" w:qFormat="1"/>
-    <w:lsdException w:name="Title" w:semiHidden="0" w:uiPriority="10" w:unhideWhenUsed="0" w:qFormat="1"/>
-    <w:lsdException w:name="Default Paragraph Font" w:uiPriority="1"/>
-    <w:lsdException w:name="Subtitle" w:semiHidden="0" w:uiPriority="11" w:unhideWhenUsed="0" w:qFormat="1"/>
-    <w:lsdException w:name="Strong" w:semiHidden="0" w:uiPriority="22" w:unhideWhenUsed="0" w:qFormat="1"/>
-    <w:lsdException w:name="Emphasis" w:semiHidden="0" w:uiPriority="20" w:unhideWhenUsed="0" w:qFormat="1"/>
-    <w:lsdException w:name="Table Grid" w:semiHidden="0" w:uiPriority="59" w:unhideWhenUsed="0"/>
-    <w:lsdException w:name="Placeholder Text" w:unhideWhenUsed="0"/>
-    <w:lsdException w:name="No Spacing" w:semiHidden="0" w:uiPriority="1" w:unhideWhenUsed="0" w:qFormat="1"/>
-    <w:lsdException w:name="Light Shading" w:semiHidden="0" w:uiPriority="60" w:unhideWhenUsed="0"/>
-    <w:lsdException w:name="Light List" w:semiHidden="0" w:uiPriority="61" w:unhideWhenUsed="0"/>
-    <w:lsdException w:name="Light Grid" w:semiHidden="0" w:uiPriority="62" w:unhideWhenUsed="0"/>
-    <w:lsdException w:name="Medium Shading 1" w:semiHidden="0" w:uiPriority="63" w:unhideWhenUsed="0"/>
-    <w:lsdException w:name="Medium Shading 2" w:semiHidden="0" w:uiPriority="64" w:unhideWhenUsed="0"/>
-    <w:lsdException w:name="Medium List 1" w:semiHidden="0" w:uiPriority="65" w:unhideWhenUsed="0"/>
-    <w:lsdException w:name="Medium List 2" w:semiHidden="0" w:uiPriority="66" w:unhideWhenUsed="0"/>
-    <w:lsdException w:name="Medium Grid 1" w:semiHidden="0" w:uiPriority="67" w:unhideWhenUsed="0"/>
-    <w:lsdException w:name="Medium Grid 2" w:semiHidden="0" w:uiPriority="68" w:unhideWhenUsed="0"/>
-    <w:lsdException w:name="Medium Grid 3" w:semiHidden="0" w:uiPriority="69" w:unhideWhenUsed="0"/>
-    <w:lsdException w:name="Dark List" w:semiHidden="0" w:uiPriority="70" w:unhideWhenUsed="0"/>
-    <w:lsdException w:name="Colorful Shading" w:semiHidden="0" w:uiPriority="71" w:unhideWhenUsed="0"/>
-    <w:lsdException w:name="Colorful List" w:semiHidden="0" w:uiPriority="72" w:unhideWhenUsed="0"/>
-    <w:lsdException w:name="Colorful Grid" w:semiHidden="0" w:uiPriority="73" w:unhideWhenUsed="0"/>
-    <w:lsdException w:name="Light Shading Accent 1" w:semiHidden="0" w:uiPriority="60" w:unhideWhenUsed="0"/>
-    <w:lsdException w:name="Light List Accent 1" w:semiHidden="0" w:uiPriority="61" w:unhideWhenUsed="0"/>
-    <w:lsdException w:name="Light Grid Accent 1" w:semiHidden="0" w:uiPriority="62" w:unhideWhenUsed="0"/>
-    <w:lsdException w:name="Medium Shading 1 Accent 1" w:semiHidden="0" w:uiPriority="63" w:unhideWhenUsed="0"/>
-    <w:lsdException w:name="Medium Shading 2 Accent 1" w:semiHidden="0" w:uiPriority="64" w:unhideWhenUsed="0"/>
-    <w:lsdException w:name="Medium List 1 Accent 1" w:semiHidden="0" w:uiPriority="65" w:unhideWhenUsed="0"/>
-    <w:lsdException w:name="Revision" w:unhideWhenUsed="0"/>
-    <w:lsdException w:name="List Paragraph" w:semiHidden="0" w:uiPriority="34" w:unhideWhenUsed="0" w:qFormat="1"/>
-    <w:lsdException w:name="Quote" w:semiHidden="0" w:uiPriority="29" w:unhideWhenUsed="0" w:qFormat="1"/>
-    <w:lsdException w:name="Intense Quote" w:semiHidden="0" w:uiPriority="30" w:unhideWhenUsed="0" w:qFormat="1"/>
-    <w:lsdException w:name="Medium List 2 Accent 1" w:semiHidden="0" w:uiPriority="66" w:unhideWhenUsed="0"/>
-    <w:lsdException w:name="Medium Grid 1 Accent 1" w:semiHidden="0" w:uiPriority="67" w:unhideWhenUsed="0"/>
-    <w:lsdException w:name="Medium Grid 2 Accent 1" w:semiHidden="0" w:uiPriority="68" w:unhideWhenUsed="0"/>
-    <w:lsdException w:name="Medium Grid 3 Accent 1" w:semiHidden="0" w:uiPriority="69" w:unhideWhenUsed="0"/>
-    <w:lsdException w:name="Dark List Accent 1" w:semiHidden="0" w:uiPriority="70" w:unhideWhenUsed="0"/>
-    <w:lsdException w:name="Colorful Shading Accent 1" w:semiHidden="0" w:uiPriority="71" w:unhideWhenUsed="0"/>
-    <w:lsdException w:name="Colorful List Accent 1" w:semiHidden="0" w:uiPriority="72" w:unhideWhenUsed="0"/>
-    <w:lsdException w:name="Colorful Grid Accent 1" w:semiHidden="0" w:uiPriority="73" w:unhideWhenUsed="0"/>
-    <w:lsdException w:name="Light Shading Accent 2" w:semiHidden="0" w:uiPriority="60" w:unhideWhenUsed="0"/>
-    <w:lsdException w:name="Light List Accent 2" w:semiHidden="0" w:uiPriority="61" w:unhideWhenUsed="0"/>
-    <w:lsdException w:name="Light Grid Accent 2" w:semiHidden="0" w:uiPriority="62" w:unhideWhenUsed="0"/>
-    <w:lsdException w:name="Medium Shading 1 Accent 2" w:semiHidden="0" w:uiPriority="63" w:unhideWhenUsed="0"/>
-    <w:lsdException w:name="Medium Shading 2 Accent 2" w:semiHidden="0" w:uiPriority="64" w:unhideWhenUsed="0"/>
-    <w:lsdException w:name="Medium List 1 Accent 2" w:semiHidden="0" w:uiPriority="65" w:unhideWhenUsed="0"/>
-    <w:lsdException w:name="Medium List 2 Accent 2" w:semiHidden="0" w:uiPriority="66" w:unhideWhenUsed="0"/>
-    <w:lsdException w:name="Medium Grid 1 Accent 2" w:semiHidden="0" w:uiPriority="67" w:unhideWhenUsed="0"/>
-    <w:lsdException w:name="Medium Grid 2 Accent 2" w:semiHidden="0" w:uiPriority="68" w:unhideWhenUsed="0"/>
-    <w:lsdException w:name="Medium Grid 3 Accent 2" w:semiHidden="0" w:uiPriority="69" w:unhideWhenUsed="0"/>
-    <w:lsdException w:name="Dark List Accent 2" w:semiHidden="0" w:uiPriority="70" w:unhideWhenUsed="0"/>
-    <w:lsdException w:name="Colorful Shading Accent 2" w:semiHidden="0" w:uiPriority="71" w:unhideWhenUsed="0"/>
-    <w:lsdException w:name="Colorful List Accent 2" w:semiHidden="0" w:uiPriority="72" w:unhideWhenUsed="0"/>
-    <w:lsdException w:name="Colorful Grid Accent 2" w:semiHidden="0" w:uiPriority="73" w:unhideWhenUsed="0"/>
-    <w:lsdException w:name="Light Shading Accent 3" w:semiHidden="0" w:uiPriority="60" w:unhideWhenUsed="0"/>
-    <w:lsdException w:name="Light List Accent 3" w:semiHidden="0" w:uiPriority="61" w:unhideWhenUsed="0"/>
-    <w:lsdException w:name="Light Grid Accent 3" w:semiHidden="0" w:uiPriority="62" w:unhideWhenUsed="0"/>
-    <w:lsdException w:name="Medium Shading 1 Accent 3" w:semiHidden="0" w:uiPriority="63" w:unhideWhenUsed="0"/>
-    <w:lsdException w:name="Medium Shading 2 Accent 3" w:semiHidden="0" w:uiPriority="64" w:unhideWhenUsed="0"/>
-    <w:lsdException w:name="Medium List 1 Accent 3" w:semiHidden="0" w:uiPriority="65" w:unhideWhenUsed="0"/>
-    <w:lsdException w:name="Medium List 2 Accent 3" w:semiHidden="0" w:uiPriority="66" w:unhideWhenUsed="0"/>
-    <w:lsdException w:name="Medium Grid 1 Accent 3" w:semiHidden="0" w:uiPriority="67" w:unhideWhenUsed="0"/>
-    <w:lsdException w:name="Medium Grid 2 Accent 3" w:semiHidden="0" w:uiPriority="68" w:unhideWhenUsed="0"/>
-    <w:lsdException w:name="Medium Grid 3 Accent 3" w:semiHidden="0" w:uiPriority="69" w:unhideWhenUsed="0"/>
-    <w:lsdException w:name="Dark List Accent 3" w:semiHidden="0" w:uiPriority="70" w:unhideWhenUsed="0"/>
-    <w:lsdException w:name="Colorful Shading Accent 3" w:semiHidden="0" w:uiPriority="71" w:unhideWhenUsed="0"/>
-    <w:lsdException w:name="Colorful List Accent 3" w:semiHidden="0" w:uiPriority="72" w:unhideWhenUsed="0"/>
-    <w:lsdException w:name="Colorful Grid Accent 3" w:semiHidden="0" w:uiPriority="73" w:unhideWhenUsed="0"/>
-    <w:lsdException w:name="Light Shading Accent 4" w:semiHidden="0" w:uiPriority="60" w:unhideWhenUsed="0"/>
-    <w:lsdException w:name="Light List Accent 4" w:semiHidden="0" w:uiPriority="61" w:unhideWhenUsed="0"/>
-    <w:lsdException w:name="Light Grid Accent 4" w:semiHidden="0" w:uiPriority="62" w:unhideWhenUsed="0"/>
-    <w:lsdException w:name="Medium Shading 1 Accent 4" w:semiHidden="0" w:uiPriority="63" w:unhideWhenUsed="0"/>
-    <w:lsdException w:name="Medium Shading 2 Accent 4" w:semiHidden="0" w:uiPriority="64" w:unhideWhenUsed="0"/>
-    <w:lsdException w:name="Medium List 1 Accent 4" w:semiHidden="0" w:uiPriority="65" w:unhideWhenUsed="0"/>
-    <w:lsdException w:name="Medium List 2 Accent 4" w:semiHidden="0" w:uiPriority="66" w:unhideWhenUsed="0"/>
-    <w:lsdException w:name="Medium Grid 1 Accent 4" w:semiHidden="0" w:uiPriority="67" w:unhideWhenUsed="0"/>
-    <w:lsdException w:name="Medium Grid 2 Accent 4" w:semiHidden="0" w:uiPriority="68" w:unhideWhenUsed="0"/>
-    <w:lsdException w:name="Medium Grid 3 Accent 4" w:semiHidden="0" w:uiPriority="69" w:unhideWhenUsed="0"/>
-    <w:lsdException w:name="Dark List Accent 4" w:semiHidden="0" w:uiPriority="70" w:unhideWhenUsed="0"/>
-    <w:lsdException w:name="Colorful Shading Accent 4" w:semiHidden="0" w:uiPriority="71" w:unhideWhenUsed="0"/>
-    <w:lsdException w:name="Colorful List Accent 4" w:semiHidden="0" w:uiPriority="72" w:unhideWhenUsed="0"/>
-    <w:lsdException w:name="Colorful Grid Accent 4" w:semiHidden="0" w:uiPriority="73" w:unhideWhenUsed="0"/>
-    <w:lsdException w:name="Light Shading Accent 5" w:semiHidden="0" w:uiPriority="60" w:unhideWhenUsed="0"/>
-    <w:lsdException w:name="Light List Accent 5" w:semiHidden="0" w:uiPriority="61" w:unhideWhenUsed="0"/>
-    <w:lsdException w:name="Light Grid Accent 5" w:semiHidden="0" w:uiPriority="62" w:unhideWhenUsed="0"/>
-    <w:lsdException w:name="Medium Shading 1 Accent 5" w:semiHidden="0" w:uiPriority="63" w:unhideWhenUsed="0"/>
-    <w:lsdException w:name="Medium Shading 2 Accent 5" w:semiHidden="0" w:uiPriority="64" w:unhideWhenUsed="0"/>
-    <w:lsdException w:name="Medium List 1 Accent 5" w:semiHidden="0" w:uiPriority="65" w:unhideWhenUsed="0"/>
-    <w:lsdException w:name="Medium List 2 Accent 5" w:semiHidden="0" w:uiPriority="66" w:unhideWhenUsed="0"/>
-    <w:lsdException w:name="Medium Grid 1 Accent 5" w:semiHidden="0" w:uiPriority="67" w:unhideWhenUsed="0"/>
-    <w:lsdException w:name="Medium Grid 2 Accent 5" w:semiHidden="0" w:uiPriority="68" w:unhideWhenUsed="0"/>
-    <w:lsdException w:name="Medium Grid 3 Accent 5" w:semiHidden="0" w:uiPriority="69" w:unhideWhenUsed="0"/>
-    <w:lsdException w:name="Dark List Accent 5" w:semiHidden="0" w:uiPriority="70" w:unhideWhenUsed="0"/>
-    <w:lsdException w:name="Colorful Shading Accent 5" w:semiHidden="0" w:uiPriority="71" w:unhideWhenUsed="0"/>
-    <w:lsdException w:name="Colorful List Accent 5" w:semiHidden="0" w:uiPriority="72" w:unhideWhenUsed="0"/>
-    <w:lsdException w:name="Colorful Grid Accent 5" w:semiHidden="0" w:uiPriority="73" w:unhideWhenUsed="0"/>
-    <w:lsdException w:name="Light Shading Accent 6" w:semiHidden="0" w:uiPriority="60" w:unhideWhenUsed="0"/>
-    <w:lsdException w:name="Light List Accent 6" w:semiHidden="0" w:uiPriority="61" w:unhideWhenUsed="0"/>
-    <w:lsdException w:name="Light Grid Accent 6" w:semiHidden="0" w:uiPriority="62" w:unhideWhenUsed="0"/>
-    <w:lsdException w:name="Medium Shading 1 Accent 6" w:semiHidden="0" w:uiPriority="63" w:unhideWhenUsed="0"/>
-    <w:lsdException w:name="Medium Shading 2 Accent 6" w:semiHidden="0" w:uiPriority="64" w:unhideWhenUsed="0"/>
-    <w:lsdException w:name="Medium List 1 Accent 6" w:semiHidden="0" w:uiPriority="65" w:unhideWhenUsed="0"/>
-    <w:lsdException w:name="Medium List 2 Accent 6" w:semiHidden="0" w:uiPriority="66" w:unhideWhenUsed="0"/>
-    <w:lsdException w:name="Medium Grid 1 Accent 6" w:semiHidden="0" w:uiPriority="67" w:unhideWhenUsed="0"/>
-    <w:lsdException w:name="Medium Grid 2 Accent 6" w:semiHidden="0" w:uiPriority="68" w:unhideWhenUsed="0"/>
-    <w:lsdException w:name="Medium Grid 3 Accent 6" w:semiHidden="0" w:uiPriority="69" w:unhideWhenUsed="0"/>
-    <w:lsdException w:name="Dark List Accent 6" w:semiHidden="0" w:uiPriority="70" w:unhideWhenUsed="0"/>
-    <w:lsdException w:name="Colorful Shading Accent 6" w:semiHidden="0" w:uiPriority="71" w:unhideWhenUsed="0"/>
-    <w:lsdException w:name="Colorful List Accent 6" w:semiHidden="0" w:uiPriority="72" w:unhideWhenUsed="0"/>
-    <w:lsdException w:name="Colorful Grid Accent 6" w:semiHidden="0" w:uiPriority="73" w:unhideWhenUsed="0"/>
-    <w:lsdException w:name="Subtle Emphasis" w:semiHidden="0" w:uiPriority="19" w:unhideWhenUsed="0" w:qFormat="1"/>
-    <w:lsdException w:name="Intense Emphasis" w:semiHidden="0" w:uiPriority="21" w:unhideWhenUsed="0" w:qFormat="1"/>
-    <w:lsdException w:name="Subtle Reference" w:semiHidden="0" w:uiPriority="31" w:unhideWhenUsed="0" w:qFormat="1"/>
-    <w:lsdException w:name="Intense Reference" w:semiHidden="0" w:uiPriority="32" w:unhideWhenUsed="0" w:qFormat="1"/>
-    <w:lsdException w:name="Book Title" w:semiHidden="0" w:uiPriority="33" w:unhideWhenUsed="0" w:qFormat="1"/>
-    <w:lsdException w:name="Bibliography" w:uiPriority="37"/>
-    <w:lsdException w:name="TOC Heading" w:uiPriority="39" w:qFormat="1"/>
-  </w:latentStyles>
-  <w:style w:type="paragraph" w:default="1" w:styleId="Normal">
-    <w:name w:val="Normal"/>
-    <w:qFormat/>
-  </w:style>
-  <w:style w:type="character" w:default="1" w:styleId="DefaultParagraphFont">
-    <w:name w:val="Default Paragraph Font"/>
-    <w:uiPriority w:val="1"/>
-    <w:semiHidden/>
-    <w:unhideWhenUsed/>
-  </w:style>
-  <w:style w:type="table" w:default="1" w:styleId="TableNormal">
-    <w:name w:val="Normal Table"/>
-    <w:uiPriority w:val="99"/>
-    <w:semiHidden/>
-    <w:unhideWhenUsed/>
-    <w:tblPr>
-      <w:tblInd w:w="0" w:type="dxa"/>
-      <w:tblCellMar>
-        <w:top w:w="0" w:type="dxa"/>
-        <w:left w:w="108" w:type="dxa"/>
-        <w:bottom w:w="0" w:type="dxa"/>
-        <w:right w:w="108" w:type="dxa"/>
-      </w:tblCellMar>
-    </w:tblPr>
-  </w:style>
-  <w:style w:type="numbering" w:default="1" w:styleId="NoList">
-    <w:name w:val="No List"/>
-    <w:uiPriority w:val="99"/>
-    <w:semiHidden/>
-    <w:unhideWhenUsed/>
-  </w:style>
-  <w:style w:type="character" w:styleId="PlaceholderText">
-    <w:name w:val="Placeholder Text"/>
-    <w:basedOn w:val="DefaultParagraphFont"/>
-    <w:uiPriority w:val="99"/>
-    <w:semiHidden/>
-    <w:rsid w:val="00394E60"/>
-    <w:rPr>
-      <w:color w:val="808080"/>
-    </w:rPr>
-  </w:style>
-</w:styles>
-</file>
-
-<file path=word/glossary/webSettings.xml><?xml version="1.0" encoding="utf-8"?>
-<w:webSettings xmlns:mc="http://schemas.openxmlformats.org/markup-compatibility/2006" xmlns:r="http://schemas.openxmlformats.org/officeDocument/2006/relationships" xmlns:w="http://schemas.openxmlformats.org/wordprocessingml/2006/main" xmlns:w14="http://schemas.microsoft.com/office/word/2010/wordml" mc:Ignorable="w14">
-  <w:optimizeForBrowser/>
-  <w:allowPNG/>
-</w:webSettings>
-</file>
-
 <file path=word/theme/theme1.xml><?xml version="1.0" encoding="utf-8"?>
 <a:theme xmlns:a="http://schemas.openxmlformats.org/drawingml/2006/main" name="Office Theme">
   <a:themeElements>
     <a:clrScheme name="Office">
       <a:dk1>
-        <a:sysClr val="windowText" lastClr="393939"/>
+        <a:sysClr val="windowText" lastClr="000000"/>
       </a:dk1>
       <a:lt1>
-        <a:sysClr val="window" lastClr="F5F5F0"/>
+        <a:sysClr val="window" lastClr="FFFFFF"/>
       </a:lt1>
       <a:dk2>
         <a:srgbClr val="1F497D"/>
@@ -50511,7 +51296,7 @@
 </file>
 
 <file path=customXml/itemProps1.xml><?xml version="1.0" encoding="utf-8"?>
-<ds:datastoreItem xmlns:ds="http://schemas.openxmlformats.org/officeDocument/2006/customXml" ds:itemID="{2D5F2400-8176-429C-A70F-F82E5D8B1AE5}">
+<ds:datastoreItem xmlns:ds="http://schemas.openxmlformats.org/officeDocument/2006/customXml" ds:itemID="{07D36EA2-1656-4B1B-A6E8-F763EFC23A5F}">
   <ds:schemaRefs>
     <ds:schemaRef ds:uri="http://schemas.openxmlformats.org/officeDocument/2006/bibliography"/>
   </ds:schemaRefs>
@@ -50519,7 +51304,7 @@
 </file>
 
 <file path=customXml/itemProps2.xml><?xml version="1.0" encoding="utf-8"?>
-<ds:datastoreItem xmlns:ds="http://schemas.openxmlformats.org/officeDocument/2006/customXml" ds:itemID="{A7110879-F9FB-4385-AC4F-D2A2818AC384}">
+<ds:datastoreItem xmlns:ds="http://schemas.openxmlformats.org/officeDocument/2006/customXml" ds:itemID="{AFABA3E4-A1EB-43FB-A478-CFD7F310F737}">
   <ds:schemaRefs>
     <ds:schemaRef ds:uri="http://schemas.openxmlformats.org/officeDocument/2006/bibliography"/>
   </ds:schemaRefs>

</xml_diff>